<commit_message>
Documento mms actualizado - 7 miembros
documento actualizado para la nueva cantidad de miembros en el equipo
</commit_message>
<xml_diff>
--- a/Documentos/Master security system.docx
+++ b/Documentos/Master security system.docx
@@ -164,9 +164,9 @@
           <w:szCs w:val="24"/>
         </w:rPr>
         <w:drawing>
-          <wp:inline distT="0" distB="0" distL="0" distR="0" wp14:anchorId="1E88869E" wp14:editId="76A12054">
-            <wp:extent cx="3667197" cy="3253740"/>
-            <wp:effectExtent l="0" t="0" r="9525" b="3810"/>
+          <wp:inline distT="0" distB="0" distL="0" distR="0" wp14:anchorId="1E88869E" wp14:editId="26E3EF68">
+            <wp:extent cx="2954867" cy="2621721"/>
+            <wp:effectExtent l="0" t="0" r="0" b="7620"/>
             <wp:docPr id="1985120825" name="Picture 1"/>
             <wp:cNvGraphicFramePr>
               <a:graphicFrameLocks xmlns:a="http://schemas.openxmlformats.org/drawingml/2006/main" noChangeAspect="1"/>
@@ -193,7 +193,7 @@
                   <pic:spPr>
                     <a:xfrm>
                       <a:off x="0" y="0"/>
-                      <a:ext cx="3703452" cy="3285907"/>
+                      <a:ext cx="2984765" cy="2648248"/>
                     </a:xfrm>
                     <a:prstGeom prst="rect">
                       <a:avLst/>
@@ -340,6 +340,17 @@
           <w:u w:val="single"/>
           <w:lang w:val="en-US"/>
         </w:rPr>
+        <w:t xml:space="preserve"> + 1</w:t>
+      </w:r>
+      <w:r>
+        <w:rPr>
+          <w:b/>
+          <w:bCs/>
+          <w:sz w:val="28"/>
+          <w:szCs w:val="28"/>
+          <w:u w:val="single"/>
+          <w:lang w:val="en-US"/>
+        </w:rPr>
         <w:t xml:space="preserve"> Software</w:t>
       </w:r>
       <w:r>
@@ -589,6 +600,7 @@
         <w:spacing w:after="120"/>
         <w:jc w:val="both"/>
         <w:rPr>
+          <w:rStyle w:val="Hyperlink"/>
           <w:szCs w:val="24"/>
         </w:rPr>
       </w:pPr>
@@ -621,6 +633,19 @@
       </w:hyperlink>
     </w:p>
     <w:p>
+      <w:r>
+        <w:t xml:space="preserve">Gonzales Federico – </w:t>
+      </w:r>
+      <w:hyperlink r:id="rId17" w:history="1">
+        <w:r>
+          <w:rPr>
+            <w:rStyle w:val="Hyperlink"/>
+          </w:rPr>
+          <w:t>federico.l.g8195@gmail.com</w:t>
+        </w:r>
+      </w:hyperlink>
+    </w:p>
+    <w:p>
       <w:pPr>
         <w:widowControl w:val="0"/>
         <w:spacing w:after="120"/>
@@ -653,7 +678,7 @@
           <w:szCs w:val="24"/>
         </w:rPr>
       </w:pPr>
-      <w:hyperlink r:id="rId17" w:history="1">
+      <w:hyperlink r:id="rId18" w:history="1">
         <w:r>
           <w:rPr>
             <w:rStyle w:val="Hyperlink"/>
@@ -759,11 +784,9 @@
       <w:r>
         <w:t xml:space="preserve">, como lo vamos a organizar, a construir, a testear entre otras actividades. También tiene como objetivo ser un control de </w:t>
       </w:r>
-      <w:proofErr w:type="spellStart"/>
-      <w:r>
-        <w:t>como</w:t>
-      </w:r>
-      <w:proofErr w:type="spellEnd"/>
+      <w:r>
+        <w:t>cómo</w:t>
+      </w:r>
       <w:r>
         <w:t xml:space="preserve"> se va desarrollando el proyecto a lo largo de su transcurso, gracias a los indicadores que se agregaran.</w:t>
       </w:r>
@@ -783,7 +806,13 @@
     </w:p>
     <w:p>
       <w:r>
-        <w:t>El equipo de trabajo se compone de 6 personas, el líder de proyecto</w:t>
+        <w:t xml:space="preserve">El equipo de trabajo se compone de </w:t>
+      </w:r>
+      <w:r>
+        <w:t>7</w:t>
+      </w:r>
+      <w:r>
+        <w:t xml:space="preserve"> personas, el líder de proyecto</w:t>
       </w:r>
       <w:r>
         <w:t xml:space="preserve"> que también hará la función de scrum master</w:t>
@@ -828,24 +857,30 @@
       </w:r>
       <w:proofErr w:type="spellEnd"/>
       <w:r>
-        <w:t xml:space="preserve"> será administrará la base de datos, y por último contamos con un desarrollador a secas. Por último, un </w:t>
+        <w:t xml:space="preserve"> será administra</w:t>
+      </w:r>
+      <w:r>
+        <w:t>dor de</w:t>
+      </w:r>
+      <w:r>
+        <w:t xml:space="preserve"> base</w:t>
+      </w:r>
+      <w:r>
+        <w:t>s</w:t>
+      </w:r>
+      <w:r>
+        <w:t xml:space="preserve"> de datos, y por último contamos con un desarrollador a secas. Por último,</w:t>
+      </w:r>
+      <w:r>
+        <w:t xml:space="preserve"> 2 </w:t>
       </w:r>
       <w:proofErr w:type="spellStart"/>
       <w:r>
-        <w:t>tester</w:t>
+        <w:t>testers</w:t>
       </w:r>
       <w:proofErr w:type="spellEnd"/>
       <w:r>
-        <w:t xml:space="preserve"> que también cumple la función de analista funcional al que llamaremos “Asegurador de </w:t>
-      </w:r>
-      <w:r>
-        <w:t>f</w:t>
-      </w:r>
-      <w:r>
-        <w:t>uncionamiento”</w:t>
-      </w:r>
-      <w:r>
-        <w:t>.</w:t>
+        <w:t xml:space="preserve"> los cuales se encargarán de probar todo el producto.</w:t>
       </w:r>
     </w:p>
     <w:p>
@@ -979,8 +1014,33 @@
         <w:t>Hernández</w:t>
       </w:r>
       <w:r>
-        <w:t xml:space="preserve"> Facundo: asegurador de funcionamiento</w:t>
-      </w:r>
+        <w:t xml:space="preserve"> Facundo: </w:t>
+      </w:r>
+      <w:proofErr w:type="spellStart"/>
+      <w:r>
+        <w:t>Tester</w:t>
+      </w:r>
+      <w:proofErr w:type="spellEnd"/>
+    </w:p>
+    <w:p>
+      <w:pPr>
+        <w:pStyle w:val="ListParagraph"/>
+        <w:numPr>
+          <w:ilvl w:val="0"/>
+          <w:numId w:val="2"/>
+        </w:numPr>
+        <w:rPr>
+          <w:u w:val="single"/>
+        </w:rPr>
+      </w:pPr>
+      <w:r>
+        <w:t xml:space="preserve">Gonzales Federico: </w:t>
+      </w:r>
+      <w:proofErr w:type="spellStart"/>
+      <w:r>
+        <w:t>Tester</w:t>
+      </w:r>
+      <w:proofErr w:type="spellEnd"/>
     </w:p>
     <w:p>
       <w:r>
@@ -1031,7 +1091,18 @@
     </w:p>
     <w:p>
       <w:r>
-        <w:t xml:space="preserve">Luego en sprint los cuales duraran una semana realizaremos todas las funcionalidades que contenga ese sprint. Y los días sábados/domingos realizaremos un sprint </w:t>
+        <w:t xml:space="preserve">Luego en </w:t>
+      </w:r>
+      <w:proofErr w:type="spellStart"/>
+      <w:r>
+        <w:t>sprint</w:t>
+      </w:r>
+      <w:r>
+        <w:t>s</w:t>
+      </w:r>
+      <w:proofErr w:type="spellEnd"/>
+      <w:r>
+        <w:t xml:space="preserve"> los cuales duraran una semana realizaremos todas las funcionalidades que contenga ese sprint. Y los días sábados/domingos realizaremos un sprint </w:t>
       </w:r>
       <w:proofErr w:type="spellStart"/>
       <w:r>
@@ -1225,13 +1296,24 @@
       </w:r>
       <w:proofErr w:type="spellEnd"/>
       <w:r>
+        <w:t xml:space="preserve">, </w:t>
+      </w:r>
+      <w:proofErr w:type="spellStart"/>
+      <w:r>
+        <w:t>Selenium</w:t>
+      </w:r>
+      <w:proofErr w:type="spellEnd"/>
+      <w:r>
         <w:t xml:space="preserve"> y </w:t>
       </w:r>
       <w:r>
         <w:t>Robot Framework</w:t>
       </w:r>
       <w:r>
-        <w:t xml:space="preserve"> para el testeo correcto del proyecto</w:t>
+        <w:t xml:space="preserve"> para el testeo </w:t>
+      </w:r>
+      <w:r>
+        <w:t>del proyecto</w:t>
       </w:r>
     </w:p>
     <w:p>
@@ -1323,11 +1405,9 @@
       <w:r>
         <w:t xml:space="preserve">cumpla con todos los estándares de calidad establecidos en el mundo del desarrollo para así ser </w:t>
       </w:r>
-      <w:proofErr w:type="spellStart"/>
-      <w:r>
-        <w:t>mas</w:t>
-      </w:r>
-      <w:proofErr w:type="spellEnd"/>
+      <w:r>
+        <w:t>más</w:t>
+      </w:r>
       <w:r>
         <w:t xml:space="preserve"> atractivos para las demás empresas y que decidan utilizar nuestro sistema de seguridad.</w:t>
       </w:r>
@@ -1981,15 +2061,13 @@
               </w:rPr>
               <w:t xml:space="preserve">El sistema contara con otro tipo de autenticación previa al reconocimiento facial, brindando así una seguridad </w:t>
             </w:r>
-            <w:proofErr w:type="spellStart"/>
-            <w:r>
-              <w:rPr>
-                <w:sz w:val="16"/>
-                <w:szCs w:val="14"/>
-              </w:rPr>
-              <w:t>mas</w:t>
-            </w:r>
-            <w:proofErr w:type="spellEnd"/>
+            <w:r>
+              <w:rPr>
+                <w:sz w:val="16"/>
+                <w:szCs w:val="14"/>
+              </w:rPr>
+              <w:t>más</w:t>
+            </w:r>
             <w:r>
               <w:rPr>
                 <w:sz w:val="16"/>
@@ -2558,13 +2636,13 @@
                     <pic:cNvPicPr/>
                   </pic:nvPicPr>
                   <pic:blipFill>
-                    <a:blip r:embed="rId18" cstate="print">
+                    <a:blip r:embed="rId19" cstate="print">
                       <a:extLst>
                         <a:ext uri="{28A0092B-C50C-407E-A947-70E740481C1C}">
                           <a14:useLocalDpi xmlns:a14="http://schemas.microsoft.com/office/drawing/2010/main" val="0"/>
                         </a:ext>
                         <a:ext uri="{96DAC541-7B7A-43D3-8B79-37D633B846F1}">
-                          <asvg:svgBlip xmlns:asvg="http://schemas.microsoft.com/office/drawing/2016/SVG/main" r:embed="rId19"/>
+                          <asvg:svgBlip xmlns:asvg="http://schemas.microsoft.com/office/drawing/2016/SVG/main" r:embed="rId20"/>
                         </a:ext>
                       </a:extLst>
                     </a:blip>
@@ -2916,7 +2994,14 @@
                 <w:sz w:val="16"/>
                 <w:szCs w:val="16"/>
               </w:rPr>
-              <w:t>363</w:t>
+              <w:t>3</w:t>
+            </w:r>
+            <w:r>
+              <w:rPr>
+                <w:sz w:val="16"/>
+                <w:szCs w:val="16"/>
+              </w:rPr>
+              <w:t>75</w:t>
             </w:r>
           </w:p>
         </w:tc>
@@ -3064,13 +3149,6 @@
                 <w:szCs w:val="16"/>
               </w:rPr>
             </w:pPr>
-            <w:r>
-              <w:rPr>
-                <w:sz w:val="16"/>
-                <w:szCs w:val="16"/>
-              </w:rPr>
-              <w:t>20/4/2024</w:t>
-            </w:r>
           </w:p>
         </w:tc>
       </w:tr>
@@ -3639,7 +3717,7 @@
                 <w:sz w:val="16"/>
                 <w:szCs w:val="16"/>
               </w:rPr>
-              <w:t>20/4/2024</w:t>
+              <w:t>23/4/2024</w:t>
             </w:r>
           </w:p>
         </w:tc>
@@ -4056,7 +4134,7 @@
                 <w:sz w:val="16"/>
                 <w:szCs w:val="16"/>
               </w:rPr>
-              <w:t>20/4/2024</w:t>
+              <w:t>23/4/2024</w:t>
             </w:r>
           </w:p>
         </w:tc>
@@ -4414,7 +4492,7 @@
                 <w:sz w:val="16"/>
                 <w:szCs w:val="16"/>
               </w:rPr>
-              <w:t>Hernández Facundo</w:t>
+              <w:t>Lombardi Lautaro</w:t>
             </w:r>
           </w:p>
         </w:tc>
@@ -4541,7 +4619,7 @@
                 <w:sz w:val="16"/>
                 <w:szCs w:val="16"/>
               </w:rPr>
-              <w:t>Hernández Facundo</w:t>
+              <w:t>Lombardi Lautaro</w:t>
             </w:r>
           </w:p>
         </w:tc>
@@ -4736,7 +4814,7 @@
                 <w:sz w:val="16"/>
                 <w:szCs w:val="16"/>
               </w:rPr>
-              <w:t>Hernández Facundo</w:t>
+              <w:t>Lombardi Lautaro</w:t>
             </w:r>
           </w:p>
         </w:tc>
@@ -4889,7 +4967,7 @@
                 <w:sz w:val="16"/>
                 <w:szCs w:val="16"/>
               </w:rPr>
-              <w:t>Hernández Facundo</w:t>
+              <w:t>Lombardi Lautaro</w:t>
             </w:r>
           </w:p>
         </w:tc>
@@ -5020,6 +5098,13 @@
               </w:rPr>
               <w:t>Hernández Facundo</w:t>
             </w:r>
+            <w:r>
+              <w:rPr>
+                <w:sz w:val="16"/>
+                <w:szCs w:val="16"/>
+              </w:rPr>
+              <w:t>, Gonzales Federico</w:t>
+            </w:r>
           </w:p>
         </w:tc>
         <w:tc>
@@ -5040,7 +5125,7 @@
                 <w:sz w:val="16"/>
                 <w:szCs w:val="16"/>
               </w:rPr>
-              <w:t>49</w:t>
+              <w:t>61</w:t>
             </w:r>
           </w:p>
         </w:tc>
@@ -5411,7 +5496,7 @@
                 <w:sz w:val="16"/>
                 <w:szCs w:val="16"/>
               </w:rPr>
-              <w:t>Hernández Facundo</w:t>
+              <w:t>Gonzales Federico</w:t>
             </w:r>
           </w:p>
         </w:tc>
@@ -5432,7 +5517,7 @@
                 <w:sz w:val="16"/>
                 <w:szCs w:val="16"/>
               </w:rPr>
-              <w:t>12</w:t>
+              <w:t>24</w:t>
             </w:r>
           </w:p>
         </w:tc>
@@ -6546,21 +6631,7 @@
                 <w:sz w:val="16"/>
                 <w:szCs w:val="16"/>
               </w:rPr>
-              <w:t xml:space="preserve">Se lleva a cabo el control de </w:t>
-            </w:r>
-            <w:r>
-              <w:rPr>
-                <w:sz w:val="16"/>
-                <w:szCs w:val="16"/>
-              </w:rPr>
-              <w:t>cambios</w:t>
-            </w:r>
-            <w:r>
-              <w:rPr>
-                <w:sz w:val="16"/>
-                <w:szCs w:val="16"/>
-              </w:rPr>
-              <w:t xml:space="preserve"> para revisar que se esté respetando la forma de trabajo</w:t>
+              <w:t>Se lleva a cabo el control de cambios para revisar que se esté respetando la forma de trabajo</w:t>
             </w:r>
           </w:p>
         </w:tc>
@@ -7208,21 +7279,7 @@
                 <w:sz w:val="16"/>
                 <w:szCs w:val="16"/>
               </w:rPr>
-              <w:t xml:space="preserve">Se lleva a cabo el control de </w:t>
-            </w:r>
-            <w:r>
-              <w:rPr>
-                <w:sz w:val="16"/>
-                <w:szCs w:val="16"/>
-              </w:rPr>
-              <w:t>riesgos</w:t>
-            </w:r>
-            <w:r>
-              <w:rPr>
-                <w:sz w:val="16"/>
-                <w:szCs w:val="16"/>
-              </w:rPr>
-              <w:t xml:space="preserve"> para revisar que se esté respetando la forma de trabajo</w:t>
+              <w:t>Se lleva a cabo el control de riesgos para revisar que se esté respetando la forma de trabajo</w:t>
             </w:r>
           </w:p>
         </w:tc>
@@ -7395,14 +7452,14 @@
                 <w:sz w:val="16"/>
                 <w:szCs w:val="16"/>
               </w:rPr>
-              <w:t xml:space="preserve">, </w:t>
-            </w:r>
-            <w:r>
-              <w:rPr>
-                <w:sz w:val="16"/>
-                <w:szCs w:val="16"/>
-              </w:rPr>
-              <w:t>Cañete Ezequiel</w:t>
+              <w:t>, Cañete Ezequiel</w:t>
+            </w:r>
+            <w:r>
+              <w:rPr>
+                <w:sz w:val="16"/>
+                <w:szCs w:val="16"/>
+              </w:rPr>
+              <w:t>, Gonzales Federico</w:t>
             </w:r>
           </w:p>
         </w:tc>
@@ -8177,21 +8234,7 @@
                 <w:sz w:val="16"/>
                 <w:szCs w:val="16"/>
               </w:rPr>
-              <w:t>Herramienta de dise</w:t>
-            </w:r>
-            <w:r>
-              <w:rPr>
-                <w:sz w:val="16"/>
-                <w:szCs w:val="16"/>
-              </w:rPr>
-              <w:t>ñ</w:t>
-            </w:r>
-            <w:r>
-              <w:rPr>
-                <w:sz w:val="16"/>
-                <w:szCs w:val="16"/>
-              </w:rPr>
-              <w:t>o de interfaces</w:t>
+              <w:t>Herramienta de diseño de interfaces</w:t>
             </w:r>
           </w:p>
         </w:tc>
@@ -9336,14 +9379,7 @@
                 <w:sz w:val="16"/>
                 <w:szCs w:val="16"/>
               </w:rPr>
-              <w:t>Cañete Ezequiel</w:t>
-            </w:r>
-            <w:r>
-              <w:rPr>
-                <w:sz w:val="16"/>
-                <w:szCs w:val="16"/>
-              </w:rPr>
-              <w:t xml:space="preserve">, </w:t>
+              <w:t xml:space="preserve">Cañete Ezequiel, </w:t>
             </w:r>
             <w:proofErr w:type="spellStart"/>
             <w:r>
@@ -9898,21 +9934,7 @@
                 <w:sz w:val="16"/>
                 <w:szCs w:val="16"/>
               </w:rPr>
-              <w:t>Realización del dise</w:t>
-            </w:r>
-            <w:r>
-              <w:rPr>
-                <w:sz w:val="16"/>
-                <w:szCs w:val="16"/>
-              </w:rPr>
-              <w:t>ñ</w:t>
-            </w:r>
-            <w:r>
-              <w:rPr>
-                <w:sz w:val="16"/>
-                <w:szCs w:val="16"/>
-              </w:rPr>
-              <w:t>o de las interfaces</w:t>
+              <w:t>Realización del diseño de las interfaces</w:t>
             </w:r>
           </w:p>
         </w:tc>
@@ -10242,14 +10264,7 @@
                 <w:sz w:val="16"/>
                 <w:szCs w:val="16"/>
               </w:rPr>
-              <w:t xml:space="preserve">, </w:t>
-            </w:r>
-            <w:r>
-              <w:rPr>
-                <w:sz w:val="16"/>
-                <w:szCs w:val="16"/>
-              </w:rPr>
-              <w:t>Cañete Ezequiel</w:t>
+              <w:t>, Cañete Ezequiel</w:t>
             </w:r>
           </w:p>
         </w:tc>
@@ -14548,6 +14563,30 @@
       <w:proofErr w:type="spellEnd"/>
       <w:r>
         <w:t xml:space="preserve"> Chart</w:t>
+      </w:r>
+    </w:p>
+    <w:p>
+      <w:pPr>
+        <w:pStyle w:val="ListParagraph"/>
+        <w:numPr>
+          <w:ilvl w:val="0"/>
+          <w:numId w:val="17"/>
+        </w:numPr>
+      </w:pPr>
+      <w:r>
+        <w:t>Indicador de riesgo</w:t>
+      </w:r>
+    </w:p>
+    <w:p>
+      <w:pPr>
+        <w:pStyle w:val="ListParagraph"/>
+        <w:numPr>
+          <w:ilvl w:val="0"/>
+          <w:numId w:val="17"/>
+        </w:numPr>
+      </w:pPr>
+      <w:r>
+        <w:t>Tiempo X Recurso</w:t>
       </w:r>
     </w:p>
     <w:p>
@@ -15476,6 +15515,24 @@
       <w:r>
         <w:lastRenderedPageBreak/>
         <w:t>ya existen planes de mitigación o contingencia para alguno de ellos, se pensará en cómo mejorarlos.</w:t>
+      </w:r>
+    </w:p>
+    <w:p>
+      <w:pPr>
+        <w:pStyle w:val="ListParagraph"/>
+        <w:numPr>
+          <w:ilvl w:val="0"/>
+          <w:numId w:val="11"/>
+        </w:numPr>
+      </w:pPr>
+      <w:r>
+        <w:t xml:space="preserve">Una vez realizado esto se </w:t>
+      </w:r>
+      <w:r>
+        <w:t>actualizará</w:t>
+      </w:r>
+      <w:r>
+        <w:t xml:space="preserve"> el indicador de riesgo</w:t>
       </w:r>
     </w:p>
     <w:p>
@@ -18049,8 +18106,8 @@
       </w:r>
     </w:p>
     <w:sectPr>
-      <w:headerReference w:type="default" r:id="rId20"/>
-      <w:footerReference w:type="default" r:id="rId21"/>
+      <w:headerReference w:type="default" r:id="rId21"/>
+      <w:footerReference w:type="default" r:id="rId22"/>
       <w:pgSz w:w="11906" w:h="16838"/>
       <w:pgMar w:top="1417" w:right="1701" w:bottom="1417" w:left="1701" w:header="708" w:footer="708" w:gutter="0"/>
       <w:cols w:space="708"/>

</xml_diff>

<commit_message>
actualizado con la wbs
</commit_message>
<xml_diff>
--- a/Documentos/Master security system.docx
+++ b/Documentos/Master security system.docx
@@ -1455,6 +1455,14 @@
         <w:t>, Junit5</w:t>
       </w:r>
       <w:r>
+        <w:t xml:space="preserve">, </w:t>
+      </w:r>
+      <w:proofErr w:type="spellStart"/>
+      <w:r>
+        <w:t>Mockito</w:t>
+      </w:r>
+      <w:proofErr w:type="spellEnd"/>
+      <w:r>
         <w:t xml:space="preserve"> y </w:t>
       </w:r>
       <w:r>
@@ -1607,17 +1615,6 @@
       <w:r>
         <w:lastRenderedPageBreak/>
         <w:t>Alcance:</w:t>
-      </w:r>
-    </w:p>
-    <w:p>
-      <w:r>
-        <w:t>Definiremos</w:t>
-      </w:r>
-      <w:r>
-        <w:t xml:space="preserve"> el alcance con la condición de satisfacción del usuario relacionado con l</w:t>
-      </w:r>
-      <w:r>
-        <w:t>os requerimientos del sistema.</w:t>
       </w:r>
     </w:p>
     <w:tbl>
@@ -2876,6 +2873,72 @@
           </w:p>
         </w:tc>
       </w:tr>
+      <w:tr>
+        <w:trPr>
+          <w:trHeight w:val="973"/>
+          <w:jc w:val="center"/>
+        </w:trPr>
+        <w:tc>
+          <w:tcPr>
+            <w:tcW w:w="3535" w:type="dxa"/>
+          </w:tcPr>
+          <w:p>
+            <w:pPr>
+              <w:rPr>
+                <w:sz w:val="16"/>
+                <w:szCs w:val="14"/>
+              </w:rPr>
+            </w:pPr>
+            <w:r>
+              <w:rPr>
+                <w:sz w:val="16"/>
+                <w:szCs w:val="14"/>
+              </w:rPr>
+              <w:t>Manejo de reportes</w:t>
+            </w:r>
+          </w:p>
+        </w:tc>
+        <w:tc>
+          <w:tcPr>
+            <w:tcW w:w="3535" w:type="dxa"/>
+          </w:tcPr>
+          <w:p>
+            <w:pPr>
+              <w:rPr>
+                <w:sz w:val="16"/>
+                <w:szCs w:val="14"/>
+              </w:rPr>
+            </w:pPr>
+            <w:r>
+              <w:rPr>
+                <w:sz w:val="16"/>
+                <w:szCs w:val="14"/>
+              </w:rPr>
+              <w:t>El sistema podrá generar reportes informativos respecto a los datos que maneja</w:t>
+            </w:r>
+          </w:p>
+        </w:tc>
+        <w:tc>
+          <w:tcPr>
+            <w:tcW w:w="3536" w:type="dxa"/>
+          </w:tcPr>
+          <w:p>
+            <w:pPr>
+              <w:rPr>
+                <w:sz w:val="16"/>
+                <w:szCs w:val="14"/>
+              </w:rPr>
+            </w:pPr>
+            <w:r>
+              <w:rPr>
+                <w:sz w:val="16"/>
+                <w:szCs w:val="14"/>
+              </w:rPr>
+              <w:t>El sistema en los reportes no pondrá información confidencial de las personas</w:t>
+            </w:r>
+          </w:p>
+        </w:tc>
+      </w:tr>
     </w:tbl>
     <w:p/>
     <w:p/>
@@ -3773,22 +3836,13 @@
       <w:pPr>
         <w:pStyle w:val="ListParagraph"/>
         <w:numPr>
-          <w:ilvl w:val="0"/>
+          <w:ilvl w:val="1"/>
           <w:numId w:val="9"/>
         </w:numPr>
         <w:spacing w:after="240" w:line="276" w:lineRule="auto"/>
       </w:pPr>
       <w:r>
-        <w:t>RFE</w:t>
-      </w:r>
-      <w:r>
-        <w:t>13</w:t>
-      </w:r>
-      <w:r>
-        <w:t>: El sist</w:t>
-      </w:r>
-      <w:r>
-        <w:t>ema deberá permitir autorizar a los diferentes tipos de visitantes el ingreso a distintos lugares físicos.</w:t>
+        <w:t>Al cerrarse el día todos los visitantes que no se hayan registrado como un egreso, se los hará automáticamente.</w:t>
       </w:r>
     </w:p>
     <w:p>
@@ -3801,25 +3855,16 @@
         <w:spacing w:after="240" w:line="276" w:lineRule="auto"/>
       </w:pPr>
       <w:r>
-        <w:t>RFE1</w:t>
-      </w:r>
-      <w:r>
-        <w:t>4</w:t>
-      </w:r>
-      <w:r>
-        <w:t xml:space="preserve">: El sistema deberá permitir el ALTA/MODIFICACIONES/BAJA de </w:t>
-      </w:r>
-      <w:r>
-        <w:t>tipos de visitantes en el</w:t>
-      </w:r>
-      <w:r>
-        <w:t xml:space="preserve"> sistema.</w:t>
-      </w:r>
-      <w:r>
-        <w:t xml:space="preserve"> De estas categorías/tipos se registrará el nombre y la descripción del mismo</w:t>
-      </w:r>
-      <w:r>
-        <w:t>.</w:t>
+        <w:t>RFE</w:t>
+      </w:r>
+      <w:r>
+        <w:t>13</w:t>
+      </w:r>
+      <w:r>
+        <w:t>: El sist</w:t>
+      </w:r>
+      <w:r>
+        <w:t>ema deberá permitir autorizar a los diferentes tipos de visitantes el ingreso a distintos lugares físicos.</w:t>
       </w:r>
     </w:p>
     <w:p>
@@ -3832,10 +3877,54 @@
         <w:spacing w:after="240" w:line="276" w:lineRule="auto"/>
       </w:pPr>
       <w:r>
+        <w:t>RFE1</w:t>
+      </w:r>
+      <w:r>
+        <w:t>4</w:t>
+      </w:r>
+      <w:r>
+        <w:t xml:space="preserve">: El sistema deberá permitir el ALTA/MODIFICACIONES/BAJA de </w:t>
+      </w:r>
+      <w:r>
+        <w:t>tipos de visitantes en el</w:t>
+      </w:r>
+      <w:r>
+        <w:t xml:space="preserve"> sistema.</w:t>
+      </w:r>
+      <w:r>
+        <w:t xml:space="preserve"> De estas categorías/tipos se registrará el nombre y la descripción del mismo</w:t>
+      </w:r>
+      <w:r>
+        <w:t>.</w:t>
+      </w:r>
+    </w:p>
+    <w:p>
+      <w:pPr>
+        <w:pStyle w:val="ListParagraph"/>
+        <w:numPr>
+          <w:ilvl w:val="0"/>
+          <w:numId w:val="9"/>
+        </w:numPr>
+        <w:spacing w:after="240" w:line="276" w:lineRule="auto"/>
+      </w:pPr>
+      <w:r>
         <w:t>RFI15: El sistema deberá poder sincronizar todos los datos que se obtengan durante el funcionamiento sin conexión, con las bases de datos una vez recuperada la conexión</w:t>
       </w:r>
       <w:r>
         <w:t>.</w:t>
+      </w:r>
+    </w:p>
+    <w:p>
+      <w:pPr>
+        <w:pStyle w:val="ListParagraph"/>
+        <w:numPr>
+          <w:ilvl w:val="0"/>
+          <w:numId w:val="9"/>
+        </w:numPr>
+        <w:spacing w:after="240" w:line="276" w:lineRule="auto"/>
+      </w:pPr>
+      <w:r>
+        <w:t>RFD16: El sistema debe permitir la generación de reportes informativos</w:t>
       </w:r>
     </w:p>
     <w:p>
@@ -3862,10 +3951,14 @@
         <w:spacing w:before="240" w:after="0" w:line="276" w:lineRule="auto"/>
       </w:pPr>
       <w:r>
+        <w:lastRenderedPageBreak/>
         <w:t>RNFI</w:t>
       </w:r>
       <w:r>
-        <w:t>16</w:t>
+        <w:t>1</w:t>
+      </w:r>
+      <w:r>
+        <w:t>7</w:t>
       </w:r>
       <w:r>
         <w:t xml:space="preserve">: Eficiencia: El sistema debe ser eficiente en el uso de la batería, la memoria y el procesador de la Tablet. </w:t>
@@ -3887,20 +3980,20 @@
         <w:t>RNFD1</w:t>
       </w:r>
       <w:r>
-        <w:t>7</w:t>
+        <w:t>8</w:t>
       </w:r>
       <w:r>
         <w:t>: Usabilidad: El sistema debe ser fácil de usar para usuarios con diferentes niveles de experiencia en el uso de tabletas.</w:t>
       </w:r>
       <w:r>
-        <w:t xml:space="preserve"> </w:t>
-      </w:r>
-      <w:r>
-        <w:lastRenderedPageBreak/>
-        <w:t xml:space="preserve">Colocando ayudas (iconitos “?”) en las diferentes pantallas los cuales explicaran de forma resumida como funciona esa misma pantalla. </w:t>
+        <w:t xml:space="preserve"> Colocando ayudas (iconitos “?”) en las diferentes pantallas los cuales explicaran de forma resumida como funciona esa misma pantalla. </w:t>
       </w:r>
     </w:p>
-    <w:p/>
+    <w:p>
+      <w:r>
+        <w:br w:type="page"/>
+      </w:r>
+    </w:p>
     <w:p>
       <w:pPr>
         <w:pStyle w:val="Subtitle"/>
@@ -3910,6 +4003,7 @@
         </w:numPr>
       </w:pPr>
       <w:r>
+        <w:lastRenderedPageBreak/>
         <w:t>WBS:</w:t>
       </w:r>
     </w:p>
@@ -3920,9 +4014,9 @@
           <w:lang w:val="en-US"/>
         </w:rPr>
         <w:drawing>
-          <wp:inline distT="0" distB="0" distL="0" distR="0" wp14:anchorId="6AC488E7" wp14:editId="670C957A">
-            <wp:extent cx="5400040" cy="2689225"/>
-            <wp:effectExtent l="0" t="0" r="0" b="0"/>
+          <wp:inline distT="0" distB="0" distL="0" distR="0" wp14:anchorId="6AC488E7" wp14:editId="252042FB">
+            <wp:extent cx="7857025" cy="5908969"/>
+            <wp:effectExtent l="2540" t="0" r="0" b="0"/>
             <wp:docPr id="1487901564" name="Graphic 1"/>
             <wp:cNvGraphicFramePr>
               <a:graphicFrameLocks xmlns:a="http://schemas.openxmlformats.org/drawingml/2006/main" noChangeAspect="1"/>
@@ -3931,11 +4025,11 @@
               <a:graphicData uri="http://schemas.openxmlformats.org/drawingml/2006/picture">
                 <pic:pic xmlns:pic="http://schemas.openxmlformats.org/drawingml/2006/picture">
                   <pic:nvPicPr>
-                    <pic:cNvPr id="1487901564" name="Graphic 1487901564"/>
+                    <pic:cNvPr id="1487901564" name="Graphic 1"/>
                     <pic:cNvPicPr/>
                   </pic:nvPicPr>
                   <pic:blipFill>
-                    <a:blip r:embed="rId19" cstate="print">
+                    <a:blip r:embed="rId19">
                       <a:extLst>
                         <a:ext uri="{28A0092B-C50C-407E-A947-70E740481C1C}">
                           <a14:useLocalDpi xmlns:a14="http://schemas.microsoft.com/office/drawing/2010/main" val="0"/>
@@ -3950,9 +4044,9 @@
                     </a:stretch>
                   </pic:blipFill>
                   <pic:spPr>
-                    <a:xfrm>
+                    <a:xfrm rot="5400000">
                       <a:off x="0" y="0"/>
-                      <a:ext cx="5400040" cy="2689225"/>
+                      <a:ext cx="7883752" cy="5929069"/>
                     </a:xfrm>
                     <a:prstGeom prst="rect">
                       <a:avLst/>

</xml_diff>

<commit_message>
Version primera entrega formal
</commit_message>
<xml_diff>
--- a/Documentos/Master security system.docx
+++ b/Documentos/Master security system.docx
@@ -284,10 +284,8 @@
           <w:sz w:val="28"/>
           <w:szCs w:val="28"/>
           <w:u w:val="single"/>
-          <w:lang w:val="en-US"/>
         </w:rPr>
       </w:pPr>
-      <w:proofErr w:type="spellStart"/>
       <w:r>
         <w:rPr>
           <w:b/>
@@ -295,11 +293,9 @@
           <w:sz w:val="28"/>
           <w:szCs w:val="28"/>
           <w:u w:val="single"/>
-          <w:lang w:val="en-US"/>
         </w:rPr>
         <w:t>Integrantes</w:t>
       </w:r>
-      <w:proofErr w:type="spellEnd"/>
       <w:r>
         <w:rPr>
           <w:b/>
@@ -307,11 +303,9 @@
           <w:sz w:val="28"/>
           <w:szCs w:val="28"/>
           <w:u w:val="single"/>
-          <w:lang w:val="en-US"/>
         </w:rPr>
-        <w:t xml:space="preserve"> del </w:t>
-      </w:r>
-      <w:proofErr w:type="spellStart"/>
+        <w:t xml:space="preserve"> del equipo “6</w:t>
+      </w:r>
       <w:r>
         <w:rPr>
           <w:b/>
@@ -319,11 +313,9 @@
           <w:sz w:val="28"/>
           <w:szCs w:val="28"/>
           <w:u w:val="single"/>
-          <w:lang w:val="en-US"/>
         </w:rPr>
-        <w:t>equipo</w:t>
-      </w:r>
-      <w:proofErr w:type="spellEnd"/>
+        <w:t xml:space="preserve"> + 1</w:t>
+      </w:r>
       <w:r>
         <w:rPr>
           <w:b/>
@@ -331,9 +323,8 @@
           <w:sz w:val="28"/>
           <w:szCs w:val="28"/>
           <w:u w:val="single"/>
-          <w:lang w:val="en-US"/>
         </w:rPr>
-        <w:t xml:space="preserve"> “The Big 6</w:t>
+        <w:t xml:space="preserve"> Software</w:t>
       </w:r>
       <w:r>
         <w:rPr>
@@ -342,9 +333,8 @@
           <w:sz w:val="28"/>
           <w:szCs w:val="28"/>
           <w:u w:val="single"/>
-          <w:lang w:val="en-US"/>
         </w:rPr>
-        <w:t xml:space="preserve"> + 1</w:t>
+        <w:t>”</w:t>
       </w:r>
       <w:r>
         <w:rPr>
@@ -353,29 +343,6 @@
           <w:sz w:val="28"/>
           <w:szCs w:val="28"/>
           <w:u w:val="single"/>
-          <w:lang w:val="en-US"/>
-        </w:rPr>
-        <w:t xml:space="preserve"> Software</w:t>
-      </w:r>
-      <w:r>
-        <w:rPr>
-          <w:b/>
-          <w:bCs/>
-          <w:sz w:val="28"/>
-          <w:szCs w:val="28"/>
-          <w:u w:val="single"/>
-          <w:lang w:val="en-US"/>
-        </w:rPr>
-        <w:t>”</w:t>
-      </w:r>
-      <w:r>
-        <w:rPr>
-          <w:b/>
-          <w:bCs/>
-          <w:sz w:val="28"/>
-          <w:szCs w:val="28"/>
-          <w:u w:val="single"/>
-          <w:lang w:val="en-US"/>
         </w:rPr>
         <w:t>:</w:t>
       </w:r>
@@ -388,14 +355,12 @@
         <w:rPr>
           <w:color w:val="212529"/>
           <w:szCs w:val="24"/>
-          <w:lang w:val="en-US"/>
         </w:rPr>
       </w:pPr>
       <w:proofErr w:type="spellStart"/>
       <w:r>
         <w:rPr>
           <w:szCs w:val="24"/>
-          <w:lang w:val="en-US"/>
         </w:rPr>
         <w:t>Fallatti</w:t>
       </w:r>
@@ -403,7 +368,6 @@
       <w:r>
         <w:rPr>
           <w:szCs w:val="24"/>
-          <w:lang w:val="en-US"/>
         </w:rPr>
         <w:t xml:space="preserve"> Franco </w:t>
       </w:r>
@@ -411,7 +375,6 @@
         <w:rPr>
           <w:color w:val="212529"/>
           <w:szCs w:val="24"/>
-          <w:lang w:val="en-US"/>
         </w:rPr>
         <w:t xml:space="preserve">– </w:t>
       </w:r>
@@ -420,7 +383,6 @@
           <w:rPr>
             <w:rStyle w:val="Hyperlink"/>
             <w:szCs w:val="24"/>
-            <w:lang w:val="en-US"/>
           </w:rPr>
           <w:t>franckfallatti@gmail.com</w:t>
         </w:r>
@@ -434,14 +396,12 @@
         <w:rPr>
           <w:color w:val="212529"/>
           <w:szCs w:val="24"/>
-          <w:lang w:val="en-US"/>
         </w:rPr>
       </w:pPr>
       <w:r>
         <w:rPr>
           <w:color w:val="212529"/>
           <w:szCs w:val="24"/>
-          <w:lang w:val="en-US"/>
         </w:rPr>
         <w:t xml:space="preserve">Castillo Patricio – </w:t>
       </w:r>
@@ -450,7 +410,6 @@
           <w:rPr>
             <w:rStyle w:val="Hyperlink"/>
             <w:szCs w:val="24"/>
-            <w:lang w:val="en-US"/>
           </w:rPr>
           <w:t>patriciojcastillo@gmail.com</w:t>
         </w:r>
@@ -464,14 +423,12 @@
         <w:rPr>
           <w:color w:val="212529"/>
           <w:szCs w:val="24"/>
-          <w:lang w:val="en-US"/>
         </w:rPr>
       </w:pPr>
       <w:r>
         <w:rPr>
           <w:color w:val="212529"/>
           <w:szCs w:val="24"/>
-          <w:lang w:val="en-US"/>
         </w:rPr>
         <w:t>Gross Pa</w:t>
       </w:r>
@@ -479,7 +436,6 @@
         <w:rPr>
           <w:color w:val="212529"/>
           <w:szCs w:val="24"/>
-          <w:lang w:val="en-US"/>
         </w:rPr>
         <w:t>blo</w:t>
       </w:r>
@@ -487,16 +443,30 @@
         <w:rPr>
           <w:color w:val="212529"/>
           <w:szCs w:val="24"/>
-          <w:lang w:val="en-US"/>
         </w:rPr>
-        <w:t xml:space="preserve"> Ruben – </w:t>
+        <w:t xml:space="preserve"> </w:t>
+      </w:r>
+      <w:proofErr w:type="spellStart"/>
+      <w:r>
+        <w:rPr>
+          <w:color w:val="212529"/>
+          <w:szCs w:val="24"/>
+        </w:rPr>
+        <w:t>Ruben</w:t>
+      </w:r>
+      <w:proofErr w:type="spellEnd"/>
+      <w:r>
+        <w:rPr>
+          <w:color w:val="212529"/>
+          <w:szCs w:val="24"/>
+        </w:rPr>
+        <w:t xml:space="preserve"> – </w:t>
       </w:r>
       <w:hyperlink r:id="rId13" w:history="1">
         <w:r>
           <w:rPr>
             <w:rStyle w:val="Hyperlink"/>
             <w:szCs w:val="24"/>
-            <w:lang w:val="en-US"/>
           </w:rPr>
           <w:t>pablorubengross@gmail.com</w:t>
         </w:r>
@@ -1033,9 +1003,12 @@
       <w:r>
         <w:t xml:space="preserve"> </w:t>
       </w:r>
+      <w:r>
+        <w:t xml:space="preserve">full </w:t>
+      </w:r>
       <w:proofErr w:type="spellStart"/>
       <w:r>
-        <w:t>backend</w:t>
+        <w:t>stack</w:t>
       </w:r>
       <w:proofErr w:type="spellEnd"/>
     </w:p>
@@ -1323,10 +1296,10 @@
         </w:numPr>
       </w:pPr>
       <w:r>
-        <w:t xml:space="preserve">Python, </w:t>
-      </w:r>
-      <w:r>
-        <w:t xml:space="preserve">Java, </w:t>
+        <w:t>Python,</w:t>
+      </w:r>
+      <w:r>
+        <w:t xml:space="preserve"> </w:t>
       </w:r>
       <w:r>
         <w:t xml:space="preserve">JavaScript, CSS, </w:t>
@@ -1366,7 +1339,7 @@
       <w:proofErr w:type="spellStart"/>
       <w:r>
         <w:lastRenderedPageBreak/>
-        <w:t>Springboot</w:t>
+        <w:t>Flask</w:t>
       </w:r>
       <w:proofErr w:type="spellEnd"/>
       <w:r>
@@ -1452,18 +1425,18 @@
       </w:r>
       <w:proofErr w:type="spellEnd"/>
       <w:r>
-        <w:t>, Junit5</w:t>
-      </w:r>
-      <w:r>
         <w:t xml:space="preserve">, </w:t>
       </w:r>
       <w:proofErr w:type="spellStart"/>
       <w:r>
-        <w:t>Mockito</w:t>
+        <w:t>Pytest</w:t>
       </w:r>
       <w:proofErr w:type="spellEnd"/>
       <w:r>
-        <w:t xml:space="preserve"> y </w:t>
+        <w:t xml:space="preserve"> </w:t>
+      </w:r>
+      <w:r>
+        <w:t xml:space="preserve">y </w:t>
       </w:r>
       <w:r>
         <w:t>Robot Framework</w:t>
@@ -3062,8 +3035,13 @@
       <w:r>
         <w:t>y/</w:t>
       </w:r>
-      <w:r>
-        <w:t xml:space="preserve">o </w:t>
+      <w:proofErr w:type="spellStart"/>
+      <w:r>
+        <w:t>o</w:t>
+      </w:r>
+      <w:proofErr w:type="spellEnd"/>
+      <w:r>
+        <w:t xml:space="preserve"> </w:t>
       </w:r>
       <w:r>
         <w:t>observaciones encontradas</w:t>
@@ -3636,7 +3614,13 @@
         <w:spacing w:after="240" w:line="276" w:lineRule="auto"/>
       </w:pPr>
       <w:r>
-        <w:t>En la ventana de el registro de un visitante, también deberá haber un pop up que te lleve a la de registro de un nuevo lugar físico/categoría para agilizar el sistema</w:t>
+        <w:t xml:space="preserve">En la ventana </w:t>
+      </w:r>
+      <w:r>
+        <w:t>del</w:t>
+      </w:r>
+      <w:r>
+        <w:t xml:space="preserve"> registro de un visitante, también deberá haber un pop up que te lleve a la de registro de un nuevo lugar físico/categoría para agilizar el sistema</w:t>
       </w:r>
     </w:p>
     <w:p>
@@ -3649,16 +3633,7 @@
         <w:spacing w:after="240" w:line="276" w:lineRule="auto"/>
       </w:pPr>
       <w:r>
-        <w:t>RFE</w:t>
-      </w:r>
-      <w:r>
-        <w:t>9</w:t>
-      </w:r>
-      <w:r>
-        <w:t>: El sistema deberá permitir el ALTA/MODIFICACIONES/BAJA</w:t>
-      </w:r>
-      <w:r>
-        <w:t xml:space="preserve"> de los lugares físicos a donde los</w:t>
+        <w:t>RFE9: El sistema deberá permitir el ALTA/MODIFICACIONES/BAJA de los lugares físicos a donde los</w:t>
       </w:r>
       <w:r>
         <w:t xml:space="preserve"> diferentes tipos de</w:t>
@@ -3899,22 +3874,7 @@
         <w:spacing w:after="240" w:line="276" w:lineRule="auto"/>
       </w:pPr>
       <w:r>
-        <w:t>RFE1</w:t>
-      </w:r>
-      <w:r>
-        <w:t>4</w:t>
-      </w:r>
-      <w:r>
-        <w:t xml:space="preserve">: El sistema deberá permitir el ALTA/MODIFICACIONES/BAJA de </w:t>
-      </w:r>
-      <w:r>
-        <w:t>tipos de visitantes en el</w:t>
-      </w:r>
-      <w:r>
-        <w:t xml:space="preserve"> sistema.</w:t>
-      </w:r>
-      <w:r>
-        <w:t xml:space="preserve"> De estas categorías/tipos se registrará el nombre y la descripción del mismo</w:t>
+        <w:t>RFE14: El sistema deberá permitir el ALTA/MODIFICACIONES/BAJA de tipos de visitantes en el sistema. De estas categorías/tipos se registrará el nombre y la descripción del mismo</w:t>
       </w:r>
       <w:r>
         <w:t>.</w:t>
@@ -4004,7 +3964,13 @@
         <w:t>: Usabilidad: El sistema debe ser fácil de usar para usuarios con diferentes niveles de experiencia en el uso de tabletas.</w:t>
       </w:r>
       <w:r>
-        <w:t xml:space="preserve"> Colocando ayudas (iconitos “?”) en las diferentes pantallas los cuales explicaran de forma resumida como funciona esa misma pantalla. </w:t>
+        <w:t xml:space="preserve"> Colocando ayudas (iconitos “?”) en las diferentes pantallas los cuales explicaran de forma resumida </w:t>
+      </w:r>
+      <w:r>
+        <w:t>cómo</w:t>
+      </w:r>
+      <w:r>
+        <w:t xml:space="preserve"> funciona esa misma pantalla. </w:t>
       </w:r>
     </w:p>
     <w:p>
@@ -4412,7 +4378,21 @@
                 <w:sz w:val="16"/>
                 <w:szCs w:val="16"/>
               </w:rPr>
-              <w:t>106</w:t>
+              <w:t>1</w:t>
+            </w:r>
+            <w:r>
+              <w:rPr>
+                <w:sz w:val="16"/>
+                <w:szCs w:val="16"/>
+              </w:rPr>
+              <w:t>1</w:t>
+            </w:r>
+            <w:r>
+              <w:rPr>
+                <w:sz w:val="16"/>
+                <w:szCs w:val="16"/>
+              </w:rPr>
+              <w:t>6</w:t>
             </w:r>
           </w:p>
         </w:tc>
@@ -5057,14 +5037,7 @@
                 <w:sz w:val="16"/>
                 <w:szCs w:val="16"/>
               </w:rPr>
-              <w:t>Refinamientos de requerimientos S</w:t>
-            </w:r>
-            <w:r>
-              <w:rPr>
-                <w:sz w:val="16"/>
-                <w:szCs w:val="16"/>
-              </w:rPr>
-              <w:t>2</w:t>
+              <w:t>Refinamientos de requerimientos S2</w:t>
             </w:r>
           </w:p>
         </w:tc>
@@ -5195,14 +5168,7 @@
                 <w:sz w:val="16"/>
                 <w:szCs w:val="16"/>
               </w:rPr>
-              <w:t>Refinamientos de requerimientos S</w:t>
-            </w:r>
-            <w:r>
-              <w:rPr>
-                <w:sz w:val="16"/>
-                <w:szCs w:val="16"/>
-              </w:rPr>
-              <w:t>3</w:t>
+              <w:t>Refinamientos de requerimientos S3</w:t>
             </w:r>
           </w:p>
         </w:tc>
@@ -5333,14 +5299,7 @@
                 <w:sz w:val="16"/>
                 <w:szCs w:val="16"/>
               </w:rPr>
-              <w:t>Refinamientos de requerimientos S</w:t>
-            </w:r>
-            <w:r>
-              <w:rPr>
-                <w:sz w:val="16"/>
-                <w:szCs w:val="16"/>
-              </w:rPr>
-              <w:t>4</w:t>
+              <w:t>Refinamientos de requerimientos S4</w:t>
             </w:r>
           </w:p>
         </w:tc>
@@ -7147,14 +7106,7 @@
                 <w:sz w:val="16"/>
                 <w:szCs w:val="16"/>
               </w:rPr>
-              <w:t>Control de avances S</w:t>
-            </w:r>
-            <w:r>
-              <w:rPr>
-                <w:sz w:val="16"/>
-                <w:szCs w:val="16"/>
-              </w:rPr>
-              <w:t>2</w:t>
+              <w:t>Control de avances S2</w:t>
             </w:r>
           </w:p>
         </w:tc>
@@ -7214,14 +7166,7 @@
                 <w:sz w:val="16"/>
                 <w:szCs w:val="16"/>
               </w:rPr>
-              <w:t xml:space="preserve">Lombardi </w:t>
-            </w:r>
-            <w:r>
-              <w:rPr>
-                <w:sz w:val="16"/>
-                <w:szCs w:val="16"/>
-              </w:rPr>
-              <w:t>Lautaro</w:t>
+              <w:t>Lombardi Lautaro</w:t>
             </w:r>
           </w:p>
         </w:tc>
@@ -7309,14 +7254,7 @@
                 <w:sz w:val="16"/>
                 <w:szCs w:val="16"/>
               </w:rPr>
-              <w:t>Control de avances S</w:t>
-            </w:r>
-            <w:r>
-              <w:rPr>
-                <w:sz w:val="16"/>
-                <w:szCs w:val="16"/>
-              </w:rPr>
-              <w:t>3</w:t>
+              <w:t>Control de avances S3</w:t>
             </w:r>
           </w:p>
         </w:tc>
@@ -7376,14 +7314,7 @@
                 <w:sz w:val="16"/>
                 <w:szCs w:val="16"/>
               </w:rPr>
-              <w:t xml:space="preserve">Lombardi </w:t>
-            </w:r>
-            <w:r>
-              <w:rPr>
-                <w:sz w:val="16"/>
-                <w:szCs w:val="16"/>
-              </w:rPr>
-              <w:t>Lautaro</w:t>
+              <w:t>Lombardi Lautaro</w:t>
             </w:r>
           </w:p>
         </w:tc>
@@ -7470,14 +7401,7 @@
                 <w:sz w:val="16"/>
                 <w:szCs w:val="16"/>
               </w:rPr>
-              <w:t>Control de avances S</w:t>
-            </w:r>
-            <w:r>
-              <w:rPr>
-                <w:sz w:val="16"/>
-                <w:szCs w:val="16"/>
-              </w:rPr>
-              <w:t>4</w:t>
+              <w:t>Control de avances S4</w:t>
             </w:r>
           </w:p>
         </w:tc>
@@ -7537,14 +7461,7 @@
                 <w:sz w:val="16"/>
                 <w:szCs w:val="16"/>
               </w:rPr>
-              <w:t xml:space="preserve">Lombardi </w:t>
-            </w:r>
-            <w:r>
-              <w:rPr>
-                <w:sz w:val="16"/>
-                <w:szCs w:val="16"/>
-              </w:rPr>
-              <w:t>Lautaro</w:t>
+              <w:t>Lombardi Lautaro</w:t>
             </w:r>
           </w:p>
         </w:tc>
@@ -7631,14 +7548,7 @@
                 <w:sz w:val="16"/>
                 <w:szCs w:val="16"/>
               </w:rPr>
-              <w:t>Control de avances S</w:t>
-            </w:r>
-            <w:r>
-              <w:rPr>
-                <w:sz w:val="16"/>
-                <w:szCs w:val="16"/>
-              </w:rPr>
-              <w:t>5</w:t>
+              <w:t>Control de avances S5</w:t>
             </w:r>
           </w:p>
         </w:tc>
@@ -7698,14 +7608,7 @@
                 <w:sz w:val="16"/>
                 <w:szCs w:val="16"/>
               </w:rPr>
-              <w:t xml:space="preserve">Lombardi </w:t>
-            </w:r>
-            <w:r>
-              <w:rPr>
-                <w:sz w:val="16"/>
-                <w:szCs w:val="16"/>
-              </w:rPr>
-              <w:t>Lautaro</w:t>
+              <w:t>Lombardi Lautaro</w:t>
             </w:r>
           </w:p>
         </w:tc>
@@ -8061,14 +7964,7 @@
                 <w:sz w:val="16"/>
                 <w:szCs w:val="16"/>
               </w:rPr>
-              <w:t>Informes de avances S</w:t>
-            </w:r>
-            <w:r>
-              <w:rPr>
-                <w:sz w:val="16"/>
-                <w:szCs w:val="16"/>
-              </w:rPr>
-              <w:t>2</w:t>
+              <w:t>Informes de avances S2</w:t>
             </w:r>
           </w:p>
         </w:tc>
@@ -8199,14 +8095,7 @@
                 <w:sz w:val="16"/>
                 <w:szCs w:val="16"/>
               </w:rPr>
-              <w:t>Informes de avances S</w:t>
-            </w:r>
-            <w:r>
-              <w:rPr>
-                <w:sz w:val="16"/>
-                <w:szCs w:val="16"/>
-              </w:rPr>
-              <w:t>3</w:t>
+              <w:t>Informes de avances S3</w:t>
             </w:r>
           </w:p>
         </w:tc>
@@ -8337,14 +8226,7 @@
                 <w:sz w:val="16"/>
                 <w:szCs w:val="16"/>
               </w:rPr>
-              <w:t>Informes de avances S</w:t>
-            </w:r>
-            <w:r>
-              <w:rPr>
-                <w:sz w:val="16"/>
-                <w:szCs w:val="16"/>
-              </w:rPr>
-              <w:t>4</w:t>
+              <w:t>Informes de avances S4</w:t>
             </w:r>
           </w:p>
         </w:tc>
@@ -8475,14 +8357,7 @@
                 <w:sz w:val="16"/>
                 <w:szCs w:val="16"/>
               </w:rPr>
-              <w:t>Informes de avances S</w:t>
-            </w:r>
-            <w:r>
-              <w:rPr>
-                <w:sz w:val="16"/>
-                <w:szCs w:val="16"/>
-              </w:rPr>
-              <w:t>5</w:t>
+              <w:t>Informes de avances S5</w:t>
             </w:r>
           </w:p>
         </w:tc>
@@ -8504,14 +8379,7 @@
                 <w:sz w:val="16"/>
                 <w:szCs w:val="16"/>
               </w:rPr>
-              <w:t>Realización de los informes de avances para las reuniones formale</w:t>
-            </w:r>
-            <w:r>
-              <w:rPr>
-                <w:sz w:val="16"/>
-                <w:szCs w:val="16"/>
-              </w:rPr>
-              <w:t>s</w:t>
+              <w:t>Realización de los informes de avances para las reuniones formales</w:t>
             </w:r>
           </w:p>
         </w:tc>
@@ -9914,15 +9782,7 @@
                 <w:szCs w:val="16"/>
                 <w:lang w:val="en-US"/>
               </w:rPr>
-              <w:t>S</w:t>
-            </w:r>
-            <w:r>
-              <w:rPr>
-                <w:sz w:val="16"/>
-                <w:szCs w:val="16"/>
-                <w:lang w:val="en-US"/>
-              </w:rPr>
-              <w:t>3</w:t>
+              <w:t>S3</w:t>
             </w:r>
           </w:p>
         </w:tc>
@@ -10079,15 +9939,7 @@
                 <w:szCs w:val="16"/>
                 <w:lang w:val="en-US"/>
               </w:rPr>
-              <w:t>S</w:t>
-            </w:r>
-            <w:r>
-              <w:rPr>
-                <w:sz w:val="16"/>
-                <w:szCs w:val="16"/>
-                <w:lang w:val="en-US"/>
-              </w:rPr>
-              <w:t>4</w:t>
+              <w:t>S4</w:t>
             </w:r>
           </w:p>
         </w:tc>
@@ -10252,7 +10104,7 @@
                 <w:szCs w:val="16"/>
                 <w:lang w:val="en-US"/>
               </w:rPr>
-              <w:t>4</w:t>
+              <w:t>5</w:t>
             </w:r>
           </w:p>
         </w:tc>
@@ -10952,14 +10804,7 @@
                 <w:sz w:val="16"/>
                 <w:szCs w:val="16"/>
               </w:rPr>
-              <w:t>Control de bugs S</w:t>
-            </w:r>
-            <w:r>
-              <w:rPr>
-                <w:sz w:val="16"/>
-                <w:szCs w:val="16"/>
-              </w:rPr>
-              <w:t>3</w:t>
+              <w:t>Control de bugs S3</w:t>
             </w:r>
           </w:p>
         </w:tc>
@@ -11090,14 +10935,7 @@
                 <w:sz w:val="16"/>
                 <w:szCs w:val="16"/>
               </w:rPr>
-              <w:t>Control de bugs S</w:t>
-            </w:r>
-            <w:r>
-              <w:rPr>
-                <w:sz w:val="16"/>
-                <w:szCs w:val="16"/>
-              </w:rPr>
-              <w:t>4</w:t>
+              <w:t>Control de bugs S4</w:t>
             </w:r>
           </w:p>
         </w:tc>
@@ -11228,14 +11066,7 @@
                 <w:sz w:val="16"/>
                 <w:szCs w:val="16"/>
               </w:rPr>
-              <w:t>Control de bugs S</w:t>
-            </w:r>
-            <w:r>
-              <w:rPr>
-                <w:sz w:val="16"/>
-                <w:szCs w:val="16"/>
-              </w:rPr>
-              <w:t>5</w:t>
+              <w:t>Control de bugs S5</w:t>
             </w:r>
           </w:p>
         </w:tc>
@@ -11662,14 +11493,7 @@
                 <w:sz w:val="16"/>
                 <w:szCs w:val="16"/>
               </w:rPr>
-              <w:t>Actualización S</w:t>
-            </w:r>
-            <w:r>
-              <w:rPr>
-                <w:sz w:val="16"/>
-                <w:szCs w:val="16"/>
-              </w:rPr>
-              <w:t>4</w:t>
+              <w:t>Actualización S4</w:t>
             </w:r>
           </w:p>
         </w:tc>
@@ -11809,14 +11633,7 @@
                 <w:sz w:val="16"/>
                 <w:szCs w:val="16"/>
               </w:rPr>
-              <w:t>Actualización S</w:t>
-            </w:r>
-            <w:r>
-              <w:rPr>
-                <w:sz w:val="16"/>
-                <w:szCs w:val="16"/>
-              </w:rPr>
-              <w:t>5</w:t>
+              <w:t>Actualización S5</w:t>
             </w:r>
           </w:p>
         </w:tc>
@@ -12334,14 +12151,7 @@
                 <w:sz w:val="16"/>
                 <w:szCs w:val="16"/>
               </w:rPr>
-              <w:t>1.4.1.</w:t>
-            </w:r>
-            <w:r>
-              <w:rPr>
-                <w:sz w:val="16"/>
-                <w:szCs w:val="16"/>
-              </w:rPr>
-              <w:t>2</w:t>
+              <w:t>1.4.1.2</w:t>
             </w:r>
           </w:p>
         </w:tc>
@@ -12363,14 +12173,7 @@
                 <w:sz w:val="16"/>
                 <w:szCs w:val="16"/>
               </w:rPr>
-              <w:t xml:space="preserve">Tabla de </w:t>
-            </w:r>
-            <w:r>
-              <w:rPr>
-                <w:sz w:val="16"/>
-                <w:szCs w:val="16"/>
-              </w:rPr>
-              <w:t>visitantes</w:t>
+              <w:t>Tabla de visitantes</w:t>
             </w:r>
           </w:p>
         </w:tc>
@@ -12479,14 +12282,7 @@
                 <w:sz w:val="16"/>
                 <w:szCs w:val="16"/>
               </w:rPr>
-              <w:t>1.4.1.</w:t>
-            </w:r>
-            <w:r>
-              <w:rPr>
-                <w:sz w:val="16"/>
-                <w:szCs w:val="16"/>
-              </w:rPr>
-              <w:t>3</w:t>
+              <w:t>1.4.1.3</w:t>
             </w:r>
           </w:p>
         </w:tc>
@@ -12508,14 +12304,7 @@
                 <w:sz w:val="16"/>
                 <w:szCs w:val="16"/>
               </w:rPr>
-              <w:t xml:space="preserve">Tabla de </w:t>
-            </w:r>
-            <w:r>
-              <w:rPr>
-                <w:sz w:val="16"/>
-                <w:szCs w:val="16"/>
-              </w:rPr>
-              <w:t>lugares físicos</w:t>
+              <w:t>Tabla de lugares físicos</w:t>
             </w:r>
           </w:p>
         </w:tc>
@@ -12624,14 +12413,7 @@
                 <w:sz w:val="16"/>
                 <w:szCs w:val="16"/>
               </w:rPr>
-              <w:t>1.4.1.</w:t>
-            </w:r>
-            <w:r>
-              <w:rPr>
-                <w:sz w:val="16"/>
-                <w:szCs w:val="16"/>
-              </w:rPr>
-              <w:t>4</w:t>
+              <w:t>1.4.1.4</w:t>
             </w:r>
           </w:p>
         </w:tc>
@@ -12653,14 +12435,7 @@
                 <w:sz w:val="16"/>
                 <w:szCs w:val="16"/>
               </w:rPr>
-              <w:t xml:space="preserve">Tabla de </w:t>
-            </w:r>
-            <w:r>
-              <w:rPr>
-                <w:sz w:val="16"/>
-                <w:szCs w:val="16"/>
-              </w:rPr>
-              <w:t>categorías de visitantes</w:t>
+              <w:t>Tabla de categorías de visitantes</w:t>
             </w:r>
           </w:p>
         </w:tc>
@@ -12769,14 +12544,7 @@
                 <w:sz w:val="16"/>
                 <w:szCs w:val="16"/>
               </w:rPr>
-              <w:t>1.4.1.</w:t>
-            </w:r>
-            <w:r>
-              <w:rPr>
-                <w:sz w:val="16"/>
-                <w:szCs w:val="16"/>
-              </w:rPr>
-              <w:t>5</w:t>
+              <w:t>1.4.1.5</w:t>
             </w:r>
           </w:p>
         </w:tc>
@@ -12798,14 +12566,7 @@
                 <w:sz w:val="16"/>
                 <w:szCs w:val="16"/>
               </w:rPr>
-              <w:t xml:space="preserve">Tabla de </w:t>
-            </w:r>
-            <w:r>
-              <w:rPr>
-                <w:sz w:val="16"/>
-                <w:szCs w:val="16"/>
-              </w:rPr>
-              <w:t>excepciones</w:t>
+              <w:t>Tabla de excepciones</w:t>
             </w:r>
           </w:p>
         </w:tc>
@@ -12914,14 +12675,7 @@
                 <w:sz w:val="16"/>
                 <w:szCs w:val="16"/>
               </w:rPr>
-              <w:t>1.4.1.</w:t>
-            </w:r>
-            <w:r>
-              <w:rPr>
-                <w:sz w:val="16"/>
-                <w:szCs w:val="16"/>
-              </w:rPr>
-              <w:t>6</w:t>
+              <w:t>1.4.1.6</w:t>
             </w:r>
           </w:p>
         </w:tc>
@@ -12943,14 +12697,7 @@
                 <w:sz w:val="16"/>
                 <w:szCs w:val="16"/>
               </w:rPr>
-              <w:t>Tabla de</w:t>
-            </w:r>
-            <w:r>
-              <w:rPr>
-                <w:sz w:val="16"/>
-                <w:szCs w:val="16"/>
-              </w:rPr>
-              <w:t xml:space="preserve"> relación excepcion-lugar físico</w:t>
+              <w:t>Tabla de relación excepcion-lugar físico</w:t>
             </w:r>
           </w:p>
         </w:tc>
@@ -13059,14 +12806,7 @@
                 <w:sz w:val="16"/>
                 <w:szCs w:val="16"/>
               </w:rPr>
-              <w:t>1.4.1.</w:t>
-            </w:r>
-            <w:r>
-              <w:rPr>
-                <w:sz w:val="16"/>
-                <w:szCs w:val="16"/>
-              </w:rPr>
-              <w:t>7</w:t>
+              <w:t>1.4.1.7</w:t>
             </w:r>
           </w:p>
         </w:tc>
@@ -13088,14 +12828,7 @@
                 <w:sz w:val="16"/>
                 <w:szCs w:val="16"/>
               </w:rPr>
-              <w:t xml:space="preserve">Tabla de </w:t>
-            </w:r>
-            <w:r>
-              <w:rPr>
-                <w:sz w:val="16"/>
-                <w:szCs w:val="16"/>
-              </w:rPr>
-              <w:t>relación lugar físico -categoría visitantes</w:t>
+              <w:t>Tabla de relación lugar físico -categoría visitantes</w:t>
             </w:r>
           </w:p>
         </w:tc>
@@ -13204,14 +12937,7 @@
                 <w:sz w:val="16"/>
                 <w:szCs w:val="16"/>
               </w:rPr>
-              <w:t>1.4.1.</w:t>
-            </w:r>
-            <w:r>
-              <w:rPr>
-                <w:sz w:val="16"/>
-                <w:szCs w:val="16"/>
-              </w:rPr>
-              <w:t>8</w:t>
+              <w:t>1.4.1.8</w:t>
             </w:r>
           </w:p>
         </w:tc>
@@ -13233,14 +12959,7 @@
                 <w:sz w:val="16"/>
                 <w:szCs w:val="16"/>
               </w:rPr>
-              <w:t xml:space="preserve">Tabla de </w:t>
-            </w:r>
-            <w:r>
-              <w:rPr>
-                <w:sz w:val="16"/>
-                <w:szCs w:val="16"/>
-              </w:rPr>
-              <w:t>relación categoría visitante -visitante</w:t>
+              <w:t>Tabla de relación categoría visitante -visitante</w:t>
             </w:r>
           </w:p>
         </w:tc>
@@ -13349,14 +13068,7 @@
                 <w:sz w:val="16"/>
                 <w:szCs w:val="16"/>
               </w:rPr>
-              <w:t>1.4.1.</w:t>
-            </w:r>
-            <w:r>
-              <w:rPr>
-                <w:sz w:val="16"/>
-                <w:szCs w:val="16"/>
-              </w:rPr>
-              <w:t>9</w:t>
+              <w:t>1.4.1.9</w:t>
             </w:r>
           </w:p>
         </w:tc>
@@ -13378,14 +13090,7 @@
                 <w:sz w:val="16"/>
                 <w:szCs w:val="16"/>
               </w:rPr>
-              <w:t xml:space="preserve">Tabla de </w:t>
-            </w:r>
-            <w:r>
-              <w:rPr>
-                <w:sz w:val="16"/>
-                <w:szCs w:val="16"/>
-              </w:rPr>
-              <w:t>LOG</w:t>
+              <w:t>Tabla de LOG</w:t>
             </w:r>
           </w:p>
         </w:tc>
@@ -13494,14 +13199,7 @@
                 <w:sz w:val="16"/>
                 <w:szCs w:val="16"/>
               </w:rPr>
-              <w:t>1.4.1.1</w:t>
-            </w:r>
-            <w:r>
-              <w:rPr>
-                <w:sz w:val="16"/>
-                <w:szCs w:val="16"/>
-              </w:rPr>
-              <w:t>0</w:t>
+              <w:t>1.4.1.10</w:t>
             </w:r>
           </w:p>
         </w:tc>
@@ -13523,14 +13221,7 @@
                 <w:sz w:val="16"/>
                 <w:szCs w:val="16"/>
               </w:rPr>
-              <w:t xml:space="preserve">Tabla de </w:t>
-            </w:r>
-            <w:r>
-              <w:rPr>
-                <w:sz w:val="16"/>
-                <w:szCs w:val="16"/>
-              </w:rPr>
-              <w:t>imágenes de personas</w:t>
+              <w:t>Tabla de imágenes de personas</w:t>
             </w:r>
           </w:p>
         </w:tc>
@@ -13930,14 +13621,7 @@
                 <w:sz w:val="16"/>
                 <w:szCs w:val="16"/>
               </w:rPr>
-              <w:t>Back-Up de la base de datos S</w:t>
-            </w:r>
-            <w:r>
-              <w:rPr>
-                <w:sz w:val="16"/>
-                <w:szCs w:val="16"/>
-              </w:rPr>
-              <w:t>4</w:t>
+              <w:t>Back-Up de la base de datos S4</w:t>
             </w:r>
           </w:p>
         </w:tc>
@@ -14476,14 +14160,7 @@
                 <w:sz w:val="16"/>
                 <w:szCs w:val="16"/>
               </w:rPr>
-              <w:t>Control de cambios S</w:t>
-            </w:r>
-            <w:r>
-              <w:rPr>
-                <w:sz w:val="16"/>
-                <w:szCs w:val="16"/>
-              </w:rPr>
-              <w:t>2</w:t>
+              <w:t>Control de cambios S2</w:t>
             </w:r>
           </w:p>
         </w:tc>
@@ -14614,14 +14291,7 @@
                 <w:sz w:val="16"/>
                 <w:szCs w:val="16"/>
               </w:rPr>
-              <w:t>Control de cambios S</w:t>
-            </w:r>
-            <w:r>
-              <w:rPr>
-                <w:sz w:val="16"/>
-                <w:szCs w:val="16"/>
-              </w:rPr>
-              <w:t>3</w:t>
+              <w:t>Control de cambios S3</w:t>
             </w:r>
           </w:p>
         </w:tc>
@@ -14752,14 +14422,7 @@
                 <w:sz w:val="16"/>
                 <w:szCs w:val="16"/>
               </w:rPr>
-              <w:t>Control de cambios S</w:t>
-            </w:r>
-            <w:r>
-              <w:rPr>
-                <w:sz w:val="16"/>
-                <w:szCs w:val="16"/>
-              </w:rPr>
-              <w:t>4</w:t>
+              <w:t>Control de cambios S4</w:t>
             </w:r>
           </w:p>
         </w:tc>
@@ -14890,14 +14553,7 @@
                 <w:sz w:val="16"/>
                 <w:szCs w:val="16"/>
               </w:rPr>
-              <w:t>Control de cambios S</w:t>
-            </w:r>
-            <w:r>
-              <w:rPr>
-                <w:sz w:val="16"/>
-                <w:szCs w:val="16"/>
-              </w:rPr>
-              <w:t>5</w:t>
+              <w:t>Control de cambios S5</w:t>
             </w:r>
           </w:p>
         </w:tc>
@@ -15304,14 +14960,7 @@
                 <w:sz w:val="16"/>
                 <w:szCs w:val="16"/>
               </w:rPr>
-              <w:t>Control de riesgos S</w:t>
-            </w:r>
-            <w:r>
-              <w:rPr>
-                <w:sz w:val="16"/>
-                <w:szCs w:val="16"/>
-              </w:rPr>
-              <w:t>2</w:t>
+              <w:t>Control de riesgos S2</w:t>
             </w:r>
           </w:p>
         </w:tc>
@@ -15442,14 +15091,7 @@
                 <w:sz w:val="16"/>
                 <w:szCs w:val="16"/>
               </w:rPr>
-              <w:t>Control de riesgos S</w:t>
-            </w:r>
-            <w:r>
-              <w:rPr>
-                <w:sz w:val="16"/>
-                <w:szCs w:val="16"/>
-              </w:rPr>
-              <w:t>3</w:t>
+              <w:t>Control de riesgos S3</w:t>
             </w:r>
           </w:p>
         </w:tc>
@@ -15580,14 +15222,7 @@
                 <w:sz w:val="16"/>
                 <w:szCs w:val="16"/>
               </w:rPr>
-              <w:t>Control de riesgos S</w:t>
-            </w:r>
-            <w:r>
-              <w:rPr>
-                <w:sz w:val="16"/>
-                <w:szCs w:val="16"/>
-              </w:rPr>
-              <w:t>4</w:t>
+              <w:t>Control de riesgos S4</w:t>
             </w:r>
           </w:p>
         </w:tc>
@@ -15718,14 +15353,7 @@
                 <w:sz w:val="16"/>
                 <w:szCs w:val="16"/>
               </w:rPr>
-              <w:t>Control de riesgos S</w:t>
-            </w:r>
-            <w:r>
-              <w:rPr>
-                <w:sz w:val="16"/>
-                <w:szCs w:val="16"/>
-              </w:rPr>
-              <w:t>5</w:t>
+              <w:t>Control de riesgos S5</w:t>
             </w:r>
           </w:p>
         </w:tc>
@@ -16023,14 +15651,7 @@
                 <w:sz w:val="16"/>
                 <w:szCs w:val="16"/>
               </w:rPr>
-              <w:t xml:space="preserve">Se realiza el control de </w:t>
-            </w:r>
-            <w:r>
-              <w:rPr>
-                <w:sz w:val="16"/>
-                <w:szCs w:val="16"/>
-              </w:rPr>
-              <w:t>estimaciones</w:t>
+              <w:t>Se realiza el control de estimaciones</w:t>
             </w:r>
           </w:p>
         </w:tc>
@@ -16160,14 +15781,7 @@
                 <w:sz w:val="16"/>
                 <w:szCs w:val="16"/>
               </w:rPr>
-              <w:t xml:space="preserve"> S</w:t>
-            </w:r>
-            <w:r>
-              <w:rPr>
-                <w:sz w:val="16"/>
-                <w:szCs w:val="16"/>
-              </w:rPr>
-              <w:t>2</w:t>
+              <w:t xml:space="preserve"> S2</w:t>
             </w:r>
           </w:p>
         </w:tc>
@@ -16312,14 +15926,7 @@
                 <w:sz w:val="16"/>
                 <w:szCs w:val="16"/>
               </w:rPr>
-              <w:t xml:space="preserve"> S</w:t>
-            </w:r>
-            <w:r>
-              <w:rPr>
-                <w:sz w:val="16"/>
-                <w:szCs w:val="16"/>
-              </w:rPr>
-              <w:t>3</w:t>
+              <w:t xml:space="preserve"> S3</w:t>
             </w:r>
           </w:p>
         </w:tc>
@@ -16464,14 +16071,7 @@
                 <w:sz w:val="16"/>
                 <w:szCs w:val="16"/>
               </w:rPr>
-              <w:t xml:space="preserve"> S</w:t>
-            </w:r>
-            <w:r>
-              <w:rPr>
-                <w:sz w:val="16"/>
-                <w:szCs w:val="16"/>
-              </w:rPr>
-              <w:t>4</w:t>
+              <w:t xml:space="preserve"> S4</w:t>
             </w:r>
           </w:p>
         </w:tc>
@@ -16616,14 +16216,7 @@
                 <w:sz w:val="16"/>
                 <w:szCs w:val="16"/>
               </w:rPr>
-              <w:t xml:space="preserve"> S</w:t>
-            </w:r>
-            <w:r>
-              <w:rPr>
-                <w:sz w:val="16"/>
-                <w:szCs w:val="16"/>
-              </w:rPr>
-              <w:t>5</w:t>
+              <w:t xml:space="preserve"> S5</w:t>
             </w:r>
           </w:p>
         </w:tc>
@@ -17037,14 +16630,7 @@
                 <w:sz w:val="16"/>
                 <w:szCs w:val="16"/>
               </w:rPr>
-              <w:t>Actualización S</w:t>
-            </w:r>
-            <w:r>
-              <w:rPr>
-                <w:sz w:val="16"/>
-                <w:szCs w:val="16"/>
-              </w:rPr>
-              <w:t>2</w:t>
+              <w:t>Actualización S2</w:t>
             </w:r>
           </w:p>
         </w:tc>
@@ -17176,14 +16762,7 @@
                 <w:sz w:val="16"/>
                 <w:szCs w:val="16"/>
               </w:rPr>
-              <w:t>Actualización S</w:t>
-            </w:r>
-            <w:r>
-              <w:rPr>
-                <w:sz w:val="16"/>
-                <w:szCs w:val="16"/>
-              </w:rPr>
-              <w:t>3</w:t>
+              <w:t>Actualización S3</w:t>
             </w:r>
           </w:p>
         </w:tc>
@@ -17314,14 +16893,7 @@
                 <w:sz w:val="16"/>
                 <w:szCs w:val="16"/>
               </w:rPr>
-              <w:t>Actualización S</w:t>
-            </w:r>
-            <w:r>
-              <w:rPr>
-                <w:sz w:val="16"/>
-                <w:szCs w:val="16"/>
-              </w:rPr>
-              <w:t>4</w:t>
+              <w:t>Actualización S4</w:t>
             </w:r>
           </w:p>
         </w:tc>
@@ -17343,21 +16915,7 @@
                 <w:sz w:val="16"/>
                 <w:szCs w:val="16"/>
               </w:rPr>
-              <w:t>Actualización de documentación e indicadores</w:t>
-            </w:r>
-            <w:r>
-              <w:rPr>
-                <w:sz w:val="16"/>
-                <w:szCs w:val="16"/>
-              </w:rPr>
-              <w:t xml:space="preserve"> </w:t>
-            </w:r>
-            <w:r>
-              <w:rPr>
-                <w:sz w:val="16"/>
-                <w:szCs w:val="16"/>
-              </w:rPr>
-              <w:t>Actualización de documentación e indicadores</w:t>
+              <w:t>Actualización de documentación e indicadores Actualización de documentación e indicadores</w:t>
             </w:r>
           </w:p>
         </w:tc>
@@ -17466,14 +17024,7 @@
                 <w:sz w:val="16"/>
                 <w:szCs w:val="16"/>
               </w:rPr>
-              <w:t>Actualización S</w:t>
-            </w:r>
-            <w:r>
-              <w:rPr>
-                <w:sz w:val="16"/>
-                <w:szCs w:val="16"/>
-              </w:rPr>
-              <w:t>5</w:t>
+              <w:t>Actualización S5</w:t>
             </w:r>
           </w:p>
         </w:tc>
@@ -17670,7 +17221,14 @@
                 <w:sz w:val="16"/>
                 <w:szCs w:val="16"/>
               </w:rPr>
-              <w:t>76</w:t>
+              <w:t>8</w:t>
+            </w:r>
+            <w:r>
+              <w:rPr>
+                <w:sz w:val="16"/>
+                <w:szCs w:val="16"/>
+              </w:rPr>
+              <w:t>6</w:t>
             </w:r>
           </w:p>
         </w:tc>
@@ -18591,7 +18149,7 @@
                 <w:sz w:val="16"/>
                 <w:szCs w:val="16"/>
               </w:rPr>
-              <w:t>Springboot</w:t>
+              <w:t>Flask</w:t>
             </w:r>
             <w:proofErr w:type="spellEnd"/>
           </w:p>
@@ -20308,14 +19866,7 @@
                 <w:sz w:val="16"/>
                 <w:szCs w:val="16"/>
               </w:rPr>
-              <w:t>1.7.3.</w:t>
-            </w:r>
-            <w:r>
-              <w:rPr>
-                <w:sz w:val="16"/>
-                <w:szCs w:val="16"/>
-              </w:rPr>
-              <w:t>2</w:t>
+              <w:t>1.7.3.2</w:t>
             </w:r>
           </w:p>
         </w:tc>
@@ -20480,14 +20031,7 @@
                 <w:sz w:val="16"/>
                 <w:szCs w:val="16"/>
               </w:rPr>
-              <w:t>1.7.3.</w:t>
-            </w:r>
-            <w:r>
-              <w:rPr>
-                <w:sz w:val="16"/>
-                <w:szCs w:val="16"/>
-              </w:rPr>
-              <w:t>3</w:t>
+              <w:t>1.7.3.3</w:t>
             </w:r>
           </w:p>
         </w:tc>
@@ -20626,14 +20170,7 @@
                 <w:szCs w:val="16"/>
               </w:rPr>
               <w:lastRenderedPageBreak/>
-              <w:t>1.7.3.</w:t>
-            </w:r>
-            <w:r>
-              <w:rPr>
-                <w:sz w:val="16"/>
-                <w:szCs w:val="16"/>
-              </w:rPr>
-              <w:t>4</w:t>
+              <w:t>1.7.3.4</w:t>
             </w:r>
           </w:p>
         </w:tc>
@@ -20789,14 +20326,7 @@
                 <w:sz w:val="16"/>
                 <w:szCs w:val="16"/>
               </w:rPr>
-              <w:t>1.7.3.</w:t>
-            </w:r>
-            <w:r>
-              <w:rPr>
-                <w:sz w:val="16"/>
-                <w:szCs w:val="16"/>
-              </w:rPr>
-              <w:t>5</w:t>
+              <w:t>1.7.3.5</w:t>
             </w:r>
           </w:p>
         </w:tc>
@@ -20952,14 +20482,7 @@
                 <w:sz w:val="16"/>
                 <w:szCs w:val="16"/>
               </w:rPr>
-              <w:t>1.7.3.</w:t>
-            </w:r>
-            <w:r>
-              <w:rPr>
-                <w:sz w:val="16"/>
-                <w:szCs w:val="16"/>
-              </w:rPr>
-              <w:t>6</w:t>
+              <w:t>1.7.3.6</w:t>
             </w:r>
           </w:p>
         </w:tc>
@@ -21104,14 +20627,7 @@
                 <w:sz w:val="16"/>
                 <w:szCs w:val="16"/>
               </w:rPr>
-              <w:t>1.7.3.</w:t>
-            </w:r>
-            <w:r>
-              <w:rPr>
-                <w:sz w:val="16"/>
-                <w:szCs w:val="16"/>
-              </w:rPr>
-              <w:t>7</w:t>
+              <w:t>1.7.3.7</w:t>
             </w:r>
           </w:p>
         </w:tc>
@@ -21242,14 +20758,7 @@
                 <w:sz w:val="16"/>
                 <w:szCs w:val="16"/>
               </w:rPr>
-              <w:t>1.7.3.</w:t>
-            </w:r>
-            <w:r>
-              <w:rPr>
-                <w:sz w:val="16"/>
-                <w:szCs w:val="16"/>
-              </w:rPr>
-              <w:t>8</w:t>
+              <w:t>1.7.3.8</w:t>
             </w:r>
           </w:p>
         </w:tc>
@@ -21271,8 +20780,17 @@
                 <w:sz w:val="16"/>
                 <w:szCs w:val="16"/>
               </w:rPr>
-              <w:t>Apertura y cierre del dia</w:t>
-            </w:r>
+              <w:t xml:space="preserve">Apertura y cierre del </w:t>
+            </w:r>
+            <w:proofErr w:type="spellStart"/>
+            <w:r>
+              <w:rPr>
+                <w:sz w:val="16"/>
+                <w:szCs w:val="16"/>
+              </w:rPr>
+              <w:t>dia</w:t>
+            </w:r>
+            <w:proofErr w:type="spellEnd"/>
           </w:p>
         </w:tc>
         <w:tc>
@@ -21389,14 +20907,7 @@
                 <w:sz w:val="16"/>
                 <w:szCs w:val="16"/>
               </w:rPr>
-              <w:t>1.7.3.</w:t>
-            </w:r>
-            <w:r>
-              <w:rPr>
-                <w:sz w:val="16"/>
-                <w:szCs w:val="16"/>
-              </w:rPr>
-              <w:t>9</w:t>
+              <w:t>1.7.3.9</w:t>
             </w:r>
           </w:p>
         </w:tc>
@@ -21552,14 +21063,7 @@
                 <w:sz w:val="16"/>
                 <w:szCs w:val="16"/>
               </w:rPr>
-              <w:t>1.7.3.1</w:t>
-            </w:r>
-            <w:r>
-              <w:rPr>
-                <w:sz w:val="16"/>
-                <w:szCs w:val="16"/>
-              </w:rPr>
-              <w:t>0</w:t>
+              <w:t>1.7.3.10</w:t>
             </w:r>
           </w:p>
         </w:tc>
@@ -21690,14 +21194,7 @@
                 <w:sz w:val="16"/>
                 <w:szCs w:val="16"/>
               </w:rPr>
-              <w:t>1.7.3.1</w:t>
-            </w:r>
-            <w:r>
-              <w:rPr>
-                <w:sz w:val="16"/>
-                <w:szCs w:val="16"/>
-              </w:rPr>
-              <w:t>1</w:t>
+              <w:t>1.7.3.11</w:t>
             </w:r>
           </w:p>
         </w:tc>
@@ -22062,7 +21559,7 @@
                 <w:sz w:val="16"/>
                 <w:szCs w:val="16"/>
               </w:rPr>
-              <w:t>Gonzales Federico</w:t>
+              <w:t>Gross Pablo</w:t>
             </w:r>
           </w:p>
         </w:tc>
@@ -22597,21 +22094,7 @@
                 <w:sz w:val="16"/>
                 <w:szCs w:val="16"/>
               </w:rPr>
-              <w:t xml:space="preserve"> o</w:t>
-            </w:r>
-            <w:r>
-              <w:rPr>
-                <w:sz w:val="16"/>
-                <w:szCs w:val="16"/>
-              </w:rPr>
-              <w:t>ff</w:t>
-            </w:r>
-            <w:r>
-              <w:rPr>
-                <w:sz w:val="16"/>
-                <w:szCs w:val="16"/>
-              </w:rPr>
-              <w:t>line</w:t>
+              <w:t xml:space="preserve"> offline</w:t>
             </w:r>
           </w:p>
         </w:tc>
@@ -22720,14 +22203,7 @@
                 <w:sz w:val="16"/>
                 <w:szCs w:val="16"/>
               </w:rPr>
-              <w:t>1.8.1.</w:t>
-            </w:r>
-            <w:r>
-              <w:rPr>
-                <w:sz w:val="16"/>
-                <w:szCs w:val="16"/>
-              </w:rPr>
-              <w:t>3</w:t>
+              <w:t>1.8.1.3</w:t>
             </w:r>
           </w:p>
         </w:tc>
@@ -22858,14 +22334,7 @@
                 <w:sz w:val="16"/>
                 <w:szCs w:val="16"/>
               </w:rPr>
-              <w:t>1.8.1.</w:t>
-            </w:r>
-            <w:r>
-              <w:rPr>
-                <w:sz w:val="16"/>
-                <w:szCs w:val="16"/>
-              </w:rPr>
-              <w:t>4</w:t>
+              <w:t>1.8.1.4</w:t>
             </w:r>
           </w:p>
         </w:tc>
@@ -22996,14 +22465,7 @@
                 <w:sz w:val="16"/>
                 <w:szCs w:val="16"/>
               </w:rPr>
-              <w:t>1.8.1.</w:t>
-            </w:r>
-            <w:r>
-              <w:rPr>
-                <w:sz w:val="16"/>
-                <w:szCs w:val="16"/>
-              </w:rPr>
-              <w:t>5</w:t>
+              <w:t>1.8.1.5</w:t>
             </w:r>
           </w:p>
         </w:tc>
@@ -23025,14 +22487,7 @@
                 <w:sz w:val="16"/>
                 <w:szCs w:val="16"/>
               </w:rPr>
-              <w:t>Creación de la pantalla de autenticación de visitantes o</w:t>
-            </w:r>
-            <w:r>
-              <w:rPr>
-                <w:sz w:val="16"/>
-                <w:szCs w:val="16"/>
-              </w:rPr>
-              <w:t>ffline</w:t>
+              <w:t>Creación de la pantalla de autenticación de visitantes offline</w:t>
             </w:r>
           </w:p>
         </w:tc>
@@ -23141,14 +22596,7 @@
                 <w:sz w:val="16"/>
                 <w:szCs w:val="16"/>
               </w:rPr>
-              <w:t>1.8.1.</w:t>
-            </w:r>
-            <w:r>
-              <w:rPr>
-                <w:sz w:val="16"/>
-                <w:szCs w:val="16"/>
-              </w:rPr>
-              <w:t>6</w:t>
+              <w:t>1.8.1.6</w:t>
             </w:r>
           </w:p>
         </w:tc>
@@ -23170,14 +22618,7 @@
                 <w:sz w:val="16"/>
                 <w:szCs w:val="16"/>
               </w:rPr>
-              <w:t xml:space="preserve">Creación de la pantalla de </w:t>
-            </w:r>
-            <w:r>
-              <w:rPr>
-                <w:sz w:val="16"/>
-                <w:szCs w:val="16"/>
-              </w:rPr>
-              <w:t>autorización de visitantes</w:t>
+              <w:t>Creación de la pantalla de autorización de visitantes</w:t>
             </w:r>
           </w:p>
         </w:tc>
@@ -23286,14 +22727,7 @@
                 <w:sz w:val="16"/>
                 <w:szCs w:val="16"/>
               </w:rPr>
-              <w:t>1.8.1.</w:t>
-            </w:r>
-            <w:r>
-              <w:rPr>
-                <w:sz w:val="16"/>
-                <w:szCs w:val="16"/>
-              </w:rPr>
-              <w:t>7</w:t>
+              <w:t>1.8.1.7</w:t>
             </w:r>
           </w:p>
         </w:tc>
@@ -23315,14 +22749,7 @@
                 <w:sz w:val="16"/>
                 <w:szCs w:val="16"/>
               </w:rPr>
-              <w:t xml:space="preserve">Creación de la pantalla de </w:t>
-            </w:r>
-            <w:r>
-              <w:rPr>
-                <w:sz w:val="16"/>
-                <w:szCs w:val="16"/>
-              </w:rPr>
-              <w:t>LOG</w:t>
+              <w:t>Creación de la pantalla de LOG</w:t>
             </w:r>
           </w:p>
         </w:tc>
@@ -23366,7 +22793,7 @@
                 <w:sz w:val="16"/>
                 <w:szCs w:val="16"/>
               </w:rPr>
-              <w:t>Cañete Ezequiel</w:t>
+              <w:t>Gross Pablo</w:t>
             </w:r>
           </w:p>
         </w:tc>
@@ -23431,14 +22858,7 @@
                 <w:sz w:val="16"/>
                 <w:szCs w:val="16"/>
               </w:rPr>
-              <w:t>1.8.1.</w:t>
-            </w:r>
-            <w:r>
-              <w:rPr>
-                <w:sz w:val="16"/>
-                <w:szCs w:val="16"/>
-              </w:rPr>
-              <w:t>8</w:t>
+              <w:t>1.8.1.8</w:t>
             </w:r>
           </w:p>
         </w:tc>
@@ -23460,14 +22880,7 @@
                 <w:sz w:val="16"/>
                 <w:szCs w:val="16"/>
               </w:rPr>
-              <w:t xml:space="preserve">Creación de la pantalla de </w:t>
-            </w:r>
-            <w:r>
-              <w:rPr>
-                <w:sz w:val="16"/>
-                <w:szCs w:val="16"/>
-              </w:rPr>
-              <w:t>ABM de usuarios</w:t>
+              <w:t>Creación de la pantalla de ABM de usuarios</w:t>
             </w:r>
           </w:p>
         </w:tc>
@@ -23576,14 +22989,7 @@
                 <w:sz w:val="16"/>
                 <w:szCs w:val="16"/>
               </w:rPr>
-              <w:t>1.8.1.</w:t>
-            </w:r>
-            <w:r>
-              <w:rPr>
-                <w:sz w:val="16"/>
-                <w:szCs w:val="16"/>
-              </w:rPr>
-              <w:t>9</w:t>
+              <w:t>1.8.1.9</w:t>
             </w:r>
           </w:p>
         </w:tc>
@@ -23605,14 +23011,7 @@
                 <w:sz w:val="16"/>
                 <w:szCs w:val="16"/>
               </w:rPr>
-              <w:t xml:space="preserve">Creación de la pantalla de ABM de </w:t>
-            </w:r>
-            <w:r>
-              <w:rPr>
-                <w:sz w:val="16"/>
-                <w:szCs w:val="16"/>
-              </w:rPr>
-              <w:t>visitantes</w:t>
+              <w:t>Creación de la pantalla de ABM de visitantes</w:t>
             </w:r>
           </w:p>
         </w:tc>
@@ -23721,14 +23120,7 @@
                 <w:sz w:val="16"/>
                 <w:szCs w:val="16"/>
               </w:rPr>
-              <w:t>1.8.1.</w:t>
-            </w:r>
-            <w:r>
-              <w:rPr>
-                <w:sz w:val="16"/>
-                <w:szCs w:val="16"/>
-              </w:rPr>
-              <w:t>10</w:t>
+              <w:t>1.8.1.10</w:t>
             </w:r>
           </w:p>
         </w:tc>
@@ -23750,14 +23142,7 @@
                 <w:sz w:val="16"/>
                 <w:szCs w:val="16"/>
               </w:rPr>
-              <w:t xml:space="preserve">Creación de la pantalla de ABM de </w:t>
-            </w:r>
-            <w:r>
-              <w:rPr>
-                <w:sz w:val="16"/>
-                <w:szCs w:val="16"/>
-              </w:rPr>
-              <w:t>lugares físicos</w:t>
+              <w:t>Creación de la pantalla de ABM de lugares físicos</w:t>
             </w:r>
           </w:p>
         </w:tc>
@@ -23801,7 +23186,7 @@
                 <w:sz w:val="16"/>
                 <w:szCs w:val="16"/>
               </w:rPr>
-              <w:t>Cañete Ezequiel</w:t>
+              <w:t>Gross Pablo</w:t>
             </w:r>
           </w:p>
         </w:tc>
@@ -23867,14 +23252,7 @@
                 <w:szCs w:val="16"/>
               </w:rPr>
               <w:lastRenderedPageBreak/>
-              <w:t>1.8.1.1</w:t>
-            </w:r>
-            <w:r>
-              <w:rPr>
-                <w:sz w:val="16"/>
-                <w:szCs w:val="16"/>
-              </w:rPr>
-              <w:t>1</w:t>
+              <w:t>1.8.1.11</w:t>
             </w:r>
           </w:p>
         </w:tc>
@@ -23896,14 +23274,7 @@
                 <w:sz w:val="16"/>
                 <w:szCs w:val="16"/>
               </w:rPr>
-              <w:t xml:space="preserve">Creación de la pantalla de ABM de </w:t>
-            </w:r>
-            <w:r>
-              <w:rPr>
-                <w:sz w:val="16"/>
-                <w:szCs w:val="16"/>
-              </w:rPr>
-              <w:t>categorías de visitantes</w:t>
+              <w:t>Creación de la pantalla de ABM de categorías de visitantes</w:t>
             </w:r>
           </w:p>
         </w:tc>
@@ -23947,7 +23318,7 @@
                 <w:sz w:val="16"/>
                 <w:szCs w:val="16"/>
               </w:rPr>
-              <w:t>Cañete Ezequiel</w:t>
+              <w:t>Gross Pablo</w:t>
             </w:r>
           </w:p>
         </w:tc>
@@ -24012,14 +23383,7 @@
                 <w:sz w:val="16"/>
                 <w:szCs w:val="16"/>
               </w:rPr>
-              <w:t>1.8.1.1</w:t>
-            </w:r>
-            <w:r>
-              <w:rPr>
-                <w:sz w:val="16"/>
-                <w:szCs w:val="16"/>
-              </w:rPr>
-              <w:t>2</w:t>
+              <w:t>1.8.1.12</w:t>
             </w:r>
           </w:p>
         </w:tc>
@@ -24041,14 +23405,7 @@
                 <w:sz w:val="16"/>
                 <w:szCs w:val="16"/>
               </w:rPr>
-              <w:t xml:space="preserve">Creación de la pantalla de </w:t>
-            </w:r>
-            <w:r>
-              <w:rPr>
-                <w:sz w:val="16"/>
-                <w:szCs w:val="16"/>
-              </w:rPr>
-              <w:t>apertura y cierre del día</w:t>
+              <w:t>Creación de la pantalla de apertura y cierre del día</w:t>
             </w:r>
           </w:p>
         </w:tc>
@@ -24288,14 +23645,7 @@
                 <w:sz w:val="16"/>
                 <w:szCs w:val="16"/>
               </w:rPr>
-              <w:t>1.8.1.1</w:t>
-            </w:r>
-            <w:r>
-              <w:rPr>
-                <w:sz w:val="16"/>
-                <w:szCs w:val="16"/>
-              </w:rPr>
-              <w:t>4</w:t>
+              <w:t>1.8.1.14</w:t>
             </w:r>
           </w:p>
         </w:tc>
@@ -24317,14 +23667,7 @@
                 <w:sz w:val="16"/>
                 <w:szCs w:val="16"/>
               </w:rPr>
-              <w:t xml:space="preserve">Creación de la pantalla de </w:t>
-            </w:r>
-            <w:r>
-              <w:rPr>
-                <w:sz w:val="16"/>
-                <w:szCs w:val="16"/>
-              </w:rPr>
-              <w:t>manejo de reportes</w:t>
+              <w:t>Creación de la pantalla de manejo de reportes</w:t>
             </w:r>
           </w:p>
         </w:tc>
@@ -24587,14 +23930,7 @@
                 <w:sz w:val="16"/>
                 <w:szCs w:val="16"/>
               </w:rPr>
-              <w:t>Diseño</w:t>
-            </w:r>
-            <w:r>
-              <w:rPr>
-                <w:sz w:val="16"/>
-                <w:szCs w:val="16"/>
-              </w:rPr>
-              <w:t xml:space="preserve"> de interfaces S1</w:t>
+              <w:t>Diseño de interfaces S1</w:t>
             </w:r>
           </w:p>
         </w:tc>
@@ -24616,21 +23952,7 @@
                 <w:sz w:val="16"/>
                 <w:szCs w:val="16"/>
               </w:rPr>
-              <w:t>Creación de los dise</w:t>
-            </w:r>
-            <w:r>
-              <w:rPr>
-                <w:sz w:val="16"/>
-                <w:szCs w:val="16"/>
-              </w:rPr>
-              <w:t>ñ</w:t>
-            </w:r>
-            <w:r>
-              <w:rPr>
-                <w:sz w:val="16"/>
-                <w:szCs w:val="16"/>
-              </w:rPr>
-              <w:t>os de las primeras interfaces</w:t>
+              <w:t>Creación de los diseños de las primeras interfaces</w:t>
             </w:r>
           </w:p>
         </w:tc>
@@ -24746,14 +24068,7 @@
                 <w:sz w:val="16"/>
                 <w:szCs w:val="16"/>
               </w:rPr>
-              <w:t>Diseño de interfaces S</w:t>
-            </w:r>
-            <w:r>
-              <w:rPr>
-                <w:sz w:val="16"/>
-                <w:szCs w:val="16"/>
-              </w:rPr>
-              <w:t>2</w:t>
+              <w:t>Diseño de interfaces S2</w:t>
             </w:r>
           </w:p>
         </w:tc>
@@ -24775,21 +24090,7 @@
                 <w:sz w:val="16"/>
                 <w:szCs w:val="16"/>
               </w:rPr>
-              <w:t>Creación de los dise</w:t>
-            </w:r>
-            <w:r>
-              <w:rPr>
-                <w:sz w:val="16"/>
-                <w:szCs w:val="16"/>
-              </w:rPr>
-              <w:t>ñ</w:t>
-            </w:r>
-            <w:r>
-              <w:rPr>
-                <w:sz w:val="16"/>
-                <w:szCs w:val="16"/>
-              </w:rPr>
-              <w:t>os de las interfaces restantes</w:t>
+              <w:t>Creación de los diseños de las interfaces restantes</w:t>
             </w:r>
           </w:p>
         </w:tc>
@@ -25086,14 +24387,7 @@
                 <w:sz w:val="16"/>
                 <w:szCs w:val="16"/>
               </w:rPr>
-              <w:t xml:space="preserve"> o</w:t>
-            </w:r>
-            <w:r>
-              <w:rPr>
-                <w:sz w:val="16"/>
-                <w:szCs w:val="16"/>
-              </w:rPr>
-              <w:t>ffline</w:t>
+              <w:t xml:space="preserve"> offline</w:t>
             </w:r>
           </w:p>
         </w:tc>
@@ -25131,14 +24425,7 @@
                 <w:sz w:val="16"/>
                 <w:szCs w:val="16"/>
               </w:rPr>
-              <w:t xml:space="preserve"> con el back o</w:t>
-            </w:r>
-            <w:r>
-              <w:rPr>
-                <w:sz w:val="16"/>
-                <w:szCs w:val="16"/>
-              </w:rPr>
-              <w:t>ffline</w:t>
+              <w:t xml:space="preserve"> con el back offline</w:t>
             </w:r>
           </w:p>
         </w:tc>
@@ -26085,7 +25372,7 @@
                 <w:sz w:val="16"/>
                 <w:szCs w:val="16"/>
               </w:rPr>
-              <w:t>Corrección y finalización de todo lo pendiente en el proyecto y el producto</w:t>
+              <w:t>Corrección y finalización de todo lo pendiente en el producto</w:t>
             </w:r>
           </w:p>
         </w:tc>
@@ -26102,12 +25389,21 @@
                 <w:szCs w:val="16"/>
               </w:rPr>
             </w:pPr>
-            <w:r>
-              <w:rPr>
-                <w:sz w:val="16"/>
-                <w:szCs w:val="16"/>
-              </w:rPr>
-              <w:t>Lombardi Lautaro</w:t>
+            <w:proofErr w:type="spellStart"/>
+            <w:r>
+              <w:rPr>
+                <w:sz w:val="16"/>
+                <w:szCs w:val="16"/>
+              </w:rPr>
+              <w:t>Fallati</w:t>
+            </w:r>
+            <w:proofErr w:type="spellEnd"/>
+            <w:r>
+              <w:rPr>
+                <w:sz w:val="16"/>
+                <w:szCs w:val="16"/>
+              </w:rPr>
+              <w:t xml:space="preserve"> Franco</w:t>
             </w:r>
           </w:p>
         </w:tc>
@@ -26305,6 +25601,27 @@
       </w:r>
       <w:r>
         <w:t>.</w:t>
+      </w:r>
+    </w:p>
+    <w:p>
+      <w:r>
+        <w:t xml:space="preserve">OBSERVACION: la tarea 1.10.1 puesta a punto del sistema, es una tarea que se repartirá entre todos los </w:t>
+      </w:r>
+      <w:proofErr w:type="spellStart"/>
+      <w:r>
+        <w:t>Devs</w:t>
+      </w:r>
+      <w:proofErr w:type="spellEnd"/>
+      <w:r>
+        <w:t xml:space="preserve"> y nuestro </w:t>
+      </w:r>
+      <w:proofErr w:type="spellStart"/>
+      <w:r>
+        <w:t>Tester</w:t>
+      </w:r>
+      <w:proofErr w:type="spellEnd"/>
+      <w:r>
+        <w:t xml:space="preserve"> A, solo que el encargado de que se cumpla será Franco.</w:t>
       </w:r>
     </w:p>
     <w:p>
@@ -28832,7 +28149,14 @@
                 <w:sz w:val="16"/>
                 <w:szCs w:val="16"/>
               </w:rPr>
-              <w:t>springboot</w:t>
+              <w:t>f</w:t>
+            </w:r>
+            <w:r>
+              <w:rPr>
+                <w:sz w:val="16"/>
+                <w:szCs w:val="16"/>
+              </w:rPr>
+              <w:t>lask</w:t>
             </w:r>
             <w:proofErr w:type="spellEnd"/>
           </w:p>
@@ -30421,35 +29745,7 @@
                 <w:sz w:val="16"/>
                 <w:szCs w:val="16"/>
               </w:rPr>
-              <w:t>1.5.</w:t>
-            </w:r>
-            <w:r>
-              <w:rPr>
-                <w:sz w:val="16"/>
-                <w:szCs w:val="16"/>
-              </w:rPr>
-              <w:t>2</w:t>
-            </w:r>
-            <w:r>
-              <w:rPr>
-                <w:sz w:val="16"/>
-                <w:szCs w:val="16"/>
-              </w:rPr>
-              <w:t xml:space="preserve">.2 control de </w:t>
-            </w:r>
-            <w:r>
-              <w:rPr>
-                <w:sz w:val="16"/>
-                <w:szCs w:val="16"/>
-              </w:rPr>
-              <w:t>riesgos</w:t>
-            </w:r>
-            <w:r>
-              <w:rPr>
-                <w:sz w:val="16"/>
-                <w:szCs w:val="16"/>
-              </w:rPr>
-              <w:t xml:space="preserve"> S2</w:t>
+              <w:t>1.5.2.2 control de riesgos S2</w:t>
             </w:r>
           </w:p>
         </w:tc>
@@ -30524,35 +29820,7 @@
                 <w:sz w:val="16"/>
                 <w:szCs w:val="16"/>
               </w:rPr>
-              <w:t>1.5.</w:t>
-            </w:r>
-            <w:r>
-              <w:rPr>
-                <w:sz w:val="16"/>
-                <w:szCs w:val="16"/>
-              </w:rPr>
-              <w:t>3</w:t>
-            </w:r>
-            <w:r>
-              <w:rPr>
-                <w:sz w:val="16"/>
-                <w:szCs w:val="16"/>
-              </w:rPr>
-              <w:t xml:space="preserve">.2 control de </w:t>
-            </w:r>
-            <w:r>
-              <w:rPr>
-                <w:sz w:val="16"/>
-                <w:szCs w:val="16"/>
-              </w:rPr>
-              <w:t>estimaciones</w:t>
-            </w:r>
-            <w:r>
-              <w:rPr>
-                <w:sz w:val="16"/>
-                <w:szCs w:val="16"/>
-              </w:rPr>
-              <w:t xml:space="preserve"> S2</w:t>
+              <w:t>1.5.3.2 control de estimaciones S2</w:t>
             </w:r>
           </w:p>
         </w:tc>
@@ -30702,14 +29970,7 @@
                 <w:sz w:val="16"/>
                 <w:szCs w:val="16"/>
               </w:rPr>
-              <w:t xml:space="preserve">1.8.2.2 </w:t>
-            </w:r>
-            <w:r>
-              <w:rPr>
-                <w:sz w:val="16"/>
-                <w:szCs w:val="16"/>
-              </w:rPr>
-              <w:t>diseño</w:t>
+              <w:t>1.8.2.2 diseño</w:t>
             </w:r>
             <w:r>
               <w:rPr>
@@ -30717,31 +29978,7 @@
                 <w:szCs w:val="16"/>
                 <w:lang w:val="en-US"/>
               </w:rPr>
-              <w:t xml:space="preserve"> de interfa</w:t>
-            </w:r>
-            <w:r>
-              <w:rPr>
-                <w:sz w:val="16"/>
-                <w:szCs w:val="16"/>
-                <w:lang w:val="en-US"/>
-              </w:rPr>
-              <w:t>ces</w:t>
-            </w:r>
-            <w:r>
-              <w:rPr>
-                <w:sz w:val="16"/>
-                <w:szCs w:val="16"/>
-                <w:lang w:val="en-US"/>
-              </w:rPr>
-              <w:t xml:space="preserve"> S</w:t>
-            </w:r>
-            <w:r>
-              <w:rPr>
-                <w:sz w:val="16"/>
-                <w:szCs w:val="16"/>
-                <w:lang w:val="en-US"/>
-              </w:rPr>
-              <w:t>2</w:t>
+              <w:t xml:space="preserve"> de interfaces S2</w:t>
             </w:r>
           </w:p>
         </w:tc>
@@ -32160,28 +31397,7 @@
                 <w:sz w:val="16"/>
                 <w:szCs w:val="16"/>
               </w:rPr>
-              <w:t>1.1.2.</w:t>
-            </w:r>
-            <w:r>
-              <w:rPr>
-                <w:sz w:val="16"/>
-                <w:szCs w:val="16"/>
-              </w:rPr>
-              <w:t>3</w:t>
-            </w:r>
-            <w:r>
-              <w:rPr>
-                <w:sz w:val="16"/>
-                <w:szCs w:val="16"/>
-              </w:rPr>
-              <w:t xml:space="preserve"> refinamiento de requerimientos S</w:t>
-            </w:r>
-            <w:r>
-              <w:rPr>
-                <w:sz w:val="16"/>
-                <w:szCs w:val="16"/>
-              </w:rPr>
-              <w:t>3</w:t>
+              <w:t>1.1.2.3 refinamiento de requerimientos S3</w:t>
             </w:r>
           </w:p>
         </w:tc>
@@ -32371,28 +31587,7 @@
                 <w:sz w:val="16"/>
                 <w:szCs w:val="16"/>
               </w:rPr>
-              <w:t>1.2.1.</w:t>
-            </w:r>
-            <w:r>
-              <w:rPr>
-                <w:sz w:val="16"/>
-                <w:szCs w:val="16"/>
-              </w:rPr>
-              <w:t>3</w:t>
-            </w:r>
-            <w:r>
-              <w:rPr>
-                <w:sz w:val="16"/>
-                <w:szCs w:val="16"/>
-              </w:rPr>
-              <w:t xml:space="preserve"> control de avances S</w:t>
-            </w:r>
-            <w:r>
-              <w:rPr>
-                <w:sz w:val="16"/>
-                <w:szCs w:val="16"/>
-              </w:rPr>
-              <w:t>3</w:t>
+              <w:t>1.2.1.3 control de avances S3</w:t>
             </w:r>
           </w:p>
         </w:tc>
@@ -32467,28 +31662,7 @@
                 <w:sz w:val="16"/>
                 <w:szCs w:val="16"/>
               </w:rPr>
-              <w:t>1.2.2.</w:t>
-            </w:r>
-            <w:r>
-              <w:rPr>
-                <w:sz w:val="16"/>
-                <w:szCs w:val="16"/>
-              </w:rPr>
-              <w:t>3</w:t>
-            </w:r>
-            <w:r>
-              <w:rPr>
-                <w:sz w:val="16"/>
-                <w:szCs w:val="16"/>
-              </w:rPr>
-              <w:t xml:space="preserve"> informe de avances S</w:t>
-            </w:r>
-            <w:r>
-              <w:rPr>
-                <w:sz w:val="16"/>
-                <w:szCs w:val="16"/>
-              </w:rPr>
-              <w:t>3</w:t>
+              <w:t>1.2.2.3 informe de avances S3</w:t>
             </w:r>
           </w:p>
         </w:tc>
@@ -32563,28 +31737,7 @@
                 <w:sz w:val="16"/>
                 <w:szCs w:val="16"/>
               </w:rPr>
-              <w:t>1.2.3.</w:t>
-            </w:r>
-            <w:r>
-              <w:rPr>
-                <w:sz w:val="16"/>
-                <w:szCs w:val="16"/>
-              </w:rPr>
-              <w:t>3</w:t>
-            </w:r>
-            <w:r>
-              <w:rPr>
-                <w:sz w:val="16"/>
-                <w:szCs w:val="16"/>
-              </w:rPr>
-              <w:t xml:space="preserve"> realización de minuta S</w:t>
-            </w:r>
-            <w:r>
-              <w:rPr>
-                <w:sz w:val="16"/>
-                <w:szCs w:val="16"/>
-              </w:rPr>
-              <w:t>3</w:t>
+              <w:t>1.2.3.3 realización de minuta S3</w:t>
             </w:r>
           </w:p>
         </w:tc>
@@ -32685,15 +31838,7 @@
                 <w:szCs w:val="16"/>
                 <w:lang w:val="en-US"/>
               </w:rPr>
-              <w:t>k S</w:t>
-            </w:r>
-            <w:r>
-              <w:rPr>
-                <w:sz w:val="16"/>
-                <w:szCs w:val="16"/>
-                <w:lang w:val="en-US"/>
-              </w:rPr>
-              <w:t>3</w:t>
+              <w:t>k S3</w:t>
             </w:r>
           </w:p>
         </w:tc>
@@ -32770,31 +31915,7 @@
                 <w:szCs w:val="16"/>
                 <w:lang w:val="en-US"/>
               </w:rPr>
-              <w:t>1.3.4.</w:t>
-            </w:r>
-            <w:r>
-              <w:rPr>
-                <w:sz w:val="16"/>
-                <w:szCs w:val="16"/>
-                <w:lang w:val="en-US"/>
-              </w:rPr>
-              <w:t>2</w:t>
-            </w:r>
-            <w:r>
-              <w:rPr>
-                <w:sz w:val="16"/>
-                <w:szCs w:val="16"/>
-                <w:lang w:val="en-US"/>
-              </w:rPr>
-              <w:t xml:space="preserve"> control de bugs S</w:t>
-            </w:r>
-            <w:r>
-              <w:rPr>
-                <w:sz w:val="16"/>
-                <w:szCs w:val="16"/>
-                <w:lang w:val="en-US"/>
-              </w:rPr>
-              <w:t>3</w:t>
+              <w:t>1.3.4.2 control de bugs S3</w:t>
             </w:r>
           </w:p>
         </w:tc>
@@ -32952,28 +32073,7 @@
                 <w:sz w:val="16"/>
                 <w:szCs w:val="16"/>
               </w:rPr>
-              <w:t>1.5.1.</w:t>
-            </w:r>
-            <w:r>
-              <w:rPr>
-                <w:sz w:val="16"/>
-                <w:szCs w:val="16"/>
-              </w:rPr>
-              <w:t>3</w:t>
-            </w:r>
-            <w:r>
-              <w:rPr>
-                <w:sz w:val="16"/>
-                <w:szCs w:val="16"/>
-              </w:rPr>
-              <w:t xml:space="preserve"> control de cambios S</w:t>
-            </w:r>
-            <w:r>
-              <w:rPr>
-                <w:sz w:val="16"/>
-                <w:szCs w:val="16"/>
-              </w:rPr>
-              <w:t>3</w:t>
+              <w:t>1.5.1.3 control de cambios S3</w:t>
             </w:r>
           </w:p>
         </w:tc>
@@ -33048,28 +32148,7 @@
                 <w:sz w:val="16"/>
                 <w:szCs w:val="16"/>
               </w:rPr>
-              <w:t>1.5.2.</w:t>
-            </w:r>
-            <w:r>
-              <w:rPr>
-                <w:sz w:val="16"/>
-                <w:szCs w:val="16"/>
-              </w:rPr>
-              <w:t>3</w:t>
-            </w:r>
-            <w:r>
-              <w:rPr>
-                <w:sz w:val="16"/>
-                <w:szCs w:val="16"/>
-              </w:rPr>
-              <w:t xml:space="preserve"> control de riesgos S</w:t>
-            </w:r>
-            <w:r>
-              <w:rPr>
-                <w:sz w:val="16"/>
-                <w:szCs w:val="16"/>
-              </w:rPr>
-              <w:t>3</w:t>
+              <w:t>1.5.2.3 control de riesgos S3</w:t>
             </w:r>
           </w:p>
         </w:tc>
@@ -33144,28 +32223,7 @@
                 <w:sz w:val="16"/>
                 <w:szCs w:val="16"/>
               </w:rPr>
-              <w:t>1.5.3.</w:t>
-            </w:r>
-            <w:r>
-              <w:rPr>
-                <w:sz w:val="16"/>
-                <w:szCs w:val="16"/>
-              </w:rPr>
-              <w:t xml:space="preserve">3 </w:t>
-            </w:r>
-            <w:r>
-              <w:rPr>
-                <w:sz w:val="16"/>
-                <w:szCs w:val="16"/>
-              </w:rPr>
-              <w:t>control de estimaciones S</w:t>
-            </w:r>
-            <w:r>
-              <w:rPr>
-                <w:sz w:val="16"/>
-                <w:szCs w:val="16"/>
-              </w:rPr>
-              <w:t>3</w:t>
+              <w:t>1.5.3.3 control de estimaciones S3</w:t>
             </w:r>
           </w:p>
         </w:tc>
@@ -33240,28 +32298,7 @@
                 <w:sz w:val="16"/>
                 <w:szCs w:val="16"/>
               </w:rPr>
-              <w:t>1.5.4.</w:t>
-            </w:r>
-            <w:r>
-              <w:rPr>
-                <w:sz w:val="16"/>
-                <w:szCs w:val="16"/>
-              </w:rPr>
-              <w:t>3</w:t>
-            </w:r>
-            <w:r>
-              <w:rPr>
-                <w:sz w:val="16"/>
-                <w:szCs w:val="16"/>
-              </w:rPr>
-              <w:t xml:space="preserve"> actualización S</w:t>
-            </w:r>
-            <w:r>
-              <w:rPr>
-                <w:sz w:val="16"/>
-                <w:szCs w:val="16"/>
-              </w:rPr>
-              <w:t>3</w:t>
+              <w:t>1.5.4.3 actualización S3</w:t>
             </w:r>
           </w:p>
         </w:tc>
@@ -34733,28 +33770,7 @@
                 <w:sz w:val="16"/>
                 <w:szCs w:val="16"/>
               </w:rPr>
-              <w:t>1.1.2.</w:t>
-            </w:r>
-            <w:r>
-              <w:rPr>
-                <w:sz w:val="16"/>
-                <w:szCs w:val="16"/>
-              </w:rPr>
-              <w:t>4</w:t>
-            </w:r>
-            <w:r>
-              <w:rPr>
-                <w:sz w:val="16"/>
-                <w:szCs w:val="16"/>
-              </w:rPr>
-              <w:t xml:space="preserve"> refinamiento de requerimientos S</w:t>
-            </w:r>
-            <w:r>
-              <w:rPr>
-                <w:sz w:val="16"/>
-                <w:szCs w:val="16"/>
-              </w:rPr>
-              <w:t>4</w:t>
+              <w:t>1.1.2.4 refinamiento de requerimientos S4</w:t>
             </w:r>
           </w:p>
         </w:tc>
@@ -34932,28 +33948,7 @@
                 <w:sz w:val="16"/>
                 <w:szCs w:val="16"/>
               </w:rPr>
-              <w:t>1.2.1.</w:t>
-            </w:r>
-            <w:r>
-              <w:rPr>
-                <w:sz w:val="16"/>
-                <w:szCs w:val="16"/>
-              </w:rPr>
-              <w:t>4</w:t>
-            </w:r>
-            <w:r>
-              <w:rPr>
-                <w:sz w:val="16"/>
-                <w:szCs w:val="16"/>
-              </w:rPr>
-              <w:t xml:space="preserve"> control de avances S</w:t>
-            </w:r>
-            <w:r>
-              <w:rPr>
-                <w:sz w:val="16"/>
-                <w:szCs w:val="16"/>
-              </w:rPr>
-              <w:t>4</w:t>
+              <w:t>1.2.1.4 control de avances S4</w:t>
             </w:r>
           </w:p>
         </w:tc>
@@ -35028,28 +34023,7 @@
                 <w:sz w:val="16"/>
                 <w:szCs w:val="16"/>
               </w:rPr>
-              <w:t>1.2.2.</w:t>
-            </w:r>
-            <w:r>
-              <w:rPr>
-                <w:sz w:val="16"/>
-                <w:szCs w:val="16"/>
-              </w:rPr>
-              <w:t>4</w:t>
-            </w:r>
-            <w:r>
-              <w:rPr>
-                <w:sz w:val="16"/>
-                <w:szCs w:val="16"/>
-              </w:rPr>
-              <w:t xml:space="preserve"> informe de avances S</w:t>
-            </w:r>
-            <w:r>
-              <w:rPr>
-                <w:sz w:val="16"/>
-                <w:szCs w:val="16"/>
-              </w:rPr>
-              <w:t>4</w:t>
+              <w:t>1.2.2.4 informe de avances S4</w:t>
             </w:r>
           </w:p>
         </w:tc>
@@ -35124,28 +34098,7 @@
                 <w:sz w:val="16"/>
                 <w:szCs w:val="16"/>
               </w:rPr>
-              <w:t>1.2.3.</w:t>
-            </w:r>
-            <w:r>
-              <w:rPr>
-                <w:sz w:val="16"/>
-                <w:szCs w:val="16"/>
-              </w:rPr>
-              <w:t>4</w:t>
-            </w:r>
-            <w:r>
-              <w:rPr>
-                <w:sz w:val="16"/>
-                <w:szCs w:val="16"/>
-              </w:rPr>
-              <w:t xml:space="preserve"> realización de minuta S</w:t>
-            </w:r>
-            <w:r>
-              <w:rPr>
-                <w:sz w:val="16"/>
-                <w:szCs w:val="16"/>
-              </w:rPr>
-              <w:t>4</w:t>
+              <w:t>1.2.3.4 realización de minuta S4</w:t>
             </w:r>
           </w:p>
         </w:tc>
@@ -35246,15 +34199,7 @@
                 <w:szCs w:val="16"/>
                 <w:lang w:val="en-US"/>
               </w:rPr>
-              <w:t>k S</w:t>
-            </w:r>
-            <w:r>
-              <w:rPr>
-                <w:sz w:val="16"/>
-                <w:szCs w:val="16"/>
-                <w:lang w:val="en-US"/>
-              </w:rPr>
-              <w:t>4</w:t>
+              <w:t>k S4</w:t>
             </w:r>
           </w:p>
         </w:tc>
@@ -35331,31 +34276,7 @@
                 <w:szCs w:val="16"/>
                 <w:lang w:val="en-US"/>
               </w:rPr>
-              <w:t>1.3.4.</w:t>
-            </w:r>
-            <w:r>
-              <w:rPr>
-                <w:sz w:val="16"/>
-                <w:szCs w:val="16"/>
-                <w:lang w:val="en-US"/>
-              </w:rPr>
-              <w:t>3</w:t>
-            </w:r>
-            <w:r>
-              <w:rPr>
-                <w:sz w:val="16"/>
-                <w:szCs w:val="16"/>
-                <w:lang w:val="en-US"/>
-              </w:rPr>
-              <w:t xml:space="preserve"> control de bugs S</w:t>
-            </w:r>
-            <w:r>
-              <w:rPr>
-                <w:sz w:val="16"/>
-                <w:szCs w:val="16"/>
-                <w:lang w:val="en-US"/>
-              </w:rPr>
-              <w:t>4</w:t>
+              <w:t>1.3.4.3 control de bugs S4</w:t>
             </w:r>
           </w:p>
         </w:tc>
@@ -35438,28 +34359,7 @@
                 <w:sz w:val="16"/>
                 <w:szCs w:val="16"/>
               </w:rPr>
-              <w:t>3.5.</w:t>
-            </w:r>
-            <w:r>
-              <w:rPr>
-                <w:sz w:val="16"/>
-                <w:szCs w:val="16"/>
-              </w:rPr>
-              <w:t>3</w:t>
-            </w:r>
-            <w:r>
-              <w:rPr>
-                <w:sz w:val="16"/>
-                <w:szCs w:val="16"/>
-              </w:rPr>
-              <w:t xml:space="preserve"> actualización S</w:t>
-            </w:r>
-            <w:r>
-              <w:rPr>
-                <w:sz w:val="16"/>
-                <w:szCs w:val="16"/>
-              </w:rPr>
-              <w:t>4</w:t>
+              <w:t>3.5.3 actualización S4</w:t>
             </w:r>
           </w:p>
         </w:tc>
@@ -35700,28 +34600,7 @@
                 <w:sz w:val="16"/>
                 <w:szCs w:val="16"/>
               </w:rPr>
-              <w:t>1.5.1.</w:t>
-            </w:r>
-            <w:r>
-              <w:rPr>
-                <w:sz w:val="16"/>
-                <w:szCs w:val="16"/>
-              </w:rPr>
-              <w:t>4</w:t>
-            </w:r>
-            <w:r>
-              <w:rPr>
-                <w:sz w:val="16"/>
-                <w:szCs w:val="16"/>
-              </w:rPr>
-              <w:t xml:space="preserve"> control de cambios S</w:t>
-            </w:r>
-            <w:r>
-              <w:rPr>
-                <w:sz w:val="16"/>
-                <w:szCs w:val="16"/>
-              </w:rPr>
-              <w:t>4</w:t>
+              <w:t>1.5.1.4 control de cambios S4</w:t>
             </w:r>
           </w:p>
         </w:tc>
@@ -35796,28 +34675,7 @@
                 <w:sz w:val="16"/>
                 <w:szCs w:val="16"/>
               </w:rPr>
-              <w:t>1.5.2.</w:t>
-            </w:r>
-            <w:r>
-              <w:rPr>
-                <w:sz w:val="16"/>
-                <w:szCs w:val="16"/>
-              </w:rPr>
-              <w:t>4</w:t>
-            </w:r>
-            <w:r>
-              <w:rPr>
-                <w:sz w:val="16"/>
-                <w:szCs w:val="16"/>
-              </w:rPr>
-              <w:t xml:space="preserve"> control de riesgos S</w:t>
-            </w:r>
-            <w:r>
-              <w:rPr>
-                <w:sz w:val="16"/>
-                <w:szCs w:val="16"/>
-              </w:rPr>
-              <w:t>4</w:t>
+              <w:t>1.5.2.4 control de riesgos S4</w:t>
             </w:r>
           </w:p>
         </w:tc>
@@ -35892,28 +34750,7 @@
                 <w:sz w:val="16"/>
                 <w:szCs w:val="16"/>
               </w:rPr>
-              <w:t>1.5.3.</w:t>
-            </w:r>
-            <w:r>
-              <w:rPr>
-                <w:sz w:val="16"/>
-                <w:szCs w:val="16"/>
-              </w:rPr>
-              <w:t>4</w:t>
-            </w:r>
-            <w:r>
-              <w:rPr>
-                <w:sz w:val="16"/>
-                <w:szCs w:val="16"/>
-              </w:rPr>
-              <w:t xml:space="preserve"> control de estimaciones S</w:t>
-            </w:r>
-            <w:r>
-              <w:rPr>
-                <w:sz w:val="16"/>
-                <w:szCs w:val="16"/>
-              </w:rPr>
-              <w:t>4</w:t>
+              <w:t>1.5.3.4 control de estimaciones S4</w:t>
             </w:r>
           </w:p>
         </w:tc>
@@ -35988,28 +34825,7 @@
                 <w:sz w:val="16"/>
                 <w:szCs w:val="16"/>
               </w:rPr>
-              <w:t>1.5.4.</w:t>
-            </w:r>
-            <w:r>
-              <w:rPr>
-                <w:sz w:val="16"/>
-                <w:szCs w:val="16"/>
-              </w:rPr>
-              <w:t>4</w:t>
-            </w:r>
-            <w:r>
-              <w:rPr>
-                <w:sz w:val="16"/>
-                <w:szCs w:val="16"/>
-              </w:rPr>
-              <w:t xml:space="preserve"> actualización S</w:t>
-            </w:r>
-            <w:r>
-              <w:rPr>
-                <w:sz w:val="16"/>
-                <w:szCs w:val="16"/>
-              </w:rPr>
-              <w:t>4</w:t>
+              <w:t>1.5.4.4 actualización S4</w:t>
             </w:r>
           </w:p>
         </w:tc>
@@ -36851,28 +35667,7 @@
                 <w:sz w:val="16"/>
                 <w:szCs w:val="16"/>
               </w:rPr>
-              <w:t>1.2.1.</w:t>
-            </w:r>
-            <w:r>
-              <w:rPr>
-                <w:sz w:val="16"/>
-                <w:szCs w:val="16"/>
-              </w:rPr>
-              <w:t>5</w:t>
-            </w:r>
-            <w:r>
-              <w:rPr>
-                <w:sz w:val="16"/>
-                <w:szCs w:val="16"/>
-              </w:rPr>
-              <w:t xml:space="preserve"> control de avances S</w:t>
-            </w:r>
-            <w:r>
-              <w:rPr>
-                <w:sz w:val="16"/>
-                <w:szCs w:val="16"/>
-              </w:rPr>
-              <w:t>5</w:t>
+              <w:t>1.2.1.5 control de avances S5</w:t>
             </w:r>
           </w:p>
         </w:tc>
@@ -36999,28 +35794,7 @@
                 <w:sz w:val="16"/>
                 <w:szCs w:val="16"/>
               </w:rPr>
-              <w:t>1.2.2.</w:t>
-            </w:r>
-            <w:r>
-              <w:rPr>
-                <w:sz w:val="16"/>
-                <w:szCs w:val="16"/>
-              </w:rPr>
-              <w:t>5</w:t>
-            </w:r>
-            <w:r>
-              <w:rPr>
-                <w:sz w:val="16"/>
-                <w:szCs w:val="16"/>
-              </w:rPr>
-              <w:t xml:space="preserve"> informe de avances S</w:t>
-            </w:r>
-            <w:r>
-              <w:rPr>
-                <w:sz w:val="16"/>
-                <w:szCs w:val="16"/>
-              </w:rPr>
-              <w:t>5</w:t>
+              <w:t>1.2.2.5 informe de avances S5</w:t>
             </w:r>
           </w:p>
         </w:tc>
@@ -37095,28 +35869,7 @@
                 <w:sz w:val="16"/>
                 <w:szCs w:val="16"/>
               </w:rPr>
-              <w:t>1.2.3.</w:t>
-            </w:r>
-            <w:r>
-              <w:rPr>
-                <w:sz w:val="16"/>
-                <w:szCs w:val="16"/>
-              </w:rPr>
-              <w:t>5</w:t>
-            </w:r>
-            <w:r>
-              <w:rPr>
-                <w:sz w:val="16"/>
-                <w:szCs w:val="16"/>
-              </w:rPr>
-              <w:t xml:space="preserve"> realización de minuta S</w:t>
-            </w:r>
-            <w:r>
-              <w:rPr>
-                <w:sz w:val="16"/>
-                <w:szCs w:val="16"/>
-              </w:rPr>
-              <w:t>5</w:t>
+              <w:t>1.2.3.5 realización de minuta S5</w:t>
             </w:r>
           </w:p>
         </w:tc>
@@ -37201,7 +35954,7 @@
                 <w:szCs w:val="16"/>
                 <w:lang w:val="en-US"/>
               </w:rPr>
-              <w:t>4</w:t>
+              <w:t xml:space="preserve">4 </w:t>
             </w:r>
             <w:r>
               <w:rPr>
@@ -37209,7 +35962,7 @@
                 <w:szCs w:val="16"/>
                 <w:lang w:val="en-US"/>
               </w:rPr>
-              <w:t xml:space="preserve"> </w:t>
+              <w:t>testing de front y bac</w:t>
             </w:r>
             <w:r>
               <w:rPr>
@@ -37217,23 +35970,7 @@
                 <w:szCs w:val="16"/>
                 <w:lang w:val="en-US"/>
               </w:rPr>
-              <w:t>testing de front y bac</w:t>
-            </w:r>
-            <w:r>
-              <w:rPr>
-                <w:sz w:val="16"/>
-                <w:szCs w:val="16"/>
-                <w:lang w:val="en-US"/>
-              </w:rPr>
-              <w:t>k S</w:t>
-            </w:r>
-            <w:r>
-              <w:rPr>
-                <w:sz w:val="16"/>
-                <w:szCs w:val="16"/>
-                <w:lang w:val="en-US"/>
-              </w:rPr>
-              <w:t>5</w:t>
+              <w:t>k S5</w:t>
             </w:r>
           </w:p>
         </w:tc>
@@ -37314,31 +36051,7 @@
                 <w:szCs w:val="16"/>
                 <w:lang w:val="en-US"/>
               </w:rPr>
-              <w:t>1.3.4.</w:t>
-            </w:r>
-            <w:r>
-              <w:rPr>
-                <w:sz w:val="16"/>
-                <w:szCs w:val="16"/>
-                <w:lang w:val="en-US"/>
-              </w:rPr>
-              <w:t>4</w:t>
-            </w:r>
-            <w:r>
-              <w:rPr>
-                <w:sz w:val="16"/>
-                <w:szCs w:val="16"/>
-                <w:lang w:val="en-US"/>
-              </w:rPr>
-              <w:t xml:space="preserve"> control de bugs S</w:t>
-            </w:r>
-            <w:r>
-              <w:rPr>
-                <w:sz w:val="16"/>
-                <w:szCs w:val="16"/>
-                <w:lang w:val="en-US"/>
-              </w:rPr>
-              <w:t>5</w:t>
+              <w:t>1.3.4.4 control de bugs S5</w:t>
             </w:r>
           </w:p>
         </w:tc>
@@ -37424,28 +36137,7 @@
                 <w:sz w:val="16"/>
                 <w:szCs w:val="16"/>
               </w:rPr>
-              <w:t>3.5.</w:t>
-            </w:r>
-            <w:r>
-              <w:rPr>
-                <w:sz w:val="16"/>
-                <w:szCs w:val="16"/>
-              </w:rPr>
-              <w:t>4</w:t>
-            </w:r>
-            <w:r>
-              <w:rPr>
-                <w:sz w:val="16"/>
-                <w:szCs w:val="16"/>
-              </w:rPr>
-              <w:t xml:space="preserve"> actualización S</w:t>
-            </w:r>
-            <w:r>
-              <w:rPr>
-                <w:sz w:val="16"/>
-                <w:szCs w:val="16"/>
-              </w:rPr>
-              <w:t>5</w:t>
+              <w:t>3.5.4 actualización S5</w:t>
             </w:r>
           </w:p>
         </w:tc>
@@ -37520,28 +36212,7 @@
                 <w:sz w:val="16"/>
                 <w:szCs w:val="16"/>
               </w:rPr>
-              <w:t>1.5.1.</w:t>
-            </w:r>
-            <w:r>
-              <w:rPr>
-                <w:sz w:val="16"/>
-                <w:szCs w:val="16"/>
-              </w:rPr>
-              <w:t>5</w:t>
-            </w:r>
-            <w:r>
-              <w:rPr>
-                <w:sz w:val="16"/>
-                <w:szCs w:val="16"/>
-              </w:rPr>
-              <w:t xml:space="preserve"> control de cambios S</w:t>
-            </w:r>
-            <w:r>
-              <w:rPr>
-                <w:sz w:val="16"/>
-                <w:szCs w:val="16"/>
-              </w:rPr>
-              <w:t>5</w:t>
+              <w:t>1.5.1.5 control de cambios S5</w:t>
             </w:r>
           </w:p>
         </w:tc>
@@ -37616,28 +36287,7 @@
                 <w:sz w:val="16"/>
                 <w:szCs w:val="16"/>
               </w:rPr>
-              <w:t>1.5.2.</w:t>
-            </w:r>
-            <w:r>
-              <w:rPr>
-                <w:sz w:val="16"/>
-                <w:szCs w:val="16"/>
-              </w:rPr>
-              <w:t>5</w:t>
-            </w:r>
-            <w:r>
-              <w:rPr>
-                <w:sz w:val="16"/>
-                <w:szCs w:val="16"/>
-              </w:rPr>
-              <w:t xml:space="preserve"> control de riesgos S</w:t>
-            </w:r>
-            <w:r>
-              <w:rPr>
-                <w:sz w:val="16"/>
-                <w:szCs w:val="16"/>
-              </w:rPr>
-              <w:t>5</w:t>
+              <w:t>1.5.2.5 control de riesgos S5</w:t>
             </w:r>
           </w:p>
         </w:tc>
@@ -37712,28 +36362,7 @@
                 <w:sz w:val="16"/>
                 <w:szCs w:val="16"/>
               </w:rPr>
-              <w:t>1.5.3.</w:t>
-            </w:r>
-            <w:r>
-              <w:rPr>
-                <w:sz w:val="16"/>
-                <w:szCs w:val="16"/>
-              </w:rPr>
-              <w:t>5</w:t>
-            </w:r>
-            <w:r>
-              <w:rPr>
-                <w:sz w:val="16"/>
-                <w:szCs w:val="16"/>
-              </w:rPr>
-              <w:t xml:space="preserve"> control de estimaciones S</w:t>
-            </w:r>
-            <w:r>
-              <w:rPr>
-                <w:sz w:val="16"/>
-                <w:szCs w:val="16"/>
-              </w:rPr>
-              <w:t>5</w:t>
+              <w:t>1.5.3.5 control de estimaciones S5</w:t>
             </w:r>
           </w:p>
         </w:tc>
@@ -37808,28 +36437,7 @@
                 <w:sz w:val="16"/>
                 <w:szCs w:val="16"/>
               </w:rPr>
-              <w:t>1.5.4.</w:t>
-            </w:r>
-            <w:r>
-              <w:rPr>
-                <w:sz w:val="16"/>
-                <w:szCs w:val="16"/>
-              </w:rPr>
-              <w:t>5</w:t>
-            </w:r>
-            <w:r>
-              <w:rPr>
-                <w:sz w:val="16"/>
-                <w:szCs w:val="16"/>
-              </w:rPr>
-              <w:t xml:space="preserve"> actualización S</w:t>
-            </w:r>
-            <w:r>
-              <w:rPr>
-                <w:sz w:val="16"/>
-                <w:szCs w:val="16"/>
-              </w:rPr>
-              <w:t>5</w:t>
+              <w:t>1.5.4.5 actualización S5</w:t>
             </w:r>
           </w:p>
         </w:tc>
@@ -38750,6 +37358,13 @@
                 <w:szCs w:val="14"/>
               </w:rPr>
             </w:pPr>
+            <w:r>
+              <w:rPr>
+                <w:sz w:val="16"/>
+                <w:szCs w:val="14"/>
+              </w:rPr>
+              <w:t>27,82%</w:t>
+            </w:r>
           </w:p>
         </w:tc>
       </w:tr>
@@ -39053,6 +37668,23 @@
       </w:pPr>
       <w:r>
         <w:t>Tiempo X Recurso</w:t>
+      </w:r>
+    </w:p>
+    <w:p>
+      <w:r>
+        <w:t xml:space="preserve">Estos indicadores se </w:t>
+      </w:r>
+      <w:r>
+        <w:t>entregarán</w:t>
+      </w:r>
+      <w:r>
+        <w:t xml:space="preserve"> en </w:t>
+      </w:r>
+      <w:r>
+        <w:t>Excel</w:t>
+      </w:r>
+      <w:r>
+        <w:t xml:space="preserve"> adjuntados a las entregas (el de funcionalidad completa estará en los informes de avance)</w:t>
       </w:r>
     </w:p>
     <w:p>
@@ -39855,7 +38487,19 @@
     <w:p/>
     <w:p>
       <w:r>
-        <w:t>Una vez definida la exposición a cada riesgo, de la lista total de riesgos, se seleccionarán aquellos 5 (TOP 5) que tengan mayor exposición y se les llevarán a cabo sus correspondientes acciones de mitigación y acciones de contingencia. Por último, se calculará el riesgo total de del proyecto y se anotará y actualizará de manera constante en cada reunión formal.</w:t>
+        <w:t xml:space="preserve">Una vez definida la exposición a cada riesgo, de la lista total de riesgos, se seleccionarán aquellos </w:t>
+      </w:r>
+      <w:r>
+        <w:t>10</w:t>
+      </w:r>
+      <w:r>
+        <w:t xml:space="preserve"> (TOP </w:t>
+      </w:r>
+      <w:r>
+        <w:t>10</w:t>
+      </w:r>
+      <w:r>
+        <w:t>) que tengan mayor exposición y se les llevarán a cabo sus correspondientes acciones de mitigación y acciones de contingencia. Por último, se calculará el riesgo total de del proyecto y se anotará y actualizará de manera constante en cada reunión formal.</w:t>
       </w:r>
     </w:p>
     <w:p>
@@ -39946,7 +38590,13 @@
         <w:t>á</w:t>
       </w:r>
       <w:r>
-        <w:t xml:space="preserve"> a definir el TOP 5. </w:t>
+        <w:t xml:space="preserve"> a definir el TOP </w:t>
+      </w:r>
+      <w:r>
+        <w:t>10</w:t>
+      </w:r>
+      <w:r>
+        <w:t xml:space="preserve">. </w:t>
       </w:r>
     </w:p>
     <w:p>
@@ -39976,7 +38626,13 @@
         <w:t>ó</w:t>
       </w:r>
       <w:r>
-        <w:t xml:space="preserve">n y contingencia de los riesgos conformados en este TOP 5. No se evaluarán los demás debido a que puede llegar a ser una lista muy larga y muy costosa de analizar. Si </w:t>
+        <w:t xml:space="preserve">n y contingencia de los riesgos conformados en este TOP </w:t>
+      </w:r>
+      <w:r>
+        <w:t>10</w:t>
+      </w:r>
+      <w:r>
+        <w:t xml:space="preserve">. No se evaluarán los demás debido a que puede llegar a ser una lista muy larga y muy costosa de analizar. Si </w:t>
       </w:r>
       <w:r>
         <w:lastRenderedPageBreak/>
@@ -40267,427 +38923,6 @@
         </w:tc>
       </w:tr>
     </w:tbl>
-    <w:p/>
-    <w:p>
-      <w:r>
-        <w:rPr>
-          <w:u w:val="single"/>
-        </w:rPr>
-        <w:t>Top 5 riesgos:</w:t>
-      </w:r>
-    </w:p>
-    <w:tbl>
-      <w:tblPr>
-        <w:tblStyle w:val="TableGrid"/>
-        <w:tblW w:w="10773" w:type="dxa"/>
-        <w:tblInd w:w="-1139" w:type="dxa"/>
-        <w:tblLook w:val="04A0" w:firstRow="1" w:lastRow="0" w:firstColumn="1" w:lastColumn="0" w:noHBand="0" w:noVBand="1"/>
-      </w:tblPr>
-      <w:tblGrid>
-        <w:gridCol w:w="1598"/>
-        <w:gridCol w:w="1636"/>
-        <w:gridCol w:w="1168"/>
-        <w:gridCol w:w="1437"/>
-        <w:gridCol w:w="1674"/>
-        <w:gridCol w:w="1652"/>
-        <w:gridCol w:w="1608"/>
-      </w:tblGrid>
-      <w:tr>
-        <w:trPr>
-          <w:trHeight w:val="357"/>
-        </w:trPr>
-        <w:tc>
-          <w:tcPr>
-            <w:tcW w:w="1598" w:type="dxa"/>
-            <w:shd w:val="clear" w:color="auto" w:fill="D0CECE" w:themeFill="background2" w:themeFillShade="E6"/>
-          </w:tcPr>
-          <w:p>
-            <w:pPr>
-              <w:jc w:val="center"/>
-              <w:rPr>
-                <w:b/>
-                <w:bCs/>
-                <w:sz w:val="16"/>
-                <w:szCs w:val="14"/>
-              </w:rPr>
-            </w:pPr>
-            <w:r>
-              <w:rPr>
-                <w:b/>
-                <w:bCs/>
-                <w:sz w:val="16"/>
-                <w:szCs w:val="14"/>
-              </w:rPr>
-              <w:t>Descripción</w:t>
-            </w:r>
-          </w:p>
-        </w:tc>
-        <w:tc>
-          <w:tcPr>
-            <w:tcW w:w="1636" w:type="dxa"/>
-            <w:shd w:val="clear" w:color="auto" w:fill="D0CECE" w:themeFill="background2" w:themeFillShade="E6"/>
-          </w:tcPr>
-          <w:p>
-            <w:pPr>
-              <w:jc w:val="center"/>
-              <w:rPr>
-                <w:b/>
-                <w:bCs/>
-                <w:sz w:val="16"/>
-                <w:szCs w:val="14"/>
-              </w:rPr>
-            </w:pPr>
-            <w:r>
-              <w:rPr>
-                <w:b/>
-                <w:bCs/>
-                <w:sz w:val="16"/>
-                <w:szCs w:val="14"/>
-              </w:rPr>
-              <w:t>Probabilidad de ocurrencia</w:t>
-            </w:r>
-          </w:p>
-        </w:tc>
-        <w:tc>
-          <w:tcPr>
-            <w:tcW w:w="1168" w:type="dxa"/>
-            <w:shd w:val="clear" w:color="auto" w:fill="D0CECE" w:themeFill="background2" w:themeFillShade="E6"/>
-          </w:tcPr>
-          <w:p>
-            <w:pPr>
-              <w:jc w:val="center"/>
-              <w:rPr>
-                <w:b/>
-                <w:bCs/>
-                <w:sz w:val="16"/>
-                <w:szCs w:val="14"/>
-              </w:rPr>
-            </w:pPr>
-            <w:r>
-              <w:rPr>
-                <w:b/>
-                <w:bCs/>
-                <w:sz w:val="16"/>
-                <w:szCs w:val="14"/>
-              </w:rPr>
-              <w:t>Impacto del riesgo</w:t>
-            </w:r>
-          </w:p>
-        </w:tc>
-        <w:tc>
-          <w:tcPr>
-            <w:tcW w:w="1437" w:type="dxa"/>
-            <w:shd w:val="clear" w:color="auto" w:fill="D0CECE" w:themeFill="background2" w:themeFillShade="E6"/>
-          </w:tcPr>
-          <w:p>
-            <w:pPr>
-              <w:jc w:val="center"/>
-              <w:rPr>
-                <w:b/>
-                <w:bCs/>
-                <w:sz w:val="16"/>
-                <w:szCs w:val="14"/>
-              </w:rPr>
-            </w:pPr>
-            <w:r>
-              <w:rPr>
-                <w:b/>
-                <w:bCs/>
-                <w:sz w:val="16"/>
-                <w:szCs w:val="14"/>
-              </w:rPr>
-              <w:t>Exposición al riesgo</w:t>
-            </w:r>
-          </w:p>
-        </w:tc>
-        <w:tc>
-          <w:tcPr>
-            <w:tcW w:w="1674" w:type="dxa"/>
-            <w:shd w:val="clear" w:color="auto" w:fill="D0CECE" w:themeFill="background2" w:themeFillShade="E6"/>
-          </w:tcPr>
-          <w:p>
-            <w:pPr>
-              <w:jc w:val="center"/>
-              <w:rPr>
-                <w:b/>
-                <w:bCs/>
-                <w:sz w:val="16"/>
-                <w:szCs w:val="14"/>
-              </w:rPr>
-            </w:pPr>
-            <w:r>
-              <w:rPr>
-                <w:b/>
-                <w:bCs/>
-                <w:sz w:val="16"/>
-                <w:szCs w:val="14"/>
-              </w:rPr>
-              <w:t>Plan de mitigación</w:t>
-            </w:r>
-          </w:p>
-        </w:tc>
-        <w:tc>
-          <w:tcPr>
-            <w:tcW w:w="1652" w:type="dxa"/>
-            <w:shd w:val="clear" w:color="auto" w:fill="D0CECE" w:themeFill="background2" w:themeFillShade="E6"/>
-          </w:tcPr>
-          <w:p>
-            <w:pPr>
-              <w:jc w:val="center"/>
-              <w:rPr>
-                <w:b/>
-                <w:bCs/>
-                <w:sz w:val="16"/>
-                <w:szCs w:val="14"/>
-              </w:rPr>
-            </w:pPr>
-            <w:r>
-              <w:rPr>
-                <w:b/>
-                <w:bCs/>
-                <w:sz w:val="16"/>
-                <w:szCs w:val="14"/>
-              </w:rPr>
-              <w:t>Plan de contingencia</w:t>
-            </w:r>
-          </w:p>
-        </w:tc>
-        <w:tc>
-          <w:tcPr>
-            <w:tcW w:w="1608" w:type="dxa"/>
-            <w:shd w:val="clear" w:color="auto" w:fill="D0CECE" w:themeFill="background2" w:themeFillShade="E6"/>
-          </w:tcPr>
-          <w:p>
-            <w:pPr>
-              <w:jc w:val="center"/>
-              <w:rPr>
-                <w:b/>
-                <w:bCs/>
-                <w:sz w:val="16"/>
-                <w:szCs w:val="14"/>
-              </w:rPr>
-            </w:pPr>
-            <w:r>
-              <w:rPr>
-                <w:b/>
-                <w:bCs/>
-                <w:sz w:val="16"/>
-                <w:szCs w:val="14"/>
-              </w:rPr>
-              <w:t>Responsable</w:t>
-            </w:r>
-          </w:p>
-        </w:tc>
-      </w:tr>
-      <w:tr>
-        <w:trPr>
-          <w:trHeight w:val="357"/>
-        </w:trPr>
-        <w:tc>
-          <w:tcPr>
-            <w:tcW w:w="1598" w:type="dxa"/>
-            <w:shd w:val="clear" w:color="auto" w:fill="F4B083" w:themeFill="accent2" w:themeFillTint="99"/>
-          </w:tcPr>
-          <w:p>
-            <w:pPr>
-              <w:jc w:val="center"/>
-              <w:rPr>
-                <w:sz w:val="16"/>
-                <w:szCs w:val="14"/>
-              </w:rPr>
-            </w:pPr>
-          </w:p>
-        </w:tc>
-        <w:tc>
-          <w:tcPr>
-            <w:tcW w:w="1636" w:type="dxa"/>
-          </w:tcPr>
-          <w:p>
-            <w:pPr>
-              <w:jc w:val="center"/>
-              <w:rPr>
-                <w:sz w:val="16"/>
-                <w:szCs w:val="14"/>
-              </w:rPr>
-            </w:pPr>
-          </w:p>
-        </w:tc>
-        <w:tc>
-          <w:tcPr>
-            <w:tcW w:w="1168" w:type="dxa"/>
-          </w:tcPr>
-          <w:p>
-            <w:pPr>
-              <w:jc w:val="center"/>
-              <w:rPr>
-                <w:sz w:val="16"/>
-                <w:szCs w:val="14"/>
-              </w:rPr>
-            </w:pPr>
-          </w:p>
-        </w:tc>
-        <w:tc>
-          <w:tcPr>
-            <w:tcW w:w="1437" w:type="dxa"/>
-          </w:tcPr>
-          <w:p>
-            <w:pPr>
-              <w:jc w:val="center"/>
-              <w:rPr>
-                <w:sz w:val="16"/>
-                <w:szCs w:val="14"/>
-              </w:rPr>
-            </w:pPr>
-          </w:p>
-        </w:tc>
-        <w:tc>
-          <w:tcPr>
-            <w:tcW w:w="1674" w:type="dxa"/>
-          </w:tcPr>
-          <w:p>
-            <w:pPr>
-              <w:jc w:val="center"/>
-              <w:rPr>
-                <w:sz w:val="16"/>
-                <w:szCs w:val="14"/>
-              </w:rPr>
-            </w:pPr>
-          </w:p>
-        </w:tc>
-        <w:tc>
-          <w:tcPr>
-            <w:tcW w:w="1652" w:type="dxa"/>
-          </w:tcPr>
-          <w:p>
-            <w:pPr>
-              <w:jc w:val="center"/>
-              <w:rPr>
-                <w:sz w:val="16"/>
-                <w:szCs w:val="14"/>
-              </w:rPr>
-            </w:pPr>
-          </w:p>
-        </w:tc>
-        <w:tc>
-          <w:tcPr>
-            <w:tcW w:w="1608" w:type="dxa"/>
-          </w:tcPr>
-          <w:p>
-            <w:pPr>
-              <w:jc w:val="center"/>
-              <w:rPr>
-                <w:sz w:val="16"/>
-                <w:szCs w:val="14"/>
-              </w:rPr>
-            </w:pPr>
-          </w:p>
-        </w:tc>
-      </w:tr>
-      <w:tr>
-        <w:trPr>
-          <w:trHeight w:val="357"/>
-        </w:trPr>
-        <w:tc>
-          <w:tcPr>
-            <w:tcW w:w="1598" w:type="dxa"/>
-            <w:shd w:val="clear" w:color="auto" w:fill="F4B083" w:themeFill="accent2" w:themeFillTint="99"/>
-          </w:tcPr>
-          <w:p>
-            <w:pPr>
-              <w:jc w:val="center"/>
-              <w:rPr>
-                <w:sz w:val="16"/>
-                <w:szCs w:val="14"/>
-              </w:rPr>
-            </w:pPr>
-          </w:p>
-        </w:tc>
-        <w:tc>
-          <w:tcPr>
-            <w:tcW w:w="1636" w:type="dxa"/>
-          </w:tcPr>
-          <w:p>
-            <w:pPr>
-              <w:jc w:val="center"/>
-              <w:rPr>
-                <w:sz w:val="16"/>
-                <w:szCs w:val="14"/>
-              </w:rPr>
-            </w:pPr>
-          </w:p>
-        </w:tc>
-        <w:tc>
-          <w:tcPr>
-            <w:tcW w:w="1168" w:type="dxa"/>
-          </w:tcPr>
-          <w:p>
-            <w:pPr>
-              <w:jc w:val="center"/>
-              <w:rPr>
-                <w:sz w:val="16"/>
-                <w:szCs w:val="14"/>
-              </w:rPr>
-            </w:pPr>
-          </w:p>
-        </w:tc>
-        <w:tc>
-          <w:tcPr>
-            <w:tcW w:w="1437" w:type="dxa"/>
-          </w:tcPr>
-          <w:p>
-            <w:pPr>
-              <w:jc w:val="center"/>
-              <w:rPr>
-                <w:sz w:val="16"/>
-                <w:szCs w:val="14"/>
-              </w:rPr>
-            </w:pPr>
-          </w:p>
-        </w:tc>
-        <w:tc>
-          <w:tcPr>
-            <w:tcW w:w="1674" w:type="dxa"/>
-          </w:tcPr>
-          <w:p>
-            <w:pPr>
-              <w:jc w:val="center"/>
-              <w:rPr>
-                <w:sz w:val="16"/>
-                <w:szCs w:val="14"/>
-              </w:rPr>
-            </w:pPr>
-          </w:p>
-        </w:tc>
-        <w:tc>
-          <w:tcPr>
-            <w:tcW w:w="1652" w:type="dxa"/>
-          </w:tcPr>
-          <w:p>
-            <w:pPr>
-              <w:jc w:val="center"/>
-              <w:rPr>
-                <w:sz w:val="16"/>
-                <w:szCs w:val="14"/>
-              </w:rPr>
-            </w:pPr>
-          </w:p>
-        </w:tc>
-        <w:tc>
-          <w:tcPr>
-            <w:tcW w:w="1608" w:type="dxa"/>
-          </w:tcPr>
-          <w:p>
-            <w:pPr>
-              <w:jc w:val="center"/>
-              <w:rPr>
-                <w:sz w:val="16"/>
-                <w:szCs w:val="14"/>
-              </w:rPr>
-            </w:pPr>
-          </w:p>
-        </w:tc>
-      </w:tr>
-    </w:tbl>
     <w:p>
       <w:pPr>
         <w:rPr>
@@ -40702,7 +38937,39 @@
         </w:rPr>
       </w:pPr>
       <w:r>
-        <w:t>Estos son los formatos de las tablas que se usan en las planillas.</w:t>
+        <w:t>Est</w:t>
+      </w:r>
+      <w:r>
+        <w:t>e</w:t>
+      </w:r>
+      <w:r>
+        <w:t xml:space="preserve"> </w:t>
+      </w:r>
+      <w:r>
+        <w:t>es</w:t>
+      </w:r>
+      <w:r>
+        <w:t xml:space="preserve"> </w:t>
+      </w:r>
+      <w:r>
+        <w:t>el</w:t>
+      </w:r>
+      <w:r>
+        <w:t xml:space="preserve"> formato de la tabla que se usa</w:t>
+      </w:r>
+      <w:r>
+        <w:t>ra</w:t>
+      </w:r>
+      <w:r>
+        <w:t xml:space="preserve"> en </w:t>
+      </w:r>
+      <w:proofErr w:type="gramStart"/>
+      <w:r>
+        <w:t>las planilla</w:t>
+      </w:r>
+      <w:proofErr w:type="gramEnd"/>
+      <w:r>
+        <w:t>.</w:t>
       </w:r>
     </w:p>
     <w:p/>
@@ -41371,7 +39638,6 @@
         </w:numPr>
       </w:pPr>
       <w:r>
-        <w:lastRenderedPageBreak/>
         <w:t>Beneficio: Que tanto beneficia al usuario la implementaci</w:t>
       </w:r>
       <w:r>
@@ -41459,6 +39725,7 @@
         </w:numPr>
       </w:pPr>
       <w:r>
+        <w:lastRenderedPageBreak/>
         <w:t>Validaci</w:t>
       </w:r>
       <w:r>
@@ -42254,7 +40521,6 @@
         </w:numPr>
       </w:pPr>
       <w:r>
-        <w:lastRenderedPageBreak/>
         <w:t xml:space="preserve">Leve: Bugs referidos a pequeños desperfectos del sistema. Por ej.: Error ortográfico en algún mensaje, Texto en botones escondido, Errores visuales que provengan de la interfaz, etc. </w:t>
       </w:r>
     </w:p>
@@ -42330,6 +40596,7 @@
         </w:rPr>
       </w:pPr>
       <w:r>
+        <w:lastRenderedPageBreak/>
         <w:t>Descripci</w:t>
       </w:r>
       <w:r>
@@ -45285,6 +43552,27 @@
       <w:sz w:val="24"/>
     </w:rPr>
   </w:style>
+  <w:style w:type="paragraph" w:styleId="Heading1">
+    <w:name w:val="heading 1"/>
+    <w:basedOn w:val="Normal"/>
+    <w:next w:val="Normal"/>
+    <w:link w:val="Heading1Char"/>
+    <w:uiPriority w:val="9"/>
+    <w:qFormat/>
+    <w:rsid w:val="00B863A1"/>
+    <w:pPr>
+      <w:keepNext/>
+      <w:keepLines/>
+      <w:spacing w:before="240" w:after="0"/>
+      <w:outlineLvl w:val="0"/>
+    </w:pPr>
+    <w:rPr>
+      <w:rFonts w:asciiTheme="majorHAnsi" w:eastAsiaTheme="majorEastAsia" w:hAnsiTheme="majorHAnsi" w:cstheme="majorBidi"/>
+      <w:color w:val="2F5496" w:themeColor="accent1" w:themeShade="BF"/>
+      <w:sz w:val="32"/>
+      <w:szCs w:val="32"/>
+    </w:rPr>
+  </w:style>
   <w:style w:type="character" w:default="1" w:styleId="DefaultParagraphFont">
     <w:name w:val="Default Paragraph Font"/>
     <w:uiPriority w:val="1"/>
@@ -45524,6 +43812,36 @@
     <w:rPr>
       <w:color w:val="954F72" w:themeColor="followedHyperlink"/>
       <w:u w:val="single"/>
+    </w:rPr>
+  </w:style>
+  <w:style w:type="character" w:customStyle="1" w:styleId="Heading1Char">
+    <w:name w:val="Heading 1 Char"/>
+    <w:basedOn w:val="DefaultParagraphFont"/>
+    <w:link w:val="Heading1"/>
+    <w:uiPriority w:val="9"/>
+    <w:rsid w:val="00B863A1"/>
+    <w:rPr>
+      <w:rFonts w:asciiTheme="majorHAnsi" w:eastAsiaTheme="majorEastAsia" w:hAnsiTheme="majorHAnsi" w:cstheme="majorBidi"/>
+      <w:color w:val="2F5496" w:themeColor="accent1" w:themeShade="BF"/>
+      <w:sz w:val="32"/>
+      <w:szCs w:val="32"/>
+    </w:rPr>
+  </w:style>
+  <w:style w:type="paragraph" w:styleId="TOCHeading">
+    <w:name w:val="TOC Heading"/>
+    <w:basedOn w:val="Heading1"/>
+    <w:next w:val="Normal"/>
+    <w:uiPriority w:val="39"/>
+    <w:unhideWhenUsed/>
+    <w:qFormat/>
+    <w:rsid w:val="00B863A1"/>
+    <w:pPr>
+      <w:outlineLvl w:val="9"/>
+    </w:pPr>
+    <w:rPr>
+      <w:kern w:val="0"/>
+      <w:lang w:val="en-US"/>
+      <w14:ligatures w14:val="none"/>
     </w:rPr>
   </w:style>
 </w:styles>

</xml_diff>

<commit_message>
Version final de la RF2
Para la entrega
</commit_message>
<xml_diff>
--- a/Documentos/Master security system.docx
+++ b/Documentos/Master security system.docx
@@ -357,11 +357,19 @@
           <w:szCs w:val="24"/>
         </w:rPr>
       </w:pPr>
+      <w:proofErr w:type="spellStart"/>
       <w:r>
         <w:rPr>
           <w:szCs w:val="24"/>
         </w:rPr>
-        <w:t xml:space="preserve">Fallatti Franco </w:t>
+        <w:t>Fallatti</w:t>
+      </w:r>
+      <w:proofErr w:type="spellEnd"/>
+      <w:r>
+        <w:rPr>
+          <w:szCs w:val="24"/>
+        </w:rPr>
+        <w:t xml:space="preserve"> Franco </w:t>
       </w:r>
       <w:r>
         <w:rPr>
@@ -436,7 +444,23 @@
           <w:color w:val="212529"/>
           <w:szCs w:val="24"/>
         </w:rPr>
-        <w:t xml:space="preserve"> Ruben – </w:t>
+        <w:t xml:space="preserve"> </w:t>
+      </w:r>
+      <w:proofErr w:type="spellStart"/>
+      <w:r>
+        <w:rPr>
+          <w:color w:val="212529"/>
+          <w:szCs w:val="24"/>
+        </w:rPr>
+        <w:t>Ruben</w:t>
+      </w:r>
+      <w:proofErr w:type="spellEnd"/>
+      <w:r>
+        <w:rPr>
+          <w:color w:val="212529"/>
+          <w:szCs w:val="24"/>
+        </w:rPr>
+        <w:t xml:space="preserve"> – </w:t>
       </w:r>
       <w:hyperlink r:id="rId13" w:history="1">
         <w:r>
@@ -691,7 +715,15 @@
     </w:p>
     <w:p>
       <w:r>
-        <w:t>El objetivo de este trabajo práctico y por ende de este proyecto es que los estudiantes apliquen los conocimientos adquiridos en la asignatura sobre Metodologías Ágiles y Waterfall en el desarrollo de un sistema de autenticación por reconocimiento facial para una Tablet, permitiendo el ingreso a áreas con seguridad.</w:t>
+        <w:t xml:space="preserve">El objetivo de este trabajo práctico y por ende de este proyecto es que los estudiantes apliquen los conocimientos adquiridos en la asignatura sobre Metodologías Ágiles y </w:t>
+      </w:r>
+      <w:proofErr w:type="spellStart"/>
+      <w:r>
+        <w:t>Waterfall</w:t>
+      </w:r>
+      <w:proofErr w:type="spellEnd"/>
+      <w:r>
+        <w:t xml:space="preserve"> en el desarrollo de un sistema de autenticación por reconocimiento facial para una Tablet, permitiendo el ingreso a áreas con seguridad.</w:t>
       </w:r>
       <w:r>
         <w:t xml:space="preserve"> </w:t>
@@ -790,7 +822,15 @@
         <w:t xml:space="preserve"> desarrolladores con un líder de desarrollo</w:t>
       </w:r>
       <w:r>
-        <w:t xml:space="preserve"> el cual tendrá conocimientos full stack. </w:t>
+        <w:t xml:space="preserve"> el cual tendrá conocimientos full </w:t>
+      </w:r>
+      <w:proofErr w:type="spellStart"/>
+      <w:r>
+        <w:t>stack</w:t>
+      </w:r>
+      <w:proofErr w:type="spellEnd"/>
+      <w:r>
+        <w:t xml:space="preserve">. </w:t>
       </w:r>
       <w:r>
         <w:t>Un desarrollador</w:t>
@@ -799,7 +839,15 @@
         <w:t xml:space="preserve"> f</w:t>
       </w:r>
       <w:r>
-        <w:t>ull stack, y otro desarrollador</w:t>
+        <w:t xml:space="preserve">ull </w:t>
+      </w:r>
+      <w:proofErr w:type="spellStart"/>
+      <w:r>
+        <w:t>stack</w:t>
+      </w:r>
+      <w:proofErr w:type="spellEnd"/>
+      <w:r>
+        <w:t>, y otro desarrollador</w:t>
       </w:r>
       <w:r>
         <w:t xml:space="preserve"> </w:t>
@@ -832,13 +880,26 @@
         <w:t>conta</w:t>
       </w:r>
       <w:r>
-        <w:t>mos con un desarrollador especializado en el backend</w:t>
-      </w:r>
+        <w:t xml:space="preserve">mos con un desarrollador especializado en el </w:t>
+      </w:r>
+      <w:proofErr w:type="spellStart"/>
+      <w:r>
+        <w:t>backend</w:t>
+      </w:r>
+      <w:proofErr w:type="spellEnd"/>
       <w:r>
         <w:t>. Por último,</w:t>
       </w:r>
       <w:r>
-        <w:t xml:space="preserve"> 2 testers los cuales se encargarán de probar todo el producto.</w:t>
+        <w:t xml:space="preserve"> 2 </w:t>
+      </w:r>
+      <w:proofErr w:type="spellStart"/>
+      <w:r>
+        <w:t>testers</w:t>
+      </w:r>
+      <w:proofErr w:type="spellEnd"/>
+      <w:r>
+        <w:t xml:space="preserve"> los cuales se encargarán de probar todo el producto.</w:t>
       </w:r>
     </w:p>
     <w:p>
@@ -889,8 +950,13 @@
           <w:u w:val="single"/>
         </w:rPr>
       </w:pPr>
-      <w:r>
-        <w:t>Fallatti Franco: L</w:t>
+      <w:proofErr w:type="spellStart"/>
+      <w:r>
+        <w:t>Fallatti</w:t>
+      </w:r>
+      <w:proofErr w:type="spellEnd"/>
+      <w:r>
+        <w:t xml:space="preserve"> Franco: L</w:t>
       </w:r>
       <w:r>
         <w:t>íder de desarrollo</w:t>
@@ -938,8 +1004,13 @@
         <w:t xml:space="preserve"> </w:t>
       </w:r>
       <w:r>
-        <w:t>full stack</w:t>
-      </w:r>
+        <w:t xml:space="preserve">full </w:t>
+      </w:r>
+      <w:proofErr w:type="spellStart"/>
+      <w:r>
+        <w:t>stack</w:t>
+      </w:r>
+      <w:proofErr w:type="spellEnd"/>
     </w:p>
     <w:p>
       <w:pPr>
@@ -965,8 +1036,13 @@
         <w:t xml:space="preserve">esarrollador </w:t>
       </w:r>
       <w:r>
-        <w:t>full stack</w:t>
-      </w:r>
+        <w:t xml:space="preserve">full </w:t>
+      </w:r>
+      <w:proofErr w:type="spellStart"/>
+      <w:r>
+        <w:t>stack</w:t>
+      </w:r>
+      <w:proofErr w:type="spellEnd"/>
     </w:p>
     <w:p>
       <w:pPr>
@@ -985,9 +1061,11 @@
       <w:r>
         <w:t xml:space="preserve"> Facundo: </w:t>
       </w:r>
+      <w:proofErr w:type="spellStart"/>
       <w:r>
         <w:t>Tester</w:t>
       </w:r>
+      <w:proofErr w:type="spellEnd"/>
     </w:p>
     <w:p>
       <w:pPr>
@@ -1001,8 +1079,13 @@
         </w:rPr>
       </w:pPr>
       <w:r>
-        <w:t>Gonzales Federico: Tester</w:t>
-      </w:r>
+        <w:t xml:space="preserve">Gonzales Federico: </w:t>
+      </w:r>
+      <w:proofErr w:type="spellStart"/>
+      <w:r>
+        <w:t>Tester</w:t>
+      </w:r>
+      <w:proofErr w:type="spellEnd"/>
     </w:p>
     <w:p>
       <w:r>
@@ -1061,11 +1144,16 @@
     </w:p>
     <w:p>
       <w:r>
-        <w:t>Luego en sprint</w:t>
+        <w:t xml:space="preserve">Luego en </w:t>
+      </w:r>
+      <w:proofErr w:type="spellStart"/>
+      <w:r>
+        <w:t>sprint</w:t>
       </w:r>
       <w:r>
         <w:t>s</w:t>
       </w:r>
+      <w:proofErr w:type="spellEnd"/>
       <w:r>
         <w:t xml:space="preserve"> los cuales duraran dos</w:t>
       </w:r>
@@ -1097,7 +1185,15 @@
         <w:t>os días sábados/doming</w:t>
       </w:r>
       <w:r>
-        <w:t>os realizaremos un sprint Weekly donde analizaremos el trabajo realizado esa semana</w:t>
+        <w:t xml:space="preserve">os realizaremos un sprint </w:t>
+      </w:r>
+      <w:proofErr w:type="spellStart"/>
+      <w:r>
+        <w:t>Weekly</w:t>
+      </w:r>
+      <w:proofErr w:type="spellEnd"/>
+      <w:r>
+        <w:t xml:space="preserve"> donde analizaremos el trabajo realizado esa semana</w:t>
       </w:r>
       <w:r>
         <w:t xml:space="preserve"> y diremos que complicaciones </w:t>
@@ -1120,12 +1216,28 @@
     </w:p>
     <w:p>
       <w:r>
-        <w:t>Además de estas reuniones, tendremos los martes y jueves reuniones “Retro-Review” de consulta con los clientes. En estas reuniones lo que haremos será sacarnos las dudas que vayan surgiendo con respecto a diferentes aspectos del producto, para luego poder refinar los requerimientos o en todo caso agregar/quitar requerimientos.</w:t>
+        <w:t>Además de estas reuniones, tendremos los martes y jueves reuniones “Retro-</w:t>
+      </w:r>
+      <w:proofErr w:type="spellStart"/>
+      <w:r>
+        <w:t>Review</w:t>
+      </w:r>
+      <w:proofErr w:type="spellEnd"/>
+      <w:r>
+        <w:t>” de consulta con los clientes. En estas reuniones lo que haremos será sacarnos las dudas que vayan surgiendo con respecto a diferentes aspectos del producto, para luego poder refinar los requerimientos o en todo caso agregar/quitar requerimientos.</w:t>
       </w:r>
     </w:p>
     <w:p>
       <w:r>
-        <w:t xml:space="preserve">El resto de reuniones como por ejemplo la daily no las realizaremos por falta de tiempo, y </w:t>
+        <w:t xml:space="preserve">El resto de reuniones como por ejemplo la </w:t>
+      </w:r>
+      <w:proofErr w:type="spellStart"/>
+      <w:r>
+        <w:t>daily</w:t>
+      </w:r>
+      <w:proofErr w:type="spellEnd"/>
+      <w:r>
+        <w:t xml:space="preserve"> no las realizaremos por falta de tiempo, y </w:t>
       </w:r>
       <w:r>
         <w:t>por qué</w:t>
@@ -1134,7 +1246,15 @@
         <w:t xml:space="preserve"> no las vemos tan</w:t>
       </w:r>
       <w:r>
-        <w:t xml:space="preserve"> necesarias al ser sprints de dos semanas, y ya tener una reunión semanal, así como las reuniones de consulta con los clientes.</w:t>
+        <w:t xml:space="preserve"> necesarias al ser </w:t>
+      </w:r>
+      <w:proofErr w:type="spellStart"/>
+      <w:r>
+        <w:t>sprints</w:t>
+      </w:r>
+      <w:proofErr w:type="spellEnd"/>
+      <w:r>
+        <w:t xml:space="preserve"> de dos semanas, y ya tener una reunión semanal, así como las reuniones de consulta con los clientes.</w:t>
       </w:r>
     </w:p>
     <w:p/>
@@ -1182,7 +1302,15 @@
         <w:t xml:space="preserve"> </w:t>
       </w:r>
       <w:r>
-        <w:t>JavaScript, CSS, React-native como lenguajes en lo</w:t>
+        <w:t xml:space="preserve">JavaScript, CSS, </w:t>
+      </w:r>
+      <w:proofErr w:type="spellStart"/>
+      <w:r>
+        <w:t>React</w:t>
+      </w:r>
+      <w:proofErr w:type="spellEnd"/>
+      <w:r>
+        <w:t>-native como lenguajes en lo</w:t>
       </w:r>
       <w:r>
         <w:t>s que se programara</w:t>
@@ -1208,10 +1336,12 @@
           <w:numId w:val="5"/>
         </w:numPr>
       </w:pPr>
+      <w:proofErr w:type="spellStart"/>
       <w:r>
         <w:lastRenderedPageBreak/>
         <w:t>Flask</w:t>
       </w:r>
+      <w:proofErr w:type="spellEnd"/>
       <w:r>
         <w:t xml:space="preserve"> para la realización de microservicios en el sistema</w:t>
       </w:r>
@@ -1258,7 +1388,15 @@
         </w:numPr>
       </w:pPr>
       <w:r>
-        <w:t>Visual Studio Code como IDE de desarrollo</w:t>
+        <w:t xml:space="preserve">Visual Studio </w:t>
+      </w:r>
+      <w:proofErr w:type="spellStart"/>
+      <w:r>
+        <w:t>Code</w:t>
+      </w:r>
+      <w:proofErr w:type="spellEnd"/>
+      <w:r>
+        <w:t xml:space="preserve"> como IDE de desarrollo</w:t>
       </w:r>
     </w:p>
     <w:p>
@@ -1281,14 +1419,21 @@
           <w:numId w:val="5"/>
         </w:numPr>
       </w:pPr>
+      <w:proofErr w:type="spellStart"/>
       <w:r>
         <w:t>Jest</w:t>
       </w:r>
+      <w:proofErr w:type="spellEnd"/>
       <w:r>
         <w:t xml:space="preserve">, </w:t>
       </w:r>
-      <w:r>
-        <w:t xml:space="preserve">Pytest </w:t>
+      <w:proofErr w:type="spellStart"/>
+      <w:r>
+        <w:t>Pytest</w:t>
+      </w:r>
+      <w:proofErr w:type="spellEnd"/>
+      <w:r>
+        <w:t xml:space="preserve"> </w:t>
       </w:r>
       <w:r>
         <w:t xml:space="preserve">y </w:t>
@@ -1323,8 +1468,13 @@
           <w:numId w:val="5"/>
         </w:numPr>
       </w:pPr>
-      <w:r>
-        <w:t>Figma como sistema de diseñ</w:t>
+      <w:proofErr w:type="spellStart"/>
+      <w:r>
+        <w:t>Figma</w:t>
+      </w:r>
+      <w:proofErr w:type="spellEnd"/>
+      <w:r>
+        <w:t xml:space="preserve"> como sistema de diseñ</w:t>
       </w:r>
       <w:r>
         <w:t>o</w:t>
@@ -1342,7 +1492,15 @@
         </w:numPr>
       </w:pPr>
       <w:r>
-        <w:t>Google Collab como editor online para el desarrollo de modelos IA</w:t>
+        <w:t xml:space="preserve">Google </w:t>
+      </w:r>
+      <w:proofErr w:type="spellStart"/>
+      <w:r>
+        <w:t>Collab</w:t>
+      </w:r>
+      <w:proofErr w:type="spellEnd"/>
+      <w:r>
+        <w:t xml:space="preserve"> como editor online para el desarrollo de modelos IA</w:t>
       </w:r>
     </w:p>
     <w:p>
@@ -1353,14 +1511,24 @@
           <w:numId w:val="5"/>
         </w:numPr>
       </w:pPr>
+      <w:proofErr w:type="spellStart"/>
       <w:r>
         <w:t>Whatsapp</w:t>
       </w:r>
+      <w:proofErr w:type="spellEnd"/>
       <w:r>
         <w:t>, mail</w:t>
       </w:r>
       <w:r>
-        <w:t xml:space="preserve"> y Discord como herramientas de comunicación internas</w:t>
+        <w:t xml:space="preserve"> y </w:t>
+      </w:r>
+      <w:proofErr w:type="spellStart"/>
+      <w:r>
+        <w:t>Discord</w:t>
+      </w:r>
+      <w:proofErr w:type="spellEnd"/>
+      <w:r>
+        <w:t xml:space="preserve"> como herramientas de comunicación internas</w:t>
       </w:r>
     </w:p>
     <w:p>
@@ -1371,8 +1539,13 @@
           <w:numId w:val="5"/>
         </w:numPr>
       </w:pPr>
-      <w:r>
-        <w:t>ChatGPT para consultas de todo tipo</w:t>
+      <w:proofErr w:type="spellStart"/>
+      <w:r>
+        <w:t>ChatGPT</w:t>
+      </w:r>
+      <w:proofErr w:type="spellEnd"/>
+      <w:r>
+        <w:t xml:space="preserve"> para consultas de todo tipo</w:t>
       </w:r>
     </w:p>
     <w:p>
@@ -1383,8 +1556,13 @@
           <w:numId w:val="5"/>
         </w:numPr>
       </w:pPr>
-      <w:r>
-        <w:t>Postman para la prueba de APIS</w:t>
+      <w:proofErr w:type="spellStart"/>
+      <w:r>
+        <w:t>Postman</w:t>
+      </w:r>
+      <w:proofErr w:type="spellEnd"/>
+      <w:r>
+        <w:t xml:space="preserve"> para la prueba de APIS</w:t>
       </w:r>
     </w:p>
     <w:p/>
@@ -2071,7 +2249,23 @@
                 <w:sz w:val="16"/>
                 <w:szCs w:val="14"/>
               </w:rPr>
-              <w:t xml:space="preserve"> como también cualquier acción en cualquiera de los abm disponibles en el sistema</w:t>
+              <w:t xml:space="preserve"> como también cualquier acción en cualquiera de los </w:t>
+            </w:r>
+            <w:proofErr w:type="spellStart"/>
+            <w:r>
+              <w:rPr>
+                <w:sz w:val="16"/>
+                <w:szCs w:val="14"/>
+              </w:rPr>
+              <w:t>abm</w:t>
+            </w:r>
+            <w:proofErr w:type="spellEnd"/>
+            <w:r>
+              <w:rPr>
+                <w:sz w:val="16"/>
+                <w:szCs w:val="14"/>
+              </w:rPr>
+              <w:t xml:space="preserve"> disponibles en el sistema</w:t>
             </w:r>
           </w:p>
         </w:tc>
@@ -2538,7 +2732,23 @@
                 <w:sz w:val="16"/>
                 <w:szCs w:val="14"/>
               </w:rPr>
-              <w:t>. Además, habrán varios procesos automáticos que podrán por ejemplo cerrar el día automáticamente</w:t>
+              <w:t xml:space="preserve">. Además, </w:t>
+            </w:r>
+            <w:proofErr w:type="gramStart"/>
+            <w:r>
+              <w:rPr>
+                <w:sz w:val="16"/>
+                <w:szCs w:val="14"/>
+              </w:rPr>
+              <w:t>habrán</w:t>
+            </w:r>
+            <w:proofErr w:type="gramEnd"/>
+            <w:r>
+              <w:rPr>
+                <w:sz w:val="16"/>
+                <w:szCs w:val="14"/>
+              </w:rPr>
+              <w:t xml:space="preserve"> varios procesos automáticos que podrán por ejemplo cerrar el día automáticamente</w:t>
             </w:r>
           </w:p>
         </w:tc>
@@ -2945,10 +3155,23 @@
         <w:t xml:space="preserve"> formalmente</w:t>
       </w:r>
       <w:r>
-        <w:t xml:space="preserve"> con el product</w:t>
-      </w:r>
-      <w:r>
-        <w:t xml:space="preserve"> owner cada</w:t>
+        <w:t xml:space="preserve"> con el </w:t>
+      </w:r>
+      <w:proofErr w:type="spellStart"/>
+      <w:r>
+        <w:t>product</w:t>
+      </w:r>
+      <w:proofErr w:type="spellEnd"/>
+      <w:r>
+        <w:t xml:space="preserve"> </w:t>
+      </w:r>
+      <w:proofErr w:type="spellStart"/>
+      <w:r>
+        <w:t>owner</w:t>
+      </w:r>
+      <w:proofErr w:type="spellEnd"/>
+      <w:r>
+        <w:t xml:space="preserve"> cada</w:t>
       </w:r>
       <w:r>
         <w:t xml:space="preserve"> 2 semanas</w:t>
@@ -3012,8 +3235,13 @@
       <w:r>
         <w:t>y/</w:t>
       </w:r>
-      <w:r>
-        <w:t xml:space="preserve">o </w:t>
+      <w:proofErr w:type="spellStart"/>
+      <w:r>
+        <w:t>o</w:t>
+      </w:r>
+      <w:proofErr w:type="spellEnd"/>
+      <w:r>
+        <w:t xml:space="preserve"> </w:t>
       </w:r>
       <w:r>
         <w:t>observaciones encontradas</w:t>
@@ -3209,11 +3437,16 @@
         <w:t>Cualquier contacto externo con algún miembro del equipo deberá realizarse a través de los mails correspondientes que se indica</w:t>
       </w:r>
       <w:r>
-        <w:t>ron al inicio de este documento, o por canales de comunicación típicos, como por ejemplo W</w:t>
+        <w:t xml:space="preserve">ron al inicio de este documento, o por canales de comunicación típicos, como por ejemplo </w:t>
+      </w:r>
+      <w:proofErr w:type="spellStart"/>
+      <w:r>
+        <w:t>W</w:t>
       </w:r>
       <w:r>
         <w:t>hatsapp</w:t>
       </w:r>
+      <w:proofErr w:type="spellEnd"/>
       <w:r>
         <w:t>.</w:t>
       </w:r>
@@ -3462,9 +3695,11 @@
             <w:pPr>
               <w:jc w:val="center"/>
             </w:pPr>
+            <w:proofErr w:type="spellStart"/>
             <w:r>
               <w:t>Weekly</w:t>
             </w:r>
+            <w:proofErr w:type="spellEnd"/>
           </w:p>
         </w:tc>
         <w:tc>
@@ -3490,9 +3725,11 @@
             <w:pPr>
               <w:jc w:val="center"/>
             </w:pPr>
+            <w:proofErr w:type="spellStart"/>
             <w:r>
               <w:t>Meet</w:t>
             </w:r>
+            <w:proofErr w:type="spellEnd"/>
           </w:p>
         </w:tc>
         <w:tc>
@@ -3535,9 +3772,6 @@
               <w:jc w:val="center"/>
             </w:pPr>
             <w:r>
-              <w:t>1</w:t>
-            </w:r>
-            <w:r>
               <w:t>Reuniones de consulta</w:t>
             </w:r>
           </w:p>
@@ -3573,9 +3807,11 @@
             <w:pPr>
               <w:jc w:val="center"/>
             </w:pPr>
+            <w:proofErr w:type="spellStart"/>
             <w:r>
               <w:t>Meet</w:t>
             </w:r>
+            <w:proofErr w:type="spellEnd"/>
           </w:p>
         </w:tc>
         <w:tc>
@@ -4006,7 +4242,15 @@
         <w:t>, ingreso o egreso, automático o manual, lugares permitidos</w:t>
       </w:r>
       <w:r>
-        <w:t>, abm utilizado, alta/modificación/desactivación, descripción de la acción y si se realizó la apertura o cierre del día</w:t>
+        <w:t xml:space="preserve">, </w:t>
+      </w:r>
+      <w:proofErr w:type="spellStart"/>
+      <w:r>
+        <w:t>abm</w:t>
+      </w:r>
+      <w:proofErr w:type="spellEnd"/>
+      <w:r>
+        <w:t xml:space="preserve"> utilizado, alta/modificación/desactivación, descripción de la acción y si se realizó la apertura o cierre del día</w:t>
       </w:r>
       <w:r>
         <w:t>, Id de excepcion creada</w:t>
@@ -5008,7 +5252,23 @@
                 <w:sz w:val="16"/>
                 <w:szCs w:val="16"/>
               </w:rPr>
-              <w:t>Master Security System (MSS)</w:t>
+              <w:t xml:space="preserve">Master Security </w:t>
+            </w:r>
+            <w:proofErr w:type="spellStart"/>
+            <w:r>
+              <w:rPr>
+                <w:sz w:val="16"/>
+                <w:szCs w:val="16"/>
+              </w:rPr>
+              <w:t>System</w:t>
+            </w:r>
+            <w:proofErr w:type="spellEnd"/>
+            <w:r>
+              <w:rPr>
+                <w:sz w:val="16"/>
+                <w:szCs w:val="16"/>
+              </w:rPr>
+              <w:t xml:space="preserve"> (MSS)</w:t>
             </w:r>
           </w:p>
         </w:tc>
@@ -5809,6 +6069,13 @@
                 <w:szCs w:val="16"/>
               </w:rPr>
             </w:pPr>
+            <w:r>
+              <w:rPr>
+                <w:sz w:val="16"/>
+                <w:szCs w:val="16"/>
+              </w:rPr>
+              <w:t>11/5/2024</w:t>
+            </w:r>
           </w:p>
         </w:tc>
       </w:tr>
@@ -6950,7 +7217,23 @@
                 <w:sz w:val="16"/>
                 <w:szCs w:val="16"/>
               </w:rPr>
-              <w:t>Se definen lo roles de cada integrante del equipo</w:t>
+              <w:t xml:space="preserve">Se definen </w:t>
+            </w:r>
+            <w:proofErr w:type="spellStart"/>
+            <w:r>
+              <w:rPr>
+                <w:sz w:val="16"/>
+                <w:szCs w:val="16"/>
+              </w:rPr>
+              <w:t>lo</w:t>
+            </w:r>
+            <w:proofErr w:type="spellEnd"/>
+            <w:r>
+              <w:rPr>
+                <w:sz w:val="16"/>
+                <w:szCs w:val="16"/>
+              </w:rPr>
+              <w:t xml:space="preserve"> roles de cada integrante del equipo</w:t>
             </w:r>
           </w:p>
         </w:tc>
@@ -7785,7 +8068,23 @@
                 <w:sz w:val="16"/>
                 <w:szCs w:val="16"/>
               </w:rPr>
-              <w:t>Realización del control de avances del proyecto y creación de la ppt de presentación</w:t>
+              <w:t xml:space="preserve">Realización del control de avances del proyecto y creación de la </w:t>
+            </w:r>
+            <w:proofErr w:type="spellStart"/>
+            <w:r>
+              <w:rPr>
+                <w:sz w:val="16"/>
+                <w:szCs w:val="16"/>
+              </w:rPr>
+              <w:t>ppt</w:t>
+            </w:r>
+            <w:proofErr w:type="spellEnd"/>
+            <w:r>
+              <w:rPr>
+                <w:sz w:val="16"/>
+                <w:szCs w:val="16"/>
+              </w:rPr>
+              <w:t xml:space="preserve"> de presentación</w:t>
             </w:r>
           </w:p>
         </w:tc>
@@ -7924,7 +8223,23 @@
                 <w:sz w:val="16"/>
                 <w:szCs w:val="16"/>
               </w:rPr>
-              <w:t>Realización del control de avances del proyecto y creación de la ppt de presentación</w:t>
+              <w:t xml:space="preserve">Realización del control de avances del proyecto y creación de la </w:t>
+            </w:r>
+            <w:proofErr w:type="spellStart"/>
+            <w:r>
+              <w:rPr>
+                <w:sz w:val="16"/>
+                <w:szCs w:val="16"/>
+              </w:rPr>
+              <w:t>ppt</w:t>
+            </w:r>
+            <w:proofErr w:type="spellEnd"/>
+            <w:r>
+              <w:rPr>
+                <w:sz w:val="16"/>
+                <w:szCs w:val="16"/>
+              </w:rPr>
+              <w:t xml:space="preserve"> de presentación</w:t>
             </w:r>
           </w:p>
         </w:tc>
@@ -7985,6 +8300,13 @@
                 <w:szCs w:val="16"/>
               </w:rPr>
             </w:pPr>
+            <w:r>
+              <w:rPr>
+                <w:sz w:val="16"/>
+                <w:szCs w:val="16"/>
+              </w:rPr>
+              <w:t>12/5/2024</w:t>
+            </w:r>
           </w:p>
         </w:tc>
       </w:tr>
@@ -8055,7 +8377,23 @@
                 <w:sz w:val="16"/>
                 <w:szCs w:val="16"/>
               </w:rPr>
-              <w:t>Realización del control de avances del proyecto y creación de la ppt de presentación</w:t>
+              <w:t xml:space="preserve">Realización del control de avances del proyecto y creación de la </w:t>
+            </w:r>
+            <w:proofErr w:type="spellStart"/>
+            <w:r>
+              <w:rPr>
+                <w:sz w:val="16"/>
+                <w:szCs w:val="16"/>
+              </w:rPr>
+              <w:t>ppt</w:t>
+            </w:r>
+            <w:proofErr w:type="spellEnd"/>
+            <w:r>
+              <w:rPr>
+                <w:sz w:val="16"/>
+                <w:szCs w:val="16"/>
+              </w:rPr>
+              <w:t xml:space="preserve"> de presentación</w:t>
             </w:r>
           </w:p>
         </w:tc>
@@ -8186,7 +8524,23 @@
                 <w:sz w:val="16"/>
                 <w:szCs w:val="16"/>
               </w:rPr>
-              <w:t>Realización del control de avances del proyecto y creación de la ppt de presentación</w:t>
+              <w:t xml:space="preserve">Realización del control de avances del proyecto y creación de la </w:t>
+            </w:r>
+            <w:proofErr w:type="spellStart"/>
+            <w:r>
+              <w:rPr>
+                <w:sz w:val="16"/>
+                <w:szCs w:val="16"/>
+              </w:rPr>
+              <w:t>ppt</w:t>
+            </w:r>
+            <w:proofErr w:type="spellEnd"/>
+            <w:r>
+              <w:rPr>
+                <w:sz w:val="16"/>
+                <w:szCs w:val="16"/>
+              </w:rPr>
+              <w:t xml:space="preserve"> de presentación</w:t>
             </w:r>
           </w:p>
         </w:tc>
@@ -8317,7 +8671,23 @@
                 <w:sz w:val="16"/>
                 <w:szCs w:val="16"/>
               </w:rPr>
-              <w:t>Realización del control de avances del proyecto y creación de la ppt de presentación</w:t>
+              <w:t xml:space="preserve">Realización del control de avances del proyecto y creación de la </w:t>
+            </w:r>
+            <w:proofErr w:type="spellStart"/>
+            <w:r>
+              <w:rPr>
+                <w:sz w:val="16"/>
+                <w:szCs w:val="16"/>
+              </w:rPr>
+              <w:t>ppt</w:t>
+            </w:r>
+            <w:proofErr w:type="spellEnd"/>
+            <w:r>
+              <w:rPr>
+                <w:sz w:val="16"/>
+                <w:szCs w:val="16"/>
+              </w:rPr>
+              <w:t xml:space="preserve"> de presentación</w:t>
             </w:r>
           </w:p>
         </w:tc>
@@ -8778,6 +9148,13 @@
                 <w:szCs w:val="16"/>
               </w:rPr>
             </w:pPr>
+            <w:r>
+              <w:rPr>
+                <w:sz w:val="16"/>
+                <w:szCs w:val="16"/>
+              </w:rPr>
+              <w:t>12/5/2024</w:t>
+            </w:r>
           </w:p>
         </w:tc>
       </w:tr>
@@ -10208,6 +10585,7 @@
                 <w:szCs w:val="16"/>
               </w:rPr>
             </w:pPr>
+            <w:proofErr w:type="spellStart"/>
             <w:r>
               <w:rPr>
                 <w:sz w:val="16"/>
@@ -10215,6 +10593,7 @@
               </w:rPr>
               <w:t>Testing</w:t>
             </w:r>
+            <w:proofErr w:type="spellEnd"/>
           </w:p>
         </w:tc>
         <w:tc>
@@ -10390,8 +10769,17 @@
                 <w:sz w:val="16"/>
                 <w:szCs w:val="16"/>
               </w:rPr>
-              <w:t>k y front</w:t>
-            </w:r>
+              <w:t xml:space="preserve">k y </w:t>
+            </w:r>
+            <w:proofErr w:type="spellStart"/>
+            <w:r>
+              <w:rPr>
+                <w:sz w:val="16"/>
+                <w:szCs w:val="16"/>
+              </w:rPr>
+              <w:t>front</w:t>
+            </w:r>
+            <w:proofErr w:type="spellEnd"/>
           </w:p>
         </w:tc>
         <w:tc>
@@ -10451,6 +10839,13 @@
                 <w:szCs w:val="16"/>
               </w:rPr>
             </w:pPr>
+            <w:r>
+              <w:rPr>
+                <w:sz w:val="16"/>
+                <w:szCs w:val="16"/>
+              </w:rPr>
+              <w:t>13/5/2024</w:t>
+            </w:r>
           </w:p>
         </w:tc>
       </w:tr>
@@ -10538,8 +10933,17 @@
                 <w:sz w:val="16"/>
                 <w:szCs w:val="16"/>
               </w:rPr>
-              <w:t>k y front</w:t>
-            </w:r>
+              <w:t xml:space="preserve">k y </w:t>
+            </w:r>
+            <w:proofErr w:type="spellStart"/>
+            <w:r>
+              <w:rPr>
+                <w:sz w:val="16"/>
+                <w:szCs w:val="16"/>
+              </w:rPr>
+              <w:t>front</w:t>
+            </w:r>
+            <w:proofErr w:type="spellEnd"/>
           </w:p>
         </w:tc>
         <w:tc>
@@ -10686,8 +11090,17 @@
                 <w:sz w:val="16"/>
                 <w:szCs w:val="16"/>
               </w:rPr>
-              <w:t>k y front</w:t>
-            </w:r>
+              <w:t xml:space="preserve">k y </w:t>
+            </w:r>
+            <w:proofErr w:type="spellStart"/>
+            <w:r>
+              <w:rPr>
+                <w:sz w:val="16"/>
+                <w:szCs w:val="16"/>
+              </w:rPr>
+              <w:t>front</w:t>
+            </w:r>
+            <w:proofErr w:type="spellEnd"/>
           </w:p>
         </w:tc>
         <w:tc>
@@ -10842,8 +11255,17 @@
                 <w:sz w:val="16"/>
                 <w:szCs w:val="16"/>
               </w:rPr>
-              <w:t>k y front</w:t>
-            </w:r>
+              <w:t xml:space="preserve">k y </w:t>
+            </w:r>
+            <w:proofErr w:type="spellStart"/>
+            <w:r>
+              <w:rPr>
+                <w:sz w:val="16"/>
+                <w:szCs w:val="16"/>
+              </w:rPr>
+              <w:t>front</w:t>
+            </w:r>
+            <w:proofErr w:type="spellEnd"/>
           </w:p>
         </w:tc>
         <w:tc>
@@ -11042,6 +11464,13 @@
                 <w:szCs w:val="16"/>
               </w:rPr>
             </w:pPr>
+            <w:r>
+              <w:rPr>
+                <w:sz w:val="16"/>
+                <w:szCs w:val="16"/>
+              </w:rPr>
+              <w:t>12/5/2024</w:t>
+            </w:r>
           </w:p>
         </w:tc>
       </w:tr>
@@ -11456,6 +11885,13 @@
                 <w:szCs w:val="16"/>
               </w:rPr>
             </w:pPr>
+            <w:r>
+              <w:rPr>
+                <w:sz w:val="16"/>
+                <w:szCs w:val="16"/>
+              </w:rPr>
+              <w:t>12/5/2024</w:t>
+            </w:r>
           </w:p>
         </w:tc>
       </w:tr>
@@ -11897,8 +12333,17 @@
                 <w:sz w:val="16"/>
                 <w:szCs w:val="16"/>
               </w:rPr>
-              <w:t>Actualización de la documentación de testing</w:t>
-            </w:r>
+              <w:t xml:space="preserve">Actualización de la documentación de </w:t>
+            </w:r>
+            <w:proofErr w:type="spellStart"/>
+            <w:r>
+              <w:rPr>
+                <w:sz w:val="16"/>
+                <w:szCs w:val="16"/>
+              </w:rPr>
+              <w:t>testing</w:t>
+            </w:r>
+            <w:proofErr w:type="spellEnd"/>
           </w:p>
         </w:tc>
         <w:tc>
@@ -11919,7 +12364,23 @@
                 <w:sz w:val="16"/>
                 <w:szCs w:val="16"/>
               </w:rPr>
-              <w:t>Se actualiza el documento de testing según sea necesario</w:t>
+              <w:t xml:space="preserve">Se actualiza el documento de </w:t>
+            </w:r>
+            <w:proofErr w:type="spellStart"/>
+            <w:r>
+              <w:rPr>
+                <w:sz w:val="16"/>
+                <w:szCs w:val="16"/>
+              </w:rPr>
+              <w:t>testing</w:t>
+            </w:r>
+            <w:proofErr w:type="spellEnd"/>
+            <w:r>
+              <w:rPr>
+                <w:sz w:val="16"/>
+                <w:szCs w:val="16"/>
+              </w:rPr>
+              <w:t xml:space="preserve"> según sea necesario</w:t>
             </w:r>
           </w:p>
         </w:tc>
@@ -12050,8 +12511,17 @@
                 <w:sz w:val="16"/>
                 <w:szCs w:val="16"/>
               </w:rPr>
-              <w:t>Actualización de la documentación de testing</w:t>
-            </w:r>
+              <w:t xml:space="preserve">Actualización de la documentación de </w:t>
+            </w:r>
+            <w:proofErr w:type="spellStart"/>
+            <w:r>
+              <w:rPr>
+                <w:sz w:val="16"/>
+                <w:szCs w:val="16"/>
+              </w:rPr>
+              <w:t>testing</w:t>
+            </w:r>
+            <w:proofErr w:type="spellEnd"/>
           </w:p>
         </w:tc>
         <w:tc>
@@ -12181,8 +12651,17 @@
                 <w:sz w:val="16"/>
                 <w:szCs w:val="16"/>
               </w:rPr>
-              <w:t>Actualización de la documentación de testing</w:t>
-            </w:r>
+              <w:t xml:space="preserve">Actualización de la documentación de </w:t>
+            </w:r>
+            <w:proofErr w:type="spellStart"/>
+            <w:r>
+              <w:rPr>
+                <w:sz w:val="16"/>
+                <w:szCs w:val="16"/>
+              </w:rPr>
+              <w:t>testing</w:t>
+            </w:r>
+            <w:proofErr w:type="spellEnd"/>
           </w:p>
         </w:tc>
         <w:tc>
@@ -12312,8 +12791,17 @@
                 <w:sz w:val="16"/>
                 <w:szCs w:val="16"/>
               </w:rPr>
-              <w:t>Actualización de la documentación de testing</w:t>
-            </w:r>
+              <w:t xml:space="preserve">Actualización de la documentación de </w:t>
+            </w:r>
+            <w:proofErr w:type="spellStart"/>
+            <w:r>
+              <w:rPr>
+                <w:sz w:val="16"/>
+                <w:szCs w:val="16"/>
+              </w:rPr>
+              <w:t>testing</w:t>
+            </w:r>
+            <w:proofErr w:type="spellEnd"/>
           </w:p>
         </w:tc>
         <w:tc>
@@ -12642,6 +13130,13 @@
                 <w:szCs w:val="16"/>
               </w:rPr>
             </w:pPr>
+            <w:r>
+              <w:rPr>
+                <w:sz w:val="16"/>
+                <w:szCs w:val="16"/>
+              </w:rPr>
+              <w:t>8/5/2024</w:t>
+            </w:r>
           </w:p>
         </w:tc>
       </w:tr>
@@ -12911,6 +13406,13 @@
                 <w:szCs w:val="16"/>
               </w:rPr>
             </w:pPr>
+            <w:r>
+              <w:rPr>
+                <w:sz w:val="16"/>
+                <w:szCs w:val="16"/>
+              </w:rPr>
+              <w:t>5/5/2024</w:t>
+            </w:r>
           </w:p>
         </w:tc>
       </w:tr>
@@ -13042,6 +13544,13 @@
                 <w:szCs w:val="16"/>
               </w:rPr>
             </w:pPr>
+            <w:r>
+              <w:rPr>
+                <w:sz w:val="16"/>
+                <w:szCs w:val="16"/>
+              </w:rPr>
+              <w:t>5/5/2024</w:t>
+            </w:r>
           </w:p>
         </w:tc>
       </w:tr>
@@ -13173,6 +13682,13 @@
                 <w:szCs w:val="16"/>
               </w:rPr>
             </w:pPr>
+            <w:r>
+              <w:rPr>
+                <w:sz w:val="16"/>
+                <w:szCs w:val="16"/>
+              </w:rPr>
+              <w:t>5/5/2024</w:t>
+            </w:r>
           </w:p>
         </w:tc>
       </w:tr>
@@ -13304,6 +13820,13 @@
                 <w:szCs w:val="16"/>
               </w:rPr>
             </w:pPr>
+            <w:r>
+              <w:rPr>
+                <w:sz w:val="16"/>
+                <w:szCs w:val="16"/>
+              </w:rPr>
+              <w:t>6/5/2024</w:t>
+            </w:r>
           </w:p>
         </w:tc>
       </w:tr>
@@ -13435,6 +13958,13 @@
                 <w:szCs w:val="16"/>
               </w:rPr>
             </w:pPr>
+            <w:r>
+              <w:rPr>
+                <w:sz w:val="16"/>
+                <w:szCs w:val="16"/>
+              </w:rPr>
+              <w:t>6/5/2024</w:t>
+            </w:r>
           </w:p>
         </w:tc>
       </w:tr>
@@ -13566,6 +14096,13 @@
                 <w:szCs w:val="16"/>
               </w:rPr>
             </w:pPr>
+            <w:r>
+              <w:rPr>
+                <w:sz w:val="16"/>
+                <w:szCs w:val="16"/>
+              </w:rPr>
+              <w:t>6/5/2024</w:t>
+            </w:r>
           </w:p>
         </w:tc>
       </w:tr>
@@ -13697,6 +14234,13 @@
                 <w:szCs w:val="16"/>
               </w:rPr>
             </w:pPr>
+            <w:r>
+              <w:rPr>
+                <w:sz w:val="16"/>
+                <w:szCs w:val="16"/>
+              </w:rPr>
+              <w:t>6/5/2024</w:t>
+            </w:r>
           </w:p>
         </w:tc>
       </w:tr>
@@ -13828,6 +14372,13 @@
                 <w:szCs w:val="16"/>
               </w:rPr>
             </w:pPr>
+            <w:r>
+              <w:rPr>
+                <w:sz w:val="16"/>
+                <w:szCs w:val="16"/>
+              </w:rPr>
+              <w:t>8/5/2024</w:t>
+            </w:r>
           </w:p>
         </w:tc>
       </w:tr>
@@ -14104,6 +14655,13 @@
                 <w:szCs w:val="16"/>
               </w:rPr>
             </w:pPr>
+            <w:r>
+              <w:rPr>
+                <w:sz w:val="16"/>
+                <w:szCs w:val="16"/>
+              </w:rPr>
+              <w:t>5/5/2024</w:t>
+            </w:r>
           </w:p>
         </w:tc>
       </w:tr>
@@ -14242,6 +14800,13 @@
                 <w:szCs w:val="16"/>
               </w:rPr>
             </w:pPr>
+            <w:r>
+              <w:rPr>
+                <w:sz w:val="16"/>
+                <w:szCs w:val="16"/>
+              </w:rPr>
+              <w:t>6/5/2024</w:t>
+            </w:r>
           </w:p>
         </w:tc>
       </w:tr>
@@ -14374,6 +14939,13 @@
                 <w:szCs w:val="16"/>
               </w:rPr>
             </w:pPr>
+            <w:r>
+              <w:rPr>
+                <w:sz w:val="16"/>
+                <w:szCs w:val="16"/>
+              </w:rPr>
+              <w:t>5/5/2024</w:t>
+            </w:r>
           </w:p>
         </w:tc>
       </w:tr>
@@ -14505,6 +15077,13 @@
                 <w:szCs w:val="16"/>
               </w:rPr>
             </w:pPr>
+            <w:r>
+              <w:rPr>
+                <w:sz w:val="16"/>
+                <w:szCs w:val="16"/>
+              </w:rPr>
+              <w:t>6/5/2024</w:t>
+            </w:r>
           </w:p>
         </w:tc>
       </w:tr>
@@ -14636,6 +15215,13 @@
                 <w:szCs w:val="16"/>
               </w:rPr>
             </w:pPr>
+            <w:r>
+              <w:rPr>
+                <w:sz w:val="16"/>
+                <w:szCs w:val="16"/>
+              </w:rPr>
+              <w:t>6/5/2024</w:t>
+            </w:r>
           </w:p>
         </w:tc>
       </w:tr>
@@ -14767,6 +15353,13 @@
                 <w:szCs w:val="16"/>
               </w:rPr>
             </w:pPr>
+            <w:r>
+              <w:rPr>
+                <w:sz w:val="16"/>
+                <w:szCs w:val="16"/>
+              </w:rPr>
+              <w:t>6/5/2024</w:t>
+            </w:r>
           </w:p>
         </w:tc>
       </w:tr>
@@ -15029,6 +15622,13 @@
                 <w:szCs w:val="16"/>
               </w:rPr>
             </w:pPr>
+            <w:r>
+              <w:rPr>
+                <w:sz w:val="16"/>
+                <w:szCs w:val="16"/>
+              </w:rPr>
+              <w:t>12/5/2024</w:t>
+            </w:r>
           </w:p>
         </w:tc>
       </w:tr>
@@ -15691,6 +16291,13 @@
                 <w:szCs w:val="16"/>
               </w:rPr>
             </w:pPr>
+            <w:r>
+              <w:rPr>
+                <w:sz w:val="16"/>
+                <w:szCs w:val="16"/>
+              </w:rPr>
+              <w:t>11/5/2024</w:t>
+            </w:r>
           </w:p>
         </w:tc>
       </w:tr>
@@ -16484,6 +17091,13 @@
                 <w:szCs w:val="16"/>
               </w:rPr>
             </w:pPr>
+            <w:r>
+              <w:rPr>
+                <w:sz w:val="16"/>
+                <w:szCs w:val="16"/>
+              </w:rPr>
+              <w:t>12/5/2024</w:t>
+            </w:r>
           </w:p>
         </w:tc>
       </w:tr>
@@ -17278,6 +17892,13 @@
                 <w:szCs w:val="16"/>
               </w:rPr>
             </w:pPr>
+            <w:r>
+              <w:rPr>
+                <w:sz w:val="16"/>
+                <w:szCs w:val="16"/>
+              </w:rPr>
+              <w:t>12/5/2024</w:t>
+            </w:r>
           </w:p>
         </w:tc>
       </w:tr>
@@ -18071,6 +18692,13 @@
                 <w:szCs w:val="16"/>
               </w:rPr>
             </w:pPr>
+            <w:r>
+              <w:rPr>
+                <w:sz w:val="16"/>
+                <w:szCs w:val="16"/>
+              </w:rPr>
+              <w:t>12/5/2024</w:t>
+            </w:r>
           </w:p>
         </w:tc>
       </w:tr>
@@ -18776,12 +19404,21 @@
                 <w:szCs w:val="16"/>
               </w:rPr>
             </w:pPr>
-            <w:r>
-              <w:rPr>
-                <w:sz w:val="16"/>
-                <w:szCs w:val="16"/>
-              </w:rPr>
-              <w:t>Testing Tools</w:t>
+            <w:proofErr w:type="spellStart"/>
+            <w:r>
+              <w:rPr>
+                <w:sz w:val="16"/>
+                <w:szCs w:val="16"/>
+              </w:rPr>
+              <w:t>Testing</w:t>
+            </w:r>
+            <w:proofErr w:type="spellEnd"/>
+            <w:r>
+              <w:rPr>
+                <w:sz w:val="16"/>
+                <w:szCs w:val="16"/>
+              </w:rPr>
+              <w:t xml:space="preserve"> Tools</w:t>
             </w:r>
           </w:p>
         </w:tc>
@@ -19190,12 +19827,21 @@
                 <w:szCs w:val="16"/>
               </w:rPr>
             </w:pPr>
-            <w:r>
-              <w:rPr>
-                <w:sz w:val="16"/>
-                <w:szCs w:val="16"/>
-              </w:rPr>
-              <w:t>React native</w:t>
+            <w:proofErr w:type="spellStart"/>
+            <w:r>
+              <w:rPr>
+                <w:sz w:val="16"/>
+                <w:szCs w:val="16"/>
+              </w:rPr>
+              <w:t>React</w:t>
+            </w:r>
+            <w:proofErr w:type="spellEnd"/>
+            <w:r>
+              <w:rPr>
+                <w:sz w:val="16"/>
+                <w:szCs w:val="16"/>
+              </w:rPr>
+              <w:t xml:space="preserve"> native</w:t>
             </w:r>
           </w:p>
         </w:tc>
@@ -19328,6 +19974,7 @@
                 <w:szCs w:val="16"/>
               </w:rPr>
             </w:pPr>
+            <w:proofErr w:type="spellStart"/>
             <w:r>
               <w:rPr>
                 <w:sz w:val="16"/>
@@ -19335,6 +19982,7 @@
               </w:rPr>
               <w:t>Figma</w:t>
             </w:r>
+            <w:proofErr w:type="spellEnd"/>
           </w:p>
         </w:tc>
         <w:tc>
@@ -19466,6 +20114,7 @@
                 <w:szCs w:val="16"/>
               </w:rPr>
             </w:pPr>
+            <w:proofErr w:type="spellStart"/>
             <w:r>
               <w:rPr>
                 <w:sz w:val="16"/>
@@ -19473,6 +20122,7 @@
               </w:rPr>
               <w:t>Flask</w:t>
             </w:r>
+            <w:proofErr w:type="spellEnd"/>
           </w:p>
         </w:tc>
         <w:tc>
@@ -19493,8 +20143,17 @@
                 <w:sz w:val="16"/>
                 <w:szCs w:val="16"/>
               </w:rPr>
-              <w:t>Framework para desarrollo backend</w:t>
-            </w:r>
+              <w:t xml:space="preserve">Framework para desarrollo </w:t>
+            </w:r>
+            <w:proofErr w:type="spellStart"/>
+            <w:r>
+              <w:rPr>
+                <w:sz w:val="16"/>
+                <w:szCs w:val="16"/>
+              </w:rPr>
+              <w:t>backend</w:t>
+            </w:r>
+            <w:proofErr w:type="spellEnd"/>
           </w:p>
         </w:tc>
         <w:tc>
@@ -19510,12 +20169,21 @@
                 <w:szCs w:val="16"/>
               </w:rPr>
             </w:pPr>
-            <w:r>
-              <w:rPr>
-                <w:sz w:val="16"/>
-                <w:szCs w:val="16"/>
-              </w:rPr>
-              <w:t>Fallatti Franco</w:t>
+            <w:proofErr w:type="spellStart"/>
+            <w:r>
+              <w:rPr>
+                <w:sz w:val="16"/>
+                <w:szCs w:val="16"/>
+              </w:rPr>
+              <w:t>Fallatti</w:t>
+            </w:r>
+            <w:proofErr w:type="spellEnd"/>
+            <w:r>
+              <w:rPr>
+                <w:sz w:val="16"/>
+                <w:szCs w:val="16"/>
+              </w:rPr>
+              <w:t xml:space="preserve"> Franco</w:t>
             </w:r>
           </w:p>
         </w:tc>
@@ -19604,6 +20272,7 @@
                 <w:szCs w:val="16"/>
               </w:rPr>
             </w:pPr>
+            <w:proofErr w:type="spellStart"/>
             <w:r>
               <w:rPr>
                 <w:sz w:val="16"/>
@@ -19611,6 +20280,7 @@
               </w:rPr>
               <w:t>Backend</w:t>
             </w:r>
+            <w:proofErr w:type="spellEnd"/>
           </w:p>
         </w:tc>
         <w:tc>
@@ -19648,12 +20318,21 @@
                 <w:szCs w:val="16"/>
               </w:rPr>
             </w:pPr>
-            <w:r>
-              <w:rPr>
-                <w:sz w:val="16"/>
-                <w:szCs w:val="16"/>
-              </w:rPr>
-              <w:t>Fallatti Franco</w:t>
+            <w:proofErr w:type="spellStart"/>
+            <w:r>
+              <w:rPr>
+                <w:sz w:val="16"/>
+                <w:szCs w:val="16"/>
+              </w:rPr>
+              <w:t>Fallatti</w:t>
+            </w:r>
+            <w:proofErr w:type="spellEnd"/>
+            <w:r>
+              <w:rPr>
+                <w:sz w:val="16"/>
+                <w:szCs w:val="16"/>
+              </w:rPr>
+              <w:t xml:space="preserve"> Franco</w:t>
             </w:r>
           </w:p>
         </w:tc>
@@ -19742,12 +20421,21 @@
                 <w:szCs w:val="16"/>
               </w:rPr>
             </w:pPr>
-            <w:r>
-              <w:rPr>
-                <w:sz w:val="16"/>
-                <w:szCs w:val="16"/>
-              </w:rPr>
-              <w:t>Backend online</w:t>
+            <w:proofErr w:type="spellStart"/>
+            <w:r>
+              <w:rPr>
+                <w:sz w:val="16"/>
+                <w:szCs w:val="16"/>
+              </w:rPr>
+              <w:t>Backend</w:t>
+            </w:r>
+            <w:proofErr w:type="spellEnd"/>
+            <w:r>
+              <w:rPr>
+                <w:sz w:val="16"/>
+                <w:szCs w:val="16"/>
+              </w:rPr>
+              <w:t xml:space="preserve"> online</w:t>
             </w:r>
           </w:p>
         </w:tc>
@@ -19769,7 +20457,23 @@
                 <w:sz w:val="16"/>
                 <w:szCs w:val="16"/>
               </w:rPr>
-              <w:t>Desarrollo del backend con conexión a internet</w:t>
+              <w:t xml:space="preserve">Desarrollo del </w:t>
+            </w:r>
+            <w:proofErr w:type="spellStart"/>
+            <w:r>
+              <w:rPr>
+                <w:sz w:val="16"/>
+                <w:szCs w:val="16"/>
+              </w:rPr>
+              <w:t>backend</w:t>
+            </w:r>
+            <w:proofErr w:type="spellEnd"/>
+            <w:r>
+              <w:rPr>
+                <w:sz w:val="16"/>
+                <w:szCs w:val="16"/>
+              </w:rPr>
+              <w:t xml:space="preserve"> con conexión a internet</w:t>
             </w:r>
           </w:p>
         </w:tc>
@@ -19786,12 +20490,21 @@
                 <w:szCs w:val="16"/>
               </w:rPr>
             </w:pPr>
-            <w:r>
-              <w:rPr>
-                <w:sz w:val="16"/>
-                <w:szCs w:val="16"/>
-              </w:rPr>
-              <w:t>Fallatti Franco</w:t>
+            <w:proofErr w:type="spellStart"/>
+            <w:r>
+              <w:rPr>
+                <w:sz w:val="16"/>
+                <w:szCs w:val="16"/>
+              </w:rPr>
+              <w:t>Fallatti</w:t>
+            </w:r>
+            <w:proofErr w:type="spellEnd"/>
+            <w:r>
+              <w:rPr>
+                <w:sz w:val="16"/>
+                <w:szCs w:val="16"/>
+              </w:rPr>
+              <w:t xml:space="preserve"> Franco</w:t>
             </w:r>
           </w:p>
         </w:tc>
@@ -19830,6 +20543,13 @@
                 <w:szCs w:val="16"/>
               </w:rPr>
             </w:pPr>
+            <w:r>
+              <w:rPr>
+                <w:sz w:val="16"/>
+                <w:szCs w:val="16"/>
+              </w:rPr>
+              <w:t>11/5/2024</w:t>
+            </w:r>
           </w:p>
         </w:tc>
       </w:tr>
@@ -19878,8 +20598,33 @@
                 <w:sz w:val="16"/>
                 <w:szCs w:val="16"/>
               </w:rPr>
-              <w:t>Definición de end points</w:t>
-            </w:r>
+              <w:t xml:space="preserve">Definición de </w:t>
+            </w:r>
+            <w:proofErr w:type="spellStart"/>
+            <w:r>
+              <w:rPr>
+                <w:sz w:val="16"/>
+                <w:szCs w:val="16"/>
+              </w:rPr>
+              <w:t>end</w:t>
+            </w:r>
+            <w:proofErr w:type="spellEnd"/>
+            <w:r>
+              <w:rPr>
+                <w:sz w:val="16"/>
+                <w:szCs w:val="16"/>
+              </w:rPr>
+              <w:t xml:space="preserve"> </w:t>
+            </w:r>
+            <w:proofErr w:type="spellStart"/>
+            <w:r>
+              <w:rPr>
+                <w:sz w:val="16"/>
+                <w:szCs w:val="16"/>
+              </w:rPr>
+              <w:t>points</w:t>
+            </w:r>
+            <w:proofErr w:type="spellEnd"/>
           </w:p>
         </w:tc>
         <w:tc>
@@ -19900,7 +20645,23 @@
                 <w:sz w:val="16"/>
                 <w:szCs w:val="16"/>
               </w:rPr>
-              <w:t>Definición de las url que usara el sistema</w:t>
+              <w:t xml:space="preserve">Definición de las </w:t>
+            </w:r>
+            <w:proofErr w:type="spellStart"/>
+            <w:r>
+              <w:rPr>
+                <w:sz w:val="16"/>
+                <w:szCs w:val="16"/>
+              </w:rPr>
+              <w:t>url</w:t>
+            </w:r>
+            <w:proofErr w:type="spellEnd"/>
+            <w:r>
+              <w:rPr>
+                <w:sz w:val="16"/>
+                <w:szCs w:val="16"/>
+              </w:rPr>
+              <w:t xml:space="preserve"> que usara el sistema</w:t>
             </w:r>
           </w:p>
         </w:tc>
@@ -20149,12 +20910,21 @@
                 <w:szCs w:val="16"/>
               </w:rPr>
             </w:pPr>
-            <w:r>
-              <w:rPr>
-                <w:sz w:val="16"/>
-                <w:szCs w:val="16"/>
-              </w:rPr>
-              <w:t>Logueo de usuarios con reconocimiento facial</w:t>
+            <w:proofErr w:type="spellStart"/>
+            <w:r>
+              <w:rPr>
+                <w:sz w:val="16"/>
+                <w:szCs w:val="16"/>
+              </w:rPr>
+              <w:t>Logueo</w:t>
+            </w:r>
+            <w:proofErr w:type="spellEnd"/>
+            <w:r>
+              <w:rPr>
+                <w:sz w:val="16"/>
+                <w:szCs w:val="16"/>
+              </w:rPr>
+              <w:t xml:space="preserve"> de usuarios con reconocimiento facial</w:t>
             </w:r>
           </w:p>
         </w:tc>
@@ -20176,7 +20946,23 @@
                 <w:sz w:val="16"/>
                 <w:szCs w:val="16"/>
               </w:rPr>
-              <w:t>Realización del sistema de logueo con reconocimiento facial</w:t>
+              <w:t xml:space="preserve">Realización del sistema de </w:t>
+            </w:r>
+            <w:proofErr w:type="spellStart"/>
+            <w:r>
+              <w:rPr>
+                <w:sz w:val="16"/>
+                <w:szCs w:val="16"/>
+              </w:rPr>
+              <w:t>logueo</w:t>
+            </w:r>
+            <w:proofErr w:type="spellEnd"/>
+            <w:r>
+              <w:rPr>
+                <w:sz w:val="16"/>
+                <w:szCs w:val="16"/>
+              </w:rPr>
+              <w:t xml:space="preserve"> con reconocimiento facial</w:t>
             </w:r>
           </w:p>
         </w:tc>
@@ -20193,12 +20979,21 @@
                 <w:szCs w:val="16"/>
               </w:rPr>
             </w:pPr>
-            <w:r>
-              <w:rPr>
-                <w:sz w:val="16"/>
-                <w:szCs w:val="16"/>
-              </w:rPr>
-              <w:t>Fallatti Franco</w:t>
+            <w:proofErr w:type="spellStart"/>
+            <w:r>
+              <w:rPr>
+                <w:sz w:val="16"/>
+                <w:szCs w:val="16"/>
+              </w:rPr>
+              <w:t>Fallatti</w:t>
+            </w:r>
+            <w:proofErr w:type="spellEnd"/>
+            <w:r>
+              <w:rPr>
+                <w:sz w:val="16"/>
+                <w:szCs w:val="16"/>
+              </w:rPr>
+              <w:t xml:space="preserve"> Franco</w:t>
             </w:r>
           </w:p>
         </w:tc>
@@ -20393,6 +21188,13 @@
                 <w:szCs w:val="16"/>
               </w:rPr>
             </w:pPr>
+            <w:r>
+              <w:rPr>
+                <w:sz w:val="16"/>
+                <w:szCs w:val="16"/>
+              </w:rPr>
+              <w:t>11/5/2024</w:t>
+            </w:r>
           </w:p>
         </w:tc>
       </w:tr>
@@ -20463,7 +21265,23 @@
                 <w:sz w:val="16"/>
                 <w:szCs w:val="16"/>
               </w:rPr>
-              <w:t>Conexión del backend online con la base de datos del sistema</w:t>
+              <w:t xml:space="preserve">Conexión del </w:t>
+            </w:r>
+            <w:proofErr w:type="spellStart"/>
+            <w:r>
+              <w:rPr>
+                <w:sz w:val="16"/>
+                <w:szCs w:val="16"/>
+              </w:rPr>
+              <w:t>backend</w:t>
+            </w:r>
+            <w:proofErr w:type="spellEnd"/>
+            <w:r>
+              <w:rPr>
+                <w:sz w:val="16"/>
+                <w:szCs w:val="16"/>
+              </w:rPr>
+              <w:t xml:space="preserve"> online con la base de datos del sistema</w:t>
             </w:r>
           </w:p>
         </w:tc>
@@ -20524,6 +21342,13 @@
                 <w:szCs w:val="16"/>
               </w:rPr>
             </w:pPr>
+            <w:r>
+              <w:rPr>
+                <w:sz w:val="16"/>
+                <w:szCs w:val="16"/>
+              </w:rPr>
+              <w:t>11/5/2024</w:t>
+            </w:r>
           </w:p>
         </w:tc>
       </w:tr>
@@ -20705,12 +21530,21 @@
                 <w:szCs w:val="16"/>
               </w:rPr>
             </w:pPr>
-            <w:r>
-              <w:rPr>
-                <w:sz w:val="16"/>
-                <w:szCs w:val="16"/>
-              </w:rPr>
-              <w:t>Backend offline</w:t>
+            <w:proofErr w:type="spellStart"/>
+            <w:r>
+              <w:rPr>
+                <w:sz w:val="16"/>
+                <w:szCs w:val="16"/>
+              </w:rPr>
+              <w:t>Backend</w:t>
+            </w:r>
+            <w:proofErr w:type="spellEnd"/>
+            <w:r>
+              <w:rPr>
+                <w:sz w:val="16"/>
+                <w:szCs w:val="16"/>
+              </w:rPr>
+              <w:t xml:space="preserve"> offline</w:t>
             </w:r>
           </w:p>
         </w:tc>
@@ -20732,7 +21566,23 @@
                 <w:sz w:val="16"/>
                 <w:szCs w:val="16"/>
               </w:rPr>
-              <w:t>Desarrollo del backend sin conexión a internet</w:t>
+              <w:t xml:space="preserve">Desarrollo del </w:t>
+            </w:r>
+            <w:proofErr w:type="spellStart"/>
+            <w:r>
+              <w:rPr>
+                <w:sz w:val="16"/>
+                <w:szCs w:val="16"/>
+              </w:rPr>
+              <w:t>backend</w:t>
+            </w:r>
+            <w:proofErr w:type="spellEnd"/>
+            <w:r>
+              <w:rPr>
+                <w:sz w:val="16"/>
+                <w:szCs w:val="16"/>
+              </w:rPr>
+              <w:t xml:space="preserve"> sin conexión a internet</w:t>
             </w:r>
           </w:p>
         </w:tc>
@@ -20749,12 +21599,21 @@
                 <w:szCs w:val="16"/>
               </w:rPr>
             </w:pPr>
-            <w:r>
-              <w:rPr>
-                <w:sz w:val="16"/>
-                <w:szCs w:val="16"/>
-              </w:rPr>
-              <w:t>Fallatti Franco</w:t>
+            <w:proofErr w:type="spellStart"/>
+            <w:r>
+              <w:rPr>
+                <w:sz w:val="16"/>
+                <w:szCs w:val="16"/>
+              </w:rPr>
+              <w:t>Fallatti</w:t>
+            </w:r>
+            <w:proofErr w:type="spellEnd"/>
+            <w:r>
+              <w:rPr>
+                <w:sz w:val="16"/>
+                <w:szCs w:val="16"/>
+              </w:rPr>
+              <w:t xml:space="preserve"> Franco</w:t>
             </w:r>
           </w:p>
         </w:tc>
@@ -20843,12 +21702,21 @@
                 <w:szCs w:val="16"/>
               </w:rPr>
             </w:pPr>
-            <w:r>
-              <w:rPr>
-                <w:sz w:val="16"/>
-                <w:szCs w:val="16"/>
-              </w:rPr>
-              <w:t>Abm de usuarios</w:t>
+            <w:proofErr w:type="spellStart"/>
+            <w:r>
+              <w:rPr>
+                <w:sz w:val="16"/>
+                <w:szCs w:val="16"/>
+              </w:rPr>
+              <w:t>Abm</w:t>
+            </w:r>
+            <w:proofErr w:type="spellEnd"/>
+            <w:r>
+              <w:rPr>
+                <w:sz w:val="16"/>
+                <w:szCs w:val="16"/>
+              </w:rPr>
+              <w:t xml:space="preserve"> de usuarios</w:t>
             </w:r>
           </w:p>
         </w:tc>
@@ -20870,7 +21738,23 @@
                 <w:sz w:val="16"/>
                 <w:szCs w:val="16"/>
               </w:rPr>
-              <w:t>Creación del abm de usuarios</w:t>
+              <w:t xml:space="preserve">Creación del </w:t>
+            </w:r>
+            <w:proofErr w:type="spellStart"/>
+            <w:r>
+              <w:rPr>
+                <w:sz w:val="16"/>
+                <w:szCs w:val="16"/>
+              </w:rPr>
+              <w:t>abm</w:t>
+            </w:r>
+            <w:proofErr w:type="spellEnd"/>
+            <w:r>
+              <w:rPr>
+                <w:sz w:val="16"/>
+                <w:szCs w:val="16"/>
+              </w:rPr>
+              <w:t xml:space="preserve"> de usuarios</w:t>
             </w:r>
           </w:p>
         </w:tc>
@@ -20931,6 +21815,13 @@
                 <w:szCs w:val="16"/>
               </w:rPr>
             </w:pPr>
+            <w:r>
+              <w:rPr>
+                <w:sz w:val="16"/>
+                <w:szCs w:val="16"/>
+              </w:rPr>
+              <w:t>8/5/2024</w:t>
+            </w:r>
           </w:p>
         </w:tc>
       </w:tr>
@@ -20974,12 +21865,21 @@
                 <w:szCs w:val="16"/>
               </w:rPr>
             </w:pPr>
-            <w:r>
-              <w:rPr>
-                <w:sz w:val="16"/>
-                <w:szCs w:val="16"/>
-              </w:rPr>
-              <w:t>Abm de lugares físicos</w:t>
+            <w:proofErr w:type="spellStart"/>
+            <w:r>
+              <w:rPr>
+                <w:sz w:val="16"/>
+                <w:szCs w:val="16"/>
+              </w:rPr>
+              <w:t>Abm</w:t>
+            </w:r>
+            <w:proofErr w:type="spellEnd"/>
+            <w:r>
+              <w:rPr>
+                <w:sz w:val="16"/>
+                <w:szCs w:val="16"/>
+              </w:rPr>
+              <w:t xml:space="preserve"> de lugares físicos</w:t>
             </w:r>
           </w:p>
         </w:tc>
@@ -21001,7 +21901,23 @@
                 <w:sz w:val="16"/>
                 <w:szCs w:val="16"/>
               </w:rPr>
-              <w:t>Creación del abm de lugares físicos</w:t>
+              <w:t xml:space="preserve">Creación del </w:t>
+            </w:r>
+            <w:proofErr w:type="spellStart"/>
+            <w:r>
+              <w:rPr>
+                <w:sz w:val="16"/>
+                <w:szCs w:val="16"/>
+              </w:rPr>
+              <w:t>abm</w:t>
+            </w:r>
+            <w:proofErr w:type="spellEnd"/>
+            <w:r>
+              <w:rPr>
+                <w:sz w:val="16"/>
+                <w:szCs w:val="16"/>
+              </w:rPr>
+              <w:t xml:space="preserve"> de lugares físicos</w:t>
             </w:r>
           </w:p>
         </w:tc>
@@ -21018,12 +21934,21 @@
                 <w:szCs w:val="16"/>
               </w:rPr>
             </w:pPr>
-            <w:r>
-              <w:rPr>
-                <w:sz w:val="16"/>
-                <w:szCs w:val="16"/>
-              </w:rPr>
-              <w:t>Fallatti Franco</w:t>
+            <w:proofErr w:type="spellStart"/>
+            <w:r>
+              <w:rPr>
+                <w:sz w:val="16"/>
+                <w:szCs w:val="16"/>
+              </w:rPr>
+              <w:t>Fallatti</w:t>
+            </w:r>
+            <w:proofErr w:type="spellEnd"/>
+            <w:r>
+              <w:rPr>
+                <w:sz w:val="16"/>
+                <w:szCs w:val="16"/>
+              </w:rPr>
+              <w:t xml:space="preserve"> Franco</w:t>
             </w:r>
           </w:p>
         </w:tc>
@@ -21062,6 +21987,13 @@
                 <w:szCs w:val="16"/>
               </w:rPr>
             </w:pPr>
+            <w:r>
+              <w:rPr>
+                <w:sz w:val="16"/>
+                <w:szCs w:val="16"/>
+              </w:rPr>
+              <w:t>8/5/2024</w:t>
+            </w:r>
           </w:p>
         </w:tc>
       </w:tr>
@@ -21236,12 +22168,21 @@
                 <w:szCs w:val="16"/>
               </w:rPr>
             </w:pPr>
-            <w:r>
-              <w:rPr>
-                <w:sz w:val="16"/>
-                <w:szCs w:val="16"/>
-              </w:rPr>
-              <w:t>Abm de categorías de visitantes</w:t>
+            <w:proofErr w:type="spellStart"/>
+            <w:r>
+              <w:rPr>
+                <w:sz w:val="16"/>
+                <w:szCs w:val="16"/>
+              </w:rPr>
+              <w:t>Abm</w:t>
+            </w:r>
+            <w:proofErr w:type="spellEnd"/>
+            <w:r>
+              <w:rPr>
+                <w:sz w:val="16"/>
+                <w:szCs w:val="16"/>
+              </w:rPr>
+              <w:t xml:space="preserve"> de categorías de visitantes</w:t>
             </w:r>
           </w:p>
         </w:tc>
@@ -21263,7 +22204,23 @@
                 <w:sz w:val="16"/>
                 <w:szCs w:val="16"/>
               </w:rPr>
-              <w:t>Creación del abm de categorías visitantes</w:t>
+              <w:t xml:space="preserve">Creación del </w:t>
+            </w:r>
+            <w:proofErr w:type="spellStart"/>
+            <w:r>
+              <w:rPr>
+                <w:sz w:val="16"/>
+                <w:szCs w:val="16"/>
+              </w:rPr>
+              <w:t>abm</w:t>
+            </w:r>
+            <w:proofErr w:type="spellEnd"/>
+            <w:r>
+              <w:rPr>
+                <w:sz w:val="16"/>
+                <w:szCs w:val="16"/>
+              </w:rPr>
+              <w:t xml:space="preserve"> de categorías visitantes</w:t>
             </w:r>
           </w:p>
         </w:tc>
@@ -21324,6 +22281,13 @@
                 <w:szCs w:val="16"/>
               </w:rPr>
             </w:pPr>
+            <w:r>
+              <w:rPr>
+                <w:sz w:val="16"/>
+                <w:szCs w:val="16"/>
+              </w:rPr>
+              <w:t>8/5/2024</w:t>
+            </w:r>
           </w:p>
         </w:tc>
       </w:tr>
@@ -21367,12 +22331,21 @@
                 <w:szCs w:val="16"/>
               </w:rPr>
             </w:pPr>
-            <w:r>
-              <w:rPr>
-                <w:sz w:val="16"/>
-                <w:szCs w:val="16"/>
-              </w:rPr>
-              <w:t>Abm de visitantes</w:t>
+            <w:proofErr w:type="spellStart"/>
+            <w:r>
+              <w:rPr>
+                <w:sz w:val="16"/>
+                <w:szCs w:val="16"/>
+              </w:rPr>
+              <w:t>Abm</w:t>
+            </w:r>
+            <w:proofErr w:type="spellEnd"/>
+            <w:r>
+              <w:rPr>
+                <w:sz w:val="16"/>
+                <w:szCs w:val="16"/>
+              </w:rPr>
+              <w:t xml:space="preserve"> de visitantes</w:t>
             </w:r>
           </w:p>
         </w:tc>
@@ -21394,7 +22367,23 @@
                 <w:sz w:val="16"/>
                 <w:szCs w:val="16"/>
               </w:rPr>
-              <w:t>Creación del abm de visitantes</w:t>
+              <w:t xml:space="preserve">Creación del </w:t>
+            </w:r>
+            <w:proofErr w:type="spellStart"/>
+            <w:r>
+              <w:rPr>
+                <w:sz w:val="16"/>
+                <w:szCs w:val="16"/>
+              </w:rPr>
+              <w:t>abm</w:t>
+            </w:r>
+            <w:proofErr w:type="spellEnd"/>
+            <w:r>
+              <w:rPr>
+                <w:sz w:val="16"/>
+                <w:szCs w:val="16"/>
+              </w:rPr>
+              <w:t xml:space="preserve"> de visitantes</w:t>
             </w:r>
           </w:p>
         </w:tc>
@@ -21455,6 +22444,13 @@
                 <w:szCs w:val="16"/>
               </w:rPr>
             </w:pPr>
+            <w:r>
+              <w:rPr>
+                <w:sz w:val="16"/>
+                <w:szCs w:val="16"/>
+              </w:rPr>
+              <w:t>9/5/2024</w:t>
+            </w:r>
           </w:p>
         </w:tc>
       </w:tr>
@@ -21811,12 +22807,21 @@
                 <w:szCs w:val="16"/>
               </w:rPr>
             </w:pPr>
-            <w:r>
-              <w:rPr>
-                <w:sz w:val="16"/>
-                <w:szCs w:val="16"/>
-              </w:rPr>
-              <w:t>Fallatti Franco</w:t>
+            <w:proofErr w:type="spellStart"/>
+            <w:r>
+              <w:rPr>
+                <w:sz w:val="16"/>
+                <w:szCs w:val="16"/>
+              </w:rPr>
+              <w:t>Fallatti</w:t>
+            </w:r>
+            <w:proofErr w:type="spellEnd"/>
+            <w:r>
+              <w:rPr>
+                <w:sz w:val="16"/>
+                <w:szCs w:val="16"/>
+              </w:rPr>
+              <w:t xml:space="preserve"> Franco</w:t>
             </w:r>
           </w:p>
         </w:tc>
@@ -21898,12 +22903,21 @@
                 <w:szCs w:val="16"/>
               </w:rPr>
             </w:pPr>
-            <w:r>
-              <w:rPr>
-                <w:sz w:val="16"/>
-                <w:szCs w:val="16"/>
-              </w:rPr>
-              <w:t>Logueo de usuarios offline</w:t>
+            <w:proofErr w:type="spellStart"/>
+            <w:r>
+              <w:rPr>
+                <w:sz w:val="16"/>
+                <w:szCs w:val="16"/>
+              </w:rPr>
+              <w:t>Logueo</w:t>
+            </w:r>
+            <w:proofErr w:type="spellEnd"/>
+            <w:r>
+              <w:rPr>
+                <w:sz w:val="16"/>
+                <w:szCs w:val="16"/>
+              </w:rPr>
+              <w:t xml:space="preserve"> de usuarios offline</w:t>
             </w:r>
           </w:p>
         </w:tc>
@@ -21925,7 +22939,23 @@
                 <w:sz w:val="16"/>
                 <w:szCs w:val="16"/>
               </w:rPr>
-              <w:t>Realización del sistema de logueo de usuarios offline</w:t>
+              <w:t xml:space="preserve">Realización del sistema de </w:t>
+            </w:r>
+            <w:proofErr w:type="spellStart"/>
+            <w:r>
+              <w:rPr>
+                <w:sz w:val="16"/>
+                <w:szCs w:val="16"/>
+              </w:rPr>
+              <w:t>logueo</w:t>
+            </w:r>
+            <w:proofErr w:type="spellEnd"/>
+            <w:r>
+              <w:rPr>
+                <w:sz w:val="16"/>
+                <w:szCs w:val="16"/>
+              </w:rPr>
+              <w:t xml:space="preserve"> de usuarios offline</w:t>
             </w:r>
           </w:p>
         </w:tc>
@@ -22248,6 +23278,13 @@
                 <w:szCs w:val="16"/>
               </w:rPr>
             </w:pPr>
+            <w:r>
+              <w:rPr>
+                <w:sz w:val="16"/>
+                <w:szCs w:val="16"/>
+              </w:rPr>
+              <w:t>13/5/2024</w:t>
+            </w:r>
           </w:p>
         </w:tc>
       </w:tr>
@@ -22335,12 +23372,21 @@
                 <w:szCs w:val="16"/>
               </w:rPr>
             </w:pPr>
-            <w:r>
-              <w:rPr>
-                <w:sz w:val="16"/>
-                <w:szCs w:val="16"/>
-              </w:rPr>
-              <w:t>Fallatti Franco</w:t>
+            <w:proofErr w:type="spellStart"/>
+            <w:r>
+              <w:rPr>
+                <w:sz w:val="16"/>
+                <w:szCs w:val="16"/>
+              </w:rPr>
+              <w:t>Fallatti</w:t>
+            </w:r>
+            <w:proofErr w:type="spellEnd"/>
+            <w:r>
+              <w:rPr>
+                <w:sz w:val="16"/>
+                <w:szCs w:val="16"/>
+              </w:rPr>
+              <w:t xml:space="preserve"> Franco</w:t>
             </w:r>
           </w:p>
         </w:tc>
@@ -22422,12 +23468,21 @@
                 <w:szCs w:val="16"/>
               </w:rPr>
             </w:pPr>
-            <w:r>
-              <w:rPr>
-                <w:sz w:val="16"/>
-                <w:szCs w:val="16"/>
-              </w:rPr>
-              <w:t>Abm de roles de usuario</w:t>
+            <w:proofErr w:type="spellStart"/>
+            <w:r>
+              <w:rPr>
+                <w:sz w:val="16"/>
+                <w:szCs w:val="16"/>
+              </w:rPr>
+              <w:t>Abm</w:t>
+            </w:r>
+            <w:proofErr w:type="spellEnd"/>
+            <w:r>
+              <w:rPr>
+                <w:sz w:val="16"/>
+                <w:szCs w:val="16"/>
+              </w:rPr>
+              <w:t xml:space="preserve"> de roles de usuario</w:t>
             </w:r>
           </w:p>
         </w:tc>
@@ -22449,7 +23504,23 @@
                 <w:sz w:val="16"/>
                 <w:szCs w:val="16"/>
               </w:rPr>
-              <w:t>Creación del abm de roles de usuarios</w:t>
+              <w:t xml:space="preserve">Creación del </w:t>
+            </w:r>
+            <w:proofErr w:type="spellStart"/>
+            <w:r>
+              <w:rPr>
+                <w:sz w:val="16"/>
+                <w:szCs w:val="16"/>
+              </w:rPr>
+              <w:t>abm</w:t>
+            </w:r>
+            <w:proofErr w:type="spellEnd"/>
+            <w:r>
+              <w:rPr>
+                <w:sz w:val="16"/>
+                <w:szCs w:val="16"/>
+              </w:rPr>
+              <w:t xml:space="preserve"> de roles de usuarios</w:t>
             </w:r>
           </w:p>
         </w:tc>
@@ -22510,6 +23581,13 @@
                 <w:szCs w:val="16"/>
               </w:rPr>
             </w:pPr>
+            <w:r>
+              <w:rPr>
+                <w:sz w:val="16"/>
+                <w:szCs w:val="16"/>
+              </w:rPr>
+              <w:t>8/5/2024</w:t>
+            </w:r>
           </w:p>
         </w:tc>
       </w:tr>
@@ -22553,12 +23631,21 @@
                 <w:szCs w:val="16"/>
               </w:rPr>
             </w:pPr>
-            <w:r>
-              <w:rPr>
-                <w:sz w:val="16"/>
-                <w:szCs w:val="16"/>
-              </w:rPr>
-              <w:t>Abm de institutos</w:t>
+            <w:proofErr w:type="spellStart"/>
+            <w:r>
+              <w:rPr>
+                <w:sz w:val="16"/>
+                <w:szCs w:val="16"/>
+              </w:rPr>
+              <w:t>Abm</w:t>
+            </w:r>
+            <w:proofErr w:type="spellEnd"/>
+            <w:r>
+              <w:rPr>
+                <w:sz w:val="16"/>
+                <w:szCs w:val="16"/>
+              </w:rPr>
+              <w:t xml:space="preserve"> de institutos</w:t>
             </w:r>
           </w:p>
         </w:tc>
@@ -22580,7 +23667,23 @@
                 <w:sz w:val="16"/>
                 <w:szCs w:val="16"/>
               </w:rPr>
-              <w:t>Creación del abm de institutos</w:t>
+              <w:t xml:space="preserve">Creación del </w:t>
+            </w:r>
+            <w:proofErr w:type="spellStart"/>
+            <w:r>
+              <w:rPr>
+                <w:sz w:val="16"/>
+                <w:szCs w:val="16"/>
+              </w:rPr>
+              <w:t>abm</w:t>
+            </w:r>
+            <w:proofErr w:type="spellEnd"/>
+            <w:r>
+              <w:rPr>
+                <w:sz w:val="16"/>
+                <w:szCs w:val="16"/>
+              </w:rPr>
+              <w:t xml:space="preserve"> de institutos</w:t>
             </w:r>
           </w:p>
         </w:tc>
@@ -22597,6 +23700,7 @@
                 <w:szCs w:val="16"/>
               </w:rPr>
             </w:pPr>
+            <w:proofErr w:type="spellStart"/>
             <w:r>
               <w:rPr>
                 <w:sz w:val="16"/>
@@ -22616,7 +23720,15 @@
                 <w:sz w:val="16"/>
                 <w:szCs w:val="16"/>
               </w:rPr>
-              <w:t>alti Franco</w:t>
+              <w:t>alti</w:t>
+            </w:r>
+            <w:proofErr w:type="spellEnd"/>
+            <w:r>
+              <w:rPr>
+                <w:sz w:val="16"/>
+                <w:szCs w:val="16"/>
+              </w:rPr>
+              <w:t xml:space="preserve"> Franco</w:t>
             </w:r>
           </w:p>
         </w:tc>
@@ -22655,6 +23767,13 @@
                 <w:szCs w:val="16"/>
               </w:rPr>
             </w:pPr>
+            <w:r>
+              <w:rPr>
+                <w:sz w:val="16"/>
+                <w:szCs w:val="16"/>
+              </w:rPr>
+              <w:t>9/5/2024</w:t>
+            </w:r>
           </w:p>
         </w:tc>
       </w:tr>
@@ -22742,12 +23861,21 @@
                 <w:szCs w:val="16"/>
               </w:rPr>
             </w:pPr>
-            <w:r>
-              <w:rPr>
-                <w:sz w:val="16"/>
-                <w:szCs w:val="16"/>
-              </w:rPr>
-              <w:t>Fallati Franco</w:t>
+            <w:proofErr w:type="spellStart"/>
+            <w:r>
+              <w:rPr>
+                <w:sz w:val="16"/>
+                <w:szCs w:val="16"/>
+              </w:rPr>
+              <w:t>Fallati</w:t>
+            </w:r>
+            <w:proofErr w:type="spellEnd"/>
+            <w:r>
+              <w:rPr>
+                <w:sz w:val="16"/>
+                <w:szCs w:val="16"/>
+              </w:rPr>
+              <w:t xml:space="preserve"> Franco</w:t>
             </w:r>
           </w:p>
         </w:tc>
@@ -22786,6 +23914,13 @@
                 <w:szCs w:val="16"/>
               </w:rPr>
             </w:pPr>
+            <w:r>
+              <w:rPr>
+                <w:sz w:val="16"/>
+                <w:szCs w:val="16"/>
+              </w:rPr>
+              <w:t>11/5/2024</w:t>
+            </w:r>
           </w:p>
         </w:tc>
       </w:tr>
@@ -23091,12 +24226,21 @@
                 <w:szCs w:val="16"/>
               </w:rPr>
             </w:pPr>
-            <w:r>
-              <w:rPr>
-                <w:sz w:val="16"/>
-                <w:szCs w:val="16"/>
-              </w:rPr>
-              <w:t>Abm de empresas</w:t>
+            <w:proofErr w:type="spellStart"/>
+            <w:r>
+              <w:rPr>
+                <w:sz w:val="16"/>
+                <w:szCs w:val="16"/>
+              </w:rPr>
+              <w:t>Abm</w:t>
+            </w:r>
+            <w:proofErr w:type="spellEnd"/>
+            <w:r>
+              <w:rPr>
+                <w:sz w:val="16"/>
+                <w:szCs w:val="16"/>
+              </w:rPr>
+              <w:t xml:space="preserve"> de empresas</w:t>
             </w:r>
           </w:p>
         </w:tc>
@@ -23118,7 +24262,23 @@
                 <w:sz w:val="16"/>
                 <w:szCs w:val="16"/>
               </w:rPr>
-              <w:t>Creación del abm de empresas</w:t>
+              <w:t xml:space="preserve">Creación del </w:t>
+            </w:r>
+            <w:proofErr w:type="spellStart"/>
+            <w:r>
+              <w:rPr>
+                <w:sz w:val="16"/>
+                <w:szCs w:val="16"/>
+              </w:rPr>
+              <w:t>abm</w:t>
+            </w:r>
+            <w:proofErr w:type="spellEnd"/>
+            <w:r>
+              <w:rPr>
+                <w:sz w:val="16"/>
+                <w:szCs w:val="16"/>
+              </w:rPr>
+              <w:t xml:space="preserve"> de empresas</w:t>
             </w:r>
           </w:p>
         </w:tc>
@@ -23135,12 +24295,21 @@
                 <w:szCs w:val="16"/>
               </w:rPr>
             </w:pPr>
-            <w:r>
-              <w:rPr>
-                <w:sz w:val="16"/>
-                <w:szCs w:val="16"/>
-              </w:rPr>
-              <w:t>Fallalti Franco</w:t>
+            <w:proofErr w:type="spellStart"/>
+            <w:r>
+              <w:rPr>
+                <w:sz w:val="16"/>
+                <w:szCs w:val="16"/>
+              </w:rPr>
+              <w:t>Fallalti</w:t>
+            </w:r>
+            <w:proofErr w:type="spellEnd"/>
+            <w:r>
+              <w:rPr>
+                <w:sz w:val="16"/>
+                <w:szCs w:val="16"/>
+              </w:rPr>
+              <w:t xml:space="preserve"> Franco</w:t>
             </w:r>
           </w:p>
         </w:tc>
@@ -23308,12 +24477,21 @@
                 <w:szCs w:val="16"/>
               </w:rPr>
             </w:pPr>
-            <w:r>
-              <w:rPr>
-                <w:sz w:val="16"/>
-                <w:szCs w:val="16"/>
-              </w:rPr>
-              <w:t>Fallalti Franco</w:t>
+            <w:proofErr w:type="spellStart"/>
+            <w:r>
+              <w:rPr>
+                <w:sz w:val="16"/>
+                <w:szCs w:val="16"/>
+              </w:rPr>
+              <w:t>Fallalti</w:t>
+            </w:r>
+            <w:proofErr w:type="spellEnd"/>
+            <w:r>
+              <w:rPr>
+                <w:sz w:val="16"/>
+                <w:szCs w:val="16"/>
+              </w:rPr>
+              <w:t xml:space="preserve"> Franco</w:t>
             </w:r>
           </w:p>
         </w:tc>
@@ -23527,6 +24705,7 @@
                 <w:szCs w:val="16"/>
               </w:rPr>
             </w:pPr>
+            <w:proofErr w:type="spellStart"/>
             <w:r>
               <w:rPr>
                 <w:sz w:val="16"/>
@@ -23534,6 +24713,7 @@
               </w:rPr>
               <w:t>FrontEnd</w:t>
             </w:r>
+            <w:proofErr w:type="spellEnd"/>
           </w:p>
         </w:tc>
         <w:tc>
@@ -23794,7 +24974,23 @@
                 <w:sz w:val="16"/>
                 <w:szCs w:val="16"/>
               </w:rPr>
-              <w:t>Creación de la pantalla de logueo online</w:t>
+              <w:t xml:space="preserve">Creación de la pantalla de </w:t>
+            </w:r>
+            <w:proofErr w:type="spellStart"/>
+            <w:r>
+              <w:rPr>
+                <w:sz w:val="16"/>
+                <w:szCs w:val="16"/>
+              </w:rPr>
+              <w:t>logueo</w:t>
+            </w:r>
+            <w:proofErr w:type="spellEnd"/>
+            <w:r>
+              <w:rPr>
+                <w:sz w:val="16"/>
+                <w:szCs w:val="16"/>
+              </w:rPr>
+              <w:t xml:space="preserve"> online</w:t>
             </w:r>
           </w:p>
         </w:tc>
@@ -23932,7 +25128,23 @@
                 <w:sz w:val="16"/>
                 <w:szCs w:val="16"/>
               </w:rPr>
-              <w:t>Creación de la pantalla de logueo offline</w:t>
+              <w:t xml:space="preserve">Creación de la pantalla de </w:t>
+            </w:r>
+            <w:proofErr w:type="spellStart"/>
+            <w:r>
+              <w:rPr>
+                <w:sz w:val="16"/>
+                <w:szCs w:val="16"/>
+              </w:rPr>
+              <w:t>logueo</w:t>
+            </w:r>
+            <w:proofErr w:type="spellEnd"/>
+            <w:r>
+              <w:rPr>
+                <w:sz w:val="16"/>
+                <w:szCs w:val="16"/>
+              </w:rPr>
+              <w:t xml:space="preserve"> offline</w:t>
             </w:r>
           </w:p>
         </w:tc>
@@ -24146,6 +25358,13 @@
                 <w:szCs w:val="16"/>
               </w:rPr>
             </w:pPr>
+            <w:r>
+              <w:rPr>
+                <w:sz w:val="16"/>
+                <w:szCs w:val="16"/>
+              </w:rPr>
+              <w:t>9/5/2024</w:t>
+            </w:r>
           </w:p>
         </w:tc>
       </w:tr>
@@ -24277,6 +25496,13 @@
                 <w:szCs w:val="16"/>
               </w:rPr>
             </w:pPr>
+            <w:r>
+              <w:rPr>
+                <w:sz w:val="16"/>
+                <w:szCs w:val="16"/>
+              </w:rPr>
+              <w:t>9/5/2024</w:t>
+            </w:r>
           </w:p>
         </w:tc>
       </w:tr>
@@ -24539,6 +25765,13 @@
                 <w:szCs w:val="16"/>
               </w:rPr>
             </w:pPr>
+            <w:r>
+              <w:rPr>
+                <w:sz w:val="16"/>
+                <w:szCs w:val="16"/>
+              </w:rPr>
+              <w:t>9/5/2024</w:t>
+            </w:r>
           </w:p>
         </w:tc>
       </w:tr>
@@ -24801,6 +26034,13 @@
                 <w:szCs w:val="16"/>
               </w:rPr>
             </w:pPr>
+            <w:r>
+              <w:rPr>
+                <w:sz w:val="16"/>
+                <w:szCs w:val="16"/>
+              </w:rPr>
+              <w:t>11/5/2024</w:t>
+            </w:r>
           </w:p>
         </w:tc>
       </w:tr>
@@ -24932,6 +26172,13 @@
                 <w:szCs w:val="16"/>
               </w:rPr>
             </w:pPr>
+            <w:r>
+              <w:rPr>
+                <w:sz w:val="16"/>
+                <w:szCs w:val="16"/>
+              </w:rPr>
+              <w:t>9/5/2024</w:t>
+            </w:r>
           </w:p>
         </w:tc>
       </w:tr>
@@ -25063,6 +26310,13 @@
                 <w:szCs w:val="16"/>
               </w:rPr>
             </w:pPr>
+            <w:r>
+              <w:rPr>
+                <w:sz w:val="16"/>
+                <w:szCs w:val="16"/>
+              </w:rPr>
+              <w:t>10/5/2024</w:t>
+            </w:r>
           </w:p>
         </w:tc>
       </w:tr>
@@ -25194,6 +26448,13 @@
                 <w:szCs w:val="16"/>
               </w:rPr>
             </w:pPr>
+            <w:r>
+              <w:rPr>
+                <w:sz w:val="16"/>
+                <w:szCs w:val="16"/>
+              </w:rPr>
+              <w:t>12/5/2024</w:t>
+            </w:r>
           </w:p>
         </w:tc>
       </w:tr>
@@ -25766,7 +27027,23 @@
                 <w:sz w:val="16"/>
                 <w:szCs w:val="16"/>
               </w:rPr>
-              <w:t>Creación de la pantalla de abm de roles</w:t>
+              <w:t xml:space="preserve">Creación de la pantalla de </w:t>
+            </w:r>
+            <w:proofErr w:type="spellStart"/>
+            <w:r>
+              <w:rPr>
+                <w:sz w:val="16"/>
+                <w:szCs w:val="16"/>
+              </w:rPr>
+              <w:t>abm</w:t>
+            </w:r>
+            <w:proofErr w:type="spellEnd"/>
+            <w:r>
+              <w:rPr>
+                <w:sz w:val="16"/>
+                <w:szCs w:val="16"/>
+              </w:rPr>
+              <w:t xml:space="preserve"> de roles</w:t>
             </w:r>
           </w:p>
         </w:tc>
@@ -25849,6 +27126,13 @@
                 <w:szCs w:val="16"/>
               </w:rPr>
             </w:pPr>
+            <w:r>
+              <w:rPr>
+                <w:sz w:val="16"/>
+                <w:szCs w:val="16"/>
+              </w:rPr>
+              <w:t>12/5/2024</w:t>
+            </w:r>
           </w:p>
         </w:tc>
       </w:tr>
@@ -25897,7 +27181,23 @@
                 <w:sz w:val="16"/>
                 <w:szCs w:val="16"/>
               </w:rPr>
-              <w:t>Creación de la pantalla de abm de institutos</w:t>
+              <w:t xml:space="preserve">Creación de la pantalla de </w:t>
+            </w:r>
+            <w:proofErr w:type="spellStart"/>
+            <w:r>
+              <w:rPr>
+                <w:sz w:val="16"/>
+                <w:szCs w:val="16"/>
+              </w:rPr>
+              <w:t>abm</w:t>
+            </w:r>
+            <w:proofErr w:type="spellEnd"/>
+            <w:r>
+              <w:rPr>
+                <w:sz w:val="16"/>
+                <w:szCs w:val="16"/>
+              </w:rPr>
+              <w:t xml:space="preserve"> de institutos</w:t>
             </w:r>
           </w:p>
         </w:tc>
@@ -25980,6 +27280,13 @@
                 <w:szCs w:val="16"/>
               </w:rPr>
             </w:pPr>
+            <w:r>
+              <w:rPr>
+                <w:sz w:val="16"/>
+                <w:szCs w:val="16"/>
+              </w:rPr>
+              <w:t>12/5/2024</w:t>
+            </w:r>
           </w:p>
         </w:tc>
       </w:tr>
@@ -26028,7 +27335,23 @@
                 <w:sz w:val="16"/>
                 <w:szCs w:val="16"/>
               </w:rPr>
-              <w:t>Creación de la pantalla de abm de empresas</w:t>
+              <w:t xml:space="preserve">Creación de la pantalla de </w:t>
+            </w:r>
+            <w:proofErr w:type="spellStart"/>
+            <w:r>
+              <w:rPr>
+                <w:sz w:val="16"/>
+                <w:szCs w:val="16"/>
+              </w:rPr>
+              <w:t>abm</w:t>
+            </w:r>
+            <w:proofErr w:type="spellEnd"/>
+            <w:r>
+              <w:rPr>
+                <w:sz w:val="16"/>
+                <w:szCs w:val="16"/>
+              </w:rPr>
+              <w:t xml:space="preserve"> de empresas</w:t>
             </w:r>
           </w:p>
         </w:tc>
@@ -26111,6 +27434,13 @@
                 <w:szCs w:val="16"/>
               </w:rPr>
             </w:pPr>
+            <w:r>
+              <w:rPr>
+                <w:sz w:val="16"/>
+                <w:szCs w:val="16"/>
+              </w:rPr>
+              <w:t>12/5/2024</w:t>
+            </w:r>
           </w:p>
         </w:tc>
       </w:tr>
@@ -26243,6 +27573,13 @@
                 <w:szCs w:val="16"/>
               </w:rPr>
             </w:pPr>
+            <w:r>
+              <w:rPr>
+                <w:sz w:val="16"/>
+                <w:szCs w:val="16"/>
+              </w:rPr>
+              <w:t>8/5/2024</w:t>
+            </w:r>
           </w:p>
         </w:tc>
       </w:tr>
@@ -26513,6 +27850,13 @@
                 <w:szCs w:val="16"/>
               </w:rPr>
             </w:pPr>
+            <w:r>
+              <w:rPr>
+                <w:sz w:val="16"/>
+                <w:szCs w:val="16"/>
+              </w:rPr>
+              <w:t>8/5/2024</w:t>
+            </w:r>
           </w:p>
         </w:tc>
       </w:tr>
@@ -26561,7 +27905,23 @@
                 <w:sz w:val="16"/>
                 <w:szCs w:val="16"/>
               </w:rPr>
-              <w:t>Conexión con el backend online</w:t>
+              <w:t xml:space="preserve">Conexión con el </w:t>
+            </w:r>
+            <w:proofErr w:type="spellStart"/>
+            <w:r>
+              <w:rPr>
+                <w:sz w:val="16"/>
+                <w:szCs w:val="16"/>
+              </w:rPr>
+              <w:t>backend</w:t>
+            </w:r>
+            <w:proofErr w:type="spellEnd"/>
+            <w:r>
+              <w:rPr>
+                <w:sz w:val="16"/>
+                <w:szCs w:val="16"/>
+              </w:rPr>
+              <w:t xml:space="preserve"> online</w:t>
             </w:r>
           </w:p>
         </w:tc>
@@ -26583,7 +27943,23 @@
                 <w:sz w:val="16"/>
                 <w:szCs w:val="16"/>
               </w:rPr>
-              <w:t>Realización de la conexión del front con el back online</w:t>
+              <w:t xml:space="preserve">Realización de la conexión del </w:t>
+            </w:r>
+            <w:proofErr w:type="spellStart"/>
+            <w:r>
+              <w:rPr>
+                <w:sz w:val="16"/>
+                <w:szCs w:val="16"/>
+              </w:rPr>
+              <w:t>front</w:t>
+            </w:r>
+            <w:proofErr w:type="spellEnd"/>
+            <w:r>
+              <w:rPr>
+                <w:sz w:val="16"/>
+                <w:szCs w:val="16"/>
+              </w:rPr>
+              <w:t xml:space="preserve"> con el back online</w:t>
             </w:r>
           </w:p>
         </w:tc>
@@ -26600,12 +27976,21 @@
                 <w:szCs w:val="16"/>
               </w:rPr>
             </w:pPr>
-            <w:r>
-              <w:rPr>
-                <w:sz w:val="16"/>
-                <w:szCs w:val="16"/>
-              </w:rPr>
-              <w:t>Fallati Franco</w:t>
+            <w:proofErr w:type="spellStart"/>
+            <w:r>
+              <w:rPr>
+                <w:sz w:val="16"/>
+                <w:szCs w:val="16"/>
+              </w:rPr>
+              <w:t>Fallati</w:t>
+            </w:r>
+            <w:proofErr w:type="spellEnd"/>
+            <w:r>
+              <w:rPr>
+                <w:sz w:val="16"/>
+                <w:szCs w:val="16"/>
+              </w:rPr>
+              <w:t xml:space="preserve"> Franco</w:t>
             </w:r>
           </w:p>
         </w:tc>
@@ -26644,6 +28029,13 @@
                 <w:szCs w:val="16"/>
               </w:rPr>
             </w:pPr>
+            <w:r>
+              <w:rPr>
+                <w:sz w:val="16"/>
+                <w:szCs w:val="16"/>
+              </w:rPr>
+              <w:t>13/5/2024</w:t>
+            </w:r>
           </w:p>
         </w:tc>
       </w:tr>
@@ -26692,7 +28084,23 @@
                 <w:sz w:val="16"/>
                 <w:szCs w:val="16"/>
               </w:rPr>
-              <w:t>Conexión con el backend offline</w:t>
+              <w:t xml:space="preserve">Conexión con el </w:t>
+            </w:r>
+            <w:proofErr w:type="spellStart"/>
+            <w:r>
+              <w:rPr>
+                <w:sz w:val="16"/>
+                <w:szCs w:val="16"/>
+              </w:rPr>
+              <w:t>backend</w:t>
+            </w:r>
+            <w:proofErr w:type="spellEnd"/>
+            <w:r>
+              <w:rPr>
+                <w:sz w:val="16"/>
+                <w:szCs w:val="16"/>
+              </w:rPr>
+              <w:t xml:space="preserve"> offline</w:t>
             </w:r>
           </w:p>
         </w:tc>
@@ -26714,7 +28122,23 @@
                 <w:sz w:val="16"/>
                 <w:szCs w:val="16"/>
               </w:rPr>
-              <w:t>Realización de la conexión del front con el back offline</w:t>
+              <w:t xml:space="preserve">Realización de la conexión del </w:t>
+            </w:r>
+            <w:proofErr w:type="spellStart"/>
+            <w:r>
+              <w:rPr>
+                <w:sz w:val="16"/>
+                <w:szCs w:val="16"/>
+              </w:rPr>
+              <w:t>front</w:t>
+            </w:r>
+            <w:proofErr w:type="spellEnd"/>
+            <w:r>
+              <w:rPr>
+                <w:sz w:val="16"/>
+                <w:szCs w:val="16"/>
+              </w:rPr>
+              <w:t xml:space="preserve"> con el back offline</w:t>
             </w:r>
           </w:p>
         </w:tc>
@@ -26731,12 +28155,21 @@
                 <w:szCs w:val="16"/>
               </w:rPr>
             </w:pPr>
-            <w:r>
-              <w:rPr>
-                <w:sz w:val="16"/>
-                <w:szCs w:val="16"/>
-              </w:rPr>
-              <w:t>Fallati Franco</w:t>
+            <w:proofErr w:type="spellStart"/>
+            <w:r>
+              <w:rPr>
+                <w:sz w:val="16"/>
+                <w:szCs w:val="16"/>
+              </w:rPr>
+              <w:t>Fallati</w:t>
+            </w:r>
+            <w:proofErr w:type="spellEnd"/>
+            <w:r>
+              <w:rPr>
+                <w:sz w:val="16"/>
+                <w:szCs w:val="16"/>
+              </w:rPr>
+              <w:t xml:space="preserve"> Franco</w:t>
             </w:r>
           </w:p>
         </w:tc>
@@ -26818,6 +28251,7 @@
                 <w:szCs w:val="16"/>
               </w:rPr>
             </w:pPr>
+            <w:proofErr w:type="spellStart"/>
             <w:r>
               <w:rPr>
                 <w:sz w:val="16"/>
@@ -26825,6 +28259,7 @@
               </w:rPr>
               <w:t>Deploy</w:t>
             </w:r>
+            <w:proofErr w:type="spellEnd"/>
           </w:p>
         </w:tc>
         <w:tc>
@@ -26845,7 +28280,23 @@
                 <w:sz w:val="16"/>
                 <w:szCs w:val="16"/>
               </w:rPr>
-              <w:t>Tareas relacionadas con el deploy del producto</w:t>
+              <w:t xml:space="preserve">Tareas relacionadas con el </w:t>
+            </w:r>
+            <w:proofErr w:type="spellStart"/>
+            <w:r>
+              <w:rPr>
+                <w:sz w:val="16"/>
+                <w:szCs w:val="16"/>
+              </w:rPr>
+              <w:t>deploy</w:t>
+            </w:r>
+            <w:proofErr w:type="spellEnd"/>
+            <w:r>
+              <w:rPr>
+                <w:sz w:val="16"/>
+                <w:szCs w:val="16"/>
+              </w:rPr>
+              <w:t xml:space="preserve"> del producto</w:t>
             </w:r>
           </w:p>
         </w:tc>
@@ -26862,12 +28313,21 @@
                 <w:szCs w:val="16"/>
               </w:rPr>
             </w:pPr>
-            <w:r>
-              <w:rPr>
-                <w:sz w:val="16"/>
-                <w:szCs w:val="16"/>
-              </w:rPr>
-              <w:t>Fallatii Franco</w:t>
+            <w:proofErr w:type="spellStart"/>
+            <w:r>
+              <w:rPr>
+                <w:sz w:val="16"/>
+                <w:szCs w:val="16"/>
+              </w:rPr>
+              <w:t>Fallatii</w:t>
+            </w:r>
+            <w:proofErr w:type="spellEnd"/>
+            <w:r>
+              <w:rPr>
+                <w:sz w:val="16"/>
+                <w:szCs w:val="16"/>
+              </w:rPr>
+              <w:t xml:space="preserve"> Franco</w:t>
             </w:r>
           </w:p>
         </w:tc>
@@ -26954,7 +28414,39 @@
                 <w:sz w:val="16"/>
                 <w:szCs w:val="16"/>
               </w:rPr>
-              <w:t>Generación de apk productiva del backend offline</w:t>
+              <w:t xml:space="preserve">Generación de </w:t>
+            </w:r>
+            <w:proofErr w:type="spellStart"/>
+            <w:r>
+              <w:rPr>
+                <w:sz w:val="16"/>
+                <w:szCs w:val="16"/>
+              </w:rPr>
+              <w:t>apk</w:t>
+            </w:r>
+            <w:proofErr w:type="spellEnd"/>
+            <w:r>
+              <w:rPr>
+                <w:sz w:val="16"/>
+                <w:szCs w:val="16"/>
+              </w:rPr>
+              <w:t xml:space="preserve"> productiva del </w:t>
+            </w:r>
+            <w:proofErr w:type="spellStart"/>
+            <w:r>
+              <w:rPr>
+                <w:sz w:val="16"/>
+                <w:szCs w:val="16"/>
+              </w:rPr>
+              <w:t>backend</w:t>
+            </w:r>
+            <w:proofErr w:type="spellEnd"/>
+            <w:r>
+              <w:rPr>
+                <w:sz w:val="16"/>
+                <w:szCs w:val="16"/>
+              </w:rPr>
+              <w:t xml:space="preserve"> offline</w:t>
             </w:r>
           </w:p>
         </w:tc>
@@ -26976,7 +28468,23 @@
                 <w:sz w:val="16"/>
                 <w:szCs w:val="16"/>
               </w:rPr>
-              <w:t>Creación de la apk del sistema offline del producto</w:t>
+              <w:t xml:space="preserve">Creación de la </w:t>
+            </w:r>
+            <w:proofErr w:type="spellStart"/>
+            <w:r>
+              <w:rPr>
+                <w:sz w:val="16"/>
+                <w:szCs w:val="16"/>
+              </w:rPr>
+              <w:t>apk</w:t>
+            </w:r>
+            <w:proofErr w:type="spellEnd"/>
+            <w:r>
+              <w:rPr>
+                <w:sz w:val="16"/>
+                <w:szCs w:val="16"/>
+              </w:rPr>
+              <w:t xml:space="preserve"> del sistema offline del producto</w:t>
             </w:r>
           </w:p>
         </w:tc>
@@ -26993,12 +28501,21 @@
                 <w:szCs w:val="16"/>
               </w:rPr>
             </w:pPr>
-            <w:r>
-              <w:rPr>
-                <w:sz w:val="16"/>
-                <w:szCs w:val="16"/>
-              </w:rPr>
-              <w:t>Fallatii Franco</w:t>
+            <w:proofErr w:type="spellStart"/>
+            <w:r>
+              <w:rPr>
+                <w:sz w:val="16"/>
+                <w:szCs w:val="16"/>
+              </w:rPr>
+              <w:t>Fallatii</w:t>
+            </w:r>
+            <w:proofErr w:type="spellEnd"/>
+            <w:r>
+              <w:rPr>
+                <w:sz w:val="16"/>
+                <w:szCs w:val="16"/>
+              </w:rPr>
+              <w:t xml:space="preserve"> Franco</w:t>
             </w:r>
           </w:p>
         </w:tc>
@@ -27080,12 +28597,37 @@
                 <w:szCs w:val="16"/>
               </w:rPr>
             </w:pPr>
-            <w:r>
-              <w:rPr>
-                <w:sz w:val="16"/>
-                <w:szCs w:val="16"/>
-              </w:rPr>
-              <w:t>Deployeo del backend online</w:t>
+            <w:proofErr w:type="spellStart"/>
+            <w:r>
+              <w:rPr>
+                <w:sz w:val="16"/>
+                <w:szCs w:val="16"/>
+              </w:rPr>
+              <w:t>Deployeo</w:t>
+            </w:r>
+            <w:proofErr w:type="spellEnd"/>
+            <w:r>
+              <w:rPr>
+                <w:sz w:val="16"/>
+                <w:szCs w:val="16"/>
+              </w:rPr>
+              <w:t xml:space="preserve"> del </w:t>
+            </w:r>
+            <w:proofErr w:type="spellStart"/>
+            <w:r>
+              <w:rPr>
+                <w:sz w:val="16"/>
+                <w:szCs w:val="16"/>
+              </w:rPr>
+              <w:t>backend</w:t>
+            </w:r>
+            <w:proofErr w:type="spellEnd"/>
+            <w:r>
+              <w:rPr>
+                <w:sz w:val="16"/>
+                <w:szCs w:val="16"/>
+              </w:rPr>
+              <w:t xml:space="preserve"> online</w:t>
             </w:r>
           </w:p>
         </w:tc>
@@ -27107,7 +28649,23 @@
                 <w:sz w:val="16"/>
                 <w:szCs w:val="16"/>
               </w:rPr>
-              <w:t>Puesta en marcha del backend online en la nube</w:t>
+              <w:t xml:space="preserve">Puesta en marcha del </w:t>
+            </w:r>
+            <w:proofErr w:type="spellStart"/>
+            <w:r>
+              <w:rPr>
+                <w:sz w:val="16"/>
+                <w:szCs w:val="16"/>
+              </w:rPr>
+              <w:t>backend</w:t>
+            </w:r>
+            <w:proofErr w:type="spellEnd"/>
+            <w:r>
+              <w:rPr>
+                <w:sz w:val="16"/>
+                <w:szCs w:val="16"/>
+              </w:rPr>
+              <w:t xml:space="preserve"> online en la nube</w:t>
             </w:r>
           </w:p>
         </w:tc>
@@ -27124,12 +28682,21 @@
                 <w:szCs w:val="16"/>
               </w:rPr>
             </w:pPr>
-            <w:r>
-              <w:rPr>
-                <w:sz w:val="16"/>
-                <w:szCs w:val="16"/>
-              </w:rPr>
-              <w:t>Fallatii Franco</w:t>
+            <w:proofErr w:type="spellStart"/>
+            <w:r>
+              <w:rPr>
+                <w:sz w:val="16"/>
+                <w:szCs w:val="16"/>
+              </w:rPr>
+              <w:t>Fallatii</w:t>
+            </w:r>
+            <w:proofErr w:type="spellEnd"/>
+            <w:r>
+              <w:rPr>
+                <w:sz w:val="16"/>
+                <w:szCs w:val="16"/>
+              </w:rPr>
+              <w:t xml:space="preserve"> Franco</w:t>
             </w:r>
           </w:p>
         </w:tc>
@@ -27216,8 +28783,17 @@
                 <w:sz w:val="16"/>
                 <w:szCs w:val="16"/>
               </w:rPr>
-              <w:t>Configuración de un web service</w:t>
-            </w:r>
+              <w:t xml:space="preserve">Configuración de un web </w:t>
+            </w:r>
+            <w:proofErr w:type="spellStart"/>
+            <w:r>
+              <w:rPr>
+                <w:sz w:val="16"/>
+                <w:szCs w:val="16"/>
+              </w:rPr>
+              <w:t>service</w:t>
+            </w:r>
+            <w:proofErr w:type="spellEnd"/>
           </w:p>
         </w:tc>
         <w:tc>
@@ -27238,8 +28814,17 @@
                 <w:sz w:val="16"/>
                 <w:szCs w:val="16"/>
               </w:rPr>
-              <w:t>Configuración de la nube donde se almacenará el backend</w:t>
-            </w:r>
+              <w:t xml:space="preserve">Configuración de la nube donde se almacenará el </w:t>
+            </w:r>
+            <w:proofErr w:type="spellStart"/>
+            <w:r>
+              <w:rPr>
+                <w:sz w:val="16"/>
+                <w:szCs w:val="16"/>
+              </w:rPr>
+              <w:t>backend</w:t>
+            </w:r>
+            <w:proofErr w:type="spellEnd"/>
           </w:p>
         </w:tc>
         <w:tc>
@@ -27517,12 +29102,21 @@
                 <w:szCs w:val="16"/>
               </w:rPr>
             </w:pPr>
-            <w:r>
-              <w:rPr>
-                <w:sz w:val="16"/>
-                <w:szCs w:val="16"/>
-              </w:rPr>
-              <w:t>Fallati Franco</w:t>
+            <w:proofErr w:type="spellStart"/>
+            <w:r>
+              <w:rPr>
+                <w:sz w:val="16"/>
+                <w:szCs w:val="16"/>
+              </w:rPr>
+              <w:t>Fallati</w:t>
+            </w:r>
+            <w:proofErr w:type="spellEnd"/>
+            <w:r>
+              <w:rPr>
+                <w:sz w:val="16"/>
+                <w:szCs w:val="16"/>
+              </w:rPr>
+              <w:t xml:space="preserve"> Franco</w:t>
             </w:r>
           </w:p>
         </w:tc>
@@ -27710,8 +29304,13 @@
       <w:r>
         <w:t xml:space="preserve">estimación de </w:t>
       </w:r>
-      <w:r>
-        <w:t>Planning Póker</w:t>
+      <w:proofErr w:type="spellStart"/>
+      <w:r>
+        <w:t>Planning</w:t>
+      </w:r>
+      <w:proofErr w:type="spellEnd"/>
+      <w:r>
+        <w:t xml:space="preserve"> Póker</w:t>
       </w:r>
       <w:r>
         <w:t>.</w:t>
@@ -27719,7 +29318,23 @@
     </w:p>
     <w:p>
       <w:r>
-        <w:t>OBSERVACION: la tarea 1.10.1 puesta a punto del sistema, es una tarea que se repartirá entre todos los Devs y nuestro Tester A, solo que el encargado de que se cumpla será Franco.</w:t>
+        <w:t xml:space="preserve">OBSERVACION: la tarea 1.10.1 puesta a punto del sistema, es una tarea que se repartirá entre todos los </w:t>
+      </w:r>
+      <w:proofErr w:type="spellStart"/>
+      <w:r>
+        <w:t>Devs</w:t>
+      </w:r>
+      <w:proofErr w:type="spellEnd"/>
+      <w:r>
+        <w:t xml:space="preserve"> y nuestro </w:t>
+      </w:r>
+      <w:proofErr w:type="spellStart"/>
+      <w:r>
+        <w:t>Tester</w:t>
+      </w:r>
+      <w:proofErr w:type="spellEnd"/>
+      <w:r>
+        <w:t xml:space="preserve"> A, solo que el encargado de que se cumpla será Franco.</w:t>
       </w:r>
     </w:p>
     <w:p>
@@ -29681,8 +31296,17 @@
                 <w:sz w:val="16"/>
                 <w:szCs w:val="16"/>
               </w:rPr>
-              <w:t xml:space="preserve"> trello</w:t>
-            </w:r>
+              <w:t xml:space="preserve"> </w:t>
+            </w:r>
+            <w:proofErr w:type="spellStart"/>
+            <w:r>
+              <w:rPr>
+                <w:sz w:val="16"/>
+                <w:szCs w:val="16"/>
+              </w:rPr>
+              <w:t>trello</w:t>
+            </w:r>
+            <w:proofErr w:type="spellEnd"/>
           </w:p>
         </w:tc>
         <w:tc>
@@ -29763,7 +31387,23 @@
                 <w:sz w:val="16"/>
                 <w:szCs w:val="16"/>
               </w:rPr>
-              <w:t xml:space="preserve"> testing tolos</w:t>
+              <w:t xml:space="preserve"> </w:t>
+            </w:r>
+            <w:proofErr w:type="spellStart"/>
+            <w:r>
+              <w:rPr>
+                <w:sz w:val="16"/>
+                <w:szCs w:val="16"/>
+              </w:rPr>
+              <w:t>testing</w:t>
+            </w:r>
+            <w:proofErr w:type="spellEnd"/>
+            <w:r>
+              <w:rPr>
+                <w:sz w:val="16"/>
+                <w:szCs w:val="16"/>
+              </w:rPr>
+              <w:t xml:space="preserve"> tolos</w:t>
             </w:r>
           </w:p>
         </w:tc>
@@ -29845,7 +31485,23 @@
                 <w:sz w:val="16"/>
                 <w:szCs w:val="16"/>
               </w:rPr>
-              <w:t xml:space="preserve"> sql lite</w:t>
+              <w:t xml:space="preserve"> </w:t>
+            </w:r>
+            <w:proofErr w:type="spellStart"/>
+            <w:r>
+              <w:rPr>
+                <w:sz w:val="16"/>
+                <w:szCs w:val="16"/>
+              </w:rPr>
+              <w:t>sql</w:t>
+            </w:r>
+            <w:proofErr w:type="spellEnd"/>
+            <w:r>
+              <w:rPr>
+                <w:sz w:val="16"/>
+                <w:szCs w:val="16"/>
+              </w:rPr>
+              <w:t xml:space="preserve"> lite</w:t>
             </w:r>
           </w:p>
         </w:tc>
@@ -30009,7 +31665,23 @@
                 <w:sz w:val="16"/>
                 <w:szCs w:val="16"/>
               </w:rPr>
-              <w:t xml:space="preserve"> react-native</w:t>
+              <w:t xml:space="preserve"> </w:t>
+            </w:r>
+            <w:proofErr w:type="spellStart"/>
+            <w:r>
+              <w:rPr>
+                <w:sz w:val="16"/>
+                <w:szCs w:val="16"/>
+              </w:rPr>
+              <w:t>react</w:t>
+            </w:r>
+            <w:proofErr w:type="spellEnd"/>
+            <w:r>
+              <w:rPr>
+                <w:sz w:val="16"/>
+                <w:szCs w:val="16"/>
+              </w:rPr>
+              <w:t>-native</w:t>
             </w:r>
           </w:p>
         </w:tc>
@@ -30091,8 +31763,17 @@
                 <w:sz w:val="16"/>
                 <w:szCs w:val="16"/>
               </w:rPr>
-              <w:t xml:space="preserve"> figma</w:t>
-            </w:r>
+              <w:t xml:space="preserve"> </w:t>
+            </w:r>
+            <w:proofErr w:type="spellStart"/>
+            <w:r>
+              <w:rPr>
+                <w:sz w:val="16"/>
+                <w:szCs w:val="16"/>
+              </w:rPr>
+              <w:t>figma</w:t>
+            </w:r>
+            <w:proofErr w:type="spellEnd"/>
           </w:p>
         </w:tc>
         <w:tc>
@@ -30175,6 +31856,7 @@
               </w:rPr>
               <w:t xml:space="preserve"> </w:t>
             </w:r>
+            <w:proofErr w:type="spellStart"/>
             <w:r>
               <w:rPr>
                 <w:sz w:val="16"/>
@@ -30182,6 +31864,7 @@
               </w:rPr>
               <w:t>flask</w:t>
             </w:r>
+            <w:proofErr w:type="spellEnd"/>
           </w:p>
         </w:tc>
         <w:tc>
@@ -30262,8 +31945,17 @@
                 <w:sz w:val="16"/>
                 <w:szCs w:val="16"/>
               </w:rPr>
-              <w:t xml:space="preserve"> definición de end-points</w:t>
-            </w:r>
+              <w:t xml:space="preserve"> definición de </w:t>
+            </w:r>
+            <w:proofErr w:type="spellStart"/>
+            <w:r>
+              <w:rPr>
+                <w:sz w:val="16"/>
+                <w:szCs w:val="16"/>
+              </w:rPr>
+              <w:t>end-points</w:t>
+            </w:r>
+            <w:proofErr w:type="spellEnd"/>
           </w:p>
         </w:tc>
         <w:tc>
@@ -30426,7 +32118,23 @@
                 <w:sz w:val="16"/>
                 <w:szCs w:val="16"/>
               </w:rPr>
-              <w:t xml:space="preserve"> logueo de usuario con reconocimiento facial</w:t>
+              <w:t xml:space="preserve"> </w:t>
+            </w:r>
+            <w:proofErr w:type="spellStart"/>
+            <w:r>
+              <w:rPr>
+                <w:sz w:val="16"/>
+                <w:szCs w:val="16"/>
+              </w:rPr>
+              <w:t>logueo</w:t>
+            </w:r>
+            <w:proofErr w:type="spellEnd"/>
+            <w:r>
+              <w:rPr>
+                <w:sz w:val="16"/>
+                <w:szCs w:val="16"/>
+              </w:rPr>
+              <w:t xml:space="preserve"> de usuario con reconocimiento facial</w:t>
             </w:r>
           </w:p>
         </w:tc>
@@ -30590,7 +32298,23 @@
                 <w:sz w:val="16"/>
                 <w:szCs w:val="16"/>
               </w:rPr>
-              <w:t xml:space="preserve"> creación de la pantalla de logueo online</w:t>
+              <w:t xml:space="preserve"> creación de la pantalla de </w:t>
+            </w:r>
+            <w:proofErr w:type="spellStart"/>
+            <w:r>
+              <w:rPr>
+                <w:sz w:val="16"/>
+                <w:szCs w:val="16"/>
+              </w:rPr>
+              <w:t>logueo</w:t>
+            </w:r>
+            <w:proofErr w:type="spellEnd"/>
+            <w:r>
+              <w:rPr>
+                <w:sz w:val="16"/>
+                <w:szCs w:val="16"/>
+              </w:rPr>
+              <w:t xml:space="preserve"> online</w:t>
             </w:r>
           </w:p>
         </w:tc>
@@ -31158,7 +32882,14 @@
                 <w:sz w:val="16"/>
                 <w:szCs w:val="16"/>
               </w:rPr>
-              <w:t>87</w:t>
+              <w:t>8</w:t>
+            </w:r>
+            <w:r>
+              <w:rPr>
+                <w:sz w:val="16"/>
+                <w:szCs w:val="16"/>
+              </w:rPr>
+              <w:t>9</w:t>
             </w:r>
           </w:p>
         </w:tc>
@@ -31666,7 +33397,23 @@
                 <w:sz w:val="16"/>
                 <w:szCs w:val="16"/>
               </w:rPr>
-              <w:t>1.4.2.1 backup de la base de</w:t>
+              <w:t xml:space="preserve">1.4.2.1 </w:t>
+            </w:r>
+            <w:proofErr w:type="spellStart"/>
+            <w:r>
+              <w:rPr>
+                <w:sz w:val="16"/>
+                <w:szCs w:val="16"/>
+              </w:rPr>
+              <w:t>backup</w:t>
+            </w:r>
+            <w:proofErr w:type="spellEnd"/>
+            <w:r>
+              <w:rPr>
+                <w:sz w:val="16"/>
+                <w:szCs w:val="16"/>
+              </w:rPr>
+              <w:t xml:space="preserve"> de la base de</w:t>
             </w:r>
             <w:r>
               <w:rPr>
@@ -32206,7 +33953,21 @@
                 <w:sz w:val="16"/>
                 <w:szCs w:val="16"/>
               </w:rPr>
-              <w:t>Desde 1.4.1.11 hasta 1.4.1.15 tablas</w:t>
+              <w:t>Desde 1.4.1.11 hasta 1.4.1.1</w:t>
+            </w:r>
+            <w:r>
+              <w:rPr>
+                <w:sz w:val="16"/>
+                <w:szCs w:val="16"/>
+              </w:rPr>
+              <w:t>6</w:t>
+            </w:r>
+            <w:r>
+              <w:rPr>
+                <w:sz w:val="16"/>
+                <w:szCs w:val="16"/>
+              </w:rPr>
+              <w:t xml:space="preserve"> tablas</w:t>
             </w:r>
           </w:p>
         </w:tc>
@@ -32431,7 +34192,23 @@
                 <w:sz w:val="16"/>
                 <w:szCs w:val="16"/>
               </w:rPr>
-              <w:t>1.7.3.1 abm de usuarios</w:t>
+              <w:t xml:space="preserve">1.7.3.1 </w:t>
+            </w:r>
+            <w:proofErr w:type="spellStart"/>
+            <w:r>
+              <w:rPr>
+                <w:sz w:val="16"/>
+                <w:szCs w:val="16"/>
+              </w:rPr>
+              <w:t>abm</w:t>
+            </w:r>
+            <w:proofErr w:type="spellEnd"/>
+            <w:r>
+              <w:rPr>
+                <w:sz w:val="16"/>
+                <w:szCs w:val="16"/>
+              </w:rPr>
+              <w:t xml:space="preserve"> de usuarios</w:t>
             </w:r>
           </w:p>
         </w:tc>
@@ -32506,7 +34283,23 @@
                 <w:sz w:val="16"/>
                 <w:szCs w:val="16"/>
               </w:rPr>
-              <w:t>1.7.3.2 abm de lugares físicos</w:t>
+              <w:t xml:space="preserve">1.7.3.2 </w:t>
+            </w:r>
+            <w:proofErr w:type="spellStart"/>
+            <w:r>
+              <w:rPr>
+                <w:sz w:val="16"/>
+                <w:szCs w:val="16"/>
+              </w:rPr>
+              <w:t>abm</w:t>
+            </w:r>
+            <w:proofErr w:type="spellEnd"/>
+            <w:r>
+              <w:rPr>
+                <w:sz w:val="16"/>
+                <w:szCs w:val="16"/>
+              </w:rPr>
+              <w:t xml:space="preserve"> de lugares físicos</w:t>
             </w:r>
           </w:p>
         </w:tc>
@@ -32581,7 +34374,23 @@
                 <w:sz w:val="16"/>
                 <w:szCs w:val="16"/>
               </w:rPr>
-              <w:t>1.7.3.4 abm de categorías de visitantes</w:t>
+              <w:t xml:space="preserve">1.7.3.4 </w:t>
+            </w:r>
+            <w:proofErr w:type="spellStart"/>
+            <w:r>
+              <w:rPr>
+                <w:sz w:val="16"/>
+                <w:szCs w:val="16"/>
+              </w:rPr>
+              <w:t>abm</w:t>
+            </w:r>
+            <w:proofErr w:type="spellEnd"/>
+            <w:r>
+              <w:rPr>
+                <w:sz w:val="16"/>
+                <w:szCs w:val="16"/>
+              </w:rPr>
+              <w:t xml:space="preserve"> de categorías de visitantes</w:t>
             </w:r>
           </w:p>
         </w:tc>
@@ -32656,7 +34465,23 @@
                 <w:sz w:val="16"/>
                 <w:szCs w:val="16"/>
               </w:rPr>
-              <w:t>1.7.3.5 abm de visitantes</w:t>
+              <w:t xml:space="preserve">1.7.3.5 </w:t>
+            </w:r>
+            <w:proofErr w:type="spellStart"/>
+            <w:r>
+              <w:rPr>
+                <w:sz w:val="16"/>
+                <w:szCs w:val="16"/>
+              </w:rPr>
+              <w:t>abm</w:t>
+            </w:r>
+            <w:proofErr w:type="spellEnd"/>
+            <w:r>
+              <w:rPr>
+                <w:sz w:val="16"/>
+                <w:szCs w:val="16"/>
+              </w:rPr>
+              <w:t xml:space="preserve"> de visitantes</w:t>
             </w:r>
           </w:p>
         </w:tc>
@@ -32731,7 +34556,23 @@
                 <w:sz w:val="16"/>
                 <w:szCs w:val="16"/>
               </w:rPr>
-              <w:t>1.7.3.13 abm de roles</w:t>
+              <w:t xml:space="preserve">1.7.3.13 </w:t>
+            </w:r>
+            <w:proofErr w:type="spellStart"/>
+            <w:r>
+              <w:rPr>
+                <w:sz w:val="16"/>
+                <w:szCs w:val="16"/>
+              </w:rPr>
+              <w:t>abm</w:t>
+            </w:r>
+            <w:proofErr w:type="spellEnd"/>
+            <w:r>
+              <w:rPr>
+                <w:sz w:val="16"/>
+                <w:szCs w:val="16"/>
+              </w:rPr>
+              <w:t xml:space="preserve"> de roles</w:t>
             </w:r>
           </w:p>
         </w:tc>
@@ -32806,7 +34647,23 @@
                 <w:sz w:val="16"/>
                 <w:szCs w:val="16"/>
               </w:rPr>
-              <w:t>1.7.3.14 abm de institutos</w:t>
+              <w:t xml:space="preserve">1.7.3.14 </w:t>
+            </w:r>
+            <w:proofErr w:type="spellStart"/>
+            <w:r>
+              <w:rPr>
+                <w:sz w:val="16"/>
+                <w:szCs w:val="16"/>
+              </w:rPr>
+              <w:t>abm</w:t>
+            </w:r>
+            <w:proofErr w:type="spellEnd"/>
+            <w:r>
+              <w:rPr>
+                <w:sz w:val="16"/>
+                <w:szCs w:val="16"/>
+              </w:rPr>
+              <w:t xml:space="preserve"> de institutos</w:t>
             </w:r>
           </w:p>
         </w:tc>
@@ -33035,7 +34892,23 @@
                 <w:sz w:val="16"/>
                 <w:szCs w:val="16"/>
               </w:rPr>
-              <w:t>1.8.1.8 creación de pantalla abm de usuario</w:t>
+              <w:t xml:space="preserve">1.8.1.8 creación de pantalla </w:t>
+            </w:r>
+            <w:proofErr w:type="spellStart"/>
+            <w:r>
+              <w:rPr>
+                <w:sz w:val="16"/>
+                <w:szCs w:val="16"/>
+              </w:rPr>
+              <w:t>abm</w:t>
+            </w:r>
+            <w:proofErr w:type="spellEnd"/>
+            <w:r>
+              <w:rPr>
+                <w:sz w:val="16"/>
+                <w:szCs w:val="16"/>
+              </w:rPr>
+              <w:t xml:space="preserve"> de usuario</w:t>
             </w:r>
           </w:p>
         </w:tc>
@@ -33110,7 +34983,23 @@
                 <w:sz w:val="16"/>
                 <w:szCs w:val="16"/>
               </w:rPr>
-              <w:t>1.8.1.9 creación de pantalla abm de visitantes</w:t>
+              <w:t xml:space="preserve">1.8.1.9 creación de pantalla </w:t>
+            </w:r>
+            <w:proofErr w:type="spellStart"/>
+            <w:r>
+              <w:rPr>
+                <w:sz w:val="16"/>
+                <w:szCs w:val="16"/>
+              </w:rPr>
+              <w:t>abm</w:t>
+            </w:r>
+            <w:proofErr w:type="spellEnd"/>
+            <w:r>
+              <w:rPr>
+                <w:sz w:val="16"/>
+                <w:szCs w:val="16"/>
+              </w:rPr>
+              <w:t xml:space="preserve"> de visitantes</w:t>
             </w:r>
           </w:p>
         </w:tc>
@@ -33185,7 +35074,23 @@
                 <w:sz w:val="16"/>
                 <w:szCs w:val="16"/>
               </w:rPr>
-              <w:t>1.8.1.10 creación de pantalla abm de lugares físicos</w:t>
+              <w:t xml:space="preserve">1.8.1.10 creación de pantalla </w:t>
+            </w:r>
+            <w:proofErr w:type="spellStart"/>
+            <w:r>
+              <w:rPr>
+                <w:sz w:val="16"/>
+                <w:szCs w:val="16"/>
+              </w:rPr>
+              <w:t>abm</w:t>
+            </w:r>
+            <w:proofErr w:type="spellEnd"/>
+            <w:r>
+              <w:rPr>
+                <w:sz w:val="16"/>
+                <w:szCs w:val="16"/>
+              </w:rPr>
+              <w:t xml:space="preserve"> de lugares físicos</w:t>
             </w:r>
           </w:p>
         </w:tc>
@@ -33260,7 +35165,23 @@
                 <w:sz w:val="16"/>
                 <w:szCs w:val="16"/>
               </w:rPr>
-              <w:t>1.8.1.11 creación de pantalla abm de categorías de visitante</w:t>
+              <w:t xml:space="preserve">1.8.1.11 creación de pantalla </w:t>
+            </w:r>
+            <w:proofErr w:type="spellStart"/>
+            <w:r>
+              <w:rPr>
+                <w:sz w:val="16"/>
+                <w:szCs w:val="16"/>
+              </w:rPr>
+              <w:t>abm</w:t>
+            </w:r>
+            <w:proofErr w:type="spellEnd"/>
+            <w:r>
+              <w:rPr>
+                <w:sz w:val="16"/>
+                <w:szCs w:val="16"/>
+              </w:rPr>
+              <w:t xml:space="preserve"> de categorías de visitante</w:t>
             </w:r>
           </w:p>
         </w:tc>
@@ -33335,7 +35256,23 @@
                 <w:sz w:val="16"/>
                 <w:szCs w:val="16"/>
               </w:rPr>
-              <w:t>1.8.1.16 creación de pantalla abm de roles</w:t>
+              <w:t xml:space="preserve">1.8.1.16 creación de pantalla </w:t>
+            </w:r>
+            <w:proofErr w:type="spellStart"/>
+            <w:r>
+              <w:rPr>
+                <w:sz w:val="16"/>
+                <w:szCs w:val="16"/>
+              </w:rPr>
+              <w:t>abm</w:t>
+            </w:r>
+            <w:proofErr w:type="spellEnd"/>
+            <w:r>
+              <w:rPr>
+                <w:sz w:val="16"/>
+                <w:szCs w:val="16"/>
+              </w:rPr>
+              <w:t xml:space="preserve"> de roles</w:t>
             </w:r>
           </w:p>
         </w:tc>
@@ -33410,7 +35347,23 @@
                 <w:sz w:val="16"/>
                 <w:szCs w:val="16"/>
               </w:rPr>
-              <w:t>1.8.1.17 creación de pantalla de abm de institutos</w:t>
+              <w:t xml:space="preserve">1.8.1.17 creación de pantalla de </w:t>
+            </w:r>
+            <w:proofErr w:type="spellStart"/>
+            <w:r>
+              <w:rPr>
+                <w:sz w:val="16"/>
+                <w:szCs w:val="16"/>
+              </w:rPr>
+              <w:t>abm</w:t>
+            </w:r>
+            <w:proofErr w:type="spellEnd"/>
+            <w:r>
+              <w:rPr>
+                <w:sz w:val="16"/>
+                <w:szCs w:val="16"/>
+              </w:rPr>
+              <w:t xml:space="preserve"> de institutos</w:t>
             </w:r>
           </w:p>
         </w:tc>
@@ -33485,7 +35438,23 @@
                 <w:sz w:val="16"/>
                 <w:szCs w:val="16"/>
               </w:rPr>
-              <w:t>1.8.1.4 creación de pantalla de autenticación online</w:t>
+              <w:t xml:space="preserve">1.8.1.18 </w:t>
+            </w:r>
+            <w:proofErr w:type="spellStart"/>
+            <w:r>
+              <w:rPr>
+                <w:sz w:val="16"/>
+                <w:szCs w:val="16"/>
+              </w:rPr>
+              <w:t>creacion</w:t>
+            </w:r>
+            <w:proofErr w:type="spellEnd"/>
+            <w:r>
+              <w:rPr>
+                <w:sz w:val="16"/>
+                <w:szCs w:val="16"/>
+              </w:rPr>
+              <w:t xml:space="preserve"> de pantalla de empresas</w:t>
             </w:r>
           </w:p>
         </w:tc>
@@ -33560,7 +35529,7 @@
                 <w:sz w:val="16"/>
                 <w:szCs w:val="16"/>
               </w:rPr>
-              <w:t>1.7.1.5 conexión con la base de datos</w:t>
+              <w:t>1.8.1.4 creación de pantalla de autenticación online</w:t>
             </w:r>
           </w:p>
         </w:tc>
@@ -33635,7 +35604,7 @@
                 <w:sz w:val="16"/>
                 <w:szCs w:val="16"/>
               </w:rPr>
-              <w:t>1.7.3.11 autorización de visitantes</w:t>
+              <w:t>1.7.1.5 conexión con la base de datos</w:t>
             </w:r>
           </w:p>
         </w:tc>
@@ -33710,7 +35679,7 @@
                 <w:sz w:val="16"/>
                 <w:szCs w:val="16"/>
               </w:rPr>
-              <w:t>1.8.1.6 creación de la pantalla de autorización de visitantes</w:t>
+              <w:t>1.7.3.11 autorización de visitantes</w:t>
             </w:r>
           </w:p>
         </w:tc>
@@ -33785,7 +35754,7 @@
                 <w:sz w:val="16"/>
                 <w:szCs w:val="16"/>
               </w:rPr>
-              <w:t xml:space="preserve">1.8.3 conexión con el backend online </w:t>
+              <w:t>1.8.1.6 creación de la pantalla de autorización de visitantes</w:t>
             </w:r>
           </w:p>
         </w:tc>
@@ -33860,7 +35829,114 @@
                 <w:sz w:val="16"/>
                 <w:szCs w:val="16"/>
               </w:rPr>
-              <w:t>1.8.4 conexión con el backend offline</w:t>
+              <w:t xml:space="preserve">1.8.3 conexión con el </w:t>
+            </w:r>
+            <w:proofErr w:type="spellStart"/>
+            <w:r>
+              <w:rPr>
+                <w:sz w:val="16"/>
+                <w:szCs w:val="16"/>
+              </w:rPr>
+              <w:t>backend</w:t>
+            </w:r>
+            <w:proofErr w:type="spellEnd"/>
+            <w:r>
+              <w:rPr>
+                <w:sz w:val="16"/>
+                <w:szCs w:val="16"/>
+              </w:rPr>
+              <w:t xml:space="preserve"> online </w:t>
+            </w:r>
+          </w:p>
+        </w:tc>
+        <w:tc>
+          <w:tcPr>
+            <w:tcW w:w="1560" w:type="dxa"/>
+          </w:tcPr>
+          <w:p>
+            <w:pPr>
+              <w:jc w:val="center"/>
+              <w:rPr>
+                <w:sz w:val="16"/>
+                <w:szCs w:val="16"/>
+              </w:rPr>
+            </w:pPr>
+            <w:r>
+              <w:rPr>
+                <w:sz w:val="16"/>
+                <w:szCs w:val="16"/>
+              </w:rPr>
+              <w:t>2</w:t>
+            </w:r>
+          </w:p>
+        </w:tc>
+        <w:tc>
+          <w:tcPr>
+            <w:tcW w:w="1269" w:type="dxa"/>
+            <w:vMerge/>
+          </w:tcPr>
+          <w:p>
+            <w:pPr>
+              <w:jc w:val="center"/>
+              <w:rPr>
+                <w:sz w:val="16"/>
+                <w:szCs w:val="16"/>
+              </w:rPr>
+            </w:pPr>
+          </w:p>
+        </w:tc>
+      </w:tr>
+      <w:tr>
+        <w:tc>
+          <w:tcPr>
+            <w:tcW w:w="1129" w:type="dxa"/>
+            <w:vMerge/>
+            <w:shd w:val="clear" w:color="auto" w:fill="B4C6E7" w:themeFill="accent1" w:themeFillTint="66"/>
+          </w:tcPr>
+          <w:p>
+            <w:pPr>
+              <w:jc w:val="center"/>
+              <w:rPr>
+                <w:sz w:val="16"/>
+                <w:szCs w:val="16"/>
+              </w:rPr>
+            </w:pPr>
+          </w:p>
+        </w:tc>
+        <w:tc>
+          <w:tcPr>
+            <w:tcW w:w="4536" w:type="dxa"/>
+          </w:tcPr>
+          <w:p>
+            <w:pPr>
+              <w:jc w:val="center"/>
+              <w:rPr>
+                <w:sz w:val="16"/>
+                <w:szCs w:val="16"/>
+              </w:rPr>
+            </w:pPr>
+            <w:r>
+              <w:rPr>
+                <w:sz w:val="16"/>
+                <w:szCs w:val="16"/>
+              </w:rPr>
+              <w:t xml:space="preserve">1.8.4 conexión con el </w:t>
+            </w:r>
+            <w:proofErr w:type="spellStart"/>
+            <w:r>
+              <w:rPr>
+                <w:sz w:val="16"/>
+                <w:szCs w:val="16"/>
+              </w:rPr>
+              <w:t>backend</w:t>
+            </w:r>
+            <w:proofErr w:type="spellEnd"/>
+            <w:r>
+              <w:rPr>
+                <w:sz w:val="16"/>
+                <w:szCs w:val="16"/>
+              </w:rPr>
+              <w:t xml:space="preserve"> offline</w:t>
             </w:r>
           </w:p>
         </w:tc>
@@ -34320,7 +36396,14 @@
                 <w:sz w:val="16"/>
                 <w:szCs w:val="16"/>
               </w:rPr>
-              <w:t>47</w:t>
+              <w:t>4</w:t>
+            </w:r>
+            <w:r>
+              <w:rPr>
+                <w:sz w:val="16"/>
+                <w:szCs w:val="16"/>
+              </w:rPr>
+              <w:t>9</w:t>
             </w:r>
           </w:p>
         </w:tc>
@@ -35295,7 +37378,23 @@
                 <w:sz w:val="16"/>
                 <w:szCs w:val="16"/>
               </w:rPr>
-              <w:t>1.7.3.8 apertura y cierre del día</w:t>
+              <w:t xml:space="preserve">1.7.3.18 </w:t>
+            </w:r>
+            <w:proofErr w:type="spellStart"/>
+            <w:r>
+              <w:rPr>
+                <w:sz w:val="16"/>
+                <w:szCs w:val="16"/>
+              </w:rPr>
+              <w:t>abm</w:t>
+            </w:r>
+            <w:proofErr w:type="spellEnd"/>
+            <w:r>
+              <w:rPr>
+                <w:sz w:val="16"/>
+                <w:szCs w:val="16"/>
+              </w:rPr>
+              <w:t xml:space="preserve"> de empresas</w:t>
             </w:r>
           </w:p>
         </w:tc>
@@ -35370,7 +37469,7 @@
                 <w:sz w:val="16"/>
                 <w:szCs w:val="16"/>
               </w:rPr>
-              <w:t>1.7.3.9 logueo de usuarios offline</w:t>
+              <w:t>1.7.3.8 apertura y cierre del día</w:t>
             </w:r>
           </w:p>
         </w:tc>
@@ -35391,7 +37490,7 @@
                 <w:sz w:val="16"/>
                 <w:szCs w:val="16"/>
               </w:rPr>
-              <w:t>3</w:t>
+              <w:t>2</w:t>
             </w:r>
           </w:p>
         </w:tc>
@@ -35445,7 +37544,23 @@
                 <w:sz w:val="16"/>
                 <w:szCs w:val="16"/>
               </w:rPr>
-              <w:t>1.7.3.10 autenticación de visitantes offline</w:t>
+              <w:t xml:space="preserve">1.7.3.9 </w:t>
+            </w:r>
+            <w:proofErr w:type="spellStart"/>
+            <w:r>
+              <w:rPr>
+                <w:sz w:val="16"/>
+                <w:szCs w:val="16"/>
+              </w:rPr>
+              <w:t>logueo</w:t>
+            </w:r>
+            <w:proofErr w:type="spellEnd"/>
+            <w:r>
+              <w:rPr>
+                <w:sz w:val="16"/>
+                <w:szCs w:val="16"/>
+              </w:rPr>
+              <w:t xml:space="preserve"> de usuarios offline</w:t>
             </w:r>
           </w:p>
         </w:tc>
@@ -35520,7 +37635,7 @@
                 <w:sz w:val="16"/>
                 <w:szCs w:val="16"/>
               </w:rPr>
-              <w:t>1.7.3.17 ruteo de conexión</w:t>
+              <w:t>1.7.3.10 autenticación de visitantes offline</w:t>
             </w:r>
           </w:p>
         </w:tc>
@@ -35541,7 +37656,7 @@
                 <w:sz w:val="16"/>
                 <w:szCs w:val="16"/>
               </w:rPr>
-              <w:t>2</w:t>
+              <w:t>3</w:t>
             </w:r>
           </w:p>
         </w:tc>
@@ -35595,7 +37710,7 @@
                 <w:sz w:val="16"/>
                 <w:szCs w:val="16"/>
               </w:rPr>
-              <w:t>1.8.1.7 creación de la pantalla de LOG</w:t>
+              <w:t>1.7.3.17 ruteo de conexión</w:t>
             </w:r>
           </w:p>
         </w:tc>
@@ -35670,7 +37785,7 @@
                 <w:sz w:val="16"/>
                 <w:szCs w:val="16"/>
               </w:rPr>
-              <w:t>1.8.1.12 creación de la pantalla de apertura y cierre del día</w:t>
+              <w:t>1.8.1.7 creación de la pantalla de LOG</w:t>
             </w:r>
           </w:p>
         </w:tc>
@@ -35745,7 +37860,7 @@
                 <w:sz w:val="16"/>
                 <w:szCs w:val="16"/>
               </w:rPr>
-              <w:t>1.8.1.13 creación de la pantalla de carga de excepciones</w:t>
+              <w:t>1.8.1.12 creación de la pantalla de apertura y cierre del día</w:t>
             </w:r>
           </w:p>
         </w:tc>
@@ -35820,7 +37935,98 @@
                 <w:sz w:val="16"/>
                 <w:szCs w:val="16"/>
               </w:rPr>
-              <w:t>1.8.1.2 creación de la pantalla de logueo offline</w:t>
+              <w:t>1.8.1.13 creación de la pantalla de carga de excepciones</w:t>
+            </w:r>
+          </w:p>
+        </w:tc>
+        <w:tc>
+          <w:tcPr>
+            <w:tcW w:w="1560" w:type="dxa"/>
+          </w:tcPr>
+          <w:p>
+            <w:pPr>
+              <w:jc w:val="center"/>
+              <w:rPr>
+                <w:sz w:val="16"/>
+                <w:szCs w:val="16"/>
+              </w:rPr>
+            </w:pPr>
+            <w:r>
+              <w:rPr>
+                <w:sz w:val="16"/>
+                <w:szCs w:val="16"/>
+              </w:rPr>
+              <w:t>2</w:t>
+            </w:r>
+          </w:p>
+        </w:tc>
+        <w:tc>
+          <w:tcPr>
+            <w:tcW w:w="1269" w:type="dxa"/>
+            <w:vMerge/>
+          </w:tcPr>
+          <w:p>
+            <w:pPr>
+              <w:jc w:val="center"/>
+              <w:rPr>
+                <w:sz w:val="16"/>
+                <w:szCs w:val="16"/>
+              </w:rPr>
+            </w:pPr>
+          </w:p>
+        </w:tc>
+      </w:tr>
+      <w:tr>
+        <w:tc>
+          <w:tcPr>
+            <w:tcW w:w="1129" w:type="dxa"/>
+            <w:vMerge/>
+            <w:shd w:val="clear" w:color="auto" w:fill="B4C6E7" w:themeFill="accent1" w:themeFillTint="66"/>
+          </w:tcPr>
+          <w:p>
+            <w:pPr>
+              <w:jc w:val="center"/>
+              <w:rPr>
+                <w:sz w:val="16"/>
+                <w:szCs w:val="16"/>
+              </w:rPr>
+            </w:pPr>
+          </w:p>
+        </w:tc>
+        <w:tc>
+          <w:tcPr>
+            <w:tcW w:w="4536" w:type="dxa"/>
+          </w:tcPr>
+          <w:p>
+            <w:pPr>
+              <w:jc w:val="center"/>
+              <w:rPr>
+                <w:sz w:val="16"/>
+                <w:szCs w:val="16"/>
+              </w:rPr>
+            </w:pPr>
+            <w:r>
+              <w:rPr>
+                <w:sz w:val="16"/>
+                <w:szCs w:val="16"/>
+              </w:rPr>
+              <w:t xml:space="preserve">1.8.1.2 creación de la pantalla de </w:t>
+            </w:r>
+            <w:proofErr w:type="spellStart"/>
+            <w:r>
+              <w:rPr>
+                <w:sz w:val="16"/>
+                <w:szCs w:val="16"/>
+              </w:rPr>
+              <w:t>logueo</w:t>
+            </w:r>
+            <w:proofErr w:type="spellEnd"/>
+            <w:r>
+              <w:rPr>
+                <w:sz w:val="16"/>
+                <w:szCs w:val="16"/>
+              </w:rPr>
+              <w:t xml:space="preserve"> offline</w:t>
             </w:r>
           </w:p>
         </w:tc>
@@ -37004,7 +39210,23 @@
                 <w:sz w:val="16"/>
                 <w:szCs w:val="16"/>
               </w:rPr>
-              <w:t>1.4.2.2 backup de la base de datos S4</w:t>
+              <w:t xml:space="preserve">1.4.2.2 </w:t>
+            </w:r>
+            <w:proofErr w:type="spellStart"/>
+            <w:r>
+              <w:rPr>
+                <w:sz w:val="16"/>
+                <w:szCs w:val="16"/>
+              </w:rPr>
+              <w:t>backup</w:t>
+            </w:r>
+            <w:proofErr w:type="spellEnd"/>
+            <w:r>
+              <w:rPr>
+                <w:sz w:val="16"/>
+                <w:szCs w:val="16"/>
+              </w:rPr>
+              <w:t xml:space="preserve"> de la base de datos S4</w:t>
             </w:r>
           </w:p>
         </w:tc>
@@ -37604,8 +39826,33 @@
                 <w:sz w:val="16"/>
                 <w:szCs w:val="16"/>
               </w:rPr>
-              <w:t>1.7.3.19 cierre automatico del dia</w:t>
-            </w:r>
+              <w:t xml:space="preserve">1.7.3.19 cierre </w:t>
+            </w:r>
+            <w:proofErr w:type="spellStart"/>
+            <w:r>
+              <w:rPr>
+                <w:sz w:val="16"/>
+                <w:szCs w:val="16"/>
+              </w:rPr>
+              <w:t>automatico</w:t>
+            </w:r>
+            <w:proofErr w:type="spellEnd"/>
+            <w:r>
+              <w:rPr>
+                <w:sz w:val="16"/>
+                <w:szCs w:val="16"/>
+              </w:rPr>
+              <w:t xml:space="preserve"> del </w:t>
+            </w:r>
+            <w:proofErr w:type="spellStart"/>
+            <w:r>
+              <w:rPr>
+                <w:sz w:val="16"/>
+                <w:szCs w:val="16"/>
+              </w:rPr>
+              <w:t>dia</w:t>
+            </w:r>
+            <w:proofErr w:type="spellEnd"/>
           </w:p>
         </w:tc>
         <w:tc>
@@ -37829,7 +40076,39 @@
                 <w:sz w:val="16"/>
                 <w:szCs w:val="16"/>
               </w:rPr>
-              <w:t>1.9.1 generación de apk productiva del backend offline</w:t>
+              <w:t xml:space="preserve">1.9.1 generación de </w:t>
+            </w:r>
+            <w:proofErr w:type="spellStart"/>
+            <w:r>
+              <w:rPr>
+                <w:sz w:val="16"/>
+                <w:szCs w:val="16"/>
+              </w:rPr>
+              <w:t>apk</w:t>
+            </w:r>
+            <w:proofErr w:type="spellEnd"/>
+            <w:r>
+              <w:rPr>
+                <w:sz w:val="16"/>
+                <w:szCs w:val="16"/>
+              </w:rPr>
+              <w:t xml:space="preserve"> productiva del </w:t>
+            </w:r>
+            <w:proofErr w:type="spellStart"/>
+            <w:r>
+              <w:rPr>
+                <w:sz w:val="16"/>
+                <w:szCs w:val="16"/>
+              </w:rPr>
+              <w:t>backend</w:t>
+            </w:r>
+            <w:proofErr w:type="spellEnd"/>
+            <w:r>
+              <w:rPr>
+                <w:sz w:val="16"/>
+                <w:szCs w:val="16"/>
+              </w:rPr>
+              <w:t xml:space="preserve"> offline</w:t>
             </w:r>
           </w:p>
         </w:tc>
@@ -37904,7 +40183,39 @@
                 <w:sz w:val="16"/>
                 <w:szCs w:val="16"/>
               </w:rPr>
-              <w:t>1.9.2 deployeo del backend online</w:t>
+              <w:t xml:space="preserve">1.9.2 </w:t>
+            </w:r>
+            <w:proofErr w:type="spellStart"/>
+            <w:r>
+              <w:rPr>
+                <w:sz w:val="16"/>
+                <w:szCs w:val="16"/>
+              </w:rPr>
+              <w:t>deployeo</w:t>
+            </w:r>
+            <w:proofErr w:type="spellEnd"/>
+            <w:r>
+              <w:rPr>
+                <w:sz w:val="16"/>
+                <w:szCs w:val="16"/>
+              </w:rPr>
+              <w:t xml:space="preserve"> del </w:t>
+            </w:r>
+            <w:proofErr w:type="spellStart"/>
+            <w:r>
+              <w:rPr>
+                <w:sz w:val="16"/>
+                <w:szCs w:val="16"/>
+              </w:rPr>
+              <w:t>backend</w:t>
+            </w:r>
+            <w:proofErr w:type="spellEnd"/>
+            <w:r>
+              <w:rPr>
+                <w:sz w:val="16"/>
+                <w:szCs w:val="16"/>
+              </w:rPr>
+              <w:t xml:space="preserve"> online</w:t>
             </w:r>
           </w:p>
         </w:tc>
@@ -37979,8 +40290,17 @@
                 <w:sz w:val="16"/>
                 <w:szCs w:val="16"/>
               </w:rPr>
-              <w:t>1.9.3 configuración de un web service</w:t>
-            </w:r>
+              <w:t xml:space="preserve">1.9.3 configuración de un web </w:t>
+            </w:r>
+            <w:proofErr w:type="spellStart"/>
+            <w:r>
+              <w:rPr>
+                <w:sz w:val="16"/>
+                <w:szCs w:val="16"/>
+              </w:rPr>
+              <w:t>service</w:t>
+            </w:r>
+            <w:proofErr w:type="spellEnd"/>
           </w:p>
         </w:tc>
         <w:tc>
@@ -38022,11 +40342,7 @@
       </w:tr>
     </w:tbl>
     <w:p/>
-    <w:p>
-      <w:r>
-        <w:br w:type="page"/>
-      </w:r>
-    </w:p>
+    <w:p/>
     <w:tbl>
       <w:tblPr>
         <w:tblStyle w:val="TableGrid"/>
@@ -38058,7 +40374,6 @@
                 <w:sz w:val="16"/>
                 <w:szCs w:val="16"/>
               </w:rPr>
-              <w:lastRenderedPageBreak/>
               <w:t>FECHAS</w:t>
             </w:r>
           </w:p>
@@ -39247,8 +41562,19 @@
                 <w:sz w:val="16"/>
                 <w:szCs w:val="14"/>
               </w:rPr>
-              <w:t>Min hs</w:t>
-            </w:r>
+              <w:t xml:space="preserve">Min </w:t>
+            </w:r>
+            <w:proofErr w:type="spellStart"/>
+            <w:r>
+              <w:rPr>
+                <w:b/>
+                <w:bCs/>
+                <w:sz w:val="16"/>
+                <w:szCs w:val="14"/>
+              </w:rPr>
+              <w:t>hs</w:t>
+            </w:r>
+            <w:proofErr w:type="spellEnd"/>
           </w:p>
         </w:tc>
         <w:tc>
@@ -39273,8 +41599,19 @@
                 <w:sz w:val="16"/>
                 <w:szCs w:val="14"/>
               </w:rPr>
-              <w:t>Max hs</w:t>
-            </w:r>
+              <w:t xml:space="preserve">Max </w:t>
+            </w:r>
+            <w:proofErr w:type="spellStart"/>
+            <w:r>
+              <w:rPr>
+                <w:b/>
+                <w:bCs/>
+                <w:sz w:val="16"/>
+                <w:szCs w:val="14"/>
+              </w:rPr>
+              <w:t>hs</w:t>
+            </w:r>
+            <w:proofErr w:type="spellEnd"/>
           </w:p>
         </w:tc>
       </w:tr>
@@ -39785,6 +42122,7 @@
                 <w:szCs w:val="14"/>
               </w:rPr>
             </w:pPr>
+            <w:proofErr w:type="spellStart"/>
             <w:r>
               <w:rPr>
                 <w:b/>
@@ -39794,6 +42132,7 @@
               </w:rPr>
               <w:t>Baseline</w:t>
             </w:r>
+            <w:proofErr w:type="spellEnd"/>
           </w:p>
         </w:tc>
       </w:tr>
@@ -39958,6 +42297,13 @@
                 <w:szCs w:val="14"/>
               </w:rPr>
             </w:pPr>
+            <w:r>
+              <w:rPr>
+                <w:sz w:val="16"/>
+                <w:szCs w:val="14"/>
+              </w:rPr>
+              <w:t>28,24%</w:t>
+            </w:r>
           </w:p>
         </w:tc>
       </w:tr>
@@ -40248,7 +42594,7 @@
           <w:noProof/>
         </w:rPr>
         <w:drawing>
-          <wp:inline distT="0" distB="0" distL="0" distR="0" wp14:anchorId="783FD3AD" wp14:editId="646FCB8D">
+          <wp:inline distT="0" distB="0" distL="0" distR="0" wp14:anchorId="783FD3AD" wp14:editId="3C3A158C">
             <wp:extent cx="5400040" cy="3150235"/>
             <wp:effectExtent l="0" t="0" r="10160" b="12065"/>
             <wp:docPr id="171341512" name="Chart 2"/>
@@ -40264,7 +42610,16 @@
     </w:p>
     <w:p>
       <w:r>
-        <w:t>Velocidad del Equipo de trabajo (hasta la finalización del sprint 1) = 72</w:t>
+        <w:t xml:space="preserve">Velocidad del Equipo de trabajo (hasta la finalización del sprint </w:t>
+      </w:r>
+      <w:r>
+        <w:t>2</w:t>
+      </w:r>
+      <w:r>
+        <w:t>) = 7</w:t>
+      </w:r>
+      <w:r>
+        <w:t>9,5</w:t>
       </w:r>
       <w:r>
         <w:br w:type="page"/>
@@ -43488,12 +45843,21 @@
                 <w:szCs w:val="16"/>
               </w:rPr>
             </w:pPr>
-            <w:r>
-              <w:rPr>
-                <w:sz w:val="16"/>
-                <w:szCs w:val="16"/>
-              </w:rPr>
-              <w:t>Logueo online</w:t>
+            <w:proofErr w:type="spellStart"/>
+            <w:r>
+              <w:rPr>
+                <w:sz w:val="16"/>
+                <w:szCs w:val="16"/>
+              </w:rPr>
+              <w:t>Logueo</w:t>
+            </w:r>
+            <w:proofErr w:type="spellEnd"/>
+            <w:r>
+              <w:rPr>
+                <w:sz w:val="16"/>
+                <w:szCs w:val="16"/>
+              </w:rPr>
+              <w:t xml:space="preserve"> online</w:t>
             </w:r>
           </w:p>
         </w:tc>
@@ -43510,12 +45874,21 @@
                 <w:szCs w:val="16"/>
               </w:rPr>
             </w:pPr>
-            <w:r>
-              <w:rPr>
-                <w:sz w:val="16"/>
-                <w:szCs w:val="16"/>
-              </w:rPr>
-              <w:t>Logueo offline</w:t>
+            <w:proofErr w:type="spellStart"/>
+            <w:r>
+              <w:rPr>
+                <w:sz w:val="16"/>
+                <w:szCs w:val="16"/>
+              </w:rPr>
+              <w:t>Logueo</w:t>
+            </w:r>
+            <w:proofErr w:type="spellEnd"/>
+            <w:r>
+              <w:rPr>
+                <w:sz w:val="16"/>
+                <w:szCs w:val="16"/>
+              </w:rPr>
+              <w:t xml:space="preserve"> offline</w:t>
             </w:r>
           </w:p>
         </w:tc>
@@ -44565,12 +46938,21 @@
                 <w:szCs w:val="16"/>
               </w:rPr>
             </w:pPr>
-            <w:r>
-              <w:rPr>
-                <w:sz w:val="16"/>
-                <w:szCs w:val="16"/>
-              </w:rPr>
-              <w:t>ABMs de entidades</w:t>
+            <w:proofErr w:type="spellStart"/>
+            <w:r>
+              <w:rPr>
+                <w:sz w:val="16"/>
+                <w:szCs w:val="16"/>
+              </w:rPr>
+              <w:t>ABMs</w:t>
+            </w:r>
+            <w:proofErr w:type="spellEnd"/>
+            <w:r>
+              <w:rPr>
+                <w:sz w:val="16"/>
+                <w:szCs w:val="16"/>
+              </w:rPr>
+              <w:t xml:space="preserve"> de entidades</w:t>
             </w:r>
           </w:p>
         </w:tc>
@@ -45981,7 +48363,25 @@
         <w:b/>
         <w:szCs w:val="24"/>
       </w:rPr>
-      <w:t xml:space="preserve"> “Master Security System (MSS)”</w:t>
+      <w:t xml:space="preserve"> “Master Security </w:t>
+    </w:r>
+    <w:proofErr w:type="spellStart"/>
+    <w:r>
+      <w:rPr>
+        <w:rFonts w:eastAsia="Roboto" w:cs="Roboto"/>
+        <w:b/>
+        <w:szCs w:val="24"/>
+      </w:rPr>
+      <w:t>System</w:t>
+    </w:r>
+    <w:proofErr w:type="spellEnd"/>
+    <w:r>
+      <w:rPr>
+        <w:rFonts w:eastAsia="Roboto" w:cs="Roboto"/>
+        <w:b/>
+        <w:szCs w:val="24"/>
+      </w:rPr>
+      <w:t xml:space="preserve"> (MSS)”</w:t>
     </w:r>
     <w:r>
       <w:rPr>
@@ -48955,10 +51355,10 @@
                   <c:v>72</c:v>
                 </c:pt>
                 <c:pt idx="1">
-                  <c:v>87</c:v>
+                  <c:v>89</c:v>
                 </c:pt>
                 <c:pt idx="2">
-                  <c:v>47</c:v>
+                  <c:v>49</c:v>
                 </c:pt>
                 <c:pt idx="3">
                   <c:v>51</c:v>
@@ -49088,6 +51488,9 @@
                 <c:ptCount val="5"/>
                 <c:pt idx="0">
                   <c:v>72</c:v>
+                </c:pt>
+                <c:pt idx="1">
+                  <c:v>87</c:v>
                 </c:pt>
               </c:numCache>
             </c:numRef>

</xml_diff>

<commit_message>
actualizacion de la doc (falta riesgos)
</commit_message>
<xml_diff>
--- a/Documentos/Master security system.docx
+++ b/Documentos/Master security system.docx
@@ -357,19 +357,11 @@
           <w:szCs w:val="24"/>
         </w:rPr>
       </w:pPr>
-      <w:proofErr w:type="spellStart"/>
       <w:r>
         <w:rPr>
           <w:szCs w:val="24"/>
         </w:rPr>
-        <w:t>Fallatti</w:t>
-      </w:r>
-      <w:proofErr w:type="spellEnd"/>
-      <w:r>
-        <w:rPr>
-          <w:szCs w:val="24"/>
-        </w:rPr>
-        <w:t xml:space="preserve"> Franco </w:t>
+        <w:t xml:space="preserve">Fallatti Franco </w:t>
       </w:r>
       <w:r>
         <w:rPr>
@@ -444,23 +436,7 @@
           <w:color w:val="212529"/>
           <w:szCs w:val="24"/>
         </w:rPr>
-        <w:t xml:space="preserve"> </w:t>
-      </w:r>
-      <w:proofErr w:type="spellStart"/>
-      <w:r>
-        <w:rPr>
-          <w:color w:val="212529"/>
-          <w:szCs w:val="24"/>
-        </w:rPr>
-        <w:t>Ruben</w:t>
-      </w:r>
-      <w:proofErr w:type="spellEnd"/>
-      <w:r>
-        <w:rPr>
-          <w:color w:val="212529"/>
-          <w:szCs w:val="24"/>
-        </w:rPr>
-        <w:t xml:space="preserve"> – </w:t>
+        <w:t xml:space="preserve"> Ruben – </w:t>
       </w:r>
       <w:hyperlink r:id="rId13" w:history="1">
         <w:r>
@@ -715,15 +691,7 @@
     </w:p>
     <w:p>
       <w:r>
-        <w:t xml:space="preserve">El objetivo de este trabajo práctico y por ende de este proyecto es que los estudiantes apliquen los conocimientos adquiridos en la asignatura sobre Metodologías Ágiles y </w:t>
-      </w:r>
-      <w:proofErr w:type="spellStart"/>
-      <w:r>
-        <w:t>Waterfall</w:t>
-      </w:r>
-      <w:proofErr w:type="spellEnd"/>
-      <w:r>
-        <w:t xml:space="preserve"> en el desarrollo de un sistema de autenticación por reconocimiento facial para una Tablet, permitiendo el ingreso a áreas con seguridad.</w:t>
+        <w:t>El objetivo de este trabajo práctico y por ende de este proyecto es que los estudiantes apliquen los conocimientos adquiridos en la asignatura sobre Metodologías Ágiles y Waterfall en el desarrollo de un sistema de autenticación por reconocimiento facial para una Tablet, permitiendo el ingreso a áreas con seguridad.</w:t>
       </w:r>
       <w:r>
         <w:t xml:space="preserve"> </w:t>
@@ -822,15 +790,7 @@
         <w:t xml:space="preserve"> desarrolladores con un líder de desarrollo</w:t>
       </w:r>
       <w:r>
-        <w:t xml:space="preserve"> el cual tendrá conocimientos full </w:t>
-      </w:r>
-      <w:proofErr w:type="spellStart"/>
-      <w:r>
-        <w:t>stack</w:t>
-      </w:r>
-      <w:proofErr w:type="spellEnd"/>
-      <w:r>
-        <w:t xml:space="preserve">. </w:t>
+        <w:t xml:space="preserve"> el cual tendrá conocimientos full stack. </w:t>
       </w:r>
       <w:r>
         <w:t>Un desarrollador</w:t>
@@ -839,15 +799,7 @@
         <w:t xml:space="preserve"> f</w:t>
       </w:r>
       <w:r>
-        <w:t xml:space="preserve">ull </w:t>
-      </w:r>
-      <w:proofErr w:type="spellStart"/>
-      <w:r>
-        <w:t>stack</w:t>
-      </w:r>
-      <w:proofErr w:type="spellEnd"/>
-      <w:r>
-        <w:t>, y otro desarrollador</w:t>
+        <w:t>ull stack, y otro desarrollador</w:t>
       </w:r>
       <w:r>
         <w:t xml:space="preserve"> </w:t>
@@ -880,26 +832,13 @@
         <w:t>conta</w:t>
       </w:r>
       <w:r>
-        <w:t xml:space="preserve">mos con un desarrollador especializado en el </w:t>
-      </w:r>
-      <w:proofErr w:type="spellStart"/>
-      <w:r>
-        <w:t>backend</w:t>
-      </w:r>
-      <w:proofErr w:type="spellEnd"/>
+        <w:t>mos con un desarrollador especializado en el backend</w:t>
+      </w:r>
       <w:r>
         <w:t>. Por último,</w:t>
       </w:r>
       <w:r>
-        <w:t xml:space="preserve"> 2 </w:t>
-      </w:r>
-      <w:proofErr w:type="spellStart"/>
-      <w:r>
-        <w:t>testers</w:t>
-      </w:r>
-      <w:proofErr w:type="spellEnd"/>
-      <w:r>
-        <w:t xml:space="preserve"> los cuales se encargarán de probar todo el producto.</w:t>
+        <w:t xml:space="preserve"> 2 testers los cuales se encargarán de probar todo el producto.</w:t>
       </w:r>
     </w:p>
     <w:p>
@@ -950,13 +889,8 @@
           <w:u w:val="single"/>
         </w:rPr>
       </w:pPr>
-      <w:proofErr w:type="spellStart"/>
-      <w:r>
-        <w:t>Fallatti</w:t>
-      </w:r>
-      <w:proofErr w:type="spellEnd"/>
-      <w:r>
-        <w:t xml:space="preserve"> Franco: L</w:t>
+      <w:r>
+        <w:t>Fallatti Franco: L</w:t>
       </w:r>
       <w:r>
         <w:t>íder de desarrollo</w:t>
@@ -1004,13 +938,8 @@
         <w:t xml:space="preserve"> </w:t>
       </w:r>
       <w:r>
-        <w:t xml:space="preserve">full </w:t>
-      </w:r>
-      <w:proofErr w:type="spellStart"/>
-      <w:r>
-        <w:t>stack</w:t>
-      </w:r>
-      <w:proofErr w:type="spellEnd"/>
+        <w:t>full stack</w:t>
+      </w:r>
     </w:p>
     <w:p>
       <w:pPr>
@@ -1036,13 +965,8 @@
         <w:t xml:space="preserve">esarrollador </w:t>
       </w:r>
       <w:r>
-        <w:t xml:space="preserve">full </w:t>
-      </w:r>
-      <w:proofErr w:type="spellStart"/>
-      <w:r>
-        <w:t>stack</w:t>
-      </w:r>
-      <w:proofErr w:type="spellEnd"/>
+        <w:t>full stack</w:t>
+      </w:r>
     </w:p>
     <w:p>
       <w:pPr>
@@ -1061,11 +985,9 @@
       <w:r>
         <w:t xml:space="preserve"> Facundo: </w:t>
       </w:r>
-      <w:proofErr w:type="spellStart"/>
       <w:r>
         <w:t>Tester</w:t>
       </w:r>
-      <w:proofErr w:type="spellEnd"/>
     </w:p>
     <w:p>
       <w:pPr>
@@ -1079,13 +1001,8 @@
         </w:rPr>
       </w:pPr>
       <w:r>
-        <w:t xml:space="preserve">Gonzales Federico: </w:t>
-      </w:r>
-      <w:proofErr w:type="spellStart"/>
-      <w:r>
-        <w:t>Tester</w:t>
-      </w:r>
-      <w:proofErr w:type="spellEnd"/>
+        <w:t>Gonzales Federico: Tester</w:t>
+      </w:r>
     </w:p>
     <w:p>
       <w:r>
@@ -1144,16 +1061,11 @@
     </w:p>
     <w:p>
       <w:r>
-        <w:t xml:space="preserve">Luego en </w:t>
-      </w:r>
-      <w:proofErr w:type="spellStart"/>
-      <w:r>
-        <w:t>sprint</w:t>
+        <w:t>Luego en sprint</w:t>
       </w:r>
       <w:r>
         <w:t>s</w:t>
       </w:r>
-      <w:proofErr w:type="spellEnd"/>
       <w:r>
         <w:t xml:space="preserve"> los cuales duraran dos</w:t>
       </w:r>
@@ -1185,15 +1097,7 @@
         <w:t>os días sábados/doming</w:t>
       </w:r>
       <w:r>
-        <w:t xml:space="preserve">os realizaremos un sprint </w:t>
-      </w:r>
-      <w:proofErr w:type="spellStart"/>
-      <w:r>
-        <w:t>Weekly</w:t>
-      </w:r>
-      <w:proofErr w:type="spellEnd"/>
-      <w:r>
-        <w:t xml:space="preserve"> donde analizaremos el trabajo realizado esa semana</w:t>
+        <w:t>os realizaremos un sprint Weekly donde analizaremos el trabajo realizado esa semana</w:t>
       </w:r>
       <w:r>
         <w:t xml:space="preserve"> y diremos que complicaciones </w:t>
@@ -1216,28 +1120,12 @@
     </w:p>
     <w:p>
       <w:r>
-        <w:t>Además de estas reuniones, tendremos los martes y jueves reuniones “Retro-</w:t>
-      </w:r>
-      <w:proofErr w:type="spellStart"/>
-      <w:r>
-        <w:t>Review</w:t>
-      </w:r>
-      <w:proofErr w:type="spellEnd"/>
-      <w:r>
-        <w:t>” de consulta con los clientes. En estas reuniones lo que haremos será sacarnos las dudas que vayan surgiendo con respecto a diferentes aspectos del producto, para luego poder refinar los requerimientos o en todo caso agregar/quitar requerimientos.</w:t>
+        <w:t>Además de estas reuniones, tendremos los martes y jueves reuniones “Retro-Review” de consulta con los clientes. En estas reuniones lo que haremos será sacarnos las dudas que vayan surgiendo con respecto a diferentes aspectos del producto, para luego poder refinar los requerimientos o en todo caso agregar/quitar requerimientos.</w:t>
       </w:r>
     </w:p>
     <w:p>
       <w:r>
-        <w:t xml:space="preserve">El resto de reuniones como por ejemplo la </w:t>
-      </w:r>
-      <w:proofErr w:type="spellStart"/>
-      <w:r>
-        <w:t>daily</w:t>
-      </w:r>
-      <w:proofErr w:type="spellEnd"/>
-      <w:r>
-        <w:t xml:space="preserve"> no las realizaremos por falta de tiempo, y </w:t>
+        <w:t xml:space="preserve">El resto de reuniones como por ejemplo la daily no las realizaremos por falta de tiempo, y </w:t>
       </w:r>
       <w:r>
         <w:t>por qué</w:t>
@@ -1246,15 +1134,7 @@
         <w:t xml:space="preserve"> no las vemos tan</w:t>
       </w:r>
       <w:r>
-        <w:t xml:space="preserve"> necesarias al ser </w:t>
-      </w:r>
-      <w:proofErr w:type="spellStart"/>
-      <w:r>
-        <w:t>sprints</w:t>
-      </w:r>
-      <w:proofErr w:type="spellEnd"/>
-      <w:r>
-        <w:t xml:space="preserve"> de dos semanas, y ya tener una reunión semanal, así como las reuniones de consulta con los clientes.</w:t>
+        <w:t xml:space="preserve"> necesarias al ser sprints de dos semanas, y ya tener una reunión semanal, así como las reuniones de consulta con los clientes.</w:t>
       </w:r>
     </w:p>
     <w:p/>
@@ -1302,15 +1182,7 @@
         <w:t xml:space="preserve"> </w:t>
       </w:r>
       <w:r>
-        <w:t xml:space="preserve">JavaScript, CSS, </w:t>
-      </w:r>
-      <w:proofErr w:type="spellStart"/>
-      <w:r>
-        <w:t>React</w:t>
-      </w:r>
-      <w:proofErr w:type="spellEnd"/>
-      <w:r>
-        <w:t>-native como lenguajes en lo</w:t>
+        <w:t>JavaScript, CSS, React-native como lenguajes en lo</w:t>
       </w:r>
       <w:r>
         <w:t>s que se programara</w:t>
@@ -1336,12 +1208,10 @@
           <w:numId w:val="5"/>
         </w:numPr>
       </w:pPr>
-      <w:proofErr w:type="spellStart"/>
       <w:r>
         <w:lastRenderedPageBreak/>
         <w:t>Flask</w:t>
       </w:r>
-      <w:proofErr w:type="spellEnd"/>
       <w:r>
         <w:t xml:space="preserve"> para la realización de microservicios en el sistema</w:t>
       </w:r>
@@ -1388,15 +1258,7 @@
         </w:numPr>
       </w:pPr>
       <w:r>
-        <w:t xml:space="preserve">Visual Studio </w:t>
-      </w:r>
-      <w:proofErr w:type="spellStart"/>
-      <w:r>
-        <w:t>Code</w:t>
-      </w:r>
-      <w:proofErr w:type="spellEnd"/>
-      <w:r>
-        <w:t xml:space="preserve"> como IDE de desarrollo</w:t>
+        <w:t>Visual Studio Code como IDE de desarrollo</w:t>
       </w:r>
     </w:p>
     <w:p>
@@ -1419,21 +1281,14 @@
           <w:numId w:val="5"/>
         </w:numPr>
       </w:pPr>
-      <w:proofErr w:type="spellStart"/>
       <w:r>
         <w:t>Jest</w:t>
       </w:r>
-      <w:proofErr w:type="spellEnd"/>
       <w:r>
         <w:t xml:space="preserve">, </w:t>
       </w:r>
-      <w:proofErr w:type="spellStart"/>
-      <w:r>
-        <w:t>Pytest</w:t>
-      </w:r>
-      <w:proofErr w:type="spellEnd"/>
-      <w:r>
-        <w:t xml:space="preserve"> </w:t>
+      <w:r>
+        <w:t xml:space="preserve">Pytest </w:t>
       </w:r>
       <w:r>
         <w:t xml:space="preserve">y </w:t>
@@ -1468,13 +1323,8 @@
           <w:numId w:val="5"/>
         </w:numPr>
       </w:pPr>
-      <w:proofErr w:type="spellStart"/>
-      <w:r>
-        <w:t>Figma</w:t>
-      </w:r>
-      <w:proofErr w:type="spellEnd"/>
-      <w:r>
-        <w:t xml:space="preserve"> como sistema de diseñ</w:t>
+      <w:r>
+        <w:t>Figma como sistema de diseñ</w:t>
       </w:r>
       <w:r>
         <w:t>o</w:t>
@@ -1492,15 +1342,7 @@
         </w:numPr>
       </w:pPr>
       <w:r>
-        <w:t xml:space="preserve">Google </w:t>
-      </w:r>
-      <w:proofErr w:type="spellStart"/>
-      <w:r>
-        <w:t>Collab</w:t>
-      </w:r>
-      <w:proofErr w:type="spellEnd"/>
-      <w:r>
-        <w:t xml:space="preserve"> como editor online para el desarrollo de modelos IA</w:t>
+        <w:t>Google Collab como editor online para el desarrollo de modelos IA</w:t>
       </w:r>
     </w:p>
     <w:p>
@@ -1511,24 +1353,14 @@
           <w:numId w:val="5"/>
         </w:numPr>
       </w:pPr>
-      <w:proofErr w:type="spellStart"/>
       <w:r>
         <w:t>Whatsapp</w:t>
       </w:r>
-      <w:proofErr w:type="spellEnd"/>
       <w:r>
         <w:t>, mail</w:t>
       </w:r>
       <w:r>
-        <w:t xml:space="preserve"> y </w:t>
-      </w:r>
-      <w:proofErr w:type="spellStart"/>
-      <w:r>
-        <w:t>Discord</w:t>
-      </w:r>
-      <w:proofErr w:type="spellEnd"/>
-      <w:r>
-        <w:t xml:space="preserve"> como herramientas de comunicación internas</w:t>
+        <w:t xml:space="preserve"> y Discord como herramientas de comunicación internas</w:t>
       </w:r>
     </w:p>
     <w:p>
@@ -1539,13 +1371,8 @@
           <w:numId w:val="5"/>
         </w:numPr>
       </w:pPr>
-      <w:proofErr w:type="spellStart"/>
-      <w:r>
-        <w:t>ChatGPT</w:t>
-      </w:r>
-      <w:proofErr w:type="spellEnd"/>
-      <w:r>
-        <w:t xml:space="preserve"> para consultas de todo tipo</w:t>
+      <w:r>
+        <w:t>ChatGPT para consultas de todo tipo</w:t>
       </w:r>
     </w:p>
     <w:p>
@@ -1556,13 +1383,8 @@
           <w:numId w:val="5"/>
         </w:numPr>
       </w:pPr>
-      <w:proofErr w:type="spellStart"/>
-      <w:r>
-        <w:t>Postman</w:t>
-      </w:r>
-      <w:proofErr w:type="spellEnd"/>
-      <w:r>
-        <w:t xml:space="preserve"> para la prueba de APIS</w:t>
+      <w:r>
+        <w:t>Postman para la prueba de APIS</w:t>
       </w:r>
     </w:p>
     <w:p/>
@@ -2249,23 +2071,7 @@
                 <w:sz w:val="16"/>
                 <w:szCs w:val="14"/>
               </w:rPr>
-              <w:t xml:space="preserve"> como también cualquier acción en cualquiera de los </w:t>
-            </w:r>
-            <w:proofErr w:type="spellStart"/>
-            <w:r>
-              <w:rPr>
-                <w:sz w:val="16"/>
-                <w:szCs w:val="14"/>
-              </w:rPr>
-              <w:t>abm</w:t>
-            </w:r>
-            <w:proofErr w:type="spellEnd"/>
-            <w:r>
-              <w:rPr>
-                <w:sz w:val="16"/>
-                <w:szCs w:val="14"/>
-              </w:rPr>
-              <w:t xml:space="preserve"> disponibles en el sistema</w:t>
+              <w:t xml:space="preserve"> como también cualquier acción en cualquiera de los abm disponibles en el sistema</w:t>
             </w:r>
           </w:p>
         </w:tc>
@@ -2734,15 +2540,13 @@
               </w:rPr>
               <w:t xml:space="preserve">. Además, </w:t>
             </w:r>
-            <w:proofErr w:type="gramStart"/>
             <w:r>
               <w:rPr>
                 <w:sz w:val="16"/>
                 <w:szCs w:val="14"/>
               </w:rPr>
-              <w:t>habrán</w:t>
-            </w:r>
-            <w:proofErr w:type="gramEnd"/>
+              <w:t>habrá</w:t>
+            </w:r>
             <w:r>
               <w:rPr>
                 <w:sz w:val="16"/>
@@ -3132,6 +2936,72 @@
                 <w:szCs w:val="14"/>
               </w:rPr>
               <w:t>El sistema en los reportes no pondrá información confidencial de las personas</w:t>
+            </w:r>
+          </w:p>
+        </w:tc>
+      </w:tr>
+      <w:tr>
+        <w:trPr>
+          <w:trHeight w:val="973"/>
+          <w:jc w:val="center"/>
+        </w:trPr>
+        <w:tc>
+          <w:tcPr>
+            <w:tcW w:w="3535" w:type="dxa"/>
+          </w:tcPr>
+          <w:p>
+            <w:pPr>
+              <w:rPr>
+                <w:sz w:val="16"/>
+                <w:szCs w:val="14"/>
+              </w:rPr>
+            </w:pPr>
+            <w:r>
+              <w:rPr>
+                <w:sz w:val="16"/>
+                <w:szCs w:val="14"/>
+              </w:rPr>
+              <w:t>Configuraciones del sistema</w:t>
+            </w:r>
+          </w:p>
+        </w:tc>
+        <w:tc>
+          <w:tcPr>
+            <w:tcW w:w="3535" w:type="dxa"/>
+          </w:tcPr>
+          <w:p>
+            <w:pPr>
+              <w:rPr>
+                <w:sz w:val="16"/>
+                <w:szCs w:val="14"/>
+              </w:rPr>
+            </w:pPr>
+            <w:r>
+              <w:rPr>
+                <w:sz w:val="16"/>
+                <w:szCs w:val="14"/>
+              </w:rPr>
+              <w:t>El sistema permitirá configurar diferentes aspectos del mismo, a los diferentes tipos de usuarios del sistema</w:t>
+            </w:r>
+          </w:p>
+        </w:tc>
+        <w:tc>
+          <w:tcPr>
+            <w:tcW w:w="3536" w:type="dxa"/>
+          </w:tcPr>
+          <w:p>
+            <w:pPr>
+              <w:rPr>
+                <w:sz w:val="16"/>
+                <w:szCs w:val="14"/>
+              </w:rPr>
+            </w:pPr>
+            <w:r>
+              <w:rPr>
+                <w:sz w:val="16"/>
+                <w:szCs w:val="14"/>
+              </w:rPr>
+              <w:t>El sistema no permitirá por ejemplo el cambio de permisos de un rol desde estas configuraciones disponibles</w:t>
             </w:r>
           </w:p>
         </w:tc>
@@ -3162,23 +3032,10 @@
         <w:t xml:space="preserve"> formalmente</w:t>
       </w:r>
       <w:r>
-        <w:t xml:space="preserve"> con el </w:t>
-      </w:r>
-      <w:proofErr w:type="spellStart"/>
-      <w:r>
-        <w:t>product</w:t>
-      </w:r>
-      <w:proofErr w:type="spellEnd"/>
-      <w:r>
-        <w:t xml:space="preserve"> </w:t>
-      </w:r>
-      <w:proofErr w:type="spellStart"/>
-      <w:r>
-        <w:t>owner</w:t>
-      </w:r>
-      <w:proofErr w:type="spellEnd"/>
-      <w:r>
-        <w:t xml:space="preserve"> cada</w:t>
+        <w:t xml:space="preserve"> con el product</w:t>
+      </w:r>
+      <w:r>
+        <w:t xml:space="preserve"> owner cada</w:t>
       </w:r>
       <w:r>
         <w:t xml:space="preserve"> 2 semanas</w:t>
@@ -3242,13 +3099,8 @@
       <w:r>
         <w:t>y/</w:t>
       </w:r>
-      <w:proofErr w:type="spellStart"/>
-      <w:r>
-        <w:t>o</w:t>
-      </w:r>
-      <w:proofErr w:type="spellEnd"/>
-      <w:r>
-        <w:t xml:space="preserve"> </w:t>
+      <w:r>
+        <w:t xml:space="preserve">o </w:t>
       </w:r>
       <w:r>
         <w:t>observaciones encontradas</w:t>
@@ -3437,25 +3289,6 @@
           <w:bCs/>
         </w:rPr>
         <w:t xml:space="preserve"> DEL MISMO</w:t>
-      </w:r>
-    </w:p>
-    <w:p>
-      <w:r>
-        <w:t>Cualquier contacto externo con algún miembro del equipo deberá realizarse a través de los mails correspondientes que se indica</w:t>
-      </w:r>
-      <w:r>
-        <w:t xml:space="preserve">ron al inicio de este documento, o por canales de comunicación típicos, como por ejemplo </w:t>
-      </w:r>
-      <w:proofErr w:type="spellStart"/>
-      <w:r>
-        <w:t>W</w:t>
-      </w:r>
-      <w:r>
-        <w:t>hatsapp</w:t>
-      </w:r>
-      <w:proofErr w:type="spellEnd"/>
-      <w:r>
-        <w:t>.</w:t>
       </w:r>
     </w:p>
     <w:tbl>
@@ -3702,11 +3535,9 @@
             <w:pPr>
               <w:jc w:val="center"/>
             </w:pPr>
-            <w:proofErr w:type="spellStart"/>
             <w:r>
               <w:t>Weekly</w:t>
             </w:r>
-            <w:proofErr w:type="spellEnd"/>
           </w:p>
         </w:tc>
         <w:tc>
@@ -3732,11 +3563,9 @@
             <w:pPr>
               <w:jc w:val="center"/>
             </w:pPr>
-            <w:proofErr w:type="spellStart"/>
             <w:r>
               <w:t>Meet</w:t>
             </w:r>
-            <w:proofErr w:type="spellEnd"/>
           </w:p>
         </w:tc>
         <w:tc>
@@ -3814,11 +3643,9 @@
             <w:pPr>
               <w:jc w:val="center"/>
             </w:pPr>
-            <w:proofErr w:type="spellStart"/>
             <w:r>
               <w:t>Meet</w:t>
             </w:r>
-            <w:proofErr w:type="spellEnd"/>
           </w:p>
         </w:tc>
         <w:tc>
@@ -4249,15 +4076,7 @@
         <w:t>, ingreso o egreso, automático o manual, lugares permitidos</w:t>
       </w:r>
       <w:r>
-        <w:t xml:space="preserve">, </w:t>
-      </w:r>
-      <w:proofErr w:type="spellStart"/>
-      <w:r>
-        <w:t>abm</w:t>
-      </w:r>
-      <w:proofErr w:type="spellEnd"/>
-      <w:r>
-        <w:t xml:space="preserve"> utilizado, alta/modificación/desactivación, descripción de la acción y si se realizó la apertura o cierre del día</w:t>
+        <w:t>, abm utilizado, alta/modificación/desactivación, descripción de la acción y si se realizó la apertura o cierre del día</w:t>
       </w:r>
       <w:r>
         <w:t>, Id de excepcion creada</w:t>
@@ -4853,15 +4672,7 @@
         <w:t>El reporte</w:t>
       </w:r>
       <w:r>
-        <w:t xml:space="preserve"> muestra la cantidad total de visitantes que autentico el usuario </w:t>
-      </w:r>
-      <w:proofErr w:type="spellStart"/>
-      <w:r>
-        <w:t>logueado</w:t>
-      </w:r>
-      <w:proofErr w:type="spellEnd"/>
-      <w:r>
-        <w:t xml:space="preserve">. Estos reportes pueden verlos los usuarios de seguridad de </w:t>
+        <w:t xml:space="preserve"> muestra la cantidad total de visitantes que autentico el usuario logueado. Estos reportes pueden verlos los usuarios de seguridad de </w:t>
       </w:r>
       <w:r>
         <w:t>accesos.</w:t>
@@ -5007,7 +4818,10 @@
         <w:spacing w:after="240" w:line="276" w:lineRule="auto"/>
       </w:pPr>
       <w:r>
-        <w:t>RFD19: El sistema debe permitir la modificación del ruteo de conexión del sistema, esto en caso de que los servidores o donde sea que estuviera alojado el sistema online se caiga o sea deshabilitado por cualquier motivo</w:t>
+        <w:t>RFD19: El sistema debe permitir l</w:t>
+      </w:r>
+      <w:r>
+        <w:t>a configuración de distintos aspectos del sistema como por ejemplo el ruteo de la conexión, los iconos institucionales de la misma, el poder configurar el mail al que van a ir dirigidos los reportes confidenciales, entre otras configuraciones.</w:t>
       </w:r>
     </w:p>
     <w:p>
@@ -5121,9 +4935,9 @@
           <w:lang w:val="en-US"/>
         </w:rPr>
         <w:drawing>
-          <wp:inline distT="0" distB="0" distL="0" distR="0" wp14:anchorId="6AC488E7" wp14:editId="4C8373BF">
-            <wp:extent cx="7947897" cy="5979358"/>
-            <wp:effectExtent l="0" t="6350" r="8890" b="8890"/>
+          <wp:inline distT="0" distB="0" distL="0" distR="0" wp14:anchorId="6AC488E7" wp14:editId="595F289A">
+            <wp:extent cx="7953375" cy="6048992"/>
+            <wp:effectExtent l="0" t="0" r="0" b="0"/>
             <wp:docPr id="1487901564" name="Graphic 1"/>
             <wp:cNvGraphicFramePr>
               <a:graphicFrameLocks xmlns:a="http://schemas.openxmlformats.org/drawingml/2006/main" noChangeAspect="1"/>
@@ -5153,7 +4967,7 @@
                   <pic:spPr>
                     <a:xfrm rot="5400000">
                       <a:off x="0" y="0"/>
-                      <a:ext cx="7953953" cy="5983914"/>
+                      <a:ext cx="7961446" cy="6055131"/>
                     </a:xfrm>
                     <a:prstGeom prst="rect">
                       <a:avLst/>
@@ -5385,23 +5199,7 @@
                 <w:sz w:val="16"/>
                 <w:szCs w:val="16"/>
               </w:rPr>
-              <w:t xml:space="preserve">Master Security </w:t>
-            </w:r>
-            <w:proofErr w:type="spellStart"/>
-            <w:r>
-              <w:rPr>
-                <w:sz w:val="16"/>
-                <w:szCs w:val="16"/>
-              </w:rPr>
-              <w:t>System</w:t>
-            </w:r>
-            <w:proofErr w:type="spellEnd"/>
-            <w:r>
-              <w:rPr>
-                <w:sz w:val="16"/>
-                <w:szCs w:val="16"/>
-              </w:rPr>
-              <w:t xml:space="preserve"> (MSS)</w:t>
+              <w:t>Master Security System (MSS)</w:t>
             </w:r>
           </w:p>
         </w:tc>
@@ -6959,23 +6757,7 @@
                 <w:sz w:val="16"/>
                 <w:szCs w:val="16"/>
               </w:rPr>
-              <w:t xml:space="preserve">Se definen </w:t>
-            </w:r>
-            <w:proofErr w:type="spellStart"/>
-            <w:r>
-              <w:rPr>
-                <w:sz w:val="16"/>
-                <w:szCs w:val="16"/>
-              </w:rPr>
-              <w:t>lo</w:t>
-            </w:r>
-            <w:proofErr w:type="spellEnd"/>
-            <w:r>
-              <w:rPr>
-                <w:sz w:val="16"/>
-                <w:szCs w:val="16"/>
-              </w:rPr>
-              <w:t xml:space="preserve"> roles de cada integrante del equipo</w:t>
+              <w:t>Se definen lo roles de cada integrante del equipo</w:t>
             </w:r>
           </w:p>
         </w:tc>
@@ -7678,23 +7460,7 @@
                 <w:sz w:val="16"/>
                 <w:szCs w:val="16"/>
               </w:rPr>
-              <w:t xml:space="preserve">Realización del control de avances del proyecto y creación de la </w:t>
-            </w:r>
-            <w:proofErr w:type="spellStart"/>
-            <w:r>
-              <w:rPr>
-                <w:sz w:val="16"/>
-                <w:szCs w:val="16"/>
-              </w:rPr>
-              <w:t>ppt</w:t>
-            </w:r>
-            <w:proofErr w:type="spellEnd"/>
-            <w:r>
-              <w:rPr>
-                <w:sz w:val="16"/>
-                <w:szCs w:val="16"/>
-              </w:rPr>
-              <w:t xml:space="preserve"> de presentación</w:t>
+              <w:t>Realización del control de avances del proyecto y creación de la ppt de presentación</w:t>
             </w:r>
           </w:p>
         </w:tc>
@@ -7811,23 +7577,7 @@
                 <w:sz w:val="16"/>
                 <w:szCs w:val="16"/>
               </w:rPr>
-              <w:t xml:space="preserve">Realización del control de avances del proyecto y creación de la </w:t>
-            </w:r>
-            <w:proofErr w:type="spellStart"/>
-            <w:r>
-              <w:rPr>
-                <w:sz w:val="16"/>
-                <w:szCs w:val="16"/>
-              </w:rPr>
-              <w:t>ppt</w:t>
-            </w:r>
-            <w:proofErr w:type="spellEnd"/>
-            <w:r>
-              <w:rPr>
-                <w:sz w:val="16"/>
-                <w:szCs w:val="16"/>
-              </w:rPr>
-              <w:t xml:space="preserve"> de presentación</w:t>
+              <w:t>Realización del control de avances del proyecto y creación de la ppt de presentación</w:t>
             </w:r>
           </w:p>
         </w:tc>
@@ -7943,23 +7693,7 @@
                 <w:sz w:val="16"/>
                 <w:szCs w:val="16"/>
               </w:rPr>
-              <w:t xml:space="preserve">Realización del control de avances del proyecto y creación de la </w:t>
-            </w:r>
-            <w:proofErr w:type="spellStart"/>
-            <w:r>
-              <w:rPr>
-                <w:sz w:val="16"/>
-                <w:szCs w:val="16"/>
-              </w:rPr>
-              <w:t>ppt</w:t>
-            </w:r>
-            <w:proofErr w:type="spellEnd"/>
-            <w:r>
-              <w:rPr>
-                <w:sz w:val="16"/>
-                <w:szCs w:val="16"/>
-              </w:rPr>
-              <w:t xml:space="preserve"> de presentación</w:t>
+              <w:t>Realización del control de avances del proyecto y creación de la ppt de presentación</w:t>
             </w:r>
           </w:p>
         </w:tc>
@@ -8075,23 +7809,7 @@
                 <w:sz w:val="16"/>
                 <w:szCs w:val="16"/>
               </w:rPr>
-              <w:t xml:space="preserve">Realización del control de avances del proyecto y creación de la </w:t>
-            </w:r>
-            <w:proofErr w:type="spellStart"/>
-            <w:r>
-              <w:rPr>
-                <w:sz w:val="16"/>
-                <w:szCs w:val="16"/>
-              </w:rPr>
-              <w:t>ppt</w:t>
-            </w:r>
-            <w:proofErr w:type="spellEnd"/>
-            <w:r>
-              <w:rPr>
-                <w:sz w:val="16"/>
-                <w:szCs w:val="16"/>
-              </w:rPr>
-              <w:t xml:space="preserve"> de presentación</w:t>
+              <w:t>Realización del control de avances del proyecto y creación de la ppt de presentación</w:t>
             </w:r>
           </w:p>
         </w:tc>
@@ -8207,23 +7925,7 @@
                 <w:sz w:val="16"/>
                 <w:szCs w:val="16"/>
               </w:rPr>
-              <w:t xml:space="preserve">Realización del control de avances del proyecto y creación de la </w:t>
-            </w:r>
-            <w:proofErr w:type="spellStart"/>
-            <w:r>
-              <w:rPr>
-                <w:sz w:val="16"/>
-                <w:szCs w:val="16"/>
-              </w:rPr>
-              <w:t>ppt</w:t>
-            </w:r>
-            <w:proofErr w:type="spellEnd"/>
-            <w:r>
-              <w:rPr>
-                <w:sz w:val="16"/>
-                <w:szCs w:val="16"/>
-              </w:rPr>
-              <w:t xml:space="preserve"> de presentación</w:t>
+              <w:t>Realización del control de avances del proyecto y creación de la ppt de presentación</w:t>
             </w:r>
           </w:p>
         </w:tc>
@@ -9820,7 +9522,6 @@
                 <w:szCs w:val="16"/>
               </w:rPr>
             </w:pPr>
-            <w:proofErr w:type="spellStart"/>
             <w:r>
               <w:rPr>
                 <w:sz w:val="16"/>
@@ -9828,7 +9529,6 @@
               </w:rPr>
               <w:t>Testing</w:t>
             </w:r>
-            <w:proofErr w:type="spellEnd"/>
           </w:p>
         </w:tc>
         <w:tc>
@@ -9982,17 +9682,8 @@
                 <w:sz w:val="16"/>
                 <w:szCs w:val="16"/>
               </w:rPr>
-              <w:t xml:space="preserve">k y </w:t>
-            </w:r>
-            <w:proofErr w:type="spellStart"/>
-            <w:r>
-              <w:rPr>
-                <w:sz w:val="16"/>
-                <w:szCs w:val="16"/>
-              </w:rPr>
-              <w:t>front</w:t>
-            </w:r>
-            <w:proofErr w:type="spellEnd"/>
+              <w:t>k y front</w:t>
+            </w:r>
           </w:p>
         </w:tc>
         <w:tc>
@@ -10124,17 +9815,8 @@
                 <w:sz w:val="16"/>
                 <w:szCs w:val="16"/>
               </w:rPr>
-              <w:t xml:space="preserve">k y </w:t>
-            </w:r>
-            <w:proofErr w:type="spellStart"/>
-            <w:r>
-              <w:rPr>
-                <w:sz w:val="16"/>
-                <w:szCs w:val="16"/>
-              </w:rPr>
-              <w:t>front</w:t>
-            </w:r>
-            <w:proofErr w:type="spellEnd"/>
+              <w:t>k y front</w:t>
+            </w:r>
           </w:p>
         </w:tc>
         <w:tc>
@@ -10266,17 +9948,8 @@
                 <w:sz w:val="16"/>
                 <w:szCs w:val="16"/>
               </w:rPr>
-              <w:t xml:space="preserve">k y </w:t>
-            </w:r>
-            <w:proofErr w:type="spellStart"/>
-            <w:r>
-              <w:rPr>
-                <w:sz w:val="16"/>
-                <w:szCs w:val="16"/>
-              </w:rPr>
-              <w:t>front</w:t>
-            </w:r>
-            <w:proofErr w:type="spellEnd"/>
+              <w:t>k y front</w:t>
+            </w:r>
           </w:p>
         </w:tc>
         <w:tc>
@@ -10408,17 +10081,8 @@
                 <w:sz w:val="16"/>
                 <w:szCs w:val="16"/>
               </w:rPr>
-              <w:t xml:space="preserve">k y </w:t>
-            </w:r>
-            <w:proofErr w:type="spellStart"/>
-            <w:r>
-              <w:rPr>
-                <w:sz w:val="16"/>
-                <w:szCs w:val="16"/>
-              </w:rPr>
-              <w:t>front</w:t>
-            </w:r>
-            <w:proofErr w:type="spellEnd"/>
+              <w:t>k y front</w:t>
+            </w:r>
           </w:p>
         </w:tc>
         <w:tc>
@@ -11324,17 +10988,8 @@
                 <w:sz w:val="16"/>
                 <w:szCs w:val="16"/>
               </w:rPr>
-              <w:t xml:space="preserve">Actualización de la documentación de </w:t>
-            </w:r>
-            <w:proofErr w:type="spellStart"/>
-            <w:r>
-              <w:rPr>
-                <w:sz w:val="16"/>
-                <w:szCs w:val="16"/>
-              </w:rPr>
-              <w:t>testing</w:t>
-            </w:r>
-            <w:proofErr w:type="spellEnd"/>
+              <w:t>Actualización de la documentación de testing</w:t>
+            </w:r>
           </w:p>
         </w:tc>
         <w:tc>
@@ -11355,23 +11010,7 @@
                 <w:sz w:val="16"/>
                 <w:szCs w:val="16"/>
               </w:rPr>
-              <w:t xml:space="preserve">Se actualiza el documento de </w:t>
-            </w:r>
-            <w:proofErr w:type="spellStart"/>
-            <w:r>
-              <w:rPr>
-                <w:sz w:val="16"/>
-                <w:szCs w:val="16"/>
-              </w:rPr>
-              <w:t>testing</w:t>
-            </w:r>
-            <w:proofErr w:type="spellEnd"/>
-            <w:r>
-              <w:rPr>
-                <w:sz w:val="16"/>
-                <w:szCs w:val="16"/>
-              </w:rPr>
-              <w:t xml:space="preserve"> según sea necesario</w:t>
+              <w:t>Se actualiza el documento de testing según sea necesario</w:t>
             </w:r>
           </w:p>
         </w:tc>
@@ -11487,17 +11126,8 @@
                 <w:sz w:val="16"/>
                 <w:szCs w:val="16"/>
               </w:rPr>
-              <w:t xml:space="preserve">Actualización de la documentación de </w:t>
-            </w:r>
-            <w:proofErr w:type="spellStart"/>
-            <w:r>
-              <w:rPr>
-                <w:sz w:val="16"/>
-                <w:szCs w:val="16"/>
-              </w:rPr>
-              <w:t>testing</w:t>
-            </w:r>
-            <w:proofErr w:type="spellEnd"/>
+              <w:t>Actualización de la documentación de testing</w:t>
+            </w:r>
           </w:p>
         </w:tc>
         <w:tc>
@@ -11612,17 +11242,8 @@
                 <w:sz w:val="16"/>
                 <w:szCs w:val="16"/>
               </w:rPr>
-              <w:t xml:space="preserve">Actualización de la documentación de </w:t>
-            </w:r>
-            <w:proofErr w:type="spellStart"/>
-            <w:r>
-              <w:rPr>
-                <w:sz w:val="16"/>
-                <w:szCs w:val="16"/>
-              </w:rPr>
-              <w:t>testing</w:t>
-            </w:r>
-            <w:proofErr w:type="spellEnd"/>
+              <w:t>Actualización de la documentación de testing</w:t>
+            </w:r>
           </w:p>
         </w:tc>
         <w:tc>
@@ -11737,17 +11358,8 @@
                 <w:sz w:val="16"/>
                 <w:szCs w:val="16"/>
               </w:rPr>
-              <w:t xml:space="preserve">Actualización de la documentación de </w:t>
-            </w:r>
-            <w:proofErr w:type="spellStart"/>
-            <w:r>
-              <w:rPr>
-                <w:sz w:val="16"/>
-                <w:szCs w:val="16"/>
-              </w:rPr>
-              <w:t>testing</w:t>
-            </w:r>
-            <w:proofErr w:type="spellEnd"/>
+              <w:t>Actualización de la documentación de testing</w:t>
+            </w:r>
           </w:p>
         </w:tc>
         <w:tc>
@@ -17405,21 +17017,12 @@
                 <w:szCs w:val="16"/>
               </w:rPr>
             </w:pPr>
-            <w:proofErr w:type="spellStart"/>
-            <w:r>
-              <w:rPr>
-                <w:sz w:val="16"/>
-                <w:szCs w:val="16"/>
-              </w:rPr>
-              <w:t>Testing</w:t>
-            </w:r>
-            <w:proofErr w:type="spellEnd"/>
-            <w:r>
-              <w:rPr>
-                <w:sz w:val="16"/>
-                <w:szCs w:val="16"/>
-              </w:rPr>
-              <w:t xml:space="preserve"> Tools</w:t>
+            <w:r>
+              <w:rPr>
+                <w:sz w:val="16"/>
+                <w:szCs w:val="16"/>
+              </w:rPr>
+              <w:t>Testing Tools</w:t>
             </w:r>
           </w:p>
         </w:tc>
@@ -17762,21 +17365,12 @@
                 <w:szCs w:val="16"/>
               </w:rPr>
             </w:pPr>
-            <w:proofErr w:type="spellStart"/>
-            <w:r>
-              <w:rPr>
-                <w:sz w:val="16"/>
-                <w:szCs w:val="16"/>
-              </w:rPr>
-              <w:t>React</w:t>
-            </w:r>
-            <w:proofErr w:type="spellEnd"/>
-            <w:r>
-              <w:rPr>
-                <w:sz w:val="16"/>
-                <w:szCs w:val="16"/>
-              </w:rPr>
-              <w:t xml:space="preserve"> native</w:t>
+            <w:r>
+              <w:rPr>
+                <w:sz w:val="16"/>
+                <w:szCs w:val="16"/>
+              </w:rPr>
+              <w:t>React native</w:t>
             </w:r>
           </w:p>
         </w:tc>
@@ -17887,7 +17481,6 @@
                 <w:szCs w:val="16"/>
               </w:rPr>
             </w:pPr>
-            <w:proofErr w:type="spellStart"/>
             <w:r>
               <w:rPr>
                 <w:sz w:val="16"/>
@@ -17895,7 +17488,6 @@
               </w:rPr>
               <w:t>Figma</w:t>
             </w:r>
-            <w:proofErr w:type="spellEnd"/>
           </w:p>
         </w:tc>
         <w:tc>
@@ -18005,7 +17597,6 @@
                 <w:szCs w:val="16"/>
               </w:rPr>
             </w:pPr>
-            <w:proofErr w:type="spellStart"/>
             <w:r>
               <w:rPr>
                 <w:sz w:val="16"/>
@@ -18013,7 +17604,6 @@
               </w:rPr>
               <w:t>Flask</w:t>
             </w:r>
-            <w:proofErr w:type="spellEnd"/>
           </w:p>
         </w:tc>
         <w:tc>
@@ -18034,17 +17624,8 @@
                 <w:sz w:val="16"/>
                 <w:szCs w:val="16"/>
               </w:rPr>
-              <w:t xml:space="preserve">Framework para desarrollo </w:t>
-            </w:r>
-            <w:proofErr w:type="spellStart"/>
-            <w:r>
-              <w:rPr>
-                <w:sz w:val="16"/>
-                <w:szCs w:val="16"/>
-              </w:rPr>
-              <w:t>backend</w:t>
-            </w:r>
-            <w:proofErr w:type="spellEnd"/>
+              <w:t>Framework para desarrollo backend</w:t>
+            </w:r>
           </w:p>
         </w:tc>
         <w:tc>
@@ -18060,21 +17641,12 @@
                 <w:szCs w:val="16"/>
               </w:rPr>
             </w:pPr>
-            <w:proofErr w:type="spellStart"/>
-            <w:r>
-              <w:rPr>
-                <w:sz w:val="16"/>
-                <w:szCs w:val="16"/>
-              </w:rPr>
-              <w:t>Fallatti</w:t>
-            </w:r>
-            <w:proofErr w:type="spellEnd"/>
-            <w:r>
-              <w:rPr>
-                <w:sz w:val="16"/>
-                <w:szCs w:val="16"/>
-              </w:rPr>
-              <w:t xml:space="preserve"> Franco</w:t>
+            <w:r>
+              <w:rPr>
+                <w:sz w:val="16"/>
+                <w:szCs w:val="16"/>
+              </w:rPr>
+              <w:t>Fallatti Franco</w:t>
             </w:r>
           </w:p>
         </w:tc>
@@ -18141,7 +17713,6 @@
                 <w:szCs w:val="16"/>
               </w:rPr>
             </w:pPr>
-            <w:proofErr w:type="spellStart"/>
             <w:r>
               <w:rPr>
                 <w:sz w:val="16"/>
@@ -18149,7 +17720,6 @@
               </w:rPr>
               <w:t>Backend</w:t>
             </w:r>
-            <w:proofErr w:type="spellEnd"/>
           </w:p>
         </w:tc>
         <w:tc>
@@ -18187,21 +17757,12 @@
                 <w:szCs w:val="16"/>
               </w:rPr>
             </w:pPr>
-            <w:proofErr w:type="spellStart"/>
-            <w:r>
-              <w:rPr>
-                <w:sz w:val="16"/>
-                <w:szCs w:val="16"/>
-              </w:rPr>
-              <w:t>Fallatti</w:t>
-            </w:r>
-            <w:proofErr w:type="spellEnd"/>
-            <w:r>
-              <w:rPr>
-                <w:sz w:val="16"/>
-                <w:szCs w:val="16"/>
-              </w:rPr>
-              <w:t xml:space="preserve"> Franco</w:t>
+            <w:r>
+              <w:rPr>
+                <w:sz w:val="16"/>
+                <w:szCs w:val="16"/>
+              </w:rPr>
+              <w:t>Fallatti Franco</w:t>
             </w:r>
           </w:p>
         </w:tc>
@@ -18268,21 +17829,12 @@
                 <w:szCs w:val="16"/>
               </w:rPr>
             </w:pPr>
-            <w:proofErr w:type="spellStart"/>
-            <w:r>
-              <w:rPr>
-                <w:sz w:val="16"/>
-                <w:szCs w:val="16"/>
-              </w:rPr>
-              <w:t>Backend</w:t>
-            </w:r>
-            <w:proofErr w:type="spellEnd"/>
-            <w:r>
-              <w:rPr>
-                <w:sz w:val="16"/>
-                <w:szCs w:val="16"/>
-              </w:rPr>
-              <w:t xml:space="preserve"> online</w:t>
+            <w:r>
+              <w:rPr>
+                <w:sz w:val="16"/>
+                <w:szCs w:val="16"/>
+              </w:rPr>
+              <w:t>Backend online</w:t>
             </w:r>
           </w:p>
         </w:tc>
@@ -18304,23 +17856,7 @@
                 <w:sz w:val="16"/>
                 <w:szCs w:val="16"/>
               </w:rPr>
-              <w:t xml:space="preserve">Desarrollo del </w:t>
-            </w:r>
-            <w:proofErr w:type="spellStart"/>
-            <w:r>
-              <w:rPr>
-                <w:sz w:val="16"/>
-                <w:szCs w:val="16"/>
-              </w:rPr>
-              <w:t>backend</w:t>
-            </w:r>
-            <w:proofErr w:type="spellEnd"/>
-            <w:r>
-              <w:rPr>
-                <w:sz w:val="16"/>
-                <w:szCs w:val="16"/>
-              </w:rPr>
-              <w:t xml:space="preserve"> con conexión a internet</w:t>
+              <w:t>Desarrollo del backend con conexión a internet</w:t>
             </w:r>
           </w:p>
         </w:tc>
@@ -18337,21 +17873,12 @@
                 <w:szCs w:val="16"/>
               </w:rPr>
             </w:pPr>
-            <w:proofErr w:type="spellStart"/>
-            <w:r>
-              <w:rPr>
-                <w:sz w:val="16"/>
-                <w:szCs w:val="16"/>
-              </w:rPr>
-              <w:t>Fallatti</w:t>
-            </w:r>
-            <w:proofErr w:type="spellEnd"/>
-            <w:r>
-              <w:rPr>
-                <w:sz w:val="16"/>
-                <w:szCs w:val="16"/>
-              </w:rPr>
-              <w:t xml:space="preserve"> Franco</w:t>
+            <w:r>
+              <w:rPr>
+                <w:sz w:val="16"/>
+                <w:szCs w:val="16"/>
+              </w:rPr>
+              <w:t>Fallatti Franco</w:t>
             </w:r>
           </w:p>
         </w:tc>
@@ -18423,33 +17950,8 @@
                 <w:sz w:val="16"/>
                 <w:szCs w:val="16"/>
               </w:rPr>
-              <w:t xml:space="preserve">Definición de </w:t>
-            </w:r>
-            <w:proofErr w:type="spellStart"/>
-            <w:r>
-              <w:rPr>
-                <w:sz w:val="16"/>
-                <w:szCs w:val="16"/>
-              </w:rPr>
-              <w:t>end</w:t>
-            </w:r>
-            <w:proofErr w:type="spellEnd"/>
-            <w:r>
-              <w:rPr>
-                <w:sz w:val="16"/>
-                <w:szCs w:val="16"/>
-              </w:rPr>
-              <w:t xml:space="preserve"> </w:t>
-            </w:r>
-            <w:proofErr w:type="spellStart"/>
-            <w:r>
-              <w:rPr>
-                <w:sz w:val="16"/>
-                <w:szCs w:val="16"/>
-              </w:rPr>
-              <w:t>points</w:t>
-            </w:r>
-            <w:proofErr w:type="spellEnd"/>
+              <w:t>Definición de end points</w:t>
+            </w:r>
           </w:p>
         </w:tc>
         <w:tc>
@@ -18470,23 +17972,7 @@
                 <w:sz w:val="16"/>
                 <w:szCs w:val="16"/>
               </w:rPr>
-              <w:t xml:space="preserve">Definición de las </w:t>
-            </w:r>
-            <w:proofErr w:type="spellStart"/>
-            <w:r>
-              <w:rPr>
-                <w:sz w:val="16"/>
-                <w:szCs w:val="16"/>
-              </w:rPr>
-              <w:t>url</w:t>
-            </w:r>
-            <w:proofErr w:type="spellEnd"/>
-            <w:r>
-              <w:rPr>
-                <w:sz w:val="16"/>
-                <w:szCs w:val="16"/>
-              </w:rPr>
-              <w:t xml:space="preserve"> que usara el sistema</w:t>
+              <w:t>Definición de las url que usara el sistema</w:t>
             </w:r>
           </w:p>
         </w:tc>
@@ -18691,21 +18177,12 @@
                 <w:szCs w:val="16"/>
               </w:rPr>
             </w:pPr>
-            <w:proofErr w:type="spellStart"/>
-            <w:r>
-              <w:rPr>
-                <w:sz w:val="16"/>
-                <w:szCs w:val="16"/>
-              </w:rPr>
-              <w:t>Logueo</w:t>
-            </w:r>
-            <w:proofErr w:type="spellEnd"/>
-            <w:r>
-              <w:rPr>
-                <w:sz w:val="16"/>
-                <w:szCs w:val="16"/>
-              </w:rPr>
-              <w:t xml:space="preserve"> de usuarios con reconocimiento facial</w:t>
+            <w:r>
+              <w:rPr>
+                <w:sz w:val="16"/>
+                <w:szCs w:val="16"/>
+              </w:rPr>
+              <w:t>Logueo de usuarios con reconocimiento facial</w:t>
             </w:r>
           </w:p>
         </w:tc>
@@ -18727,23 +18204,7 @@
                 <w:sz w:val="16"/>
                 <w:szCs w:val="16"/>
               </w:rPr>
-              <w:t xml:space="preserve">Realización del sistema de </w:t>
-            </w:r>
-            <w:proofErr w:type="spellStart"/>
-            <w:r>
-              <w:rPr>
-                <w:sz w:val="16"/>
-                <w:szCs w:val="16"/>
-              </w:rPr>
-              <w:t>logueo</w:t>
-            </w:r>
-            <w:proofErr w:type="spellEnd"/>
-            <w:r>
-              <w:rPr>
-                <w:sz w:val="16"/>
-                <w:szCs w:val="16"/>
-              </w:rPr>
-              <w:t xml:space="preserve"> con reconocimiento facial</w:t>
+              <w:t>Realización del sistema de logueo con reconocimiento facial</w:t>
             </w:r>
           </w:p>
         </w:tc>
@@ -18760,21 +18221,12 @@
                 <w:szCs w:val="16"/>
               </w:rPr>
             </w:pPr>
-            <w:proofErr w:type="spellStart"/>
-            <w:r>
-              <w:rPr>
-                <w:sz w:val="16"/>
-                <w:szCs w:val="16"/>
-              </w:rPr>
-              <w:t>Fallatti</w:t>
-            </w:r>
-            <w:proofErr w:type="spellEnd"/>
-            <w:r>
-              <w:rPr>
-                <w:sz w:val="16"/>
-                <w:szCs w:val="16"/>
-              </w:rPr>
-              <w:t xml:space="preserve"> Franco</w:t>
+            <w:r>
+              <w:rPr>
+                <w:sz w:val="16"/>
+                <w:szCs w:val="16"/>
+              </w:rPr>
+              <w:t>Fallatti Franco</w:t>
             </w:r>
           </w:p>
         </w:tc>
@@ -19002,23 +18454,7 @@
                 <w:sz w:val="16"/>
                 <w:szCs w:val="16"/>
               </w:rPr>
-              <w:t xml:space="preserve">Conexión del </w:t>
-            </w:r>
-            <w:proofErr w:type="spellStart"/>
-            <w:r>
-              <w:rPr>
-                <w:sz w:val="16"/>
-                <w:szCs w:val="16"/>
-              </w:rPr>
-              <w:t>backend</w:t>
-            </w:r>
-            <w:proofErr w:type="spellEnd"/>
-            <w:r>
-              <w:rPr>
-                <w:sz w:val="16"/>
-                <w:szCs w:val="16"/>
-              </w:rPr>
-              <w:t xml:space="preserve"> online con la base de datos del sistema</w:t>
+              <w:t>Conexión del backend online con la base de datos del sistema</w:t>
             </w:r>
           </w:p>
         </w:tc>
@@ -19223,21 +18659,12 @@
                 <w:szCs w:val="16"/>
               </w:rPr>
             </w:pPr>
-            <w:proofErr w:type="spellStart"/>
-            <w:r>
-              <w:rPr>
-                <w:sz w:val="16"/>
-                <w:szCs w:val="16"/>
-              </w:rPr>
-              <w:t>Backend</w:t>
-            </w:r>
-            <w:proofErr w:type="spellEnd"/>
-            <w:r>
-              <w:rPr>
-                <w:sz w:val="16"/>
-                <w:szCs w:val="16"/>
-              </w:rPr>
-              <w:t xml:space="preserve"> offline</w:t>
+            <w:r>
+              <w:rPr>
+                <w:sz w:val="16"/>
+                <w:szCs w:val="16"/>
+              </w:rPr>
+              <w:t>Backend offline</w:t>
             </w:r>
           </w:p>
         </w:tc>
@@ -19259,23 +18686,7 @@
                 <w:sz w:val="16"/>
                 <w:szCs w:val="16"/>
               </w:rPr>
-              <w:t xml:space="preserve">Desarrollo del </w:t>
-            </w:r>
-            <w:proofErr w:type="spellStart"/>
-            <w:r>
-              <w:rPr>
-                <w:sz w:val="16"/>
-                <w:szCs w:val="16"/>
-              </w:rPr>
-              <w:t>backend</w:t>
-            </w:r>
-            <w:proofErr w:type="spellEnd"/>
-            <w:r>
-              <w:rPr>
-                <w:sz w:val="16"/>
-                <w:szCs w:val="16"/>
-              </w:rPr>
-              <w:t xml:space="preserve"> sin conexión a internet</w:t>
+              <w:t>Desarrollo del backend sin conexión a internet</w:t>
             </w:r>
           </w:p>
         </w:tc>
@@ -19292,21 +18703,12 @@
                 <w:szCs w:val="16"/>
               </w:rPr>
             </w:pPr>
-            <w:proofErr w:type="spellStart"/>
-            <w:r>
-              <w:rPr>
-                <w:sz w:val="16"/>
-                <w:szCs w:val="16"/>
-              </w:rPr>
-              <w:t>Fallatti</w:t>
-            </w:r>
-            <w:proofErr w:type="spellEnd"/>
-            <w:r>
-              <w:rPr>
-                <w:sz w:val="16"/>
-                <w:szCs w:val="16"/>
-              </w:rPr>
-              <w:t xml:space="preserve"> Franco</w:t>
+            <w:r>
+              <w:rPr>
+                <w:sz w:val="16"/>
+                <w:szCs w:val="16"/>
+              </w:rPr>
+              <w:t>Fallatti Franco</w:t>
             </w:r>
           </w:p>
         </w:tc>
@@ -19373,21 +18775,12 @@
                 <w:szCs w:val="16"/>
               </w:rPr>
             </w:pPr>
-            <w:proofErr w:type="spellStart"/>
-            <w:r>
-              <w:rPr>
-                <w:sz w:val="16"/>
-                <w:szCs w:val="16"/>
-              </w:rPr>
-              <w:t>Abm</w:t>
-            </w:r>
-            <w:proofErr w:type="spellEnd"/>
-            <w:r>
-              <w:rPr>
-                <w:sz w:val="16"/>
-                <w:szCs w:val="16"/>
-              </w:rPr>
-              <w:t xml:space="preserve"> de usuarios</w:t>
+            <w:r>
+              <w:rPr>
+                <w:sz w:val="16"/>
+                <w:szCs w:val="16"/>
+              </w:rPr>
+              <w:t>Abm de usuarios</w:t>
             </w:r>
           </w:p>
         </w:tc>
@@ -19409,23 +18802,7 @@
                 <w:sz w:val="16"/>
                 <w:szCs w:val="16"/>
               </w:rPr>
-              <w:t xml:space="preserve">Creación del </w:t>
-            </w:r>
-            <w:proofErr w:type="spellStart"/>
-            <w:r>
-              <w:rPr>
-                <w:sz w:val="16"/>
-                <w:szCs w:val="16"/>
-              </w:rPr>
-              <w:t>abm</w:t>
-            </w:r>
-            <w:proofErr w:type="spellEnd"/>
-            <w:r>
-              <w:rPr>
-                <w:sz w:val="16"/>
-                <w:szCs w:val="16"/>
-              </w:rPr>
-              <w:t xml:space="preserve"> de usuarios</w:t>
+              <w:t>Creación del abm de usuarios</w:t>
             </w:r>
           </w:p>
         </w:tc>
@@ -19514,21 +18891,12 @@
                 <w:szCs w:val="16"/>
               </w:rPr>
             </w:pPr>
-            <w:proofErr w:type="spellStart"/>
-            <w:r>
-              <w:rPr>
-                <w:sz w:val="16"/>
-                <w:szCs w:val="16"/>
-              </w:rPr>
-              <w:t>Abm</w:t>
-            </w:r>
-            <w:proofErr w:type="spellEnd"/>
-            <w:r>
-              <w:rPr>
-                <w:sz w:val="16"/>
-                <w:szCs w:val="16"/>
-              </w:rPr>
-              <w:t xml:space="preserve"> de lugares físicos</w:t>
+            <w:r>
+              <w:rPr>
+                <w:sz w:val="16"/>
+                <w:szCs w:val="16"/>
+              </w:rPr>
+              <w:t>Abm de lugares físicos</w:t>
             </w:r>
           </w:p>
         </w:tc>
@@ -19550,23 +18918,7 @@
                 <w:sz w:val="16"/>
                 <w:szCs w:val="16"/>
               </w:rPr>
-              <w:t xml:space="preserve">Creación del </w:t>
-            </w:r>
-            <w:proofErr w:type="spellStart"/>
-            <w:r>
-              <w:rPr>
-                <w:sz w:val="16"/>
-                <w:szCs w:val="16"/>
-              </w:rPr>
-              <w:t>abm</w:t>
-            </w:r>
-            <w:proofErr w:type="spellEnd"/>
-            <w:r>
-              <w:rPr>
-                <w:sz w:val="16"/>
-                <w:szCs w:val="16"/>
-              </w:rPr>
-              <w:t xml:space="preserve"> de lugares físicos</w:t>
+              <w:t>Creación del abm de lugares físicos</w:t>
             </w:r>
           </w:p>
         </w:tc>
@@ -19583,21 +18935,12 @@
                 <w:szCs w:val="16"/>
               </w:rPr>
             </w:pPr>
-            <w:proofErr w:type="spellStart"/>
-            <w:r>
-              <w:rPr>
-                <w:sz w:val="16"/>
-                <w:szCs w:val="16"/>
-              </w:rPr>
-              <w:t>Fallatti</w:t>
-            </w:r>
-            <w:proofErr w:type="spellEnd"/>
-            <w:r>
-              <w:rPr>
-                <w:sz w:val="16"/>
-                <w:szCs w:val="16"/>
-              </w:rPr>
-              <w:t xml:space="preserve"> Franco</w:t>
+            <w:r>
+              <w:rPr>
+                <w:sz w:val="16"/>
+                <w:szCs w:val="16"/>
+              </w:rPr>
+              <w:t>Fallatti Franco</w:t>
             </w:r>
           </w:p>
         </w:tc>
@@ -19780,21 +19123,12 @@
                 <w:szCs w:val="16"/>
               </w:rPr>
             </w:pPr>
-            <w:proofErr w:type="spellStart"/>
-            <w:r>
-              <w:rPr>
-                <w:sz w:val="16"/>
-                <w:szCs w:val="16"/>
-              </w:rPr>
-              <w:t>Abm</w:t>
-            </w:r>
-            <w:proofErr w:type="spellEnd"/>
-            <w:r>
-              <w:rPr>
-                <w:sz w:val="16"/>
-                <w:szCs w:val="16"/>
-              </w:rPr>
-              <w:t xml:space="preserve"> de categorías de visitantes</w:t>
+            <w:r>
+              <w:rPr>
+                <w:sz w:val="16"/>
+                <w:szCs w:val="16"/>
+              </w:rPr>
+              <w:t>Abm de categorías de visitantes</w:t>
             </w:r>
           </w:p>
         </w:tc>
@@ -19816,23 +19150,7 @@
                 <w:sz w:val="16"/>
                 <w:szCs w:val="16"/>
               </w:rPr>
-              <w:t xml:space="preserve">Creación del </w:t>
-            </w:r>
-            <w:proofErr w:type="spellStart"/>
-            <w:r>
-              <w:rPr>
-                <w:sz w:val="16"/>
-                <w:szCs w:val="16"/>
-              </w:rPr>
-              <w:t>abm</w:t>
-            </w:r>
-            <w:proofErr w:type="spellEnd"/>
-            <w:r>
-              <w:rPr>
-                <w:sz w:val="16"/>
-                <w:szCs w:val="16"/>
-              </w:rPr>
-              <w:t xml:space="preserve"> de categorías visitantes</w:t>
+              <w:t>Creación del abm de categorías visitantes</w:t>
             </w:r>
           </w:p>
         </w:tc>
@@ -19921,21 +19239,12 @@
                 <w:szCs w:val="16"/>
               </w:rPr>
             </w:pPr>
-            <w:proofErr w:type="spellStart"/>
-            <w:r>
-              <w:rPr>
-                <w:sz w:val="16"/>
-                <w:szCs w:val="16"/>
-              </w:rPr>
-              <w:t>Abm</w:t>
-            </w:r>
-            <w:proofErr w:type="spellEnd"/>
-            <w:r>
-              <w:rPr>
-                <w:sz w:val="16"/>
-                <w:szCs w:val="16"/>
-              </w:rPr>
-              <w:t xml:space="preserve"> de visitantes</w:t>
+            <w:r>
+              <w:rPr>
+                <w:sz w:val="16"/>
+                <w:szCs w:val="16"/>
+              </w:rPr>
+              <w:t>Abm de visitantes</w:t>
             </w:r>
           </w:p>
         </w:tc>
@@ -19957,23 +19266,7 @@
                 <w:sz w:val="16"/>
                 <w:szCs w:val="16"/>
               </w:rPr>
-              <w:t xml:space="preserve">Creación del </w:t>
-            </w:r>
-            <w:proofErr w:type="spellStart"/>
-            <w:r>
-              <w:rPr>
-                <w:sz w:val="16"/>
-                <w:szCs w:val="16"/>
-              </w:rPr>
-              <w:t>abm</w:t>
-            </w:r>
-            <w:proofErr w:type="spellEnd"/>
-            <w:r>
-              <w:rPr>
-                <w:sz w:val="16"/>
-                <w:szCs w:val="16"/>
-              </w:rPr>
-              <w:t xml:space="preserve"> de visitantes</w:t>
+              <w:t>Creación del abm de visitantes</w:t>
             </w:r>
           </w:p>
         </w:tc>
@@ -20338,21 +19631,12 @@
                 <w:szCs w:val="16"/>
               </w:rPr>
             </w:pPr>
-            <w:proofErr w:type="spellStart"/>
-            <w:r>
-              <w:rPr>
-                <w:sz w:val="16"/>
-                <w:szCs w:val="16"/>
-              </w:rPr>
-              <w:t>Fallatti</w:t>
-            </w:r>
-            <w:proofErr w:type="spellEnd"/>
-            <w:r>
-              <w:rPr>
-                <w:sz w:val="16"/>
-                <w:szCs w:val="16"/>
-              </w:rPr>
-              <w:t xml:space="preserve"> Franco</w:t>
+            <w:r>
+              <w:rPr>
+                <w:sz w:val="16"/>
+                <w:szCs w:val="16"/>
+              </w:rPr>
+              <w:t>Fallatti Franco</w:t>
             </w:r>
           </w:p>
         </w:tc>
@@ -20419,21 +19703,12 @@
                 <w:szCs w:val="16"/>
               </w:rPr>
             </w:pPr>
-            <w:proofErr w:type="spellStart"/>
-            <w:r>
-              <w:rPr>
-                <w:sz w:val="16"/>
-                <w:szCs w:val="16"/>
-              </w:rPr>
-              <w:t>Logueo</w:t>
-            </w:r>
-            <w:proofErr w:type="spellEnd"/>
-            <w:r>
-              <w:rPr>
-                <w:sz w:val="16"/>
-                <w:szCs w:val="16"/>
-              </w:rPr>
-              <w:t xml:space="preserve"> de usuarios offline</w:t>
+            <w:r>
+              <w:rPr>
+                <w:sz w:val="16"/>
+                <w:szCs w:val="16"/>
+              </w:rPr>
+              <w:t>Logueo de usuarios offline</w:t>
             </w:r>
           </w:p>
         </w:tc>
@@ -20455,23 +19730,7 @@
                 <w:sz w:val="16"/>
                 <w:szCs w:val="16"/>
               </w:rPr>
-              <w:t xml:space="preserve">Realización del sistema de </w:t>
-            </w:r>
-            <w:proofErr w:type="spellStart"/>
-            <w:r>
-              <w:rPr>
-                <w:sz w:val="16"/>
-                <w:szCs w:val="16"/>
-              </w:rPr>
-              <w:t>logueo</w:t>
-            </w:r>
-            <w:proofErr w:type="spellEnd"/>
-            <w:r>
-              <w:rPr>
-                <w:sz w:val="16"/>
-                <w:szCs w:val="16"/>
-              </w:rPr>
-              <w:t xml:space="preserve"> de usuarios offline</w:t>
+              <w:t>Realización del sistema de logueo de usuarios offline</w:t>
             </w:r>
           </w:p>
         </w:tc>
@@ -20836,21 +20095,12 @@
                 <w:szCs w:val="16"/>
               </w:rPr>
             </w:pPr>
-            <w:proofErr w:type="spellStart"/>
-            <w:r>
-              <w:rPr>
-                <w:sz w:val="16"/>
-                <w:szCs w:val="16"/>
-              </w:rPr>
-              <w:t>Fallatti</w:t>
-            </w:r>
-            <w:proofErr w:type="spellEnd"/>
-            <w:r>
-              <w:rPr>
-                <w:sz w:val="16"/>
-                <w:szCs w:val="16"/>
-              </w:rPr>
-              <w:t xml:space="preserve"> Franco</w:t>
+            <w:r>
+              <w:rPr>
+                <w:sz w:val="16"/>
+                <w:szCs w:val="16"/>
+              </w:rPr>
+              <w:t>Fallatti Franco</w:t>
             </w:r>
           </w:p>
         </w:tc>
@@ -20917,21 +20167,12 @@
                 <w:szCs w:val="16"/>
               </w:rPr>
             </w:pPr>
-            <w:proofErr w:type="spellStart"/>
-            <w:r>
-              <w:rPr>
-                <w:sz w:val="16"/>
-                <w:szCs w:val="16"/>
-              </w:rPr>
-              <w:t>Abm</w:t>
-            </w:r>
-            <w:proofErr w:type="spellEnd"/>
-            <w:r>
-              <w:rPr>
-                <w:sz w:val="16"/>
-                <w:szCs w:val="16"/>
-              </w:rPr>
-              <w:t xml:space="preserve"> de roles de usuario</w:t>
+            <w:r>
+              <w:rPr>
+                <w:sz w:val="16"/>
+                <w:szCs w:val="16"/>
+              </w:rPr>
+              <w:t>Abm de roles de usuario</w:t>
             </w:r>
           </w:p>
         </w:tc>
@@ -20953,23 +20194,7 @@
                 <w:sz w:val="16"/>
                 <w:szCs w:val="16"/>
               </w:rPr>
-              <w:t xml:space="preserve">Creación del </w:t>
-            </w:r>
-            <w:proofErr w:type="spellStart"/>
-            <w:r>
-              <w:rPr>
-                <w:sz w:val="16"/>
-                <w:szCs w:val="16"/>
-              </w:rPr>
-              <w:t>abm</w:t>
-            </w:r>
-            <w:proofErr w:type="spellEnd"/>
-            <w:r>
-              <w:rPr>
-                <w:sz w:val="16"/>
-                <w:szCs w:val="16"/>
-              </w:rPr>
-              <w:t xml:space="preserve"> de roles de usuarios</w:t>
+              <w:t>Creación del abm de roles de usuarios</w:t>
             </w:r>
           </w:p>
         </w:tc>
@@ -21058,21 +20283,12 @@
                 <w:szCs w:val="16"/>
               </w:rPr>
             </w:pPr>
-            <w:proofErr w:type="spellStart"/>
-            <w:r>
-              <w:rPr>
-                <w:sz w:val="16"/>
-                <w:szCs w:val="16"/>
-              </w:rPr>
-              <w:t>Abm</w:t>
-            </w:r>
-            <w:proofErr w:type="spellEnd"/>
-            <w:r>
-              <w:rPr>
-                <w:sz w:val="16"/>
-                <w:szCs w:val="16"/>
-              </w:rPr>
-              <w:t xml:space="preserve"> de institutos</w:t>
+            <w:r>
+              <w:rPr>
+                <w:sz w:val="16"/>
+                <w:szCs w:val="16"/>
+              </w:rPr>
+              <w:t>Abm de institutos</w:t>
             </w:r>
           </w:p>
         </w:tc>
@@ -21094,23 +20310,7 @@
                 <w:sz w:val="16"/>
                 <w:szCs w:val="16"/>
               </w:rPr>
-              <w:t xml:space="preserve">Creación del </w:t>
-            </w:r>
-            <w:proofErr w:type="spellStart"/>
-            <w:r>
-              <w:rPr>
-                <w:sz w:val="16"/>
-                <w:szCs w:val="16"/>
-              </w:rPr>
-              <w:t>abm</w:t>
-            </w:r>
-            <w:proofErr w:type="spellEnd"/>
-            <w:r>
-              <w:rPr>
-                <w:sz w:val="16"/>
-                <w:szCs w:val="16"/>
-              </w:rPr>
-              <w:t xml:space="preserve"> de institutos</w:t>
+              <w:t>Creación del abm de institutos</w:t>
             </w:r>
           </w:p>
         </w:tc>
@@ -21127,21 +20327,12 @@
                 <w:szCs w:val="16"/>
               </w:rPr>
             </w:pPr>
-            <w:proofErr w:type="spellStart"/>
-            <w:r>
-              <w:rPr>
-                <w:sz w:val="16"/>
-                <w:szCs w:val="16"/>
-              </w:rPr>
-              <w:t>Fallalti</w:t>
-            </w:r>
-            <w:proofErr w:type="spellEnd"/>
-            <w:r>
-              <w:rPr>
-                <w:sz w:val="16"/>
-                <w:szCs w:val="16"/>
-              </w:rPr>
-              <w:t xml:space="preserve"> Franco</w:t>
+            <w:r>
+              <w:rPr>
+                <w:sz w:val="16"/>
+                <w:szCs w:val="16"/>
+              </w:rPr>
+              <w:t>Fallalti Franco</w:t>
             </w:r>
           </w:p>
         </w:tc>
@@ -21252,21 +20443,12 @@
                 <w:szCs w:val="16"/>
               </w:rPr>
             </w:pPr>
-            <w:proofErr w:type="spellStart"/>
-            <w:r>
-              <w:rPr>
-                <w:sz w:val="16"/>
-                <w:szCs w:val="16"/>
-              </w:rPr>
-              <w:t>Fallati</w:t>
-            </w:r>
-            <w:proofErr w:type="spellEnd"/>
-            <w:r>
-              <w:rPr>
-                <w:sz w:val="16"/>
-                <w:szCs w:val="16"/>
-              </w:rPr>
-              <w:t xml:space="preserve"> Franco</w:t>
+            <w:r>
+              <w:rPr>
+                <w:sz w:val="16"/>
+                <w:szCs w:val="16"/>
+              </w:rPr>
+              <w:t>Fallati Franco</w:t>
             </w:r>
           </w:p>
         </w:tc>
@@ -21454,7 +20636,7 @@
                 <w:sz w:val="16"/>
                 <w:szCs w:val="16"/>
               </w:rPr>
-              <w:t>Ruteo de conexión</w:t>
+              <w:t>Configuraciones del sistema</w:t>
             </w:r>
           </w:p>
         </w:tc>
@@ -21476,7 +20658,14 @@
                 <w:sz w:val="16"/>
                 <w:szCs w:val="16"/>
               </w:rPr>
-              <w:t>Creación de la lógica que permite configurar la ruta de conexión del sistema</w:t>
+              <w:t xml:space="preserve">Creación de la lógica que permite configurar </w:t>
+            </w:r>
+            <w:r>
+              <w:rPr>
+                <w:sz w:val="16"/>
+                <w:szCs w:val="16"/>
+              </w:rPr>
+              <w:t>distintos aspectos del sistema</w:t>
             </w:r>
           </w:p>
         </w:tc>
@@ -21565,21 +20754,12 @@
                 <w:szCs w:val="16"/>
               </w:rPr>
             </w:pPr>
-            <w:proofErr w:type="spellStart"/>
-            <w:r>
-              <w:rPr>
-                <w:sz w:val="16"/>
-                <w:szCs w:val="16"/>
-              </w:rPr>
-              <w:t>Abm</w:t>
-            </w:r>
-            <w:proofErr w:type="spellEnd"/>
-            <w:r>
-              <w:rPr>
-                <w:sz w:val="16"/>
-                <w:szCs w:val="16"/>
-              </w:rPr>
-              <w:t xml:space="preserve"> de empresas</w:t>
+            <w:r>
+              <w:rPr>
+                <w:sz w:val="16"/>
+                <w:szCs w:val="16"/>
+              </w:rPr>
+              <w:t>Abm de empresas</w:t>
             </w:r>
           </w:p>
         </w:tc>
@@ -21601,23 +20781,7 @@
                 <w:sz w:val="16"/>
                 <w:szCs w:val="16"/>
               </w:rPr>
-              <w:t xml:space="preserve">Creación del </w:t>
-            </w:r>
-            <w:proofErr w:type="spellStart"/>
-            <w:r>
-              <w:rPr>
-                <w:sz w:val="16"/>
-                <w:szCs w:val="16"/>
-              </w:rPr>
-              <w:t>abm</w:t>
-            </w:r>
-            <w:proofErr w:type="spellEnd"/>
-            <w:r>
-              <w:rPr>
-                <w:sz w:val="16"/>
-                <w:szCs w:val="16"/>
-              </w:rPr>
-              <w:t xml:space="preserve"> de empresas</w:t>
+              <w:t>Creación del abm de empresas</w:t>
             </w:r>
           </w:p>
         </w:tc>
@@ -21634,21 +20798,12 @@
                 <w:szCs w:val="16"/>
               </w:rPr>
             </w:pPr>
-            <w:proofErr w:type="spellStart"/>
-            <w:r>
-              <w:rPr>
-                <w:sz w:val="16"/>
-                <w:szCs w:val="16"/>
-              </w:rPr>
-              <w:t>Fallalti</w:t>
-            </w:r>
-            <w:proofErr w:type="spellEnd"/>
-            <w:r>
-              <w:rPr>
-                <w:sz w:val="16"/>
-                <w:szCs w:val="16"/>
-              </w:rPr>
-              <w:t xml:space="preserve"> Franco</w:t>
+            <w:r>
+              <w:rPr>
+                <w:sz w:val="16"/>
+                <w:szCs w:val="16"/>
+              </w:rPr>
+              <w:t>Fallalti Franco</w:t>
             </w:r>
           </w:p>
         </w:tc>
@@ -21759,21 +20914,12 @@
                 <w:szCs w:val="16"/>
               </w:rPr>
             </w:pPr>
-            <w:proofErr w:type="spellStart"/>
-            <w:r>
-              <w:rPr>
-                <w:sz w:val="16"/>
-                <w:szCs w:val="16"/>
-              </w:rPr>
-              <w:t>Fallalti</w:t>
-            </w:r>
-            <w:proofErr w:type="spellEnd"/>
-            <w:r>
-              <w:rPr>
-                <w:sz w:val="16"/>
-                <w:szCs w:val="16"/>
-              </w:rPr>
-              <w:t xml:space="preserve"> Franco</w:t>
+            <w:r>
+              <w:rPr>
+                <w:sz w:val="16"/>
+                <w:szCs w:val="16"/>
+              </w:rPr>
+              <w:t>Fallalti Franco</w:t>
             </w:r>
           </w:p>
         </w:tc>
@@ -21885,21 +21031,12 @@
                 <w:szCs w:val="16"/>
               </w:rPr>
             </w:pPr>
-            <w:proofErr w:type="spellStart"/>
-            <w:r>
-              <w:rPr>
-                <w:sz w:val="16"/>
-                <w:szCs w:val="16"/>
-              </w:rPr>
-              <w:t>Fallati</w:t>
-            </w:r>
-            <w:proofErr w:type="spellEnd"/>
-            <w:r>
-              <w:rPr>
-                <w:sz w:val="16"/>
-                <w:szCs w:val="16"/>
-              </w:rPr>
-              <w:t xml:space="preserve"> Franco</w:t>
+            <w:r>
+              <w:rPr>
+                <w:sz w:val="16"/>
+                <w:szCs w:val="16"/>
+              </w:rPr>
+              <w:t>Fallati Franco</w:t>
             </w:r>
           </w:p>
         </w:tc>
@@ -22104,15 +21241,13 @@
                 <w:szCs w:val="16"/>
               </w:rPr>
             </w:pPr>
-            <w:proofErr w:type="spellStart"/>
-            <w:r>
-              <w:rPr>
-                <w:sz w:val="16"/>
-                <w:szCs w:val="16"/>
-              </w:rPr>
-              <w:t>Realizacion</w:t>
-            </w:r>
-            <w:proofErr w:type="spellEnd"/>
+            <w:r>
+              <w:rPr>
+                <w:sz w:val="16"/>
+                <w:szCs w:val="16"/>
+              </w:rPr>
+              <w:t>Realización</w:t>
+            </w:r>
             <w:r>
               <w:rPr>
                 <w:sz w:val="16"/>
@@ -22229,15 +21364,13 @@
                 <w:szCs w:val="16"/>
               </w:rPr>
             </w:pPr>
-            <w:proofErr w:type="spellStart"/>
-            <w:r>
-              <w:rPr>
-                <w:sz w:val="16"/>
-                <w:szCs w:val="16"/>
-              </w:rPr>
-              <w:t>Realizacion</w:t>
-            </w:r>
-            <w:proofErr w:type="spellEnd"/>
+            <w:r>
+              <w:rPr>
+                <w:sz w:val="16"/>
+                <w:szCs w:val="16"/>
+              </w:rPr>
+              <w:t>Realización</w:t>
+            </w:r>
             <w:r>
               <w:rPr>
                 <w:sz w:val="16"/>
@@ -22354,15 +21487,13 @@
                 <w:szCs w:val="16"/>
               </w:rPr>
             </w:pPr>
-            <w:proofErr w:type="spellStart"/>
-            <w:r>
-              <w:rPr>
-                <w:sz w:val="16"/>
-                <w:szCs w:val="16"/>
-              </w:rPr>
-              <w:t>Realizacion</w:t>
-            </w:r>
-            <w:proofErr w:type="spellEnd"/>
+            <w:r>
+              <w:rPr>
+                <w:sz w:val="16"/>
+                <w:szCs w:val="16"/>
+              </w:rPr>
+              <w:t>Realización</w:t>
+            </w:r>
             <w:r>
               <w:rPr>
                 <w:sz w:val="16"/>
@@ -22457,7 +21588,6 @@
                 <w:szCs w:val="16"/>
               </w:rPr>
             </w:pPr>
-            <w:proofErr w:type="spellStart"/>
             <w:r>
               <w:rPr>
                 <w:sz w:val="16"/>
@@ -22465,7 +21595,6 @@
               </w:rPr>
               <w:t>FrontEnd</w:t>
             </w:r>
-            <w:proofErr w:type="spellEnd"/>
           </w:p>
         </w:tc>
         <w:tc>
@@ -22696,23 +21825,7 @@
                 <w:sz w:val="16"/>
                 <w:szCs w:val="16"/>
               </w:rPr>
-              <w:t xml:space="preserve">Creación de la pantalla de </w:t>
-            </w:r>
-            <w:proofErr w:type="spellStart"/>
-            <w:r>
-              <w:rPr>
-                <w:sz w:val="16"/>
-                <w:szCs w:val="16"/>
-              </w:rPr>
-              <w:t>logueo</w:t>
-            </w:r>
-            <w:proofErr w:type="spellEnd"/>
-            <w:r>
-              <w:rPr>
-                <w:sz w:val="16"/>
-                <w:szCs w:val="16"/>
-              </w:rPr>
-              <w:t xml:space="preserve"> online</w:t>
+              <w:t>Creación de la pantalla de logueo online</w:t>
             </w:r>
           </w:p>
         </w:tc>
@@ -22828,23 +21941,7 @@
                 <w:sz w:val="16"/>
                 <w:szCs w:val="16"/>
               </w:rPr>
-              <w:t xml:space="preserve">Creación de la pantalla de </w:t>
-            </w:r>
-            <w:proofErr w:type="spellStart"/>
-            <w:r>
-              <w:rPr>
-                <w:sz w:val="16"/>
-                <w:szCs w:val="16"/>
-              </w:rPr>
-              <w:t>logueo</w:t>
-            </w:r>
-            <w:proofErr w:type="spellEnd"/>
-            <w:r>
-              <w:rPr>
-                <w:sz w:val="16"/>
-                <w:szCs w:val="16"/>
-              </w:rPr>
-              <w:t xml:space="preserve"> offline</w:t>
+              <w:t>Creación de la pantalla de logueo offline</w:t>
             </w:r>
           </w:p>
         </w:tc>
@@ -24360,7 +23457,7 @@
                 <w:szCs w:val="16"/>
               </w:rPr>
               <w:lastRenderedPageBreak/>
-              <w:t>configuración de ruteo</w:t>
+              <w:t>configuraciones del sistema</w:t>
             </w:r>
           </w:p>
         </w:tc>
@@ -24477,23 +23574,7 @@
                 <w:sz w:val="16"/>
                 <w:szCs w:val="16"/>
               </w:rPr>
-              <w:t xml:space="preserve">Creación de la pantalla de </w:t>
-            </w:r>
-            <w:proofErr w:type="spellStart"/>
-            <w:r>
-              <w:rPr>
-                <w:sz w:val="16"/>
-                <w:szCs w:val="16"/>
-              </w:rPr>
-              <w:t>abm</w:t>
-            </w:r>
-            <w:proofErr w:type="spellEnd"/>
-            <w:r>
-              <w:rPr>
-                <w:sz w:val="16"/>
-                <w:szCs w:val="16"/>
-              </w:rPr>
-              <w:t xml:space="preserve"> de roles</w:t>
+              <w:t>Creación de la pantalla de abm de roles</w:t>
             </w:r>
           </w:p>
         </w:tc>
@@ -24609,23 +23690,7 @@
                 <w:sz w:val="16"/>
                 <w:szCs w:val="16"/>
               </w:rPr>
-              <w:t xml:space="preserve">Creación de la pantalla de </w:t>
-            </w:r>
-            <w:proofErr w:type="spellStart"/>
-            <w:r>
-              <w:rPr>
-                <w:sz w:val="16"/>
-                <w:szCs w:val="16"/>
-              </w:rPr>
-              <w:t>abm</w:t>
-            </w:r>
-            <w:proofErr w:type="spellEnd"/>
-            <w:r>
-              <w:rPr>
-                <w:sz w:val="16"/>
-                <w:szCs w:val="16"/>
-              </w:rPr>
-              <w:t xml:space="preserve"> de institutos</w:t>
+              <w:t>Creación de la pantalla de abm de institutos</w:t>
             </w:r>
           </w:p>
         </w:tc>
@@ -24741,23 +23806,7 @@
                 <w:sz w:val="16"/>
                 <w:szCs w:val="16"/>
               </w:rPr>
-              <w:t xml:space="preserve">Creación de la pantalla de </w:t>
-            </w:r>
-            <w:proofErr w:type="spellStart"/>
-            <w:r>
-              <w:rPr>
-                <w:sz w:val="16"/>
-                <w:szCs w:val="16"/>
-              </w:rPr>
-              <w:t>abm</w:t>
-            </w:r>
-            <w:proofErr w:type="spellEnd"/>
-            <w:r>
-              <w:rPr>
-                <w:sz w:val="16"/>
-                <w:szCs w:val="16"/>
-              </w:rPr>
-              <w:t xml:space="preserve"> de empresas</w:t>
+              <w:t>Creación de la pantalla de abm de empresas</w:t>
             </w:r>
           </w:p>
         </w:tc>
@@ -25222,23 +24271,7 @@
                 <w:sz w:val="16"/>
                 <w:szCs w:val="16"/>
               </w:rPr>
-              <w:t xml:space="preserve">Conexión con el </w:t>
-            </w:r>
-            <w:proofErr w:type="spellStart"/>
-            <w:r>
-              <w:rPr>
-                <w:sz w:val="16"/>
-                <w:szCs w:val="16"/>
-              </w:rPr>
-              <w:t>backend</w:t>
-            </w:r>
-            <w:proofErr w:type="spellEnd"/>
-            <w:r>
-              <w:rPr>
-                <w:sz w:val="16"/>
-                <w:szCs w:val="16"/>
-              </w:rPr>
-              <w:t xml:space="preserve"> online</w:t>
+              <w:t>Conexión con el backend online</w:t>
             </w:r>
           </w:p>
         </w:tc>
@@ -25260,23 +24293,7 @@
                 <w:sz w:val="16"/>
                 <w:szCs w:val="16"/>
               </w:rPr>
-              <w:t xml:space="preserve">Realización de la conexión del </w:t>
-            </w:r>
-            <w:proofErr w:type="spellStart"/>
-            <w:r>
-              <w:rPr>
-                <w:sz w:val="16"/>
-                <w:szCs w:val="16"/>
-              </w:rPr>
-              <w:t>front</w:t>
-            </w:r>
-            <w:proofErr w:type="spellEnd"/>
-            <w:r>
-              <w:rPr>
-                <w:sz w:val="16"/>
-                <w:szCs w:val="16"/>
-              </w:rPr>
-              <w:t xml:space="preserve"> con el back online</w:t>
+              <w:t>Realización de la conexión del front con el back online</w:t>
             </w:r>
           </w:p>
         </w:tc>
@@ -25293,21 +24310,12 @@
                 <w:szCs w:val="16"/>
               </w:rPr>
             </w:pPr>
-            <w:proofErr w:type="spellStart"/>
-            <w:r>
-              <w:rPr>
-                <w:sz w:val="16"/>
-                <w:szCs w:val="16"/>
-              </w:rPr>
-              <w:t>Fallati</w:t>
-            </w:r>
-            <w:proofErr w:type="spellEnd"/>
-            <w:r>
-              <w:rPr>
-                <w:sz w:val="16"/>
-                <w:szCs w:val="16"/>
-              </w:rPr>
-              <w:t xml:space="preserve"> Franco</w:t>
+            <w:r>
+              <w:rPr>
+                <w:sz w:val="16"/>
+                <w:szCs w:val="16"/>
+              </w:rPr>
+              <w:t>Fallati Franco</w:t>
             </w:r>
           </w:p>
         </w:tc>
@@ -25379,23 +24387,7 @@
                 <w:sz w:val="16"/>
                 <w:szCs w:val="16"/>
               </w:rPr>
-              <w:t xml:space="preserve">Conexión con el </w:t>
-            </w:r>
-            <w:proofErr w:type="spellStart"/>
-            <w:r>
-              <w:rPr>
-                <w:sz w:val="16"/>
-                <w:szCs w:val="16"/>
-              </w:rPr>
-              <w:t>backend</w:t>
-            </w:r>
-            <w:proofErr w:type="spellEnd"/>
-            <w:r>
-              <w:rPr>
-                <w:sz w:val="16"/>
-                <w:szCs w:val="16"/>
-              </w:rPr>
-              <w:t xml:space="preserve"> offline</w:t>
+              <w:t>Conexión con el backend offline</w:t>
             </w:r>
           </w:p>
         </w:tc>
@@ -25417,23 +24409,7 @@
                 <w:sz w:val="16"/>
                 <w:szCs w:val="16"/>
               </w:rPr>
-              <w:t xml:space="preserve">Realización de la conexión del </w:t>
-            </w:r>
-            <w:proofErr w:type="spellStart"/>
-            <w:r>
-              <w:rPr>
-                <w:sz w:val="16"/>
-                <w:szCs w:val="16"/>
-              </w:rPr>
-              <w:t>front</w:t>
-            </w:r>
-            <w:proofErr w:type="spellEnd"/>
-            <w:r>
-              <w:rPr>
-                <w:sz w:val="16"/>
-                <w:szCs w:val="16"/>
-              </w:rPr>
-              <w:t xml:space="preserve"> con el back offline</w:t>
+              <w:t>Realización de la conexión del front con el back offline</w:t>
             </w:r>
           </w:p>
         </w:tc>
@@ -25450,21 +24426,12 @@
                 <w:szCs w:val="16"/>
               </w:rPr>
             </w:pPr>
-            <w:proofErr w:type="spellStart"/>
-            <w:r>
-              <w:rPr>
-                <w:sz w:val="16"/>
-                <w:szCs w:val="16"/>
-              </w:rPr>
-              <w:t>Fallati</w:t>
-            </w:r>
-            <w:proofErr w:type="spellEnd"/>
-            <w:r>
-              <w:rPr>
-                <w:sz w:val="16"/>
-                <w:szCs w:val="16"/>
-              </w:rPr>
-              <w:t xml:space="preserve"> Franco</w:t>
+            <w:r>
+              <w:rPr>
+                <w:sz w:val="16"/>
+                <w:szCs w:val="16"/>
+              </w:rPr>
+              <w:t>Fallati Franco</w:t>
             </w:r>
           </w:p>
         </w:tc>
@@ -25531,7 +24498,6 @@
                 <w:szCs w:val="16"/>
               </w:rPr>
             </w:pPr>
-            <w:proofErr w:type="spellStart"/>
             <w:r>
               <w:rPr>
                 <w:sz w:val="16"/>
@@ -25539,7 +24505,6 @@
               </w:rPr>
               <w:t>Deploy</w:t>
             </w:r>
-            <w:proofErr w:type="spellEnd"/>
           </w:p>
         </w:tc>
         <w:tc>
@@ -25560,23 +24525,7 @@
                 <w:sz w:val="16"/>
                 <w:szCs w:val="16"/>
               </w:rPr>
-              <w:t xml:space="preserve">Tareas relacionadas con el </w:t>
-            </w:r>
-            <w:proofErr w:type="spellStart"/>
-            <w:r>
-              <w:rPr>
-                <w:sz w:val="16"/>
-                <w:szCs w:val="16"/>
-              </w:rPr>
-              <w:t>deploy</w:t>
-            </w:r>
-            <w:proofErr w:type="spellEnd"/>
-            <w:r>
-              <w:rPr>
-                <w:sz w:val="16"/>
-                <w:szCs w:val="16"/>
-              </w:rPr>
-              <w:t xml:space="preserve"> del producto</w:t>
+              <w:t>Tareas relacionadas con el deploy del producto</w:t>
             </w:r>
           </w:p>
         </w:tc>
@@ -25593,21 +24542,12 @@
                 <w:szCs w:val="16"/>
               </w:rPr>
             </w:pPr>
-            <w:proofErr w:type="spellStart"/>
-            <w:r>
-              <w:rPr>
-                <w:sz w:val="16"/>
-                <w:szCs w:val="16"/>
-              </w:rPr>
-              <w:t>Fallatii</w:t>
-            </w:r>
-            <w:proofErr w:type="spellEnd"/>
-            <w:r>
-              <w:rPr>
-                <w:sz w:val="16"/>
-                <w:szCs w:val="16"/>
-              </w:rPr>
-              <w:t xml:space="preserve"> Franco</w:t>
+            <w:r>
+              <w:rPr>
+                <w:sz w:val="16"/>
+                <w:szCs w:val="16"/>
+              </w:rPr>
+              <w:t>Fallatii Franco</w:t>
             </w:r>
           </w:p>
         </w:tc>
@@ -25679,39 +24619,7 @@
                 <w:sz w:val="16"/>
                 <w:szCs w:val="16"/>
               </w:rPr>
-              <w:t xml:space="preserve">Generación de </w:t>
-            </w:r>
-            <w:proofErr w:type="spellStart"/>
-            <w:r>
-              <w:rPr>
-                <w:sz w:val="16"/>
-                <w:szCs w:val="16"/>
-              </w:rPr>
-              <w:t>apk</w:t>
-            </w:r>
-            <w:proofErr w:type="spellEnd"/>
-            <w:r>
-              <w:rPr>
-                <w:sz w:val="16"/>
-                <w:szCs w:val="16"/>
-              </w:rPr>
-              <w:t xml:space="preserve"> productiva del </w:t>
-            </w:r>
-            <w:proofErr w:type="spellStart"/>
-            <w:r>
-              <w:rPr>
-                <w:sz w:val="16"/>
-                <w:szCs w:val="16"/>
-              </w:rPr>
-              <w:t>backend</w:t>
-            </w:r>
-            <w:proofErr w:type="spellEnd"/>
-            <w:r>
-              <w:rPr>
-                <w:sz w:val="16"/>
-                <w:szCs w:val="16"/>
-              </w:rPr>
-              <w:t xml:space="preserve"> offline</w:t>
+              <w:t>Generación de apk productiva del backend offline</w:t>
             </w:r>
           </w:p>
         </w:tc>
@@ -25733,23 +24641,7 @@
                 <w:sz w:val="16"/>
                 <w:szCs w:val="16"/>
               </w:rPr>
-              <w:t xml:space="preserve">Creación de la </w:t>
-            </w:r>
-            <w:proofErr w:type="spellStart"/>
-            <w:r>
-              <w:rPr>
-                <w:sz w:val="16"/>
-                <w:szCs w:val="16"/>
-              </w:rPr>
-              <w:t>apk</w:t>
-            </w:r>
-            <w:proofErr w:type="spellEnd"/>
-            <w:r>
-              <w:rPr>
-                <w:sz w:val="16"/>
-                <w:szCs w:val="16"/>
-              </w:rPr>
-              <w:t xml:space="preserve"> del sistema offline del producto</w:t>
+              <w:t>Creación de la apk del sistema offline del producto</w:t>
             </w:r>
           </w:p>
         </w:tc>
@@ -25766,21 +24658,12 @@
                 <w:szCs w:val="16"/>
               </w:rPr>
             </w:pPr>
-            <w:proofErr w:type="spellStart"/>
-            <w:r>
-              <w:rPr>
-                <w:sz w:val="16"/>
-                <w:szCs w:val="16"/>
-              </w:rPr>
-              <w:t>Fallatii</w:t>
-            </w:r>
-            <w:proofErr w:type="spellEnd"/>
-            <w:r>
-              <w:rPr>
-                <w:sz w:val="16"/>
-                <w:szCs w:val="16"/>
-              </w:rPr>
-              <w:t xml:space="preserve"> Franco</w:t>
+            <w:r>
+              <w:rPr>
+                <w:sz w:val="16"/>
+                <w:szCs w:val="16"/>
+              </w:rPr>
+              <w:t>Fallatii Franco</w:t>
             </w:r>
           </w:p>
         </w:tc>
@@ -25847,37 +24730,12 @@
                 <w:szCs w:val="16"/>
               </w:rPr>
             </w:pPr>
-            <w:proofErr w:type="spellStart"/>
-            <w:r>
-              <w:rPr>
-                <w:sz w:val="16"/>
-                <w:szCs w:val="16"/>
-              </w:rPr>
-              <w:t>Deployeo</w:t>
-            </w:r>
-            <w:proofErr w:type="spellEnd"/>
-            <w:r>
-              <w:rPr>
-                <w:sz w:val="16"/>
-                <w:szCs w:val="16"/>
-              </w:rPr>
-              <w:t xml:space="preserve"> del </w:t>
-            </w:r>
-            <w:proofErr w:type="spellStart"/>
-            <w:r>
-              <w:rPr>
-                <w:sz w:val="16"/>
-                <w:szCs w:val="16"/>
-              </w:rPr>
-              <w:t>backend</w:t>
-            </w:r>
-            <w:proofErr w:type="spellEnd"/>
-            <w:r>
-              <w:rPr>
-                <w:sz w:val="16"/>
-                <w:szCs w:val="16"/>
-              </w:rPr>
-              <w:t xml:space="preserve"> online</w:t>
+            <w:r>
+              <w:rPr>
+                <w:sz w:val="16"/>
+                <w:szCs w:val="16"/>
+              </w:rPr>
+              <w:t>Deployeo del backend online</w:t>
             </w:r>
           </w:p>
         </w:tc>
@@ -25899,23 +24757,7 @@
                 <w:sz w:val="16"/>
                 <w:szCs w:val="16"/>
               </w:rPr>
-              <w:t xml:space="preserve">Puesta en marcha del </w:t>
-            </w:r>
-            <w:proofErr w:type="spellStart"/>
-            <w:r>
-              <w:rPr>
-                <w:sz w:val="16"/>
-                <w:szCs w:val="16"/>
-              </w:rPr>
-              <w:t>backend</w:t>
-            </w:r>
-            <w:proofErr w:type="spellEnd"/>
-            <w:r>
-              <w:rPr>
-                <w:sz w:val="16"/>
-                <w:szCs w:val="16"/>
-              </w:rPr>
-              <w:t xml:space="preserve"> online en la nube</w:t>
+              <w:t>Puesta en marcha del backend online en la nube</w:t>
             </w:r>
           </w:p>
         </w:tc>
@@ -25932,21 +24774,12 @@
                 <w:szCs w:val="16"/>
               </w:rPr>
             </w:pPr>
-            <w:proofErr w:type="spellStart"/>
-            <w:r>
-              <w:rPr>
-                <w:sz w:val="16"/>
-                <w:szCs w:val="16"/>
-              </w:rPr>
-              <w:t>Fallatii</w:t>
-            </w:r>
-            <w:proofErr w:type="spellEnd"/>
-            <w:r>
-              <w:rPr>
-                <w:sz w:val="16"/>
-                <w:szCs w:val="16"/>
-              </w:rPr>
-              <w:t xml:space="preserve"> Franco</w:t>
+            <w:r>
+              <w:rPr>
+                <w:sz w:val="16"/>
+                <w:szCs w:val="16"/>
+              </w:rPr>
+              <w:t>Fallatii Franco</w:t>
             </w:r>
           </w:p>
         </w:tc>
@@ -26018,17 +24851,8 @@
                 <w:sz w:val="16"/>
                 <w:szCs w:val="16"/>
               </w:rPr>
-              <w:t xml:space="preserve">Configuración de un web </w:t>
-            </w:r>
-            <w:proofErr w:type="spellStart"/>
-            <w:r>
-              <w:rPr>
-                <w:sz w:val="16"/>
-                <w:szCs w:val="16"/>
-              </w:rPr>
-              <w:t>service</w:t>
-            </w:r>
-            <w:proofErr w:type="spellEnd"/>
+              <w:t>Configuración de un web service</w:t>
+            </w:r>
           </w:p>
         </w:tc>
         <w:tc>
@@ -26049,17 +24873,8 @@
                 <w:sz w:val="16"/>
                 <w:szCs w:val="16"/>
               </w:rPr>
-              <w:t xml:space="preserve">Configuración de la nube donde se almacenará el </w:t>
-            </w:r>
-            <w:proofErr w:type="spellStart"/>
-            <w:r>
-              <w:rPr>
-                <w:sz w:val="16"/>
-                <w:szCs w:val="16"/>
-              </w:rPr>
-              <w:t>backend</w:t>
-            </w:r>
-            <w:proofErr w:type="spellEnd"/>
+              <w:t>Configuración de la nube donde se almacenará el backend</w:t>
+            </w:r>
           </w:p>
         </w:tc>
         <w:tc>
@@ -26307,21 +25122,12 @@
                 <w:szCs w:val="16"/>
               </w:rPr>
             </w:pPr>
-            <w:proofErr w:type="spellStart"/>
-            <w:r>
-              <w:rPr>
-                <w:sz w:val="16"/>
-                <w:szCs w:val="16"/>
-              </w:rPr>
-              <w:t>Fallati</w:t>
-            </w:r>
-            <w:proofErr w:type="spellEnd"/>
-            <w:r>
-              <w:rPr>
-                <w:sz w:val="16"/>
-                <w:szCs w:val="16"/>
-              </w:rPr>
-              <w:t xml:space="preserve"> Franco</w:t>
+            <w:r>
+              <w:rPr>
+                <w:sz w:val="16"/>
+                <w:szCs w:val="16"/>
+              </w:rPr>
+              <w:t>Fallati Franco</w:t>
             </w:r>
           </w:p>
         </w:tc>
@@ -26479,13 +25285,8 @@
       <w:r>
         <w:t xml:space="preserve">estimación de </w:t>
       </w:r>
-      <w:proofErr w:type="spellStart"/>
-      <w:r>
-        <w:t>Planning</w:t>
-      </w:r>
-      <w:proofErr w:type="spellEnd"/>
-      <w:r>
-        <w:t xml:space="preserve"> Póker</w:t>
+      <w:r>
+        <w:t>Planning Póker</w:t>
       </w:r>
       <w:r>
         <w:t>.</w:t>
@@ -26493,23 +25294,7 @@
     </w:p>
     <w:p>
       <w:r>
-        <w:t xml:space="preserve">OBSERVACION: la tarea 1.10.1 puesta a punto del sistema, es una tarea que se repartirá entre todos los </w:t>
-      </w:r>
-      <w:proofErr w:type="spellStart"/>
-      <w:r>
-        <w:t>Devs</w:t>
-      </w:r>
-      <w:proofErr w:type="spellEnd"/>
-      <w:r>
-        <w:t xml:space="preserve"> y nuestro </w:t>
-      </w:r>
-      <w:proofErr w:type="spellStart"/>
-      <w:r>
-        <w:t>Tester</w:t>
-      </w:r>
-      <w:proofErr w:type="spellEnd"/>
-      <w:r>
-        <w:t xml:space="preserve"> A, solo que el encargado de que se cumpla será Franco.</w:t>
+        <w:t>OBSERVACION: la tarea 1.10.1 puesta a punto del sistema, es una tarea que se repartirá entre todos los Devs y nuestro Tester A, solo que el encargado de que se cumpla será Franco.</w:t>
       </w:r>
     </w:p>
     <w:p>
@@ -28471,17 +27256,8 @@
                 <w:sz w:val="16"/>
                 <w:szCs w:val="16"/>
               </w:rPr>
-              <w:t xml:space="preserve"> </w:t>
-            </w:r>
-            <w:proofErr w:type="spellStart"/>
-            <w:r>
-              <w:rPr>
-                <w:sz w:val="16"/>
-                <w:szCs w:val="16"/>
-              </w:rPr>
-              <w:t>trello</w:t>
-            </w:r>
-            <w:proofErr w:type="spellEnd"/>
+              <w:t xml:space="preserve"> trello</w:t>
+            </w:r>
           </w:p>
         </w:tc>
         <w:tc>
@@ -28562,23 +27338,7 @@
                 <w:sz w:val="16"/>
                 <w:szCs w:val="16"/>
               </w:rPr>
-              <w:t xml:space="preserve"> </w:t>
-            </w:r>
-            <w:proofErr w:type="spellStart"/>
-            <w:r>
-              <w:rPr>
-                <w:sz w:val="16"/>
-                <w:szCs w:val="16"/>
-              </w:rPr>
-              <w:t>testing</w:t>
-            </w:r>
-            <w:proofErr w:type="spellEnd"/>
-            <w:r>
-              <w:rPr>
-                <w:sz w:val="16"/>
-                <w:szCs w:val="16"/>
-              </w:rPr>
-              <w:t xml:space="preserve"> tolos</w:t>
+              <w:t xml:space="preserve"> testing tolos</w:t>
             </w:r>
           </w:p>
         </w:tc>
@@ -28660,23 +27420,7 @@
                 <w:sz w:val="16"/>
                 <w:szCs w:val="16"/>
               </w:rPr>
-              <w:t xml:space="preserve"> </w:t>
-            </w:r>
-            <w:proofErr w:type="spellStart"/>
-            <w:r>
-              <w:rPr>
-                <w:sz w:val="16"/>
-                <w:szCs w:val="16"/>
-              </w:rPr>
-              <w:t>sql</w:t>
-            </w:r>
-            <w:proofErr w:type="spellEnd"/>
-            <w:r>
-              <w:rPr>
-                <w:sz w:val="16"/>
-                <w:szCs w:val="16"/>
-              </w:rPr>
-              <w:t xml:space="preserve"> lite</w:t>
+              <w:t xml:space="preserve"> sql lite</w:t>
             </w:r>
           </w:p>
         </w:tc>
@@ -28840,23 +27584,7 @@
                 <w:sz w:val="16"/>
                 <w:szCs w:val="16"/>
               </w:rPr>
-              <w:t xml:space="preserve"> </w:t>
-            </w:r>
-            <w:proofErr w:type="spellStart"/>
-            <w:r>
-              <w:rPr>
-                <w:sz w:val="16"/>
-                <w:szCs w:val="16"/>
-              </w:rPr>
-              <w:t>react</w:t>
-            </w:r>
-            <w:proofErr w:type="spellEnd"/>
-            <w:r>
-              <w:rPr>
-                <w:sz w:val="16"/>
-                <w:szCs w:val="16"/>
-              </w:rPr>
-              <w:t>-native</w:t>
+              <w:t xml:space="preserve"> react-native</w:t>
             </w:r>
           </w:p>
         </w:tc>
@@ -28938,17 +27666,8 @@
                 <w:sz w:val="16"/>
                 <w:szCs w:val="16"/>
               </w:rPr>
-              <w:t xml:space="preserve"> </w:t>
-            </w:r>
-            <w:proofErr w:type="spellStart"/>
-            <w:r>
-              <w:rPr>
-                <w:sz w:val="16"/>
-                <w:szCs w:val="16"/>
-              </w:rPr>
-              <w:t>figma</w:t>
-            </w:r>
-            <w:proofErr w:type="spellEnd"/>
+              <w:t xml:space="preserve"> figma</w:t>
+            </w:r>
           </w:p>
         </w:tc>
         <w:tc>
@@ -29031,7 +27750,6 @@
               </w:rPr>
               <w:t xml:space="preserve"> </w:t>
             </w:r>
-            <w:proofErr w:type="spellStart"/>
             <w:r>
               <w:rPr>
                 <w:sz w:val="16"/>
@@ -29039,7 +27757,6 @@
               </w:rPr>
               <w:t>flask</w:t>
             </w:r>
-            <w:proofErr w:type="spellEnd"/>
           </w:p>
         </w:tc>
         <w:tc>
@@ -29120,17 +27837,8 @@
                 <w:sz w:val="16"/>
                 <w:szCs w:val="16"/>
               </w:rPr>
-              <w:t xml:space="preserve"> definición de </w:t>
-            </w:r>
-            <w:proofErr w:type="spellStart"/>
-            <w:r>
-              <w:rPr>
-                <w:sz w:val="16"/>
-                <w:szCs w:val="16"/>
-              </w:rPr>
-              <w:t>end-points</w:t>
-            </w:r>
-            <w:proofErr w:type="spellEnd"/>
+              <w:t xml:space="preserve"> definición de end-points</w:t>
+            </w:r>
           </w:p>
         </w:tc>
         <w:tc>
@@ -29293,23 +28001,7 @@
                 <w:sz w:val="16"/>
                 <w:szCs w:val="16"/>
               </w:rPr>
-              <w:t xml:space="preserve"> </w:t>
-            </w:r>
-            <w:proofErr w:type="spellStart"/>
-            <w:r>
-              <w:rPr>
-                <w:sz w:val="16"/>
-                <w:szCs w:val="16"/>
-              </w:rPr>
-              <w:t>logueo</w:t>
-            </w:r>
-            <w:proofErr w:type="spellEnd"/>
-            <w:r>
-              <w:rPr>
-                <w:sz w:val="16"/>
-                <w:szCs w:val="16"/>
-              </w:rPr>
-              <w:t xml:space="preserve"> de usuario con reconocimiento facial</w:t>
+              <w:t xml:space="preserve"> logueo de usuario con reconocimiento facial</w:t>
             </w:r>
           </w:p>
         </w:tc>
@@ -29473,23 +28165,7 @@
                 <w:sz w:val="16"/>
                 <w:szCs w:val="16"/>
               </w:rPr>
-              <w:t xml:space="preserve"> creación de la pantalla de </w:t>
-            </w:r>
-            <w:proofErr w:type="spellStart"/>
-            <w:r>
-              <w:rPr>
-                <w:sz w:val="16"/>
-                <w:szCs w:val="16"/>
-              </w:rPr>
-              <w:t>logueo</w:t>
-            </w:r>
-            <w:proofErr w:type="spellEnd"/>
-            <w:r>
-              <w:rPr>
-                <w:sz w:val="16"/>
-                <w:szCs w:val="16"/>
-              </w:rPr>
-              <w:t xml:space="preserve"> online</w:t>
+              <w:t xml:space="preserve"> creación de la pantalla de logueo online</w:t>
             </w:r>
           </w:p>
         </w:tc>
@@ -30572,23 +29248,7 @@
                 <w:sz w:val="16"/>
                 <w:szCs w:val="16"/>
               </w:rPr>
-              <w:t xml:space="preserve">1.4.2.1 </w:t>
-            </w:r>
-            <w:proofErr w:type="spellStart"/>
-            <w:r>
-              <w:rPr>
-                <w:sz w:val="16"/>
-                <w:szCs w:val="16"/>
-              </w:rPr>
-              <w:t>backup</w:t>
-            </w:r>
-            <w:proofErr w:type="spellEnd"/>
-            <w:r>
-              <w:rPr>
-                <w:sz w:val="16"/>
-                <w:szCs w:val="16"/>
-              </w:rPr>
-              <w:t xml:space="preserve"> de la base de</w:t>
+              <w:t>1.4.2.1 backup de la base de</w:t>
             </w:r>
             <w:r>
               <w:rPr>
@@ -31367,23 +30027,7 @@
                 <w:sz w:val="16"/>
                 <w:szCs w:val="16"/>
               </w:rPr>
-              <w:t xml:space="preserve">1.7.3.1 </w:t>
-            </w:r>
-            <w:proofErr w:type="spellStart"/>
-            <w:r>
-              <w:rPr>
-                <w:sz w:val="16"/>
-                <w:szCs w:val="16"/>
-              </w:rPr>
-              <w:t>abm</w:t>
-            </w:r>
-            <w:proofErr w:type="spellEnd"/>
-            <w:r>
-              <w:rPr>
-                <w:sz w:val="16"/>
-                <w:szCs w:val="16"/>
-              </w:rPr>
-              <w:t xml:space="preserve"> de usuarios</w:t>
+              <w:t>1.7.3.1 abm de usuarios</w:t>
             </w:r>
           </w:p>
         </w:tc>
@@ -31458,23 +30102,7 @@
                 <w:sz w:val="16"/>
                 <w:szCs w:val="16"/>
               </w:rPr>
-              <w:t xml:space="preserve">1.7.3.2 </w:t>
-            </w:r>
-            <w:proofErr w:type="spellStart"/>
-            <w:r>
-              <w:rPr>
-                <w:sz w:val="16"/>
-                <w:szCs w:val="16"/>
-              </w:rPr>
-              <w:t>abm</w:t>
-            </w:r>
-            <w:proofErr w:type="spellEnd"/>
-            <w:r>
-              <w:rPr>
-                <w:sz w:val="16"/>
-                <w:szCs w:val="16"/>
-              </w:rPr>
-              <w:t xml:space="preserve"> de lugares físicos</w:t>
+              <w:t>1.7.3.2 abm de lugares físicos</w:t>
             </w:r>
           </w:p>
         </w:tc>
@@ -31549,23 +30177,7 @@
                 <w:sz w:val="16"/>
                 <w:szCs w:val="16"/>
               </w:rPr>
-              <w:t xml:space="preserve">1.7.3.4 </w:t>
-            </w:r>
-            <w:proofErr w:type="spellStart"/>
-            <w:r>
-              <w:rPr>
-                <w:sz w:val="16"/>
-                <w:szCs w:val="16"/>
-              </w:rPr>
-              <w:t>abm</w:t>
-            </w:r>
-            <w:proofErr w:type="spellEnd"/>
-            <w:r>
-              <w:rPr>
-                <w:sz w:val="16"/>
-                <w:szCs w:val="16"/>
-              </w:rPr>
-              <w:t xml:space="preserve"> de categorías de visitantes</w:t>
+              <w:t>1.7.3.4 abm de categorías de visitantes</w:t>
             </w:r>
           </w:p>
         </w:tc>
@@ -31640,23 +30252,7 @@
                 <w:sz w:val="16"/>
                 <w:szCs w:val="16"/>
               </w:rPr>
-              <w:t xml:space="preserve">1.7.3.5 </w:t>
-            </w:r>
-            <w:proofErr w:type="spellStart"/>
-            <w:r>
-              <w:rPr>
-                <w:sz w:val="16"/>
-                <w:szCs w:val="16"/>
-              </w:rPr>
-              <w:t>abm</w:t>
-            </w:r>
-            <w:proofErr w:type="spellEnd"/>
-            <w:r>
-              <w:rPr>
-                <w:sz w:val="16"/>
-                <w:szCs w:val="16"/>
-              </w:rPr>
-              <w:t xml:space="preserve"> de visitantes</w:t>
+              <w:t>1.7.3.5 abm de visitantes</w:t>
             </w:r>
           </w:p>
         </w:tc>
@@ -31731,23 +30327,7 @@
                 <w:sz w:val="16"/>
                 <w:szCs w:val="16"/>
               </w:rPr>
-              <w:t xml:space="preserve">1.7.3.13 </w:t>
-            </w:r>
-            <w:proofErr w:type="spellStart"/>
-            <w:r>
-              <w:rPr>
-                <w:sz w:val="16"/>
-                <w:szCs w:val="16"/>
-              </w:rPr>
-              <w:t>abm</w:t>
-            </w:r>
-            <w:proofErr w:type="spellEnd"/>
-            <w:r>
-              <w:rPr>
-                <w:sz w:val="16"/>
-                <w:szCs w:val="16"/>
-              </w:rPr>
-              <w:t xml:space="preserve"> de roles</w:t>
+              <w:t>1.7.3.13 abm de roles</w:t>
             </w:r>
           </w:p>
         </w:tc>
@@ -31822,23 +30402,7 @@
                 <w:sz w:val="16"/>
                 <w:szCs w:val="16"/>
               </w:rPr>
-              <w:t xml:space="preserve">1.7.3.14 </w:t>
-            </w:r>
-            <w:proofErr w:type="spellStart"/>
-            <w:r>
-              <w:rPr>
-                <w:sz w:val="16"/>
-                <w:szCs w:val="16"/>
-              </w:rPr>
-              <w:t>abm</w:t>
-            </w:r>
-            <w:proofErr w:type="spellEnd"/>
-            <w:r>
-              <w:rPr>
-                <w:sz w:val="16"/>
-                <w:szCs w:val="16"/>
-              </w:rPr>
-              <w:t xml:space="preserve"> de institutos</w:t>
+              <w:t>1.7.3.14 abm de institutos</w:t>
             </w:r>
           </w:p>
         </w:tc>
@@ -32067,23 +30631,7 @@
                 <w:sz w:val="16"/>
                 <w:szCs w:val="16"/>
               </w:rPr>
-              <w:t xml:space="preserve">1.8.1.8 creación de pantalla </w:t>
-            </w:r>
-            <w:proofErr w:type="spellStart"/>
-            <w:r>
-              <w:rPr>
-                <w:sz w:val="16"/>
-                <w:szCs w:val="16"/>
-              </w:rPr>
-              <w:t>abm</w:t>
-            </w:r>
-            <w:proofErr w:type="spellEnd"/>
-            <w:r>
-              <w:rPr>
-                <w:sz w:val="16"/>
-                <w:szCs w:val="16"/>
-              </w:rPr>
-              <w:t xml:space="preserve"> de usuario</w:t>
+              <w:t>1.8.1.8 creación de pantalla abm de usuario</w:t>
             </w:r>
           </w:p>
         </w:tc>
@@ -32158,23 +30706,7 @@
                 <w:sz w:val="16"/>
                 <w:szCs w:val="16"/>
               </w:rPr>
-              <w:t xml:space="preserve">1.8.1.9 creación de pantalla </w:t>
-            </w:r>
-            <w:proofErr w:type="spellStart"/>
-            <w:r>
-              <w:rPr>
-                <w:sz w:val="16"/>
-                <w:szCs w:val="16"/>
-              </w:rPr>
-              <w:t>abm</w:t>
-            </w:r>
-            <w:proofErr w:type="spellEnd"/>
-            <w:r>
-              <w:rPr>
-                <w:sz w:val="16"/>
-                <w:szCs w:val="16"/>
-              </w:rPr>
-              <w:t xml:space="preserve"> de visitantes</w:t>
+              <w:t>1.8.1.9 creación de pantalla abm de visitantes</w:t>
             </w:r>
           </w:p>
         </w:tc>
@@ -32249,23 +30781,7 @@
                 <w:sz w:val="16"/>
                 <w:szCs w:val="16"/>
               </w:rPr>
-              <w:t xml:space="preserve">1.8.1.10 creación de pantalla </w:t>
-            </w:r>
-            <w:proofErr w:type="spellStart"/>
-            <w:r>
-              <w:rPr>
-                <w:sz w:val="16"/>
-                <w:szCs w:val="16"/>
-              </w:rPr>
-              <w:t>abm</w:t>
-            </w:r>
-            <w:proofErr w:type="spellEnd"/>
-            <w:r>
-              <w:rPr>
-                <w:sz w:val="16"/>
-                <w:szCs w:val="16"/>
-              </w:rPr>
-              <w:t xml:space="preserve"> de lugares físicos</w:t>
+              <w:t>1.8.1.10 creación de pantalla abm de lugares físicos</w:t>
             </w:r>
           </w:p>
         </w:tc>
@@ -32340,23 +30856,7 @@
                 <w:sz w:val="16"/>
                 <w:szCs w:val="16"/>
               </w:rPr>
-              <w:t xml:space="preserve">1.8.1.11 creación de pantalla </w:t>
-            </w:r>
-            <w:proofErr w:type="spellStart"/>
-            <w:r>
-              <w:rPr>
-                <w:sz w:val="16"/>
-                <w:szCs w:val="16"/>
-              </w:rPr>
-              <w:t>abm</w:t>
-            </w:r>
-            <w:proofErr w:type="spellEnd"/>
-            <w:r>
-              <w:rPr>
-                <w:sz w:val="16"/>
-                <w:szCs w:val="16"/>
-              </w:rPr>
-              <w:t xml:space="preserve"> de categorías de visitante</w:t>
+              <w:t>1.8.1.11 creación de pantalla abm de categorías de visitante</w:t>
             </w:r>
           </w:p>
         </w:tc>
@@ -32431,23 +30931,7 @@
                 <w:sz w:val="16"/>
                 <w:szCs w:val="16"/>
               </w:rPr>
-              <w:t xml:space="preserve">1.8.1.16 creación de pantalla </w:t>
-            </w:r>
-            <w:proofErr w:type="spellStart"/>
-            <w:r>
-              <w:rPr>
-                <w:sz w:val="16"/>
-                <w:szCs w:val="16"/>
-              </w:rPr>
-              <w:t>abm</w:t>
-            </w:r>
-            <w:proofErr w:type="spellEnd"/>
-            <w:r>
-              <w:rPr>
-                <w:sz w:val="16"/>
-                <w:szCs w:val="16"/>
-              </w:rPr>
-              <w:t xml:space="preserve"> de roles</w:t>
+              <w:t>1.8.1.16 creación de pantalla abm de roles</w:t>
             </w:r>
           </w:p>
         </w:tc>
@@ -32522,23 +31006,7 @@
                 <w:sz w:val="16"/>
                 <w:szCs w:val="16"/>
               </w:rPr>
-              <w:t xml:space="preserve">1.8.1.17 creación de pantalla de </w:t>
-            </w:r>
-            <w:proofErr w:type="spellStart"/>
-            <w:r>
-              <w:rPr>
-                <w:sz w:val="16"/>
-                <w:szCs w:val="16"/>
-              </w:rPr>
-              <w:t>abm</w:t>
-            </w:r>
-            <w:proofErr w:type="spellEnd"/>
-            <w:r>
-              <w:rPr>
-                <w:sz w:val="16"/>
-                <w:szCs w:val="16"/>
-              </w:rPr>
-              <w:t xml:space="preserve"> de institutos</w:t>
+              <w:t>1.8.1.17 creación de pantalla de abm de institutos</w:t>
             </w:r>
           </w:p>
         </w:tc>
@@ -32615,15 +31083,13 @@
               </w:rPr>
               <w:t xml:space="preserve">1.8.1.18 </w:t>
             </w:r>
-            <w:proofErr w:type="spellStart"/>
-            <w:r>
-              <w:rPr>
-                <w:sz w:val="16"/>
-                <w:szCs w:val="16"/>
-              </w:rPr>
-              <w:t>creacion</w:t>
-            </w:r>
-            <w:proofErr w:type="spellEnd"/>
+            <w:r>
+              <w:rPr>
+                <w:sz w:val="16"/>
+                <w:szCs w:val="16"/>
+              </w:rPr>
+              <w:t>creación</w:t>
+            </w:r>
             <w:r>
               <w:rPr>
                 <w:sz w:val="16"/>
@@ -33004,23 +31470,7 @@
                 <w:sz w:val="16"/>
                 <w:szCs w:val="16"/>
               </w:rPr>
-              <w:t xml:space="preserve">1.8.3 conexión con el </w:t>
-            </w:r>
-            <w:proofErr w:type="spellStart"/>
-            <w:r>
-              <w:rPr>
-                <w:sz w:val="16"/>
-                <w:szCs w:val="16"/>
-              </w:rPr>
-              <w:t>backend</w:t>
-            </w:r>
-            <w:proofErr w:type="spellEnd"/>
-            <w:r>
-              <w:rPr>
-                <w:sz w:val="16"/>
-                <w:szCs w:val="16"/>
-              </w:rPr>
-              <w:t xml:space="preserve"> online </w:t>
+              <w:t xml:space="preserve">1.8.3 conexión con el backend online </w:t>
             </w:r>
           </w:p>
         </w:tc>
@@ -33095,23 +31545,7 @@
                 <w:sz w:val="16"/>
                 <w:szCs w:val="16"/>
               </w:rPr>
-              <w:t xml:space="preserve">1.8.4 conexión con el </w:t>
-            </w:r>
-            <w:proofErr w:type="spellStart"/>
-            <w:r>
-              <w:rPr>
-                <w:sz w:val="16"/>
-                <w:szCs w:val="16"/>
-              </w:rPr>
-              <w:t>backend</w:t>
-            </w:r>
-            <w:proofErr w:type="spellEnd"/>
-            <w:r>
-              <w:rPr>
-                <w:sz w:val="16"/>
-                <w:szCs w:val="16"/>
-              </w:rPr>
-              <w:t xml:space="preserve"> offline</w:t>
+              <w:t>1.8.4 conexión con el backend offline</w:t>
             </w:r>
           </w:p>
         </w:tc>
@@ -34546,23 +32980,7 @@
                 <w:sz w:val="16"/>
                 <w:szCs w:val="16"/>
               </w:rPr>
-              <w:t xml:space="preserve">1.7.3.18 </w:t>
-            </w:r>
-            <w:proofErr w:type="spellStart"/>
-            <w:r>
-              <w:rPr>
-                <w:sz w:val="16"/>
-                <w:szCs w:val="16"/>
-              </w:rPr>
-              <w:t>abm</w:t>
-            </w:r>
-            <w:proofErr w:type="spellEnd"/>
-            <w:r>
-              <w:rPr>
-                <w:sz w:val="16"/>
-                <w:szCs w:val="16"/>
-              </w:rPr>
-              <w:t xml:space="preserve"> de empresas</w:t>
+              <w:t>1.7.3.18 abm de empresas</w:t>
             </w:r>
           </w:p>
         </w:tc>
@@ -34712,23 +33130,7 @@
                 <w:sz w:val="16"/>
                 <w:szCs w:val="16"/>
               </w:rPr>
-              <w:t xml:space="preserve">1.7.3.9 </w:t>
-            </w:r>
-            <w:proofErr w:type="spellStart"/>
-            <w:r>
-              <w:rPr>
-                <w:sz w:val="16"/>
-                <w:szCs w:val="16"/>
-              </w:rPr>
-              <w:t>logueo</w:t>
-            </w:r>
-            <w:proofErr w:type="spellEnd"/>
-            <w:r>
-              <w:rPr>
-                <w:sz w:val="16"/>
-                <w:szCs w:val="16"/>
-              </w:rPr>
-              <w:t xml:space="preserve"> de usuarios offline</w:t>
+              <w:t>1.7.3.9 logueo de usuarios offline</w:t>
             </w:r>
           </w:p>
         </w:tc>
@@ -34878,7 +33280,14 @@
                 <w:sz w:val="16"/>
                 <w:szCs w:val="16"/>
               </w:rPr>
-              <w:t>1.7.3.17 ruteo de conexión</w:t>
+              <w:t xml:space="preserve">1.7.3.17 </w:t>
+            </w:r>
+            <w:r>
+              <w:rPr>
+                <w:sz w:val="16"/>
+                <w:szCs w:val="16"/>
+              </w:rPr>
+              <w:t>Configuraciones del sistema</w:t>
             </w:r>
           </w:p>
         </w:tc>
@@ -34955,15 +33364,13 @@
               </w:rPr>
               <w:t xml:space="preserve">1.7.3.20 </w:t>
             </w:r>
-            <w:proofErr w:type="spellStart"/>
-            <w:r>
-              <w:rPr>
-                <w:sz w:val="16"/>
-                <w:szCs w:val="16"/>
-              </w:rPr>
-              <w:t>duplicacion</w:t>
-            </w:r>
-            <w:proofErr w:type="spellEnd"/>
+            <w:r>
+              <w:rPr>
+                <w:sz w:val="16"/>
+                <w:szCs w:val="16"/>
+              </w:rPr>
+              <w:t>duplicación</w:t>
+            </w:r>
             <w:r>
               <w:rPr>
                 <w:sz w:val="16"/>
@@ -35269,23 +33676,7 @@
                 <w:sz w:val="16"/>
                 <w:szCs w:val="16"/>
               </w:rPr>
-              <w:t xml:space="preserve">1.8.1.2 creación de la pantalla de </w:t>
-            </w:r>
-            <w:proofErr w:type="spellStart"/>
-            <w:r>
-              <w:rPr>
-                <w:sz w:val="16"/>
-                <w:szCs w:val="16"/>
-              </w:rPr>
-              <w:t>logueo</w:t>
-            </w:r>
-            <w:proofErr w:type="spellEnd"/>
-            <w:r>
-              <w:rPr>
-                <w:sz w:val="16"/>
-                <w:szCs w:val="16"/>
-              </w:rPr>
-              <w:t xml:space="preserve"> offline</w:t>
+              <w:t>1.8.1.2 creación de la pantalla de logueo offline</w:t>
             </w:r>
           </w:p>
         </w:tc>
@@ -35360,7 +33751,14 @@
                 <w:sz w:val="16"/>
                 <w:szCs w:val="16"/>
               </w:rPr>
-              <w:t>1.8.1.15 creación de pantalla de configuración de ruteo</w:t>
+              <w:t xml:space="preserve">1.8.1.15 creación de pantalla de </w:t>
+            </w:r>
+            <w:r>
+              <w:rPr>
+                <w:sz w:val="16"/>
+                <w:szCs w:val="16"/>
+              </w:rPr>
+              <w:t>configuraciones del sistema</w:t>
             </w:r>
           </w:p>
         </w:tc>
@@ -36470,23 +34868,7 @@
                 <w:sz w:val="16"/>
                 <w:szCs w:val="16"/>
               </w:rPr>
-              <w:t xml:space="preserve">1.4.2.2 </w:t>
-            </w:r>
-            <w:proofErr w:type="spellStart"/>
-            <w:r>
-              <w:rPr>
-                <w:sz w:val="16"/>
-                <w:szCs w:val="16"/>
-              </w:rPr>
-              <w:t>backup</w:t>
-            </w:r>
-            <w:proofErr w:type="spellEnd"/>
-            <w:r>
-              <w:rPr>
-                <w:sz w:val="16"/>
-                <w:szCs w:val="16"/>
-              </w:rPr>
-              <w:t xml:space="preserve"> de la base de datos S4</w:t>
+              <w:t>1.4.2.2 backup de la base de datos S4</w:t>
             </w:r>
           </w:p>
         </w:tc>
@@ -37088,15 +35470,13 @@
               </w:rPr>
               <w:t xml:space="preserve">1.7.3.19 cierre </w:t>
             </w:r>
-            <w:proofErr w:type="spellStart"/>
-            <w:r>
-              <w:rPr>
-                <w:sz w:val="16"/>
-                <w:szCs w:val="16"/>
-              </w:rPr>
-              <w:t>automatico</w:t>
-            </w:r>
-            <w:proofErr w:type="spellEnd"/>
+            <w:r>
+              <w:rPr>
+                <w:sz w:val="16"/>
+                <w:szCs w:val="16"/>
+              </w:rPr>
+              <w:t>automático</w:t>
+            </w:r>
             <w:r>
               <w:rPr>
                 <w:sz w:val="16"/>
@@ -37104,15 +35484,13 @@
               </w:rPr>
               <w:t xml:space="preserve"> del </w:t>
             </w:r>
-            <w:proofErr w:type="spellStart"/>
-            <w:r>
-              <w:rPr>
-                <w:sz w:val="16"/>
-                <w:szCs w:val="16"/>
-              </w:rPr>
-              <w:t>dia</w:t>
-            </w:r>
-            <w:proofErr w:type="spellEnd"/>
+            <w:r>
+              <w:rPr>
+                <w:sz w:val="16"/>
+                <w:szCs w:val="16"/>
+              </w:rPr>
+              <w:t>día</w:t>
+            </w:r>
           </w:p>
         </w:tc>
         <w:tc>
@@ -37486,39 +35864,7 @@
                 <w:sz w:val="16"/>
                 <w:szCs w:val="16"/>
               </w:rPr>
-              <w:t xml:space="preserve">1.9.1 generación de </w:t>
-            </w:r>
-            <w:proofErr w:type="spellStart"/>
-            <w:r>
-              <w:rPr>
-                <w:sz w:val="16"/>
-                <w:szCs w:val="16"/>
-              </w:rPr>
-              <w:t>apk</w:t>
-            </w:r>
-            <w:proofErr w:type="spellEnd"/>
-            <w:r>
-              <w:rPr>
-                <w:sz w:val="16"/>
-                <w:szCs w:val="16"/>
-              </w:rPr>
-              <w:t xml:space="preserve"> productiva del </w:t>
-            </w:r>
-            <w:proofErr w:type="spellStart"/>
-            <w:r>
-              <w:rPr>
-                <w:sz w:val="16"/>
-                <w:szCs w:val="16"/>
-              </w:rPr>
-              <w:t>backend</w:t>
-            </w:r>
-            <w:proofErr w:type="spellEnd"/>
-            <w:r>
-              <w:rPr>
-                <w:sz w:val="16"/>
-                <w:szCs w:val="16"/>
-              </w:rPr>
-              <w:t xml:space="preserve"> offline</w:t>
+              <w:t>1.9.1 generación de apk productiva del backend offline</w:t>
             </w:r>
           </w:p>
         </w:tc>
@@ -37593,39 +35939,7 @@
                 <w:sz w:val="16"/>
                 <w:szCs w:val="16"/>
               </w:rPr>
-              <w:t xml:space="preserve">1.9.2 </w:t>
-            </w:r>
-            <w:proofErr w:type="spellStart"/>
-            <w:r>
-              <w:rPr>
-                <w:sz w:val="16"/>
-                <w:szCs w:val="16"/>
-              </w:rPr>
-              <w:t>deployeo</w:t>
-            </w:r>
-            <w:proofErr w:type="spellEnd"/>
-            <w:r>
-              <w:rPr>
-                <w:sz w:val="16"/>
-                <w:szCs w:val="16"/>
-              </w:rPr>
-              <w:t xml:space="preserve"> del </w:t>
-            </w:r>
-            <w:proofErr w:type="spellStart"/>
-            <w:r>
-              <w:rPr>
-                <w:sz w:val="16"/>
-                <w:szCs w:val="16"/>
-              </w:rPr>
-              <w:t>backend</w:t>
-            </w:r>
-            <w:proofErr w:type="spellEnd"/>
-            <w:r>
-              <w:rPr>
-                <w:sz w:val="16"/>
-                <w:szCs w:val="16"/>
-              </w:rPr>
-              <w:t xml:space="preserve"> online</w:t>
+              <w:t>1.9.2 deployeo del backend online</w:t>
             </w:r>
           </w:p>
         </w:tc>
@@ -37700,17 +36014,8 @@
                 <w:sz w:val="16"/>
                 <w:szCs w:val="16"/>
               </w:rPr>
-              <w:t xml:space="preserve">1.9.3 configuración de un web </w:t>
-            </w:r>
-            <w:proofErr w:type="spellStart"/>
-            <w:r>
-              <w:rPr>
-                <w:sz w:val="16"/>
-                <w:szCs w:val="16"/>
-              </w:rPr>
-              <w:t>service</w:t>
-            </w:r>
-            <w:proofErr w:type="spellEnd"/>
+              <w:t>1.9.3 configuración de un web service</w:t>
+            </w:r>
           </w:p>
         </w:tc>
         <w:tc>
@@ -38972,56 +37277,34 @@
                 <w:sz w:val="16"/>
                 <w:szCs w:val="14"/>
               </w:rPr>
-              <w:t xml:space="preserve">Min </w:t>
-            </w:r>
-            <w:proofErr w:type="spellStart"/>
-            <w:r>
+              <w:t>Min hs</w:t>
+            </w:r>
+          </w:p>
+        </w:tc>
+        <w:tc>
+          <w:tcPr>
+            <w:tcW w:w="1757" w:type="dxa"/>
+            <w:shd w:val="clear" w:color="auto" w:fill="D0CECE" w:themeFill="background2" w:themeFillShade="E6"/>
+          </w:tcPr>
+          <w:p>
+            <w:pPr>
+              <w:jc w:val="center"/>
               <w:rPr>
                 <w:b/>
                 <w:bCs/>
                 <w:sz w:val="16"/>
                 <w:szCs w:val="14"/>
               </w:rPr>
-              <w:t>hs</w:t>
-            </w:r>
-            <w:proofErr w:type="spellEnd"/>
-          </w:p>
-        </w:tc>
-        <w:tc>
-          <w:tcPr>
-            <w:tcW w:w="1757" w:type="dxa"/>
-            <w:shd w:val="clear" w:color="auto" w:fill="D0CECE" w:themeFill="background2" w:themeFillShade="E6"/>
-          </w:tcPr>
-          <w:p>
-            <w:pPr>
-              <w:jc w:val="center"/>
+            </w:pPr>
+            <w:r>
               <w:rPr>
                 <w:b/>
                 <w:bCs/>
                 <w:sz w:val="16"/>
                 <w:szCs w:val="14"/>
               </w:rPr>
-            </w:pPr>
-            <w:r>
-              <w:rPr>
-                <w:b/>
-                <w:bCs/>
-                <w:sz w:val="16"/>
-                <w:szCs w:val="14"/>
-              </w:rPr>
-              <w:t xml:space="preserve">Max </w:t>
-            </w:r>
-            <w:proofErr w:type="spellStart"/>
-            <w:r>
-              <w:rPr>
-                <w:b/>
-                <w:bCs/>
-                <w:sz w:val="16"/>
-                <w:szCs w:val="14"/>
-              </w:rPr>
-              <w:t>hs</w:t>
-            </w:r>
-            <w:proofErr w:type="spellEnd"/>
+              <w:t>Max hs</w:t>
+            </w:r>
           </w:p>
         </w:tc>
       </w:tr>
@@ -39532,7 +37815,6 @@
                 <w:szCs w:val="14"/>
               </w:rPr>
             </w:pPr>
-            <w:proofErr w:type="spellStart"/>
             <w:r>
               <w:rPr>
                 <w:b/>
@@ -39542,7 +37824,6 @@
               </w:rPr>
               <w:t>Baseline</w:t>
             </w:r>
-            <w:proofErr w:type="spellEnd"/>
           </w:p>
         </w:tc>
       </w:tr>
@@ -39775,6 +38056,13 @@
                 <w:szCs w:val="14"/>
               </w:rPr>
             </w:pPr>
+            <w:r>
+              <w:rPr>
+                <w:sz w:val="16"/>
+                <w:szCs w:val="14"/>
+              </w:rPr>
+              <w:t>20,36%</w:t>
+            </w:r>
           </w:p>
         </w:tc>
       </w:tr>
@@ -40833,13 +39121,16 @@
         <w:t xml:space="preserve">Una vez definida la exposición a cada riesgo, de la lista total de riesgos, se seleccionarán aquellos </w:t>
       </w:r>
       <w:r>
-        <w:t>10</w:t>
+        <w:t>20</w:t>
       </w:r>
       <w:r>
         <w:t xml:space="preserve"> (TOP </w:t>
       </w:r>
       <w:r>
-        <w:t>10</w:t>
+        <w:t>2</w:t>
+      </w:r>
+      <w:r>
+        <w:t>0</w:t>
       </w:r>
       <w:r>
         <w:t>) que tengan mayor exposición y se les llevarán a cabo sus correspondientes acciones de mitigación y acciones de contingencia. Por último, se calculará el riesgo total de del proyecto y se anotará y actualizará de manera constante en cada reunión formal.</w:t>
@@ -40936,7 +39227,10 @@
         <w:t xml:space="preserve"> a definir el TOP </w:t>
       </w:r>
       <w:r>
-        <w:t>10</w:t>
+        <w:t>2</w:t>
+      </w:r>
+      <w:r>
+        <w:t>0</w:t>
       </w:r>
       <w:r>
         <w:t xml:space="preserve">. </w:t>
@@ -40972,7 +39266,10 @@
         <w:t xml:space="preserve">n y contingencia de los riesgos conformados en este TOP </w:t>
       </w:r>
       <w:r>
-        <w:t>10</w:t>
+        <w:t>2</w:t>
+      </w:r>
+      <w:r>
+        <w:t>0</w:t>
       </w:r>
       <w:r>
         <w:t xml:space="preserve">. No se evaluarán los demás debido a que puede llegar a ser una lista muy larga y muy costosa de analizar. Si </w:t>
@@ -43194,13 +41491,13 @@
       </w:tblPr>
       <w:tblGrid>
         <w:gridCol w:w="1226"/>
-        <w:gridCol w:w="863"/>
-        <w:gridCol w:w="1167"/>
-        <w:gridCol w:w="1134"/>
-        <w:gridCol w:w="1275"/>
-        <w:gridCol w:w="1276"/>
-        <w:gridCol w:w="1276"/>
-        <w:gridCol w:w="1276"/>
+        <w:gridCol w:w="1375"/>
+        <w:gridCol w:w="1005"/>
+        <w:gridCol w:w="985"/>
+        <w:gridCol w:w="1194"/>
+        <w:gridCol w:w="1246"/>
+        <w:gridCol w:w="1213"/>
+        <w:gridCol w:w="1249"/>
       </w:tblGrid>
       <w:tr>
         <w:tc>
@@ -43236,7 +41533,15 @@
                 <w:sz w:val="16"/>
                 <w:szCs w:val="16"/>
               </w:rPr>
-              <w:t>Ruteo de conexión</w:t>
+              <w:t>Configuraciones</w:t>
+            </w:r>
+            <w:r>
+              <w:rPr>
+                <w:sz w:val="16"/>
+                <w:szCs w:val="16"/>
+              </w:rPr>
+              <w:br/>
+              <w:t>del sistema</w:t>
             </w:r>
           </w:p>
         </w:tc>
@@ -43253,21 +41558,12 @@
                 <w:szCs w:val="16"/>
               </w:rPr>
             </w:pPr>
-            <w:proofErr w:type="spellStart"/>
-            <w:r>
-              <w:rPr>
-                <w:sz w:val="16"/>
-                <w:szCs w:val="16"/>
-              </w:rPr>
-              <w:t>Logueo</w:t>
-            </w:r>
-            <w:proofErr w:type="spellEnd"/>
-            <w:r>
-              <w:rPr>
-                <w:sz w:val="16"/>
-                <w:szCs w:val="16"/>
-              </w:rPr>
-              <w:t xml:space="preserve"> online</w:t>
+            <w:r>
+              <w:rPr>
+                <w:sz w:val="16"/>
+                <w:szCs w:val="16"/>
+              </w:rPr>
+              <w:t>Logueo online</w:t>
             </w:r>
           </w:p>
         </w:tc>
@@ -43284,21 +41580,12 @@
                 <w:szCs w:val="16"/>
               </w:rPr>
             </w:pPr>
-            <w:proofErr w:type="spellStart"/>
-            <w:r>
-              <w:rPr>
-                <w:sz w:val="16"/>
-                <w:szCs w:val="16"/>
-              </w:rPr>
-              <w:t>Logueo</w:t>
-            </w:r>
-            <w:proofErr w:type="spellEnd"/>
-            <w:r>
-              <w:rPr>
-                <w:sz w:val="16"/>
-                <w:szCs w:val="16"/>
-              </w:rPr>
-              <w:t xml:space="preserve"> offline</w:t>
+            <w:r>
+              <w:rPr>
+                <w:sz w:val="16"/>
+                <w:szCs w:val="16"/>
+              </w:rPr>
+              <w:t>Logueo offline</w:t>
             </w:r>
           </w:p>
         </w:tc>
@@ -44348,21 +42635,12 @@
                 <w:szCs w:val="16"/>
               </w:rPr>
             </w:pPr>
-            <w:proofErr w:type="spellStart"/>
-            <w:r>
-              <w:rPr>
-                <w:sz w:val="16"/>
-                <w:szCs w:val="16"/>
-              </w:rPr>
-              <w:t>ABMs</w:t>
-            </w:r>
-            <w:proofErr w:type="spellEnd"/>
-            <w:r>
-              <w:rPr>
-                <w:sz w:val="16"/>
-                <w:szCs w:val="16"/>
-              </w:rPr>
-              <w:t xml:space="preserve"> de entidades</w:t>
+            <w:r>
+              <w:rPr>
+                <w:sz w:val="16"/>
+                <w:szCs w:val="16"/>
+              </w:rPr>
+              <w:t>ABMs de entidades</w:t>
             </w:r>
           </w:p>
         </w:tc>
@@ -45773,25 +44051,7 @@
         <w:b/>
         <w:szCs w:val="24"/>
       </w:rPr>
-      <w:t xml:space="preserve"> “Master Security </w:t>
-    </w:r>
-    <w:proofErr w:type="spellStart"/>
-    <w:r>
-      <w:rPr>
-        <w:rFonts w:eastAsia="Roboto" w:cs="Roboto"/>
-        <w:b/>
-        <w:szCs w:val="24"/>
-      </w:rPr>
-      <w:t>System</w:t>
-    </w:r>
-    <w:proofErr w:type="spellEnd"/>
-    <w:r>
-      <w:rPr>
-        <w:rFonts w:eastAsia="Roboto" w:cs="Roboto"/>
-        <w:b/>
-        <w:szCs w:val="24"/>
-      </w:rPr>
-      <w:t xml:space="preserve"> (MSS)”</w:t>
+      <w:t xml:space="preserve"> “Master Security System (MSS)”</w:t>
     </w:r>
     <w:r>
       <w:rPr>

</xml_diff>

<commit_message>
matriz de roles actualizada
</commit_message>
<xml_diff>
--- a/Documentos/Master security system.docx
+++ b/Documentos/Master security system.docx
@@ -357,11 +357,19 @@
           <w:szCs w:val="24"/>
         </w:rPr>
       </w:pPr>
+      <w:proofErr w:type="spellStart"/>
       <w:r>
         <w:rPr>
           <w:szCs w:val="24"/>
         </w:rPr>
-        <w:t xml:space="preserve">Fallatti Franco </w:t>
+        <w:t>Fallatti</w:t>
+      </w:r>
+      <w:proofErr w:type="spellEnd"/>
+      <w:r>
+        <w:rPr>
+          <w:szCs w:val="24"/>
+        </w:rPr>
+        <w:t xml:space="preserve"> Franco </w:t>
       </w:r>
       <w:r>
         <w:rPr>
@@ -436,7 +444,23 @@
           <w:color w:val="212529"/>
           <w:szCs w:val="24"/>
         </w:rPr>
-        <w:t xml:space="preserve"> Ruben – </w:t>
+        <w:t xml:space="preserve"> </w:t>
+      </w:r>
+      <w:proofErr w:type="spellStart"/>
+      <w:r>
+        <w:rPr>
+          <w:color w:val="212529"/>
+          <w:szCs w:val="24"/>
+        </w:rPr>
+        <w:t>Ruben</w:t>
+      </w:r>
+      <w:proofErr w:type="spellEnd"/>
+      <w:r>
+        <w:rPr>
+          <w:color w:val="212529"/>
+          <w:szCs w:val="24"/>
+        </w:rPr>
+        <w:t xml:space="preserve"> – </w:t>
       </w:r>
       <w:hyperlink r:id="rId13" w:history="1">
         <w:r>
@@ -691,7 +715,15 @@
     </w:p>
     <w:p>
       <w:r>
-        <w:t>El objetivo de este trabajo práctico y por ende de este proyecto es que los estudiantes apliquen los conocimientos adquiridos en la asignatura sobre Metodologías Ágiles y Waterfall en el desarrollo de un sistema de autenticación por reconocimiento facial para una Tablet, permitiendo el ingreso a áreas con seguridad.</w:t>
+        <w:t xml:space="preserve">El objetivo de este trabajo práctico y por ende de este proyecto es que los estudiantes apliquen los conocimientos adquiridos en la asignatura sobre Metodologías Ágiles y </w:t>
+      </w:r>
+      <w:proofErr w:type="spellStart"/>
+      <w:r>
+        <w:t>Waterfall</w:t>
+      </w:r>
+      <w:proofErr w:type="spellEnd"/>
+      <w:r>
+        <w:t xml:space="preserve"> en el desarrollo de un sistema de autenticación por reconocimiento facial para una Tablet, permitiendo el ingreso a áreas con seguridad.</w:t>
       </w:r>
       <w:r>
         <w:t xml:space="preserve"> </w:t>
@@ -790,7 +822,15 @@
         <w:t xml:space="preserve"> desarrolladores con un líder de desarrollo</w:t>
       </w:r>
       <w:r>
-        <w:t xml:space="preserve"> el cual tendrá conocimientos full stack. </w:t>
+        <w:t xml:space="preserve"> el cual tendrá conocimientos full </w:t>
+      </w:r>
+      <w:proofErr w:type="spellStart"/>
+      <w:r>
+        <w:t>stack</w:t>
+      </w:r>
+      <w:proofErr w:type="spellEnd"/>
+      <w:r>
+        <w:t xml:space="preserve">. </w:t>
       </w:r>
       <w:r>
         <w:t>Un desarrollador</w:t>
@@ -799,7 +839,15 @@
         <w:t xml:space="preserve"> f</w:t>
       </w:r>
       <w:r>
-        <w:t>ull stack, y otro desarrollador</w:t>
+        <w:t xml:space="preserve">ull </w:t>
+      </w:r>
+      <w:proofErr w:type="spellStart"/>
+      <w:r>
+        <w:t>stack</w:t>
+      </w:r>
+      <w:proofErr w:type="spellEnd"/>
+      <w:r>
+        <w:t>, y otro desarrollador</w:t>
       </w:r>
       <w:r>
         <w:t xml:space="preserve"> </w:t>
@@ -832,13 +880,26 @@
         <w:t>conta</w:t>
       </w:r>
       <w:r>
-        <w:t>mos con un desarrollador especializado en el backend</w:t>
-      </w:r>
+        <w:t xml:space="preserve">mos con un desarrollador especializado en el </w:t>
+      </w:r>
+      <w:proofErr w:type="spellStart"/>
+      <w:r>
+        <w:t>backend</w:t>
+      </w:r>
+      <w:proofErr w:type="spellEnd"/>
       <w:r>
         <w:t>. Por último,</w:t>
       </w:r>
       <w:r>
-        <w:t xml:space="preserve"> 2 testers los cuales se encargarán de probar todo el producto.</w:t>
+        <w:t xml:space="preserve"> 2 </w:t>
+      </w:r>
+      <w:proofErr w:type="spellStart"/>
+      <w:r>
+        <w:t>testers</w:t>
+      </w:r>
+      <w:proofErr w:type="spellEnd"/>
+      <w:r>
+        <w:t xml:space="preserve"> los cuales se encargarán de probar todo el producto.</w:t>
       </w:r>
     </w:p>
     <w:p>
@@ -889,8 +950,13 @@
           <w:u w:val="single"/>
         </w:rPr>
       </w:pPr>
-      <w:r>
-        <w:t>Fallatti Franco: L</w:t>
+      <w:proofErr w:type="spellStart"/>
+      <w:r>
+        <w:t>Fallatti</w:t>
+      </w:r>
+      <w:proofErr w:type="spellEnd"/>
+      <w:r>
+        <w:t xml:space="preserve"> Franco: L</w:t>
       </w:r>
       <w:r>
         <w:t>íder de desarrollo</w:t>
@@ -938,8 +1004,13 @@
         <w:t xml:space="preserve"> </w:t>
       </w:r>
       <w:r>
-        <w:t>full stack</w:t>
-      </w:r>
+        <w:t xml:space="preserve">full </w:t>
+      </w:r>
+      <w:proofErr w:type="spellStart"/>
+      <w:r>
+        <w:t>stack</w:t>
+      </w:r>
+      <w:proofErr w:type="spellEnd"/>
     </w:p>
     <w:p>
       <w:pPr>
@@ -965,8 +1036,13 @@
         <w:t xml:space="preserve">esarrollador </w:t>
       </w:r>
       <w:r>
-        <w:t>full stack</w:t>
-      </w:r>
+        <w:t xml:space="preserve">full </w:t>
+      </w:r>
+      <w:proofErr w:type="spellStart"/>
+      <w:r>
+        <w:t>stack</w:t>
+      </w:r>
+      <w:proofErr w:type="spellEnd"/>
     </w:p>
     <w:p>
       <w:pPr>
@@ -985,9 +1061,11 @@
       <w:r>
         <w:t xml:space="preserve"> Facundo: </w:t>
       </w:r>
+      <w:proofErr w:type="spellStart"/>
       <w:r>
         <w:t>Tester</w:t>
       </w:r>
+      <w:proofErr w:type="spellEnd"/>
     </w:p>
     <w:p>
       <w:pPr>
@@ -1001,8 +1079,13 @@
         </w:rPr>
       </w:pPr>
       <w:r>
-        <w:t>Gonzales Federico: Tester</w:t>
-      </w:r>
+        <w:t xml:space="preserve">Gonzales Federico: </w:t>
+      </w:r>
+      <w:proofErr w:type="spellStart"/>
+      <w:r>
+        <w:t>Tester</w:t>
+      </w:r>
+      <w:proofErr w:type="spellEnd"/>
     </w:p>
     <w:p>
       <w:r>
@@ -1061,11 +1144,16 @@
     </w:p>
     <w:p>
       <w:r>
-        <w:t>Luego en sprint</w:t>
+        <w:t xml:space="preserve">Luego en </w:t>
+      </w:r>
+      <w:proofErr w:type="spellStart"/>
+      <w:r>
+        <w:t>sprint</w:t>
       </w:r>
       <w:r>
         <w:t>s</w:t>
       </w:r>
+      <w:proofErr w:type="spellEnd"/>
       <w:r>
         <w:t xml:space="preserve"> los cuales duraran dos</w:t>
       </w:r>
@@ -1097,7 +1185,15 @@
         <w:t>os días sábados/doming</w:t>
       </w:r>
       <w:r>
-        <w:t>os realizaremos un sprint Weekly donde analizaremos el trabajo realizado esa semana</w:t>
+        <w:t xml:space="preserve">os realizaremos un sprint </w:t>
+      </w:r>
+      <w:proofErr w:type="spellStart"/>
+      <w:r>
+        <w:t>Weekly</w:t>
+      </w:r>
+      <w:proofErr w:type="spellEnd"/>
+      <w:r>
+        <w:t xml:space="preserve"> donde analizaremos el trabajo realizado esa semana</w:t>
       </w:r>
       <w:r>
         <w:t xml:space="preserve"> y diremos que complicaciones </w:t>
@@ -1120,12 +1216,28 @@
     </w:p>
     <w:p>
       <w:r>
-        <w:t>Además de estas reuniones, tendremos los martes y jueves reuniones “Retro-Review” de consulta con los clientes. En estas reuniones lo que haremos será sacarnos las dudas que vayan surgiendo con respecto a diferentes aspectos del producto, para luego poder refinar los requerimientos o en todo caso agregar/quitar requerimientos.</w:t>
+        <w:t>Además de estas reuniones, tendremos los martes y jueves reuniones “Retro-</w:t>
+      </w:r>
+      <w:proofErr w:type="spellStart"/>
+      <w:r>
+        <w:t>Review</w:t>
+      </w:r>
+      <w:proofErr w:type="spellEnd"/>
+      <w:r>
+        <w:t>” de consulta con los clientes. En estas reuniones lo que haremos será sacarnos las dudas que vayan surgiendo con respecto a diferentes aspectos del producto, para luego poder refinar los requerimientos o en todo caso agregar/quitar requerimientos.</w:t>
       </w:r>
     </w:p>
     <w:p>
       <w:r>
-        <w:t xml:space="preserve">El resto de reuniones como por ejemplo la daily no las realizaremos por falta de tiempo, y </w:t>
+        <w:t xml:space="preserve">El resto de reuniones como por ejemplo la </w:t>
+      </w:r>
+      <w:proofErr w:type="spellStart"/>
+      <w:r>
+        <w:t>daily</w:t>
+      </w:r>
+      <w:proofErr w:type="spellEnd"/>
+      <w:r>
+        <w:t xml:space="preserve"> no las realizaremos por falta de tiempo, y </w:t>
       </w:r>
       <w:r>
         <w:t>por qué</w:t>
@@ -1134,7 +1246,15 @@
         <w:t xml:space="preserve"> no las vemos tan</w:t>
       </w:r>
       <w:r>
-        <w:t xml:space="preserve"> necesarias al ser sprints de dos semanas, y ya tener una reunión semanal, así como las reuniones de consulta con los clientes.</w:t>
+        <w:t xml:space="preserve"> necesarias al ser </w:t>
+      </w:r>
+      <w:proofErr w:type="spellStart"/>
+      <w:r>
+        <w:t>sprints</w:t>
+      </w:r>
+      <w:proofErr w:type="spellEnd"/>
+      <w:r>
+        <w:t xml:space="preserve"> de dos semanas, y ya tener una reunión semanal, así como las reuniones de consulta con los clientes.</w:t>
       </w:r>
     </w:p>
     <w:p/>
@@ -1182,7 +1302,15 @@
         <w:t xml:space="preserve"> </w:t>
       </w:r>
       <w:r>
-        <w:t>JavaScript, CSS, React-native como lenguajes en lo</w:t>
+        <w:t xml:space="preserve">JavaScript, CSS, </w:t>
+      </w:r>
+      <w:proofErr w:type="spellStart"/>
+      <w:r>
+        <w:t>React</w:t>
+      </w:r>
+      <w:proofErr w:type="spellEnd"/>
+      <w:r>
+        <w:t>-native como lenguajes en lo</w:t>
       </w:r>
       <w:r>
         <w:t>s que se programara</w:t>
@@ -1208,10 +1336,12 @@
           <w:numId w:val="5"/>
         </w:numPr>
       </w:pPr>
+      <w:proofErr w:type="spellStart"/>
       <w:r>
         <w:lastRenderedPageBreak/>
         <w:t>Flask</w:t>
       </w:r>
+      <w:proofErr w:type="spellEnd"/>
       <w:r>
         <w:t xml:space="preserve"> para la realización de microservicios en el sistema</w:t>
       </w:r>
@@ -1258,7 +1388,15 @@
         </w:numPr>
       </w:pPr>
       <w:r>
-        <w:t>Visual Studio Code como IDE de desarrollo</w:t>
+        <w:t xml:space="preserve">Visual Studio </w:t>
+      </w:r>
+      <w:proofErr w:type="spellStart"/>
+      <w:r>
+        <w:t>Code</w:t>
+      </w:r>
+      <w:proofErr w:type="spellEnd"/>
+      <w:r>
+        <w:t xml:space="preserve"> como IDE de desarrollo</w:t>
       </w:r>
     </w:p>
     <w:p>
@@ -1281,14 +1419,21 @@
           <w:numId w:val="5"/>
         </w:numPr>
       </w:pPr>
+      <w:proofErr w:type="spellStart"/>
       <w:r>
         <w:t>Jest</w:t>
       </w:r>
+      <w:proofErr w:type="spellEnd"/>
       <w:r>
         <w:t xml:space="preserve">, </w:t>
       </w:r>
-      <w:r>
-        <w:t xml:space="preserve">Pytest </w:t>
+      <w:proofErr w:type="spellStart"/>
+      <w:r>
+        <w:t>Pytest</w:t>
+      </w:r>
+      <w:proofErr w:type="spellEnd"/>
+      <w:r>
+        <w:t xml:space="preserve"> </w:t>
       </w:r>
       <w:r>
         <w:t xml:space="preserve">y </w:t>
@@ -1323,8 +1468,13 @@
           <w:numId w:val="5"/>
         </w:numPr>
       </w:pPr>
-      <w:r>
-        <w:t>Figma como sistema de diseñ</w:t>
+      <w:proofErr w:type="spellStart"/>
+      <w:r>
+        <w:t>Figma</w:t>
+      </w:r>
+      <w:proofErr w:type="spellEnd"/>
+      <w:r>
+        <w:t xml:space="preserve"> como sistema de diseñ</w:t>
       </w:r>
       <w:r>
         <w:t>o</w:t>
@@ -1342,7 +1492,15 @@
         </w:numPr>
       </w:pPr>
       <w:r>
-        <w:t>Google Collab como editor online para el desarrollo de modelos IA</w:t>
+        <w:t xml:space="preserve">Google </w:t>
+      </w:r>
+      <w:proofErr w:type="spellStart"/>
+      <w:r>
+        <w:t>Collab</w:t>
+      </w:r>
+      <w:proofErr w:type="spellEnd"/>
+      <w:r>
+        <w:t xml:space="preserve"> como editor online para el desarrollo de modelos IA</w:t>
       </w:r>
     </w:p>
     <w:p>
@@ -1353,14 +1511,24 @@
           <w:numId w:val="5"/>
         </w:numPr>
       </w:pPr>
+      <w:proofErr w:type="spellStart"/>
       <w:r>
         <w:t>Whatsapp</w:t>
       </w:r>
+      <w:proofErr w:type="spellEnd"/>
       <w:r>
         <w:t>, mail</w:t>
       </w:r>
       <w:r>
-        <w:t xml:space="preserve"> y Discord como herramientas de comunicación internas</w:t>
+        <w:t xml:space="preserve"> y </w:t>
+      </w:r>
+      <w:proofErr w:type="spellStart"/>
+      <w:r>
+        <w:t>Discord</w:t>
+      </w:r>
+      <w:proofErr w:type="spellEnd"/>
+      <w:r>
+        <w:t xml:space="preserve"> como herramientas de comunicación internas</w:t>
       </w:r>
     </w:p>
     <w:p>
@@ -1371,8 +1539,13 @@
           <w:numId w:val="5"/>
         </w:numPr>
       </w:pPr>
-      <w:r>
-        <w:t>ChatGPT para consultas de todo tipo</w:t>
+      <w:proofErr w:type="spellStart"/>
+      <w:r>
+        <w:t>ChatGPT</w:t>
+      </w:r>
+      <w:proofErr w:type="spellEnd"/>
+      <w:r>
+        <w:t xml:space="preserve"> para consultas de todo tipo</w:t>
       </w:r>
     </w:p>
     <w:p>
@@ -1383,8 +1556,13 @@
           <w:numId w:val="5"/>
         </w:numPr>
       </w:pPr>
-      <w:r>
-        <w:t>Postman para la prueba de APIS</w:t>
+      <w:proofErr w:type="spellStart"/>
+      <w:r>
+        <w:t>Postman</w:t>
+      </w:r>
+      <w:proofErr w:type="spellEnd"/>
+      <w:r>
+        <w:t xml:space="preserve"> para la prueba de APIS</w:t>
       </w:r>
     </w:p>
     <w:p/>
@@ -2071,7 +2249,23 @@
                 <w:sz w:val="16"/>
                 <w:szCs w:val="14"/>
               </w:rPr>
-              <w:t xml:space="preserve"> como también cualquier acción en cualquiera de los abm disponibles en el sistema</w:t>
+              <w:t xml:space="preserve"> como también cualquier acción en cualquiera de los </w:t>
+            </w:r>
+            <w:proofErr w:type="spellStart"/>
+            <w:r>
+              <w:rPr>
+                <w:sz w:val="16"/>
+                <w:szCs w:val="14"/>
+              </w:rPr>
+              <w:t>abm</w:t>
+            </w:r>
+            <w:proofErr w:type="spellEnd"/>
+            <w:r>
+              <w:rPr>
+                <w:sz w:val="16"/>
+                <w:szCs w:val="14"/>
+              </w:rPr>
+              <w:t xml:space="preserve"> disponibles en el sistema</w:t>
             </w:r>
           </w:p>
         </w:tc>
@@ -3032,10 +3226,23 @@
         <w:t xml:space="preserve"> formalmente</w:t>
       </w:r>
       <w:r>
-        <w:t xml:space="preserve"> con el product</w:t>
-      </w:r>
-      <w:r>
-        <w:t xml:space="preserve"> owner cada</w:t>
+        <w:t xml:space="preserve"> con el </w:t>
+      </w:r>
+      <w:proofErr w:type="spellStart"/>
+      <w:r>
+        <w:t>product</w:t>
+      </w:r>
+      <w:proofErr w:type="spellEnd"/>
+      <w:r>
+        <w:t xml:space="preserve"> </w:t>
+      </w:r>
+      <w:proofErr w:type="spellStart"/>
+      <w:r>
+        <w:t>owner</w:t>
+      </w:r>
+      <w:proofErr w:type="spellEnd"/>
+      <w:r>
+        <w:t xml:space="preserve"> cada</w:t>
       </w:r>
       <w:r>
         <w:t xml:space="preserve"> 2 semanas</w:t>
@@ -3099,8 +3306,13 @@
       <w:r>
         <w:t>y/</w:t>
       </w:r>
-      <w:r>
-        <w:t xml:space="preserve">o </w:t>
+      <w:proofErr w:type="spellStart"/>
+      <w:r>
+        <w:t>o</w:t>
+      </w:r>
+      <w:proofErr w:type="spellEnd"/>
+      <w:r>
+        <w:t xml:space="preserve"> </w:t>
       </w:r>
       <w:r>
         <w:t>observaciones encontradas</w:t>
@@ -3535,9 +3747,11 @@
             <w:pPr>
               <w:jc w:val="center"/>
             </w:pPr>
+            <w:proofErr w:type="spellStart"/>
             <w:r>
               <w:t>Weekly</w:t>
             </w:r>
+            <w:proofErr w:type="spellEnd"/>
           </w:p>
         </w:tc>
         <w:tc>
@@ -3563,9 +3777,11 @@
             <w:pPr>
               <w:jc w:val="center"/>
             </w:pPr>
+            <w:proofErr w:type="spellStart"/>
             <w:r>
               <w:t>Meet</w:t>
             </w:r>
+            <w:proofErr w:type="spellEnd"/>
           </w:p>
         </w:tc>
         <w:tc>
@@ -3643,9 +3859,11 @@
             <w:pPr>
               <w:jc w:val="center"/>
             </w:pPr>
+            <w:proofErr w:type="spellStart"/>
             <w:r>
               <w:t>Meet</w:t>
             </w:r>
+            <w:proofErr w:type="spellEnd"/>
           </w:p>
         </w:tc>
         <w:tc>
@@ -4076,7 +4294,15 @@
         <w:t>, ingreso o egreso, automático o manual, lugares permitidos</w:t>
       </w:r>
       <w:r>
-        <w:t>, abm utilizado, alta/modificación/desactivación, descripción de la acción y si se realizó la apertura o cierre del día</w:t>
+        <w:t xml:space="preserve">, </w:t>
+      </w:r>
+      <w:proofErr w:type="spellStart"/>
+      <w:r>
+        <w:t>abm</w:t>
+      </w:r>
+      <w:proofErr w:type="spellEnd"/>
+      <w:r>
+        <w:t xml:space="preserve"> utilizado, alta/modificación/desactivación, descripción de la acción y si se realizó la apertura o cierre del día</w:t>
       </w:r>
       <w:r>
         <w:t>, Id de excepcion creada</w:t>
@@ -4672,7 +4898,15 @@
         <w:t>El reporte</w:t>
       </w:r>
       <w:r>
-        <w:t xml:space="preserve"> muestra la cantidad total de visitantes que autentico el usuario logueado. Estos reportes pueden verlos los usuarios de seguridad de </w:t>
+        <w:t xml:space="preserve"> muestra la cantidad total de visitantes que autentico el usuario </w:t>
+      </w:r>
+      <w:proofErr w:type="spellStart"/>
+      <w:r>
+        <w:t>logueado</w:t>
+      </w:r>
+      <w:proofErr w:type="spellEnd"/>
+      <w:r>
+        <w:t xml:space="preserve">. Estos reportes pueden verlos los usuarios de seguridad de </w:t>
       </w:r>
       <w:r>
         <w:t>accesos.</w:t>
@@ -5199,7 +5433,23 @@
                 <w:sz w:val="16"/>
                 <w:szCs w:val="16"/>
               </w:rPr>
-              <w:t>Master Security System (MSS)</w:t>
+              <w:t xml:space="preserve">Master Security </w:t>
+            </w:r>
+            <w:proofErr w:type="spellStart"/>
+            <w:r>
+              <w:rPr>
+                <w:sz w:val="16"/>
+                <w:szCs w:val="16"/>
+              </w:rPr>
+              <w:t>System</w:t>
+            </w:r>
+            <w:proofErr w:type="spellEnd"/>
+            <w:r>
+              <w:rPr>
+                <w:sz w:val="16"/>
+                <w:szCs w:val="16"/>
+              </w:rPr>
+              <w:t xml:space="preserve"> (MSS)</w:t>
             </w:r>
           </w:p>
         </w:tc>
@@ -6757,7 +7007,23 @@
                 <w:sz w:val="16"/>
                 <w:szCs w:val="16"/>
               </w:rPr>
-              <w:t>Se definen lo roles de cada integrante del equipo</w:t>
+              <w:t xml:space="preserve">Se definen </w:t>
+            </w:r>
+            <w:proofErr w:type="spellStart"/>
+            <w:r>
+              <w:rPr>
+                <w:sz w:val="16"/>
+                <w:szCs w:val="16"/>
+              </w:rPr>
+              <w:t>lo</w:t>
+            </w:r>
+            <w:proofErr w:type="spellEnd"/>
+            <w:r>
+              <w:rPr>
+                <w:sz w:val="16"/>
+                <w:szCs w:val="16"/>
+              </w:rPr>
+              <w:t xml:space="preserve"> roles de cada integrante del equipo</w:t>
             </w:r>
           </w:p>
         </w:tc>
@@ -7460,7 +7726,23 @@
                 <w:sz w:val="16"/>
                 <w:szCs w:val="16"/>
               </w:rPr>
-              <w:t>Realización del control de avances del proyecto y creación de la ppt de presentación</w:t>
+              <w:t xml:space="preserve">Realización del control de avances del proyecto y creación de la </w:t>
+            </w:r>
+            <w:proofErr w:type="spellStart"/>
+            <w:r>
+              <w:rPr>
+                <w:sz w:val="16"/>
+                <w:szCs w:val="16"/>
+              </w:rPr>
+              <w:t>ppt</w:t>
+            </w:r>
+            <w:proofErr w:type="spellEnd"/>
+            <w:r>
+              <w:rPr>
+                <w:sz w:val="16"/>
+                <w:szCs w:val="16"/>
+              </w:rPr>
+              <w:t xml:space="preserve"> de presentación</w:t>
             </w:r>
           </w:p>
         </w:tc>
@@ -7577,7 +7859,23 @@
                 <w:sz w:val="16"/>
                 <w:szCs w:val="16"/>
               </w:rPr>
-              <w:t>Realización del control de avances del proyecto y creación de la ppt de presentación</w:t>
+              <w:t xml:space="preserve">Realización del control de avances del proyecto y creación de la </w:t>
+            </w:r>
+            <w:proofErr w:type="spellStart"/>
+            <w:r>
+              <w:rPr>
+                <w:sz w:val="16"/>
+                <w:szCs w:val="16"/>
+              </w:rPr>
+              <w:t>ppt</w:t>
+            </w:r>
+            <w:proofErr w:type="spellEnd"/>
+            <w:r>
+              <w:rPr>
+                <w:sz w:val="16"/>
+                <w:szCs w:val="16"/>
+              </w:rPr>
+              <w:t xml:space="preserve"> de presentación</w:t>
             </w:r>
           </w:p>
         </w:tc>
@@ -7693,7 +7991,23 @@
                 <w:sz w:val="16"/>
                 <w:szCs w:val="16"/>
               </w:rPr>
-              <w:t>Realización del control de avances del proyecto y creación de la ppt de presentación</w:t>
+              <w:t xml:space="preserve">Realización del control de avances del proyecto y creación de la </w:t>
+            </w:r>
+            <w:proofErr w:type="spellStart"/>
+            <w:r>
+              <w:rPr>
+                <w:sz w:val="16"/>
+                <w:szCs w:val="16"/>
+              </w:rPr>
+              <w:t>ppt</w:t>
+            </w:r>
+            <w:proofErr w:type="spellEnd"/>
+            <w:r>
+              <w:rPr>
+                <w:sz w:val="16"/>
+                <w:szCs w:val="16"/>
+              </w:rPr>
+              <w:t xml:space="preserve"> de presentación</w:t>
             </w:r>
           </w:p>
         </w:tc>
@@ -7809,7 +8123,23 @@
                 <w:sz w:val="16"/>
                 <w:szCs w:val="16"/>
               </w:rPr>
-              <w:t>Realización del control de avances del proyecto y creación de la ppt de presentación</w:t>
+              <w:t xml:space="preserve">Realización del control de avances del proyecto y creación de la </w:t>
+            </w:r>
+            <w:proofErr w:type="spellStart"/>
+            <w:r>
+              <w:rPr>
+                <w:sz w:val="16"/>
+                <w:szCs w:val="16"/>
+              </w:rPr>
+              <w:t>ppt</w:t>
+            </w:r>
+            <w:proofErr w:type="spellEnd"/>
+            <w:r>
+              <w:rPr>
+                <w:sz w:val="16"/>
+                <w:szCs w:val="16"/>
+              </w:rPr>
+              <w:t xml:space="preserve"> de presentación</w:t>
             </w:r>
           </w:p>
         </w:tc>
@@ -7925,7 +8255,23 @@
                 <w:sz w:val="16"/>
                 <w:szCs w:val="16"/>
               </w:rPr>
-              <w:t>Realización del control de avances del proyecto y creación de la ppt de presentación</w:t>
+              <w:t xml:space="preserve">Realización del control de avances del proyecto y creación de la </w:t>
+            </w:r>
+            <w:proofErr w:type="spellStart"/>
+            <w:r>
+              <w:rPr>
+                <w:sz w:val="16"/>
+                <w:szCs w:val="16"/>
+              </w:rPr>
+              <w:t>ppt</w:t>
+            </w:r>
+            <w:proofErr w:type="spellEnd"/>
+            <w:r>
+              <w:rPr>
+                <w:sz w:val="16"/>
+                <w:szCs w:val="16"/>
+              </w:rPr>
+              <w:t xml:space="preserve"> de presentación</w:t>
             </w:r>
           </w:p>
         </w:tc>
@@ -9522,6 +9868,7 @@
                 <w:szCs w:val="16"/>
               </w:rPr>
             </w:pPr>
+            <w:proofErr w:type="spellStart"/>
             <w:r>
               <w:rPr>
                 <w:sz w:val="16"/>
@@ -9529,6 +9876,7 @@
               </w:rPr>
               <w:t>Testing</w:t>
             </w:r>
+            <w:proofErr w:type="spellEnd"/>
           </w:p>
         </w:tc>
         <w:tc>
@@ -9682,8 +10030,17 @@
                 <w:sz w:val="16"/>
                 <w:szCs w:val="16"/>
               </w:rPr>
-              <w:t>k y front</w:t>
-            </w:r>
+              <w:t xml:space="preserve">k y </w:t>
+            </w:r>
+            <w:proofErr w:type="spellStart"/>
+            <w:r>
+              <w:rPr>
+                <w:sz w:val="16"/>
+                <w:szCs w:val="16"/>
+              </w:rPr>
+              <w:t>front</w:t>
+            </w:r>
+            <w:proofErr w:type="spellEnd"/>
           </w:p>
         </w:tc>
         <w:tc>
@@ -9815,8 +10172,17 @@
                 <w:sz w:val="16"/>
                 <w:szCs w:val="16"/>
               </w:rPr>
-              <w:t>k y front</w:t>
-            </w:r>
+              <w:t xml:space="preserve">k y </w:t>
+            </w:r>
+            <w:proofErr w:type="spellStart"/>
+            <w:r>
+              <w:rPr>
+                <w:sz w:val="16"/>
+                <w:szCs w:val="16"/>
+              </w:rPr>
+              <w:t>front</w:t>
+            </w:r>
+            <w:proofErr w:type="spellEnd"/>
           </w:p>
         </w:tc>
         <w:tc>
@@ -9948,8 +10314,17 @@
                 <w:sz w:val="16"/>
                 <w:szCs w:val="16"/>
               </w:rPr>
-              <w:t>k y front</w:t>
-            </w:r>
+              <w:t xml:space="preserve">k y </w:t>
+            </w:r>
+            <w:proofErr w:type="spellStart"/>
+            <w:r>
+              <w:rPr>
+                <w:sz w:val="16"/>
+                <w:szCs w:val="16"/>
+              </w:rPr>
+              <w:t>front</w:t>
+            </w:r>
+            <w:proofErr w:type="spellEnd"/>
           </w:p>
         </w:tc>
         <w:tc>
@@ -10081,8 +10456,17 @@
                 <w:sz w:val="16"/>
                 <w:szCs w:val="16"/>
               </w:rPr>
-              <w:t>k y front</w:t>
-            </w:r>
+              <w:t xml:space="preserve">k y </w:t>
+            </w:r>
+            <w:proofErr w:type="spellStart"/>
+            <w:r>
+              <w:rPr>
+                <w:sz w:val="16"/>
+                <w:szCs w:val="16"/>
+              </w:rPr>
+              <w:t>front</w:t>
+            </w:r>
+            <w:proofErr w:type="spellEnd"/>
           </w:p>
         </w:tc>
         <w:tc>
@@ -10988,8 +11372,17 @@
                 <w:sz w:val="16"/>
                 <w:szCs w:val="16"/>
               </w:rPr>
-              <w:t>Actualización de la documentación de testing</w:t>
-            </w:r>
+              <w:t xml:space="preserve">Actualización de la documentación de </w:t>
+            </w:r>
+            <w:proofErr w:type="spellStart"/>
+            <w:r>
+              <w:rPr>
+                <w:sz w:val="16"/>
+                <w:szCs w:val="16"/>
+              </w:rPr>
+              <w:t>testing</w:t>
+            </w:r>
+            <w:proofErr w:type="spellEnd"/>
           </w:p>
         </w:tc>
         <w:tc>
@@ -11010,7 +11403,23 @@
                 <w:sz w:val="16"/>
                 <w:szCs w:val="16"/>
               </w:rPr>
-              <w:t>Se actualiza el documento de testing según sea necesario</w:t>
+              <w:t xml:space="preserve">Se actualiza el documento de </w:t>
+            </w:r>
+            <w:proofErr w:type="spellStart"/>
+            <w:r>
+              <w:rPr>
+                <w:sz w:val="16"/>
+                <w:szCs w:val="16"/>
+              </w:rPr>
+              <w:t>testing</w:t>
+            </w:r>
+            <w:proofErr w:type="spellEnd"/>
+            <w:r>
+              <w:rPr>
+                <w:sz w:val="16"/>
+                <w:szCs w:val="16"/>
+              </w:rPr>
+              <w:t xml:space="preserve"> según sea necesario</w:t>
             </w:r>
           </w:p>
         </w:tc>
@@ -11126,8 +11535,17 @@
                 <w:sz w:val="16"/>
                 <w:szCs w:val="16"/>
               </w:rPr>
-              <w:t>Actualización de la documentación de testing</w:t>
-            </w:r>
+              <w:t xml:space="preserve">Actualización de la documentación de </w:t>
+            </w:r>
+            <w:proofErr w:type="spellStart"/>
+            <w:r>
+              <w:rPr>
+                <w:sz w:val="16"/>
+                <w:szCs w:val="16"/>
+              </w:rPr>
+              <w:t>testing</w:t>
+            </w:r>
+            <w:proofErr w:type="spellEnd"/>
           </w:p>
         </w:tc>
         <w:tc>
@@ -11242,8 +11660,17 @@
                 <w:sz w:val="16"/>
                 <w:szCs w:val="16"/>
               </w:rPr>
-              <w:t>Actualización de la documentación de testing</w:t>
-            </w:r>
+              <w:t xml:space="preserve">Actualización de la documentación de </w:t>
+            </w:r>
+            <w:proofErr w:type="spellStart"/>
+            <w:r>
+              <w:rPr>
+                <w:sz w:val="16"/>
+                <w:szCs w:val="16"/>
+              </w:rPr>
+              <w:t>testing</w:t>
+            </w:r>
+            <w:proofErr w:type="spellEnd"/>
           </w:p>
         </w:tc>
         <w:tc>
@@ -11358,8 +11785,17 @@
                 <w:sz w:val="16"/>
                 <w:szCs w:val="16"/>
               </w:rPr>
-              <w:t>Actualización de la documentación de testing</w:t>
-            </w:r>
+              <w:t xml:space="preserve">Actualización de la documentación de </w:t>
+            </w:r>
+            <w:proofErr w:type="spellStart"/>
+            <w:r>
+              <w:rPr>
+                <w:sz w:val="16"/>
+                <w:szCs w:val="16"/>
+              </w:rPr>
+              <w:t>testing</w:t>
+            </w:r>
+            <w:proofErr w:type="spellEnd"/>
           </w:p>
         </w:tc>
         <w:tc>
@@ -17017,12 +17453,21 @@
                 <w:szCs w:val="16"/>
               </w:rPr>
             </w:pPr>
-            <w:r>
-              <w:rPr>
-                <w:sz w:val="16"/>
-                <w:szCs w:val="16"/>
-              </w:rPr>
-              <w:t>Testing Tools</w:t>
+            <w:proofErr w:type="spellStart"/>
+            <w:r>
+              <w:rPr>
+                <w:sz w:val="16"/>
+                <w:szCs w:val="16"/>
+              </w:rPr>
+              <w:t>Testing</w:t>
+            </w:r>
+            <w:proofErr w:type="spellEnd"/>
+            <w:r>
+              <w:rPr>
+                <w:sz w:val="16"/>
+                <w:szCs w:val="16"/>
+              </w:rPr>
+              <w:t xml:space="preserve"> Tools</w:t>
             </w:r>
           </w:p>
         </w:tc>
@@ -17365,12 +17810,21 @@
                 <w:szCs w:val="16"/>
               </w:rPr>
             </w:pPr>
-            <w:r>
-              <w:rPr>
-                <w:sz w:val="16"/>
-                <w:szCs w:val="16"/>
-              </w:rPr>
-              <w:t>React native</w:t>
+            <w:proofErr w:type="spellStart"/>
+            <w:r>
+              <w:rPr>
+                <w:sz w:val="16"/>
+                <w:szCs w:val="16"/>
+              </w:rPr>
+              <w:t>React</w:t>
+            </w:r>
+            <w:proofErr w:type="spellEnd"/>
+            <w:r>
+              <w:rPr>
+                <w:sz w:val="16"/>
+                <w:szCs w:val="16"/>
+              </w:rPr>
+              <w:t xml:space="preserve"> native</w:t>
             </w:r>
           </w:p>
         </w:tc>
@@ -17481,6 +17935,7 @@
                 <w:szCs w:val="16"/>
               </w:rPr>
             </w:pPr>
+            <w:proofErr w:type="spellStart"/>
             <w:r>
               <w:rPr>
                 <w:sz w:val="16"/>
@@ -17488,6 +17943,7 @@
               </w:rPr>
               <w:t>Figma</w:t>
             </w:r>
+            <w:proofErr w:type="spellEnd"/>
           </w:p>
         </w:tc>
         <w:tc>
@@ -17597,6 +18053,7 @@
                 <w:szCs w:val="16"/>
               </w:rPr>
             </w:pPr>
+            <w:proofErr w:type="spellStart"/>
             <w:r>
               <w:rPr>
                 <w:sz w:val="16"/>
@@ -17604,6 +18061,7 @@
               </w:rPr>
               <w:t>Flask</w:t>
             </w:r>
+            <w:proofErr w:type="spellEnd"/>
           </w:p>
         </w:tc>
         <w:tc>
@@ -17624,8 +18082,17 @@
                 <w:sz w:val="16"/>
                 <w:szCs w:val="16"/>
               </w:rPr>
-              <w:t>Framework para desarrollo backend</w:t>
-            </w:r>
+              <w:t xml:space="preserve">Framework para desarrollo </w:t>
+            </w:r>
+            <w:proofErr w:type="spellStart"/>
+            <w:r>
+              <w:rPr>
+                <w:sz w:val="16"/>
+                <w:szCs w:val="16"/>
+              </w:rPr>
+              <w:t>backend</w:t>
+            </w:r>
+            <w:proofErr w:type="spellEnd"/>
           </w:p>
         </w:tc>
         <w:tc>
@@ -17641,12 +18108,21 @@
                 <w:szCs w:val="16"/>
               </w:rPr>
             </w:pPr>
-            <w:r>
-              <w:rPr>
-                <w:sz w:val="16"/>
-                <w:szCs w:val="16"/>
-              </w:rPr>
-              <w:t>Fallatti Franco</w:t>
+            <w:proofErr w:type="spellStart"/>
+            <w:r>
+              <w:rPr>
+                <w:sz w:val="16"/>
+                <w:szCs w:val="16"/>
+              </w:rPr>
+              <w:t>Fallatti</w:t>
+            </w:r>
+            <w:proofErr w:type="spellEnd"/>
+            <w:r>
+              <w:rPr>
+                <w:sz w:val="16"/>
+                <w:szCs w:val="16"/>
+              </w:rPr>
+              <w:t xml:space="preserve"> Franco</w:t>
             </w:r>
           </w:p>
         </w:tc>
@@ -17713,6 +18189,7 @@
                 <w:szCs w:val="16"/>
               </w:rPr>
             </w:pPr>
+            <w:proofErr w:type="spellStart"/>
             <w:r>
               <w:rPr>
                 <w:sz w:val="16"/>
@@ -17720,6 +18197,7 @@
               </w:rPr>
               <w:t>Backend</w:t>
             </w:r>
+            <w:proofErr w:type="spellEnd"/>
           </w:p>
         </w:tc>
         <w:tc>
@@ -17757,12 +18235,21 @@
                 <w:szCs w:val="16"/>
               </w:rPr>
             </w:pPr>
-            <w:r>
-              <w:rPr>
-                <w:sz w:val="16"/>
-                <w:szCs w:val="16"/>
-              </w:rPr>
-              <w:t>Fallatti Franco</w:t>
+            <w:proofErr w:type="spellStart"/>
+            <w:r>
+              <w:rPr>
+                <w:sz w:val="16"/>
+                <w:szCs w:val="16"/>
+              </w:rPr>
+              <w:t>Fallatti</w:t>
+            </w:r>
+            <w:proofErr w:type="spellEnd"/>
+            <w:r>
+              <w:rPr>
+                <w:sz w:val="16"/>
+                <w:szCs w:val="16"/>
+              </w:rPr>
+              <w:t xml:space="preserve"> Franco</w:t>
             </w:r>
           </w:p>
         </w:tc>
@@ -17829,12 +18316,21 @@
                 <w:szCs w:val="16"/>
               </w:rPr>
             </w:pPr>
-            <w:r>
-              <w:rPr>
-                <w:sz w:val="16"/>
-                <w:szCs w:val="16"/>
-              </w:rPr>
-              <w:t>Backend online</w:t>
+            <w:proofErr w:type="spellStart"/>
+            <w:r>
+              <w:rPr>
+                <w:sz w:val="16"/>
+                <w:szCs w:val="16"/>
+              </w:rPr>
+              <w:t>Backend</w:t>
+            </w:r>
+            <w:proofErr w:type="spellEnd"/>
+            <w:r>
+              <w:rPr>
+                <w:sz w:val="16"/>
+                <w:szCs w:val="16"/>
+              </w:rPr>
+              <w:t xml:space="preserve"> online</w:t>
             </w:r>
           </w:p>
         </w:tc>
@@ -17856,7 +18352,23 @@
                 <w:sz w:val="16"/>
                 <w:szCs w:val="16"/>
               </w:rPr>
-              <w:t>Desarrollo del backend con conexión a internet</w:t>
+              <w:t xml:space="preserve">Desarrollo del </w:t>
+            </w:r>
+            <w:proofErr w:type="spellStart"/>
+            <w:r>
+              <w:rPr>
+                <w:sz w:val="16"/>
+                <w:szCs w:val="16"/>
+              </w:rPr>
+              <w:t>backend</w:t>
+            </w:r>
+            <w:proofErr w:type="spellEnd"/>
+            <w:r>
+              <w:rPr>
+                <w:sz w:val="16"/>
+                <w:szCs w:val="16"/>
+              </w:rPr>
+              <w:t xml:space="preserve"> con conexión a internet</w:t>
             </w:r>
           </w:p>
         </w:tc>
@@ -17873,12 +18385,21 @@
                 <w:szCs w:val="16"/>
               </w:rPr>
             </w:pPr>
-            <w:r>
-              <w:rPr>
-                <w:sz w:val="16"/>
-                <w:szCs w:val="16"/>
-              </w:rPr>
-              <w:t>Fallatti Franco</w:t>
+            <w:proofErr w:type="spellStart"/>
+            <w:r>
+              <w:rPr>
+                <w:sz w:val="16"/>
+                <w:szCs w:val="16"/>
+              </w:rPr>
+              <w:t>Fallatti</w:t>
+            </w:r>
+            <w:proofErr w:type="spellEnd"/>
+            <w:r>
+              <w:rPr>
+                <w:sz w:val="16"/>
+                <w:szCs w:val="16"/>
+              </w:rPr>
+              <w:t xml:space="preserve"> Franco</w:t>
             </w:r>
           </w:p>
         </w:tc>
@@ -17950,8 +18471,33 @@
                 <w:sz w:val="16"/>
                 <w:szCs w:val="16"/>
               </w:rPr>
-              <w:t>Definición de end points</w:t>
-            </w:r>
+              <w:t xml:space="preserve">Definición de </w:t>
+            </w:r>
+            <w:proofErr w:type="spellStart"/>
+            <w:r>
+              <w:rPr>
+                <w:sz w:val="16"/>
+                <w:szCs w:val="16"/>
+              </w:rPr>
+              <w:t>end</w:t>
+            </w:r>
+            <w:proofErr w:type="spellEnd"/>
+            <w:r>
+              <w:rPr>
+                <w:sz w:val="16"/>
+                <w:szCs w:val="16"/>
+              </w:rPr>
+              <w:t xml:space="preserve"> </w:t>
+            </w:r>
+            <w:proofErr w:type="spellStart"/>
+            <w:r>
+              <w:rPr>
+                <w:sz w:val="16"/>
+                <w:szCs w:val="16"/>
+              </w:rPr>
+              <w:t>points</w:t>
+            </w:r>
+            <w:proofErr w:type="spellEnd"/>
           </w:p>
         </w:tc>
         <w:tc>
@@ -17972,7 +18518,23 @@
                 <w:sz w:val="16"/>
                 <w:szCs w:val="16"/>
               </w:rPr>
-              <w:t>Definición de las url que usara el sistema</w:t>
+              <w:t xml:space="preserve">Definición de las </w:t>
+            </w:r>
+            <w:proofErr w:type="spellStart"/>
+            <w:r>
+              <w:rPr>
+                <w:sz w:val="16"/>
+                <w:szCs w:val="16"/>
+              </w:rPr>
+              <w:t>url</w:t>
+            </w:r>
+            <w:proofErr w:type="spellEnd"/>
+            <w:r>
+              <w:rPr>
+                <w:sz w:val="16"/>
+                <w:szCs w:val="16"/>
+              </w:rPr>
+              <w:t xml:space="preserve"> que usara el sistema</w:t>
             </w:r>
           </w:p>
         </w:tc>
@@ -18177,12 +18739,21 @@
                 <w:szCs w:val="16"/>
               </w:rPr>
             </w:pPr>
-            <w:r>
-              <w:rPr>
-                <w:sz w:val="16"/>
-                <w:szCs w:val="16"/>
-              </w:rPr>
-              <w:t>Logueo de usuarios con reconocimiento facial</w:t>
+            <w:proofErr w:type="spellStart"/>
+            <w:r>
+              <w:rPr>
+                <w:sz w:val="16"/>
+                <w:szCs w:val="16"/>
+              </w:rPr>
+              <w:t>Logueo</w:t>
+            </w:r>
+            <w:proofErr w:type="spellEnd"/>
+            <w:r>
+              <w:rPr>
+                <w:sz w:val="16"/>
+                <w:szCs w:val="16"/>
+              </w:rPr>
+              <w:t xml:space="preserve"> de usuarios con reconocimiento facial</w:t>
             </w:r>
           </w:p>
         </w:tc>
@@ -18204,7 +18775,23 @@
                 <w:sz w:val="16"/>
                 <w:szCs w:val="16"/>
               </w:rPr>
-              <w:t>Realización del sistema de logueo con reconocimiento facial</w:t>
+              <w:t xml:space="preserve">Realización del sistema de </w:t>
+            </w:r>
+            <w:proofErr w:type="spellStart"/>
+            <w:r>
+              <w:rPr>
+                <w:sz w:val="16"/>
+                <w:szCs w:val="16"/>
+              </w:rPr>
+              <w:t>logueo</w:t>
+            </w:r>
+            <w:proofErr w:type="spellEnd"/>
+            <w:r>
+              <w:rPr>
+                <w:sz w:val="16"/>
+                <w:szCs w:val="16"/>
+              </w:rPr>
+              <w:t xml:space="preserve"> con reconocimiento facial</w:t>
             </w:r>
           </w:p>
         </w:tc>
@@ -18221,12 +18808,21 @@
                 <w:szCs w:val="16"/>
               </w:rPr>
             </w:pPr>
-            <w:r>
-              <w:rPr>
-                <w:sz w:val="16"/>
-                <w:szCs w:val="16"/>
-              </w:rPr>
-              <w:t>Fallatti Franco</w:t>
+            <w:proofErr w:type="spellStart"/>
+            <w:r>
+              <w:rPr>
+                <w:sz w:val="16"/>
+                <w:szCs w:val="16"/>
+              </w:rPr>
+              <w:t>Fallatti</w:t>
+            </w:r>
+            <w:proofErr w:type="spellEnd"/>
+            <w:r>
+              <w:rPr>
+                <w:sz w:val="16"/>
+                <w:szCs w:val="16"/>
+              </w:rPr>
+              <w:t xml:space="preserve"> Franco</w:t>
             </w:r>
           </w:p>
         </w:tc>
@@ -18454,7 +19050,23 @@
                 <w:sz w:val="16"/>
                 <w:szCs w:val="16"/>
               </w:rPr>
-              <w:t>Conexión del backend online con la base de datos del sistema</w:t>
+              <w:t xml:space="preserve">Conexión del </w:t>
+            </w:r>
+            <w:proofErr w:type="spellStart"/>
+            <w:r>
+              <w:rPr>
+                <w:sz w:val="16"/>
+                <w:szCs w:val="16"/>
+              </w:rPr>
+              <w:t>backend</w:t>
+            </w:r>
+            <w:proofErr w:type="spellEnd"/>
+            <w:r>
+              <w:rPr>
+                <w:sz w:val="16"/>
+                <w:szCs w:val="16"/>
+              </w:rPr>
+              <w:t xml:space="preserve"> online con la base de datos del sistema</w:t>
             </w:r>
           </w:p>
         </w:tc>
@@ -18659,12 +19271,21 @@
                 <w:szCs w:val="16"/>
               </w:rPr>
             </w:pPr>
-            <w:r>
-              <w:rPr>
-                <w:sz w:val="16"/>
-                <w:szCs w:val="16"/>
-              </w:rPr>
-              <w:t>Backend offline</w:t>
+            <w:proofErr w:type="spellStart"/>
+            <w:r>
+              <w:rPr>
+                <w:sz w:val="16"/>
+                <w:szCs w:val="16"/>
+              </w:rPr>
+              <w:t>Backend</w:t>
+            </w:r>
+            <w:proofErr w:type="spellEnd"/>
+            <w:r>
+              <w:rPr>
+                <w:sz w:val="16"/>
+                <w:szCs w:val="16"/>
+              </w:rPr>
+              <w:t xml:space="preserve"> offline</w:t>
             </w:r>
           </w:p>
         </w:tc>
@@ -18686,7 +19307,23 @@
                 <w:sz w:val="16"/>
                 <w:szCs w:val="16"/>
               </w:rPr>
-              <w:t>Desarrollo del backend sin conexión a internet</w:t>
+              <w:t xml:space="preserve">Desarrollo del </w:t>
+            </w:r>
+            <w:proofErr w:type="spellStart"/>
+            <w:r>
+              <w:rPr>
+                <w:sz w:val="16"/>
+                <w:szCs w:val="16"/>
+              </w:rPr>
+              <w:t>backend</w:t>
+            </w:r>
+            <w:proofErr w:type="spellEnd"/>
+            <w:r>
+              <w:rPr>
+                <w:sz w:val="16"/>
+                <w:szCs w:val="16"/>
+              </w:rPr>
+              <w:t xml:space="preserve"> sin conexión a internet</w:t>
             </w:r>
           </w:p>
         </w:tc>
@@ -18703,12 +19340,21 @@
                 <w:szCs w:val="16"/>
               </w:rPr>
             </w:pPr>
-            <w:r>
-              <w:rPr>
-                <w:sz w:val="16"/>
-                <w:szCs w:val="16"/>
-              </w:rPr>
-              <w:t>Fallatti Franco</w:t>
+            <w:proofErr w:type="spellStart"/>
+            <w:r>
+              <w:rPr>
+                <w:sz w:val="16"/>
+                <w:szCs w:val="16"/>
+              </w:rPr>
+              <w:t>Fallatti</w:t>
+            </w:r>
+            <w:proofErr w:type="spellEnd"/>
+            <w:r>
+              <w:rPr>
+                <w:sz w:val="16"/>
+                <w:szCs w:val="16"/>
+              </w:rPr>
+              <w:t xml:space="preserve"> Franco</w:t>
             </w:r>
           </w:p>
         </w:tc>
@@ -18775,12 +19421,21 @@
                 <w:szCs w:val="16"/>
               </w:rPr>
             </w:pPr>
-            <w:r>
-              <w:rPr>
-                <w:sz w:val="16"/>
-                <w:szCs w:val="16"/>
-              </w:rPr>
-              <w:t>Abm de usuarios</w:t>
+            <w:proofErr w:type="spellStart"/>
+            <w:r>
+              <w:rPr>
+                <w:sz w:val="16"/>
+                <w:szCs w:val="16"/>
+              </w:rPr>
+              <w:t>Abm</w:t>
+            </w:r>
+            <w:proofErr w:type="spellEnd"/>
+            <w:r>
+              <w:rPr>
+                <w:sz w:val="16"/>
+                <w:szCs w:val="16"/>
+              </w:rPr>
+              <w:t xml:space="preserve"> de usuarios</w:t>
             </w:r>
           </w:p>
         </w:tc>
@@ -18802,7 +19457,23 @@
                 <w:sz w:val="16"/>
                 <w:szCs w:val="16"/>
               </w:rPr>
-              <w:t>Creación del abm de usuarios</w:t>
+              <w:t xml:space="preserve">Creación del </w:t>
+            </w:r>
+            <w:proofErr w:type="spellStart"/>
+            <w:r>
+              <w:rPr>
+                <w:sz w:val="16"/>
+                <w:szCs w:val="16"/>
+              </w:rPr>
+              <w:t>abm</w:t>
+            </w:r>
+            <w:proofErr w:type="spellEnd"/>
+            <w:r>
+              <w:rPr>
+                <w:sz w:val="16"/>
+                <w:szCs w:val="16"/>
+              </w:rPr>
+              <w:t xml:space="preserve"> de usuarios</w:t>
             </w:r>
           </w:p>
         </w:tc>
@@ -18891,12 +19562,21 @@
                 <w:szCs w:val="16"/>
               </w:rPr>
             </w:pPr>
-            <w:r>
-              <w:rPr>
-                <w:sz w:val="16"/>
-                <w:szCs w:val="16"/>
-              </w:rPr>
-              <w:t>Abm de lugares físicos</w:t>
+            <w:proofErr w:type="spellStart"/>
+            <w:r>
+              <w:rPr>
+                <w:sz w:val="16"/>
+                <w:szCs w:val="16"/>
+              </w:rPr>
+              <w:t>Abm</w:t>
+            </w:r>
+            <w:proofErr w:type="spellEnd"/>
+            <w:r>
+              <w:rPr>
+                <w:sz w:val="16"/>
+                <w:szCs w:val="16"/>
+              </w:rPr>
+              <w:t xml:space="preserve"> de lugares físicos</w:t>
             </w:r>
           </w:p>
         </w:tc>
@@ -18918,7 +19598,23 @@
                 <w:sz w:val="16"/>
                 <w:szCs w:val="16"/>
               </w:rPr>
-              <w:t>Creación del abm de lugares físicos</w:t>
+              <w:t xml:space="preserve">Creación del </w:t>
+            </w:r>
+            <w:proofErr w:type="spellStart"/>
+            <w:r>
+              <w:rPr>
+                <w:sz w:val="16"/>
+                <w:szCs w:val="16"/>
+              </w:rPr>
+              <w:t>abm</w:t>
+            </w:r>
+            <w:proofErr w:type="spellEnd"/>
+            <w:r>
+              <w:rPr>
+                <w:sz w:val="16"/>
+                <w:szCs w:val="16"/>
+              </w:rPr>
+              <w:t xml:space="preserve"> de lugares físicos</w:t>
             </w:r>
           </w:p>
         </w:tc>
@@ -18935,12 +19631,21 @@
                 <w:szCs w:val="16"/>
               </w:rPr>
             </w:pPr>
-            <w:r>
-              <w:rPr>
-                <w:sz w:val="16"/>
-                <w:szCs w:val="16"/>
-              </w:rPr>
-              <w:t>Fallatti Franco</w:t>
+            <w:proofErr w:type="spellStart"/>
+            <w:r>
+              <w:rPr>
+                <w:sz w:val="16"/>
+                <w:szCs w:val="16"/>
+              </w:rPr>
+              <w:t>Fallatti</w:t>
+            </w:r>
+            <w:proofErr w:type="spellEnd"/>
+            <w:r>
+              <w:rPr>
+                <w:sz w:val="16"/>
+                <w:szCs w:val="16"/>
+              </w:rPr>
+              <w:t xml:space="preserve"> Franco</w:t>
             </w:r>
           </w:p>
         </w:tc>
@@ -19123,12 +19828,21 @@
                 <w:szCs w:val="16"/>
               </w:rPr>
             </w:pPr>
-            <w:r>
-              <w:rPr>
-                <w:sz w:val="16"/>
-                <w:szCs w:val="16"/>
-              </w:rPr>
-              <w:t>Abm de categorías de visitantes</w:t>
+            <w:proofErr w:type="spellStart"/>
+            <w:r>
+              <w:rPr>
+                <w:sz w:val="16"/>
+                <w:szCs w:val="16"/>
+              </w:rPr>
+              <w:t>Abm</w:t>
+            </w:r>
+            <w:proofErr w:type="spellEnd"/>
+            <w:r>
+              <w:rPr>
+                <w:sz w:val="16"/>
+                <w:szCs w:val="16"/>
+              </w:rPr>
+              <w:t xml:space="preserve"> de categorías de visitantes</w:t>
             </w:r>
           </w:p>
         </w:tc>
@@ -19150,7 +19864,23 @@
                 <w:sz w:val="16"/>
                 <w:szCs w:val="16"/>
               </w:rPr>
-              <w:t>Creación del abm de categorías visitantes</w:t>
+              <w:t xml:space="preserve">Creación del </w:t>
+            </w:r>
+            <w:proofErr w:type="spellStart"/>
+            <w:r>
+              <w:rPr>
+                <w:sz w:val="16"/>
+                <w:szCs w:val="16"/>
+              </w:rPr>
+              <w:t>abm</w:t>
+            </w:r>
+            <w:proofErr w:type="spellEnd"/>
+            <w:r>
+              <w:rPr>
+                <w:sz w:val="16"/>
+                <w:szCs w:val="16"/>
+              </w:rPr>
+              <w:t xml:space="preserve"> de categorías visitantes</w:t>
             </w:r>
           </w:p>
         </w:tc>
@@ -19239,12 +19969,21 @@
                 <w:szCs w:val="16"/>
               </w:rPr>
             </w:pPr>
-            <w:r>
-              <w:rPr>
-                <w:sz w:val="16"/>
-                <w:szCs w:val="16"/>
-              </w:rPr>
-              <w:t>Abm de visitantes</w:t>
+            <w:proofErr w:type="spellStart"/>
+            <w:r>
+              <w:rPr>
+                <w:sz w:val="16"/>
+                <w:szCs w:val="16"/>
+              </w:rPr>
+              <w:t>Abm</w:t>
+            </w:r>
+            <w:proofErr w:type="spellEnd"/>
+            <w:r>
+              <w:rPr>
+                <w:sz w:val="16"/>
+                <w:szCs w:val="16"/>
+              </w:rPr>
+              <w:t xml:space="preserve"> de visitantes</w:t>
             </w:r>
           </w:p>
         </w:tc>
@@ -19266,7 +20005,23 @@
                 <w:sz w:val="16"/>
                 <w:szCs w:val="16"/>
               </w:rPr>
-              <w:t>Creación del abm de visitantes</w:t>
+              <w:t xml:space="preserve">Creación del </w:t>
+            </w:r>
+            <w:proofErr w:type="spellStart"/>
+            <w:r>
+              <w:rPr>
+                <w:sz w:val="16"/>
+                <w:szCs w:val="16"/>
+              </w:rPr>
+              <w:t>abm</w:t>
+            </w:r>
+            <w:proofErr w:type="spellEnd"/>
+            <w:r>
+              <w:rPr>
+                <w:sz w:val="16"/>
+                <w:szCs w:val="16"/>
+              </w:rPr>
+              <w:t xml:space="preserve"> de visitantes</w:t>
             </w:r>
           </w:p>
         </w:tc>
@@ -19631,12 +20386,21 @@
                 <w:szCs w:val="16"/>
               </w:rPr>
             </w:pPr>
-            <w:r>
-              <w:rPr>
-                <w:sz w:val="16"/>
-                <w:szCs w:val="16"/>
-              </w:rPr>
-              <w:t>Fallatti Franco</w:t>
+            <w:proofErr w:type="spellStart"/>
+            <w:r>
+              <w:rPr>
+                <w:sz w:val="16"/>
+                <w:szCs w:val="16"/>
+              </w:rPr>
+              <w:t>Fallatti</w:t>
+            </w:r>
+            <w:proofErr w:type="spellEnd"/>
+            <w:r>
+              <w:rPr>
+                <w:sz w:val="16"/>
+                <w:szCs w:val="16"/>
+              </w:rPr>
+              <w:t xml:space="preserve"> Franco</w:t>
             </w:r>
           </w:p>
         </w:tc>
@@ -19703,12 +20467,21 @@
                 <w:szCs w:val="16"/>
               </w:rPr>
             </w:pPr>
-            <w:r>
-              <w:rPr>
-                <w:sz w:val="16"/>
-                <w:szCs w:val="16"/>
-              </w:rPr>
-              <w:t>Logueo de usuarios offline</w:t>
+            <w:proofErr w:type="spellStart"/>
+            <w:r>
+              <w:rPr>
+                <w:sz w:val="16"/>
+                <w:szCs w:val="16"/>
+              </w:rPr>
+              <w:t>Logueo</w:t>
+            </w:r>
+            <w:proofErr w:type="spellEnd"/>
+            <w:r>
+              <w:rPr>
+                <w:sz w:val="16"/>
+                <w:szCs w:val="16"/>
+              </w:rPr>
+              <w:t xml:space="preserve"> de usuarios offline</w:t>
             </w:r>
           </w:p>
         </w:tc>
@@ -19730,7 +20503,23 @@
                 <w:sz w:val="16"/>
                 <w:szCs w:val="16"/>
               </w:rPr>
-              <w:t>Realización del sistema de logueo de usuarios offline</w:t>
+              <w:t xml:space="preserve">Realización del sistema de </w:t>
+            </w:r>
+            <w:proofErr w:type="spellStart"/>
+            <w:r>
+              <w:rPr>
+                <w:sz w:val="16"/>
+                <w:szCs w:val="16"/>
+              </w:rPr>
+              <w:t>logueo</w:t>
+            </w:r>
+            <w:proofErr w:type="spellEnd"/>
+            <w:r>
+              <w:rPr>
+                <w:sz w:val="16"/>
+                <w:szCs w:val="16"/>
+              </w:rPr>
+              <w:t xml:space="preserve"> de usuarios offline</w:t>
             </w:r>
           </w:p>
         </w:tc>
@@ -20095,12 +20884,21 @@
                 <w:szCs w:val="16"/>
               </w:rPr>
             </w:pPr>
-            <w:r>
-              <w:rPr>
-                <w:sz w:val="16"/>
-                <w:szCs w:val="16"/>
-              </w:rPr>
-              <w:t>Fallatti Franco</w:t>
+            <w:proofErr w:type="spellStart"/>
+            <w:r>
+              <w:rPr>
+                <w:sz w:val="16"/>
+                <w:szCs w:val="16"/>
+              </w:rPr>
+              <w:t>Fallatti</w:t>
+            </w:r>
+            <w:proofErr w:type="spellEnd"/>
+            <w:r>
+              <w:rPr>
+                <w:sz w:val="16"/>
+                <w:szCs w:val="16"/>
+              </w:rPr>
+              <w:t xml:space="preserve"> Franco</w:t>
             </w:r>
           </w:p>
         </w:tc>
@@ -20167,12 +20965,21 @@
                 <w:szCs w:val="16"/>
               </w:rPr>
             </w:pPr>
-            <w:r>
-              <w:rPr>
-                <w:sz w:val="16"/>
-                <w:szCs w:val="16"/>
-              </w:rPr>
-              <w:t>Abm de roles de usuario</w:t>
+            <w:proofErr w:type="spellStart"/>
+            <w:r>
+              <w:rPr>
+                <w:sz w:val="16"/>
+                <w:szCs w:val="16"/>
+              </w:rPr>
+              <w:t>Abm</w:t>
+            </w:r>
+            <w:proofErr w:type="spellEnd"/>
+            <w:r>
+              <w:rPr>
+                <w:sz w:val="16"/>
+                <w:szCs w:val="16"/>
+              </w:rPr>
+              <w:t xml:space="preserve"> de roles de usuario</w:t>
             </w:r>
           </w:p>
         </w:tc>
@@ -20194,7 +21001,23 @@
                 <w:sz w:val="16"/>
                 <w:szCs w:val="16"/>
               </w:rPr>
-              <w:t>Creación del abm de roles de usuarios</w:t>
+              <w:t xml:space="preserve">Creación del </w:t>
+            </w:r>
+            <w:proofErr w:type="spellStart"/>
+            <w:r>
+              <w:rPr>
+                <w:sz w:val="16"/>
+                <w:szCs w:val="16"/>
+              </w:rPr>
+              <w:t>abm</w:t>
+            </w:r>
+            <w:proofErr w:type="spellEnd"/>
+            <w:r>
+              <w:rPr>
+                <w:sz w:val="16"/>
+                <w:szCs w:val="16"/>
+              </w:rPr>
+              <w:t xml:space="preserve"> de roles de usuarios</w:t>
             </w:r>
           </w:p>
         </w:tc>
@@ -20283,12 +21106,21 @@
                 <w:szCs w:val="16"/>
               </w:rPr>
             </w:pPr>
-            <w:r>
-              <w:rPr>
-                <w:sz w:val="16"/>
-                <w:szCs w:val="16"/>
-              </w:rPr>
-              <w:t>Abm de institutos</w:t>
+            <w:proofErr w:type="spellStart"/>
+            <w:r>
+              <w:rPr>
+                <w:sz w:val="16"/>
+                <w:szCs w:val="16"/>
+              </w:rPr>
+              <w:t>Abm</w:t>
+            </w:r>
+            <w:proofErr w:type="spellEnd"/>
+            <w:r>
+              <w:rPr>
+                <w:sz w:val="16"/>
+                <w:szCs w:val="16"/>
+              </w:rPr>
+              <w:t xml:space="preserve"> de institutos</w:t>
             </w:r>
           </w:p>
         </w:tc>
@@ -20310,7 +21142,23 @@
                 <w:sz w:val="16"/>
                 <w:szCs w:val="16"/>
               </w:rPr>
-              <w:t>Creación del abm de institutos</w:t>
+              <w:t xml:space="preserve">Creación del </w:t>
+            </w:r>
+            <w:proofErr w:type="spellStart"/>
+            <w:r>
+              <w:rPr>
+                <w:sz w:val="16"/>
+                <w:szCs w:val="16"/>
+              </w:rPr>
+              <w:t>abm</w:t>
+            </w:r>
+            <w:proofErr w:type="spellEnd"/>
+            <w:r>
+              <w:rPr>
+                <w:sz w:val="16"/>
+                <w:szCs w:val="16"/>
+              </w:rPr>
+              <w:t xml:space="preserve"> de institutos</w:t>
             </w:r>
           </w:p>
         </w:tc>
@@ -20327,12 +21175,21 @@
                 <w:szCs w:val="16"/>
               </w:rPr>
             </w:pPr>
-            <w:r>
-              <w:rPr>
-                <w:sz w:val="16"/>
-                <w:szCs w:val="16"/>
-              </w:rPr>
-              <w:t>Fallalti Franco</w:t>
+            <w:proofErr w:type="spellStart"/>
+            <w:r>
+              <w:rPr>
+                <w:sz w:val="16"/>
+                <w:szCs w:val="16"/>
+              </w:rPr>
+              <w:t>Fallalti</w:t>
+            </w:r>
+            <w:proofErr w:type="spellEnd"/>
+            <w:r>
+              <w:rPr>
+                <w:sz w:val="16"/>
+                <w:szCs w:val="16"/>
+              </w:rPr>
+              <w:t xml:space="preserve"> Franco</w:t>
             </w:r>
           </w:p>
         </w:tc>
@@ -20443,12 +21300,21 @@
                 <w:szCs w:val="16"/>
               </w:rPr>
             </w:pPr>
-            <w:r>
-              <w:rPr>
-                <w:sz w:val="16"/>
-                <w:szCs w:val="16"/>
-              </w:rPr>
-              <w:t>Fallati Franco</w:t>
+            <w:proofErr w:type="spellStart"/>
+            <w:r>
+              <w:rPr>
+                <w:sz w:val="16"/>
+                <w:szCs w:val="16"/>
+              </w:rPr>
+              <w:t>Fallati</w:t>
+            </w:r>
+            <w:proofErr w:type="spellEnd"/>
+            <w:r>
+              <w:rPr>
+                <w:sz w:val="16"/>
+                <w:szCs w:val="16"/>
+              </w:rPr>
+              <w:t xml:space="preserve"> Franco</w:t>
             </w:r>
           </w:p>
         </w:tc>
@@ -20754,12 +21620,21 @@
                 <w:szCs w:val="16"/>
               </w:rPr>
             </w:pPr>
-            <w:r>
-              <w:rPr>
-                <w:sz w:val="16"/>
-                <w:szCs w:val="16"/>
-              </w:rPr>
-              <w:t>Abm de empresas</w:t>
+            <w:proofErr w:type="spellStart"/>
+            <w:r>
+              <w:rPr>
+                <w:sz w:val="16"/>
+                <w:szCs w:val="16"/>
+              </w:rPr>
+              <w:t>Abm</w:t>
+            </w:r>
+            <w:proofErr w:type="spellEnd"/>
+            <w:r>
+              <w:rPr>
+                <w:sz w:val="16"/>
+                <w:szCs w:val="16"/>
+              </w:rPr>
+              <w:t xml:space="preserve"> de empresas</w:t>
             </w:r>
           </w:p>
         </w:tc>
@@ -20781,7 +21656,23 @@
                 <w:sz w:val="16"/>
                 <w:szCs w:val="16"/>
               </w:rPr>
-              <w:t>Creación del abm de empresas</w:t>
+              <w:t xml:space="preserve">Creación del </w:t>
+            </w:r>
+            <w:proofErr w:type="spellStart"/>
+            <w:r>
+              <w:rPr>
+                <w:sz w:val="16"/>
+                <w:szCs w:val="16"/>
+              </w:rPr>
+              <w:t>abm</w:t>
+            </w:r>
+            <w:proofErr w:type="spellEnd"/>
+            <w:r>
+              <w:rPr>
+                <w:sz w:val="16"/>
+                <w:szCs w:val="16"/>
+              </w:rPr>
+              <w:t xml:space="preserve"> de empresas</w:t>
             </w:r>
           </w:p>
         </w:tc>
@@ -20798,12 +21689,21 @@
                 <w:szCs w:val="16"/>
               </w:rPr>
             </w:pPr>
-            <w:r>
-              <w:rPr>
-                <w:sz w:val="16"/>
-                <w:szCs w:val="16"/>
-              </w:rPr>
-              <w:t>Fallalti Franco</w:t>
+            <w:proofErr w:type="spellStart"/>
+            <w:r>
+              <w:rPr>
+                <w:sz w:val="16"/>
+                <w:szCs w:val="16"/>
+              </w:rPr>
+              <w:t>Fallalti</w:t>
+            </w:r>
+            <w:proofErr w:type="spellEnd"/>
+            <w:r>
+              <w:rPr>
+                <w:sz w:val="16"/>
+                <w:szCs w:val="16"/>
+              </w:rPr>
+              <w:t xml:space="preserve"> Franco</w:t>
             </w:r>
           </w:p>
         </w:tc>
@@ -20914,12 +21814,21 @@
                 <w:szCs w:val="16"/>
               </w:rPr>
             </w:pPr>
-            <w:r>
-              <w:rPr>
-                <w:sz w:val="16"/>
-                <w:szCs w:val="16"/>
-              </w:rPr>
-              <w:t>Fallalti Franco</w:t>
+            <w:proofErr w:type="spellStart"/>
+            <w:r>
+              <w:rPr>
+                <w:sz w:val="16"/>
+                <w:szCs w:val="16"/>
+              </w:rPr>
+              <w:t>Fallalti</w:t>
+            </w:r>
+            <w:proofErr w:type="spellEnd"/>
+            <w:r>
+              <w:rPr>
+                <w:sz w:val="16"/>
+                <w:szCs w:val="16"/>
+              </w:rPr>
+              <w:t xml:space="preserve"> Franco</w:t>
             </w:r>
           </w:p>
         </w:tc>
@@ -21031,12 +21940,21 @@
                 <w:szCs w:val="16"/>
               </w:rPr>
             </w:pPr>
-            <w:r>
-              <w:rPr>
-                <w:sz w:val="16"/>
-                <w:szCs w:val="16"/>
-              </w:rPr>
-              <w:t>Fallati Franco</w:t>
+            <w:proofErr w:type="spellStart"/>
+            <w:r>
+              <w:rPr>
+                <w:sz w:val="16"/>
+                <w:szCs w:val="16"/>
+              </w:rPr>
+              <w:t>Fallati</w:t>
+            </w:r>
+            <w:proofErr w:type="spellEnd"/>
+            <w:r>
+              <w:rPr>
+                <w:sz w:val="16"/>
+                <w:szCs w:val="16"/>
+              </w:rPr>
+              <w:t xml:space="preserve"> Franco</w:t>
             </w:r>
           </w:p>
         </w:tc>
@@ -21588,6 +22506,7 @@
                 <w:szCs w:val="16"/>
               </w:rPr>
             </w:pPr>
+            <w:proofErr w:type="spellStart"/>
             <w:r>
               <w:rPr>
                 <w:sz w:val="16"/>
@@ -21595,6 +22514,7 @@
               </w:rPr>
               <w:t>FrontEnd</w:t>
             </w:r>
+            <w:proofErr w:type="spellEnd"/>
           </w:p>
         </w:tc>
         <w:tc>
@@ -21825,7 +22745,23 @@
                 <w:sz w:val="16"/>
                 <w:szCs w:val="16"/>
               </w:rPr>
-              <w:t>Creación de la pantalla de logueo online</w:t>
+              <w:t xml:space="preserve">Creación de la pantalla de </w:t>
+            </w:r>
+            <w:proofErr w:type="spellStart"/>
+            <w:r>
+              <w:rPr>
+                <w:sz w:val="16"/>
+                <w:szCs w:val="16"/>
+              </w:rPr>
+              <w:t>logueo</w:t>
+            </w:r>
+            <w:proofErr w:type="spellEnd"/>
+            <w:r>
+              <w:rPr>
+                <w:sz w:val="16"/>
+                <w:szCs w:val="16"/>
+              </w:rPr>
+              <w:t xml:space="preserve"> online</w:t>
             </w:r>
           </w:p>
         </w:tc>
@@ -21941,7 +22877,23 @@
                 <w:sz w:val="16"/>
                 <w:szCs w:val="16"/>
               </w:rPr>
-              <w:t>Creación de la pantalla de logueo offline</w:t>
+              <w:t xml:space="preserve">Creación de la pantalla de </w:t>
+            </w:r>
+            <w:proofErr w:type="spellStart"/>
+            <w:r>
+              <w:rPr>
+                <w:sz w:val="16"/>
+                <w:szCs w:val="16"/>
+              </w:rPr>
+              <w:t>logueo</w:t>
+            </w:r>
+            <w:proofErr w:type="spellEnd"/>
+            <w:r>
+              <w:rPr>
+                <w:sz w:val="16"/>
+                <w:szCs w:val="16"/>
+              </w:rPr>
+              <w:t xml:space="preserve"> offline</w:t>
             </w:r>
           </w:p>
         </w:tc>
@@ -23574,7 +24526,23 @@
                 <w:sz w:val="16"/>
                 <w:szCs w:val="16"/>
               </w:rPr>
-              <w:t>Creación de la pantalla de abm de roles</w:t>
+              <w:t xml:space="preserve">Creación de la pantalla de </w:t>
+            </w:r>
+            <w:proofErr w:type="spellStart"/>
+            <w:r>
+              <w:rPr>
+                <w:sz w:val="16"/>
+                <w:szCs w:val="16"/>
+              </w:rPr>
+              <w:t>abm</w:t>
+            </w:r>
+            <w:proofErr w:type="spellEnd"/>
+            <w:r>
+              <w:rPr>
+                <w:sz w:val="16"/>
+                <w:szCs w:val="16"/>
+              </w:rPr>
+              <w:t xml:space="preserve"> de roles</w:t>
             </w:r>
           </w:p>
         </w:tc>
@@ -23690,7 +24658,23 @@
                 <w:sz w:val="16"/>
                 <w:szCs w:val="16"/>
               </w:rPr>
-              <w:t>Creación de la pantalla de abm de institutos</w:t>
+              <w:t xml:space="preserve">Creación de la pantalla de </w:t>
+            </w:r>
+            <w:proofErr w:type="spellStart"/>
+            <w:r>
+              <w:rPr>
+                <w:sz w:val="16"/>
+                <w:szCs w:val="16"/>
+              </w:rPr>
+              <w:t>abm</w:t>
+            </w:r>
+            <w:proofErr w:type="spellEnd"/>
+            <w:r>
+              <w:rPr>
+                <w:sz w:val="16"/>
+                <w:szCs w:val="16"/>
+              </w:rPr>
+              <w:t xml:space="preserve"> de institutos</w:t>
             </w:r>
           </w:p>
         </w:tc>
@@ -23806,7 +24790,23 @@
                 <w:sz w:val="16"/>
                 <w:szCs w:val="16"/>
               </w:rPr>
-              <w:t>Creación de la pantalla de abm de empresas</w:t>
+              <w:t xml:space="preserve">Creación de la pantalla de </w:t>
+            </w:r>
+            <w:proofErr w:type="spellStart"/>
+            <w:r>
+              <w:rPr>
+                <w:sz w:val="16"/>
+                <w:szCs w:val="16"/>
+              </w:rPr>
+              <w:t>abm</w:t>
+            </w:r>
+            <w:proofErr w:type="spellEnd"/>
+            <w:r>
+              <w:rPr>
+                <w:sz w:val="16"/>
+                <w:szCs w:val="16"/>
+              </w:rPr>
+              <w:t xml:space="preserve"> de empresas</w:t>
             </w:r>
           </w:p>
         </w:tc>
@@ -24271,7 +25271,23 @@
                 <w:sz w:val="16"/>
                 <w:szCs w:val="16"/>
               </w:rPr>
-              <w:t>Conexión con el backend online</w:t>
+              <w:t xml:space="preserve">Conexión con el </w:t>
+            </w:r>
+            <w:proofErr w:type="spellStart"/>
+            <w:r>
+              <w:rPr>
+                <w:sz w:val="16"/>
+                <w:szCs w:val="16"/>
+              </w:rPr>
+              <w:t>backend</w:t>
+            </w:r>
+            <w:proofErr w:type="spellEnd"/>
+            <w:r>
+              <w:rPr>
+                <w:sz w:val="16"/>
+                <w:szCs w:val="16"/>
+              </w:rPr>
+              <w:t xml:space="preserve"> online</w:t>
             </w:r>
           </w:p>
         </w:tc>
@@ -24293,7 +25309,23 @@
                 <w:sz w:val="16"/>
                 <w:szCs w:val="16"/>
               </w:rPr>
-              <w:t>Realización de la conexión del front con el back online</w:t>
+              <w:t xml:space="preserve">Realización de la conexión del </w:t>
+            </w:r>
+            <w:proofErr w:type="spellStart"/>
+            <w:r>
+              <w:rPr>
+                <w:sz w:val="16"/>
+                <w:szCs w:val="16"/>
+              </w:rPr>
+              <w:t>front</w:t>
+            </w:r>
+            <w:proofErr w:type="spellEnd"/>
+            <w:r>
+              <w:rPr>
+                <w:sz w:val="16"/>
+                <w:szCs w:val="16"/>
+              </w:rPr>
+              <w:t xml:space="preserve"> con el back online</w:t>
             </w:r>
           </w:p>
         </w:tc>
@@ -24310,12 +25342,21 @@
                 <w:szCs w:val="16"/>
               </w:rPr>
             </w:pPr>
-            <w:r>
-              <w:rPr>
-                <w:sz w:val="16"/>
-                <w:szCs w:val="16"/>
-              </w:rPr>
-              <w:t>Fallati Franco</w:t>
+            <w:proofErr w:type="spellStart"/>
+            <w:r>
+              <w:rPr>
+                <w:sz w:val="16"/>
+                <w:szCs w:val="16"/>
+              </w:rPr>
+              <w:t>Fallati</w:t>
+            </w:r>
+            <w:proofErr w:type="spellEnd"/>
+            <w:r>
+              <w:rPr>
+                <w:sz w:val="16"/>
+                <w:szCs w:val="16"/>
+              </w:rPr>
+              <w:t xml:space="preserve"> Franco</w:t>
             </w:r>
           </w:p>
         </w:tc>
@@ -24387,7 +25428,23 @@
                 <w:sz w:val="16"/>
                 <w:szCs w:val="16"/>
               </w:rPr>
-              <w:t>Conexión con el backend offline</w:t>
+              <w:t xml:space="preserve">Conexión con el </w:t>
+            </w:r>
+            <w:proofErr w:type="spellStart"/>
+            <w:r>
+              <w:rPr>
+                <w:sz w:val="16"/>
+                <w:szCs w:val="16"/>
+              </w:rPr>
+              <w:t>backend</w:t>
+            </w:r>
+            <w:proofErr w:type="spellEnd"/>
+            <w:r>
+              <w:rPr>
+                <w:sz w:val="16"/>
+                <w:szCs w:val="16"/>
+              </w:rPr>
+              <w:t xml:space="preserve"> offline</w:t>
             </w:r>
           </w:p>
         </w:tc>
@@ -24409,7 +25466,23 @@
                 <w:sz w:val="16"/>
                 <w:szCs w:val="16"/>
               </w:rPr>
-              <w:t>Realización de la conexión del front con el back offline</w:t>
+              <w:t xml:space="preserve">Realización de la conexión del </w:t>
+            </w:r>
+            <w:proofErr w:type="spellStart"/>
+            <w:r>
+              <w:rPr>
+                <w:sz w:val="16"/>
+                <w:szCs w:val="16"/>
+              </w:rPr>
+              <w:t>front</w:t>
+            </w:r>
+            <w:proofErr w:type="spellEnd"/>
+            <w:r>
+              <w:rPr>
+                <w:sz w:val="16"/>
+                <w:szCs w:val="16"/>
+              </w:rPr>
+              <w:t xml:space="preserve"> con el back offline</w:t>
             </w:r>
           </w:p>
         </w:tc>
@@ -24426,12 +25499,21 @@
                 <w:szCs w:val="16"/>
               </w:rPr>
             </w:pPr>
-            <w:r>
-              <w:rPr>
-                <w:sz w:val="16"/>
-                <w:szCs w:val="16"/>
-              </w:rPr>
-              <w:t>Fallati Franco</w:t>
+            <w:proofErr w:type="spellStart"/>
+            <w:r>
+              <w:rPr>
+                <w:sz w:val="16"/>
+                <w:szCs w:val="16"/>
+              </w:rPr>
+              <w:t>Fallati</w:t>
+            </w:r>
+            <w:proofErr w:type="spellEnd"/>
+            <w:r>
+              <w:rPr>
+                <w:sz w:val="16"/>
+                <w:szCs w:val="16"/>
+              </w:rPr>
+              <w:t xml:space="preserve"> Franco</w:t>
             </w:r>
           </w:p>
         </w:tc>
@@ -24498,6 +25580,7 @@
                 <w:szCs w:val="16"/>
               </w:rPr>
             </w:pPr>
+            <w:proofErr w:type="spellStart"/>
             <w:r>
               <w:rPr>
                 <w:sz w:val="16"/>
@@ -24505,6 +25588,7 @@
               </w:rPr>
               <w:t>Deploy</w:t>
             </w:r>
+            <w:proofErr w:type="spellEnd"/>
           </w:p>
         </w:tc>
         <w:tc>
@@ -24525,7 +25609,23 @@
                 <w:sz w:val="16"/>
                 <w:szCs w:val="16"/>
               </w:rPr>
-              <w:t>Tareas relacionadas con el deploy del producto</w:t>
+              <w:t xml:space="preserve">Tareas relacionadas con el </w:t>
+            </w:r>
+            <w:proofErr w:type="spellStart"/>
+            <w:r>
+              <w:rPr>
+                <w:sz w:val="16"/>
+                <w:szCs w:val="16"/>
+              </w:rPr>
+              <w:t>deploy</w:t>
+            </w:r>
+            <w:proofErr w:type="spellEnd"/>
+            <w:r>
+              <w:rPr>
+                <w:sz w:val="16"/>
+                <w:szCs w:val="16"/>
+              </w:rPr>
+              <w:t xml:space="preserve"> del producto</w:t>
             </w:r>
           </w:p>
         </w:tc>
@@ -24542,12 +25642,21 @@
                 <w:szCs w:val="16"/>
               </w:rPr>
             </w:pPr>
-            <w:r>
-              <w:rPr>
-                <w:sz w:val="16"/>
-                <w:szCs w:val="16"/>
-              </w:rPr>
-              <w:t>Fallatii Franco</w:t>
+            <w:proofErr w:type="spellStart"/>
+            <w:r>
+              <w:rPr>
+                <w:sz w:val="16"/>
+                <w:szCs w:val="16"/>
+              </w:rPr>
+              <w:t>Fallatii</w:t>
+            </w:r>
+            <w:proofErr w:type="spellEnd"/>
+            <w:r>
+              <w:rPr>
+                <w:sz w:val="16"/>
+                <w:szCs w:val="16"/>
+              </w:rPr>
+              <w:t xml:space="preserve"> Franco</w:t>
             </w:r>
           </w:p>
         </w:tc>
@@ -24619,7 +25728,39 @@
                 <w:sz w:val="16"/>
                 <w:szCs w:val="16"/>
               </w:rPr>
-              <w:t>Generación de apk productiva del backend offline</w:t>
+              <w:t xml:space="preserve">Generación de </w:t>
+            </w:r>
+            <w:proofErr w:type="spellStart"/>
+            <w:r>
+              <w:rPr>
+                <w:sz w:val="16"/>
+                <w:szCs w:val="16"/>
+              </w:rPr>
+              <w:t>apk</w:t>
+            </w:r>
+            <w:proofErr w:type="spellEnd"/>
+            <w:r>
+              <w:rPr>
+                <w:sz w:val="16"/>
+                <w:szCs w:val="16"/>
+              </w:rPr>
+              <w:t xml:space="preserve"> productiva del </w:t>
+            </w:r>
+            <w:proofErr w:type="spellStart"/>
+            <w:r>
+              <w:rPr>
+                <w:sz w:val="16"/>
+                <w:szCs w:val="16"/>
+              </w:rPr>
+              <w:t>backend</w:t>
+            </w:r>
+            <w:proofErr w:type="spellEnd"/>
+            <w:r>
+              <w:rPr>
+                <w:sz w:val="16"/>
+                <w:szCs w:val="16"/>
+              </w:rPr>
+              <w:t xml:space="preserve"> offline</w:t>
             </w:r>
           </w:p>
         </w:tc>
@@ -24641,7 +25782,23 @@
                 <w:sz w:val="16"/>
                 <w:szCs w:val="16"/>
               </w:rPr>
-              <w:t>Creación de la apk del sistema offline del producto</w:t>
+              <w:t xml:space="preserve">Creación de la </w:t>
+            </w:r>
+            <w:proofErr w:type="spellStart"/>
+            <w:r>
+              <w:rPr>
+                <w:sz w:val="16"/>
+                <w:szCs w:val="16"/>
+              </w:rPr>
+              <w:t>apk</w:t>
+            </w:r>
+            <w:proofErr w:type="spellEnd"/>
+            <w:r>
+              <w:rPr>
+                <w:sz w:val="16"/>
+                <w:szCs w:val="16"/>
+              </w:rPr>
+              <w:t xml:space="preserve"> del sistema offline del producto</w:t>
             </w:r>
           </w:p>
         </w:tc>
@@ -24658,12 +25815,21 @@
                 <w:szCs w:val="16"/>
               </w:rPr>
             </w:pPr>
-            <w:r>
-              <w:rPr>
-                <w:sz w:val="16"/>
-                <w:szCs w:val="16"/>
-              </w:rPr>
-              <w:t>Fallatii Franco</w:t>
+            <w:proofErr w:type="spellStart"/>
+            <w:r>
+              <w:rPr>
+                <w:sz w:val="16"/>
+                <w:szCs w:val="16"/>
+              </w:rPr>
+              <w:t>Fallatii</w:t>
+            </w:r>
+            <w:proofErr w:type="spellEnd"/>
+            <w:r>
+              <w:rPr>
+                <w:sz w:val="16"/>
+                <w:szCs w:val="16"/>
+              </w:rPr>
+              <w:t xml:space="preserve"> Franco</w:t>
             </w:r>
           </w:p>
         </w:tc>
@@ -24730,12 +25896,37 @@
                 <w:szCs w:val="16"/>
               </w:rPr>
             </w:pPr>
-            <w:r>
-              <w:rPr>
-                <w:sz w:val="16"/>
-                <w:szCs w:val="16"/>
-              </w:rPr>
-              <w:t>Deployeo del backend online</w:t>
+            <w:proofErr w:type="spellStart"/>
+            <w:r>
+              <w:rPr>
+                <w:sz w:val="16"/>
+                <w:szCs w:val="16"/>
+              </w:rPr>
+              <w:t>Deployeo</w:t>
+            </w:r>
+            <w:proofErr w:type="spellEnd"/>
+            <w:r>
+              <w:rPr>
+                <w:sz w:val="16"/>
+                <w:szCs w:val="16"/>
+              </w:rPr>
+              <w:t xml:space="preserve"> del </w:t>
+            </w:r>
+            <w:proofErr w:type="spellStart"/>
+            <w:r>
+              <w:rPr>
+                <w:sz w:val="16"/>
+                <w:szCs w:val="16"/>
+              </w:rPr>
+              <w:t>backend</w:t>
+            </w:r>
+            <w:proofErr w:type="spellEnd"/>
+            <w:r>
+              <w:rPr>
+                <w:sz w:val="16"/>
+                <w:szCs w:val="16"/>
+              </w:rPr>
+              <w:t xml:space="preserve"> online</w:t>
             </w:r>
           </w:p>
         </w:tc>
@@ -24757,7 +25948,23 @@
                 <w:sz w:val="16"/>
                 <w:szCs w:val="16"/>
               </w:rPr>
-              <w:t>Puesta en marcha del backend online en la nube</w:t>
+              <w:t xml:space="preserve">Puesta en marcha del </w:t>
+            </w:r>
+            <w:proofErr w:type="spellStart"/>
+            <w:r>
+              <w:rPr>
+                <w:sz w:val="16"/>
+                <w:szCs w:val="16"/>
+              </w:rPr>
+              <w:t>backend</w:t>
+            </w:r>
+            <w:proofErr w:type="spellEnd"/>
+            <w:r>
+              <w:rPr>
+                <w:sz w:val="16"/>
+                <w:szCs w:val="16"/>
+              </w:rPr>
+              <w:t xml:space="preserve"> online en la nube</w:t>
             </w:r>
           </w:p>
         </w:tc>
@@ -24774,12 +25981,21 @@
                 <w:szCs w:val="16"/>
               </w:rPr>
             </w:pPr>
-            <w:r>
-              <w:rPr>
-                <w:sz w:val="16"/>
-                <w:szCs w:val="16"/>
-              </w:rPr>
-              <w:t>Fallatii Franco</w:t>
+            <w:proofErr w:type="spellStart"/>
+            <w:r>
+              <w:rPr>
+                <w:sz w:val="16"/>
+                <w:szCs w:val="16"/>
+              </w:rPr>
+              <w:t>Fallatii</w:t>
+            </w:r>
+            <w:proofErr w:type="spellEnd"/>
+            <w:r>
+              <w:rPr>
+                <w:sz w:val="16"/>
+                <w:szCs w:val="16"/>
+              </w:rPr>
+              <w:t xml:space="preserve"> Franco</w:t>
             </w:r>
           </w:p>
         </w:tc>
@@ -24851,8 +26067,17 @@
                 <w:sz w:val="16"/>
                 <w:szCs w:val="16"/>
               </w:rPr>
-              <w:t>Configuración de un web service</w:t>
-            </w:r>
+              <w:t xml:space="preserve">Configuración de un web </w:t>
+            </w:r>
+            <w:proofErr w:type="spellStart"/>
+            <w:r>
+              <w:rPr>
+                <w:sz w:val="16"/>
+                <w:szCs w:val="16"/>
+              </w:rPr>
+              <w:t>service</w:t>
+            </w:r>
+            <w:proofErr w:type="spellEnd"/>
           </w:p>
         </w:tc>
         <w:tc>
@@ -24873,8 +26098,17 @@
                 <w:sz w:val="16"/>
                 <w:szCs w:val="16"/>
               </w:rPr>
-              <w:t>Configuración de la nube donde se almacenará el backend</w:t>
-            </w:r>
+              <w:t xml:space="preserve">Configuración de la nube donde se almacenará el </w:t>
+            </w:r>
+            <w:proofErr w:type="spellStart"/>
+            <w:r>
+              <w:rPr>
+                <w:sz w:val="16"/>
+                <w:szCs w:val="16"/>
+              </w:rPr>
+              <w:t>backend</w:t>
+            </w:r>
+            <w:proofErr w:type="spellEnd"/>
           </w:p>
         </w:tc>
         <w:tc>
@@ -25122,12 +26356,21 @@
                 <w:szCs w:val="16"/>
               </w:rPr>
             </w:pPr>
-            <w:r>
-              <w:rPr>
-                <w:sz w:val="16"/>
-                <w:szCs w:val="16"/>
-              </w:rPr>
-              <w:t>Fallati Franco</w:t>
+            <w:proofErr w:type="spellStart"/>
+            <w:r>
+              <w:rPr>
+                <w:sz w:val="16"/>
+                <w:szCs w:val="16"/>
+              </w:rPr>
+              <w:t>Fallati</w:t>
+            </w:r>
+            <w:proofErr w:type="spellEnd"/>
+            <w:r>
+              <w:rPr>
+                <w:sz w:val="16"/>
+                <w:szCs w:val="16"/>
+              </w:rPr>
+              <w:t xml:space="preserve"> Franco</w:t>
             </w:r>
           </w:p>
         </w:tc>
@@ -25285,8 +26528,13 @@
       <w:r>
         <w:t xml:space="preserve">estimación de </w:t>
       </w:r>
-      <w:r>
-        <w:t>Planning Póker</w:t>
+      <w:proofErr w:type="spellStart"/>
+      <w:r>
+        <w:t>Planning</w:t>
+      </w:r>
+      <w:proofErr w:type="spellEnd"/>
+      <w:r>
+        <w:t xml:space="preserve"> Póker</w:t>
       </w:r>
       <w:r>
         <w:t>.</w:t>
@@ -25294,7 +26542,23 @@
     </w:p>
     <w:p>
       <w:r>
-        <w:t>OBSERVACION: la tarea 1.10.1 puesta a punto del sistema, es una tarea que se repartirá entre todos los Devs y nuestro Tester A, solo que el encargado de que se cumpla será Franco.</w:t>
+        <w:t xml:space="preserve">OBSERVACION: la tarea 1.10.1 puesta a punto del sistema, es una tarea que se repartirá entre todos los </w:t>
+      </w:r>
+      <w:proofErr w:type="spellStart"/>
+      <w:r>
+        <w:t>Devs</w:t>
+      </w:r>
+      <w:proofErr w:type="spellEnd"/>
+      <w:r>
+        <w:t xml:space="preserve"> y nuestro </w:t>
+      </w:r>
+      <w:proofErr w:type="spellStart"/>
+      <w:r>
+        <w:t>Tester</w:t>
+      </w:r>
+      <w:proofErr w:type="spellEnd"/>
+      <w:r>
+        <w:t xml:space="preserve"> A, solo que el encargado de que se cumpla será Franco.</w:t>
       </w:r>
     </w:p>
     <w:p>
@@ -27256,8 +28520,17 @@
                 <w:sz w:val="16"/>
                 <w:szCs w:val="16"/>
               </w:rPr>
-              <w:t xml:space="preserve"> trello</w:t>
-            </w:r>
+              <w:t xml:space="preserve"> </w:t>
+            </w:r>
+            <w:proofErr w:type="spellStart"/>
+            <w:r>
+              <w:rPr>
+                <w:sz w:val="16"/>
+                <w:szCs w:val="16"/>
+              </w:rPr>
+              <w:t>trello</w:t>
+            </w:r>
+            <w:proofErr w:type="spellEnd"/>
           </w:p>
         </w:tc>
         <w:tc>
@@ -27338,7 +28611,23 @@
                 <w:sz w:val="16"/>
                 <w:szCs w:val="16"/>
               </w:rPr>
-              <w:t xml:space="preserve"> testing tolos</w:t>
+              <w:t xml:space="preserve"> </w:t>
+            </w:r>
+            <w:proofErr w:type="spellStart"/>
+            <w:r>
+              <w:rPr>
+                <w:sz w:val="16"/>
+                <w:szCs w:val="16"/>
+              </w:rPr>
+              <w:t>testing</w:t>
+            </w:r>
+            <w:proofErr w:type="spellEnd"/>
+            <w:r>
+              <w:rPr>
+                <w:sz w:val="16"/>
+                <w:szCs w:val="16"/>
+              </w:rPr>
+              <w:t xml:space="preserve"> tolos</w:t>
             </w:r>
           </w:p>
         </w:tc>
@@ -27420,7 +28709,23 @@
                 <w:sz w:val="16"/>
                 <w:szCs w:val="16"/>
               </w:rPr>
-              <w:t xml:space="preserve"> sql lite</w:t>
+              <w:t xml:space="preserve"> </w:t>
+            </w:r>
+            <w:proofErr w:type="spellStart"/>
+            <w:r>
+              <w:rPr>
+                <w:sz w:val="16"/>
+                <w:szCs w:val="16"/>
+              </w:rPr>
+              <w:t>sql</w:t>
+            </w:r>
+            <w:proofErr w:type="spellEnd"/>
+            <w:r>
+              <w:rPr>
+                <w:sz w:val="16"/>
+                <w:szCs w:val="16"/>
+              </w:rPr>
+              <w:t xml:space="preserve"> lite</w:t>
             </w:r>
           </w:p>
         </w:tc>
@@ -27584,7 +28889,23 @@
                 <w:sz w:val="16"/>
                 <w:szCs w:val="16"/>
               </w:rPr>
-              <w:t xml:space="preserve"> react-native</w:t>
+              <w:t xml:space="preserve"> </w:t>
+            </w:r>
+            <w:proofErr w:type="spellStart"/>
+            <w:r>
+              <w:rPr>
+                <w:sz w:val="16"/>
+                <w:szCs w:val="16"/>
+              </w:rPr>
+              <w:t>react</w:t>
+            </w:r>
+            <w:proofErr w:type="spellEnd"/>
+            <w:r>
+              <w:rPr>
+                <w:sz w:val="16"/>
+                <w:szCs w:val="16"/>
+              </w:rPr>
+              <w:t>-native</w:t>
             </w:r>
           </w:p>
         </w:tc>
@@ -27666,8 +28987,17 @@
                 <w:sz w:val="16"/>
                 <w:szCs w:val="16"/>
               </w:rPr>
-              <w:t xml:space="preserve"> figma</w:t>
-            </w:r>
+              <w:t xml:space="preserve"> </w:t>
+            </w:r>
+            <w:proofErr w:type="spellStart"/>
+            <w:r>
+              <w:rPr>
+                <w:sz w:val="16"/>
+                <w:szCs w:val="16"/>
+              </w:rPr>
+              <w:t>figma</w:t>
+            </w:r>
+            <w:proofErr w:type="spellEnd"/>
           </w:p>
         </w:tc>
         <w:tc>
@@ -27750,6 +29080,7 @@
               </w:rPr>
               <w:t xml:space="preserve"> </w:t>
             </w:r>
+            <w:proofErr w:type="spellStart"/>
             <w:r>
               <w:rPr>
                 <w:sz w:val="16"/>
@@ -27757,6 +29088,7 @@
               </w:rPr>
               <w:t>flask</w:t>
             </w:r>
+            <w:proofErr w:type="spellEnd"/>
           </w:p>
         </w:tc>
         <w:tc>
@@ -27837,8 +29169,17 @@
                 <w:sz w:val="16"/>
                 <w:szCs w:val="16"/>
               </w:rPr>
-              <w:t xml:space="preserve"> definición de end-points</w:t>
-            </w:r>
+              <w:t xml:space="preserve"> definición de </w:t>
+            </w:r>
+            <w:proofErr w:type="spellStart"/>
+            <w:r>
+              <w:rPr>
+                <w:sz w:val="16"/>
+                <w:szCs w:val="16"/>
+              </w:rPr>
+              <w:t>end-points</w:t>
+            </w:r>
+            <w:proofErr w:type="spellEnd"/>
           </w:p>
         </w:tc>
         <w:tc>
@@ -28001,7 +29342,23 @@
                 <w:sz w:val="16"/>
                 <w:szCs w:val="16"/>
               </w:rPr>
-              <w:t xml:space="preserve"> logueo de usuario con reconocimiento facial</w:t>
+              <w:t xml:space="preserve"> </w:t>
+            </w:r>
+            <w:proofErr w:type="spellStart"/>
+            <w:r>
+              <w:rPr>
+                <w:sz w:val="16"/>
+                <w:szCs w:val="16"/>
+              </w:rPr>
+              <w:t>logueo</w:t>
+            </w:r>
+            <w:proofErr w:type="spellEnd"/>
+            <w:r>
+              <w:rPr>
+                <w:sz w:val="16"/>
+                <w:szCs w:val="16"/>
+              </w:rPr>
+              <w:t xml:space="preserve"> de usuario con reconocimiento facial</w:t>
             </w:r>
           </w:p>
         </w:tc>
@@ -28165,7 +29522,23 @@
                 <w:sz w:val="16"/>
                 <w:szCs w:val="16"/>
               </w:rPr>
-              <w:t xml:space="preserve"> creación de la pantalla de logueo online</w:t>
+              <w:t xml:space="preserve"> creación de la pantalla de </w:t>
+            </w:r>
+            <w:proofErr w:type="spellStart"/>
+            <w:r>
+              <w:rPr>
+                <w:sz w:val="16"/>
+                <w:szCs w:val="16"/>
+              </w:rPr>
+              <w:t>logueo</w:t>
+            </w:r>
+            <w:proofErr w:type="spellEnd"/>
+            <w:r>
+              <w:rPr>
+                <w:sz w:val="16"/>
+                <w:szCs w:val="16"/>
+              </w:rPr>
+              <w:t xml:space="preserve"> online</w:t>
             </w:r>
           </w:p>
         </w:tc>
@@ -29248,7 +30621,23 @@
                 <w:sz w:val="16"/>
                 <w:szCs w:val="16"/>
               </w:rPr>
-              <w:t>1.4.2.1 backup de la base de</w:t>
+              <w:t xml:space="preserve">1.4.2.1 </w:t>
+            </w:r>
+            <w:proofErr w:type="spellStart"/>
+            <w:r>
+              <w:rPr>
+                <w:sz w:val="16"/>
+                <w:szCs w:val="16"/>
+              </w:rPr>
+              <w:t>backup</w:t>
+            </w:r>
+            <w:proofErr w:type="spellEnd"/>
+            <w:r>
+              <w:rPr>
+                <w:sz w:val="16"/>
+                <w:szCs w:val="16"/>
+              </w:rPr>
+              <w:t xml:space="preserve"> de la base de</w:t>
             </w:r>
             <w:r>
               <w:rPr>
@@ -30027,7 +31416,23 @@
                 <w:sz w:val="16"/>
                 <w:szCs w:val="16"/>
               </w:rPr>
-              <w:t>1.7.3.1 abm de usuarios</w:t>
+              <w:t xml:space="preserve">1.7.3.1 </w:t>
+            </w:r>
+            <w:proofErr w:type="spellStart"/>
+            <w:r>
+              <w:rPr>
+                <w:sz w:val="16"/>
+                <w:szCs w:val="16"/>
+              </w:rPr>
+              <w:t>abm</w:t>
+            </w:r>
+            <w:proofErr w:type="spellEnd"/>
+            <w:r>
+              <w:rPr>
+                <w:sz w:val="16"/>
+                <w:szCs w:val="16"/>
+              </w:rPr>
+              <w:t xml:space="preserve"> de usuarios</w:t>
             </w:r>
           </w:p>
         </w:tc>
@@ -30102,7 +31507,23 @@
                 <w:sz w:val="16"/>
                 <w:szCs w:val="16"/>
               </w:rPr>
-              <w:t>1.7.3.2 abm de lugares físicos</w:t>
+              <w:t xml:space="preserve">1.7.3.2 </w:t>
+            </w:r>
+            <w:proofErr w:type="spellStart"/>
+            <w:r>
+              <w:rPr>
+                <w:sz w:val="16"/>
+                <w:szCs w:val="16"/>
+              </w:rPr>
+              <w:t>abm</w:t>
+            </w:r>
+            <w:proofErr w:type="spellEnd"/>
+            <w:r>
+              <w:rPr>
+                <w:sz w:val="16"/>
+                <w:szCs w:val="16"/>
+              </w:rPr>
+              <w:t xml:space="preserve"> de lugares físicos</w:t>
             </w:r>
           </w:p>
         </w:tc>
@@ -30177,7 +31598,23 @@
                 <w:sz w:val="16"/>
                 <w:szCs w:val="16"/>
               </w:rPr>
-              <w:t>1.7.3.4 abm de categorías de visitantes</w:t>
+              <w:t xml:space="preserve">1.7.3.4 </w:t>
+            </w:r>
+            <w:proofErr w:type="spellStart"/>
+            <w:r>
+              <w:rPr>
+                <w:sz w:val="16"/>
+                <w:szCs w:val="16"/>
+              </w:rPr>
+              <w:t>abm</w:t>
+            </w:r>
+            <w:proofErr w:type="spellEnd"/>
+            <w:r>
+              <w:rPr>
+                <w:sz w:val="16"/>
+                <w:szCs w:val="16"/>
+              </w:rPr>
+              <w:t xml:space="preserve"> de categorías de visitantes</w:t>
             </w:r>
           </w:p>
         </w:tc>
@@ -30252,7 +31689,23 @@
                 <w:sz w:val="16"/>
                 <w:szCs w:val="16"/>
               </w:rPr>
-              <w:t>1.7.3.5 abm de visitantes</w:t>
+              <w:t xml:space="preserve">1.7.3.5 </w:t>
+            </w:r>
+            <w:proofErr w:type="spellStart"/>
+            <w:r>
+              <w:rPr>
+                <w:sz w:val="16"/>
+                <w:szCs w:val="16"/>
+              </w:rPr>
+              <w:t>abm</w:t>
+            </w:r>
+            <w:proofErr w:type="spellEnd"/>
+            <w:r>
+              <w:rPr>
+                <w:sz w:val="16"/>
+                <w:szCs w:val="16"/>
+              </w:rPr>
+              <w:t xml:space="preserve"> de visitantes</w:t>
             </w:r>
           </w:p>
         </w:tc>
@@ -30327,7 +31780,23 @@
                 <w:sz w:val="16"/>
                 <w:szCs w:val="16"/>
               </w:rPr>
-              <w:t>1.7.3.13 abm de roles</w:t>
+              <w:t xml:space="preserve">1.7.3.13 </w:t>
+            </w:r>
+            <w:proofErr w:type="spellStart"/>
+            <w:r>
+              <w:rPr>
+                <w:sz w:val="16"/>
+                <w:szCs w:val="16"/>
+              </w:rPr>
+              <w:t>abm</w:t>
+            </w:r>
+            <w:proofErr w:type="spellEnd"/>
+            <w:r>
+              <w:rPr>
+                <w:sz w:val="16"/>
+                <w:szCs w:val="16"/>
+              </w:rPr>
+              <w:t xml:space="preserve"> de roles</w:t>
             </w:r>
           </w:p>
         </w:tc>
@@ -30402,7 +31871,23 @@
                 <w:sz w:val="16"/>
                 <w:szCs w:val="16"/>
               </w:rPr>
-              <w:t>1.7.3.14 abm de institutos</w:t>
+              <w:t xml:space="preserve">1.7.3.14 </w:t>
+            </w:r>
+            <w:proofErr w:type="spellStart"/>
+            <w:r>
+              <w:rPr>
+                <w:sz w:val="16"/>
+                <w:szCs w:val="16"/>
+              </w:rPr>
+              <w:t>abm</w:t>
+            </w:r>
+            <w:proofErr w:type="spellEnd"/>
+            <w:r>
+              <w:rPr>
+                <w:sz w:val="16"/>
+                <w:szCs w:val="16"/>
+              </w:rPr>
+              <w:t xml:space="preserve"> de institutos</w:t>
             </w:r>
           </w:p>
         </w:tc>
@@ -30631,7 +32116,23 @@
                 <w:sz w:val="16"/>
                 <w:szCs w:val="16"/>
               </w:rPr>
-              <w:t>1.8.1.8 creación de pantalla abm de usuario</w:t>
+              <w:t xml:space="preserve">1.8.1.8 creación de pantalla </w:t>
+            </w:r>
+            <w:proofErr w:type="spellStart"/>
+            <w:r>
+              <w:rPr>
+                <w:sz w:val="16"/>
+                <w:szCs w:val="16"/>
+              </w:rPr>
+              <w:t>abm</w:t>
+            </w:r>
+            <w:proofErr w:type="spellEnd"/>
+            <w:r>
+              <w:rPr>
+                <w:sz w:val="16"/>
+                <w:szCs w:val="16"/>
+              </w:rPr>
+              <w:t xml:space="preserve"> de usuario</w:t>
             </w:r>
           </w:p>
         </w:tc>
@@ -30706,7 +32207,23 @@
                 <w:sz w:val="16"/>
                 <w:szCs w:val="16"/>
               </w:rPr>
-              <w:t>1.8.1.9 creación de pantalla abm de visitantes</w:t>
+              <w:t xml:space="preserve">1.8.1.9 creación de pantalla </w:t>
+            </w:r>
+            <w:proofErr w:type="spellStart"/>
+            <w:r>
+              <w:rPr>
+                <w:sz w:val="16"/>
+                <w:szCs w:val="16"/>
+              </w:rPr>
+              <w:t>abm</w:t>
+            </w:r>
+            <w:proofErr w:type="spellEnd"/>
+            <w:r>
+              <w:rPr>
+                <w:sz w:val="16"/>
+                <w:szCs w:val="16"/>
+              </w:rPr>
+              <w:t xml:space="preserve"> de visitantes</w:t>
             </w:r>
           </w:p>
         </w:tc>
@@ -30781,7 +32298,23 @@
                 <w:sz w:val="16"/>
                 <w:szCs w:val="16"/>
               </w:rPr>
-              <w:t>1.8.1.10 creación de pantalla abm de lugares físicos</w:t>
+              <w:t xml:space="preserve">1.8.1.10 creación de pantalla </w:t>
+            </w:r>
+            <w:proofErr w:type="spellStart"/>
+            <w:r>
+              <w:rPr>
+                <w:sz w:val="16"/>
+                <w:szCs w:val="16"/>
+              </w:rPr>
+              <w:t>abm</w:t>
+            </w:r>
+            <w:proofErr w:type="spellEnd"/>
+            <w:r>
+              <w:rPr>
+                <w:sz w:val="16"/>
+                <w:szCs w:val="16"/>
+              </w:rPr>
+              <w:t xml:space="preserve"> de lugares físicos</w:t>
             </w:r>
           </w:p>
         </w:tc>
@@ -30856,7 +32389,23 @@
                 <w:sz w:val="16"/>
                 <w:szCs w:val="16"/>
               </w:rPr>
-              <w:t>1.8.1.11 creación de pantalla abm de categorías de visitante</w:t>
+              <w:t xml:space="preserve">1.8.1.11 creación de pantalla </w:t>
+            </w:r>
+            <w:proofErr w:type="spellStart"/>
+            <w:r>
+              <w:rPr>
+                <w:sz w:val="16"/>
+                <w:szCs w:val="16"/>
+              </w:rPr>
+              <w:t>abm</w:t>
+            </w:r>
+            <w:proofErr w:type="spellEnd"/>
+            <w:r>
+              <w:rPr>
+                <w:sz w:val="16"/>
+                <w:szCs w:val="16"/>
+              </w:rPr>
+              <w:t xml:space="preserve"> de categorías de visitante</w:t>
             </w:r>
           </w:p>
         </w:tc>
@@ -30931,7 +32480,23 @@
                 <w:sz w:val="16"/>
                 <w:szCs w:val="16"/>
               </w:rPr>
-              <w:t>1.8.1.16 creación de pantalla abm de roles</w:t>
+              <w:t xml:space="preserve">1.8.1.16 creación de pantalla </w:t>
+            </w:r>
+            <w:proofErr w:type="spellStart"/>
+            <w:r>
+              <w:rPr>
+                <w:sz w:val="16"/>
+                <w:szCs w:val="16"/>
+              </w:rPr>
+              <w:t>abm</w:t>
+            </w:r>
+            <w:proofErr w:type="spellEnd"/>
+            <w:r>
+              <w:rPr>
+                <w:sz w:val="16"/>
+                <w:szCs w:val="16"/>
+              </w:rPr>
+              <w:t xml:space="preserve"> de roles</w:t>
             </w:r>
           </w:p>
         </w:tc>
@@ -31006,7 +32571,23 @@
                 <w:sz w:val="16"/>
                 <w:szCs w:val="16"/>
               </w:rPr>
-              <w:t>1.8.1.17 creación de pantalla de abm de institutos</w:t>
+              <w:t xml:space="preserve">1.8.1.17 creación de pantalla de </w:t>
+            </w:r>
+            <w:proofErr w:type="spellStart"/>
+            <w:r>
+              <w:rPr>
+                <w:sz w:val="16"/>
+                <w:szCs w:val="16"/>
+              </w:rPr>
+              <w:t>abm</w:t>
+            </w:r>
+            <w:proofErr w:type="spellEnd"/>
+            <w:r>
+              <w:rPr>
+                <w:sz w:val="16"/>
+                <w:szCs w:val="16"/>
+              </w:rPr>
+              <w:t xml:space="preserve"> de institutos</w:t>
             </w:r>
           </w:p>
         </w:tc>
@@ -31470,7 +33051,23 @@
                 <w:sz w:val="16"/>
                 <w:szCs w:val="16"/>
               </w:rPr>
-              <w:t xml:space="preserve">1.8.3 conexión con el backend online </w:t>
+              <w:t xml:space="preserve">1.8.3 conexión con el </w:t>
+            </w:r>
+            <w:proofErr w:type="spellStart"/>
+            <w:r>
+              <w:rPr>
+                <w:sz w:val="16"/>
+                <w:szCs w:val="16"/>
+              </w:rPr>
+              <w:t>backend</w:t>
+            </w:r>
+            <w:proofErr w:type="spellEnd"/>
+            <w:r>
+              <w:rPr>
+                <w:sz w:val="16"/>
+                <w:szCs w:val="16"/>
+              </w:rPr>
+              <w:t xml:space="preserve"> online </w:t>
             </w:r>
           </w:p>
         </w:tc>
@@ -31545,7 +33142,23 @@
                 <w:sz w:val="16"/>
                 <w:szCs w:val="16"/>
               </w:rPr>
-              <w:t>1.8.4 conexión con el backend offline</w:t>
+              <w:t xml:space="preserve">1.8.4 conexión con el </w:t>
+            </w:r>
+            <w:proofErr w:type="spellStart"/>
+            <w:r>
+              <w:rPr>
+                <w:sz w:val="16"/>
+                <w:szCs w:val="16"/>
+              </w:rPr>
+              <w:t>backend</w:t>
+            </w:r>
+            <w:proofErr w:type="spellEnd"/>
+            <w:r>
+              <w:rPr>
+                <w:sz w:val="16"/>
+                <w:szCs w:val="16"/>
+              </w:rPr>
+              <w:t xml:space="preserve"> offline</w:t>
             </w:r>
           </w:p>
         </w:tc>
@@ -32980,7 +34593,23 @@
                 <w:sz w:val="16"/>
                 <w:szCs w:val="16"/>
               </w:rPr>
-              <w:t>1.7.3.18 abm de empresas</w:t>
+              <w:t xml:space="preserve">1.7.3.18 </w:t>
+            </w:r>
+            <w:proofErr w:type="spellStart"/>
+            <w:r>
+              <w:rPr>
+                <w:sz w:val="16"/>
+                <w:szCs w:val="16"/>
+              </w:rPr>
+              <w:t>abm</w:t>
+            </w:r>
+            <w:proofErr w:type="spellEnd"/>
+            <w:r>
+              <w:rPr>
+                <w:sz w:val="16"/>
+                <w:szCs w:val="16"/>
+              </w:rPr>
+              <w:t xml:space="preserve"> de empresas</w:t>
             </w:r>
           </w:p>
         </w:tc>
@@ -33130,7 +34759,23 @@
                 <w:sz w:val="16"/>
                 <w:szCs w:val="16"/>
               </w:rPr>
-              <w:t>1.7.3.9 logueo de usuarios offline</w:t>
+              <w:t xml:space="preserve">1.7.3.9 </w:t>
+            </w:r>
+            <w:proofErr w:type="spellStart"/>
+            <w:r>
+              <w:rPr>
+                <w:sz w:val="16"/>
+                <w:szCs w:val="16"/>
+              </w:rPr>
+              <w:t>logueo</w:t>
+            </w:r>
+            <w:proofErr w:type="spellEnd"/>
+            <w:r>
+              <w:rPr>
+                <w:sz w:val="16"/>
+                <w:szCs w:val="16"/>
+              </w:rPr>
+              <w:t xml:space="preserve"> de usuarios offline</w:t>
             </w:r>
           </w:p>
         </w:tc>
@@ -33676,7 +35321,23 @@
                 <w:sz w:val="16"/>
                 <w:szCs w:val="16"/>
               </w:rPr>
-              <w:t>1.8.1.2 creación de la pantalla de logueo offline</w:t>
+              <w:t xml:space="preserve">1.8.1.2 creación de la pantalla de </w:t>
+            </w:r>
+            <w:proofErr w:type="spellStart"/>
+            <w:r>
+              <w:rPr>
+                <w:sz w:val="16"/>
+                <w:szCs w:val="16"/>
+              </w:rPr>
+              <w:t>logueo</w:t>
+            </w:r>
+            <w:proofErr w:type="spellEnd"/>
+            <w:r>
+              <w:rPr>
+                <w:sz w:val="16"/>
+                <w:szCs w:val="16"/>
+              </w:rPr>
+              <w:t xml:space="preserve"> offline</w:t>
             </w:r>
           </w:p>
         </w:tc>
@@ -34868,7 +36529,23 @@
                 <w:sz w:val="16"/>
                 <w:szCs w:val="16"/>
               </w:rPr>
-              <w:t>1.4.2.2 backup de la base de datos S4</w:t>
+              <w:t xml:space="preserve">1.4.2.2 </w:t>
+            </w:r>
+            <w:proofErr w:type="spellStart"/>
+            <w:r>
+              <w:rPr>
+                <w:sz w:val="16"/>
+                <w:szCs w:val="16"/>
+              </w:rPr>
+              <w:t>backup</w:t>
+            </w:r>
+            <w:proofErr w:type="spellEnd"/>
+            <w:r>
+              <w:rPr>
+                <w:sz w:val="16"/>
+                <w:szCs w:val="16"/>
+              </w:rPr>
+              <w:t xml:space="preserve"> de la base de datos S4</w:t>
             </w:r>
           </w:p>
         </w:tc>
@@ -35864,7 +37541,39 @@
                 <w:sz w:val="16"/>
                 <w:szCs w:val="16"/>
               </w:rPr>
-              <w:t>1.9.1 generación de apk productiva del backend offline</w:t>
+              <w:t xml:space="preserve">1.9.1 generación de </w:t>
+            </w:r>
+            <w:proofErr w:type="spellStart"/>
+            <w:r>
+              <w:rPr>
+                <w:sz w:val="16"/>
+                <w:szCs w:val="16"/>
+              </w:rPr>
+              <w:t>apk</w:t>
+            </w:r>
+            <w:proofErr w:type="spellEnd"/>
+            <w:r>
+              <w:rPr>
+                <w:sz w:val="16"/>
+                <w:szCs w:val="16"/>
+              </w:rPr>
+              <w:t xml:space="preserve"> productiva del </w:t>
+            </w:r>
+            <w:proofErr w:type="spellStart"/>
+            <w:r>
+              <w:rPr>
+                <w:sz w:val="16"/>
+                <w:szCs w:val="16"/>
+              </w:rPr>
+              <w:t>backend</w:t>
+            </w:r>
+            <w:proofErr w:type="spellEnd"/>
+            <w:r>
+              <w:rPr>
+                <w:sz w:val="16"/>
+                <w:szCs w:val="16"/>
+              </w:rPr>
+              <w:t xml:space="preserve"> offline</w:t>
             </w:r>
           </w:p>
         </w:tc>
@@ -35939,7 +37648,39 @@
                 <w:sz w:val="16"/>
                 <w:szCs w:val="16"/>
               </w:rPr>
-              <w:t>1.9.2 deployeo del backend online</w:t>
+              <w:t xml:space="preserve">1.9.2 </w:t>
+            </w:r>
+            <w:proofErr w:type="spellStart"/>
+            <w:r>
+              <w:rPr>
+                <w:sz w:val="16"/>
+                <w:szCs w:val="16"/>
+              </w:rPr>
+              <w:t>deployeo</w:t>
+            </w:r>
+            <w:proofErr w:type="spellEnd"/>
+            <w:r>
+              <w:rPr>
+                <w:sz w:val="16"/>
+                <w:szCs w:val="16"/>
+              </w:rPr>
+              <w:t xml:space="preserve"> del </w:t>
+            </w:r>
+            <w:proofErr w:type="spellStart"/>
+            <w:r>
+              <w:rPr>
+                <w:sz w:val="16"/>
+                <w:szCs w:val="16"/>
+              </w:rPr>
+              <w:t>backend</w:t>
+            </w:r>
+            <w:proofErr w:type="spellEnd"/>
+            <w:r>
+              <w:rPr>
+                <w:sz w:val="16"/>
+                <w:szCs w:val="16"/>
+              </w:rPr>
+              <w:t xml:space="preserve"> online</w:t>
             </w:r>
           </w:p>
         </w:tc>
@@ -36014,8 +37755,17 @@
                 <w:sz w:val="16"/>
                 <w:szCs w:val="16"/>
               </w:rPr>
-              <w:t>1.9.3 configuración de un web service</w:t>
-            </w:r>
+              <w:t xml:space="preserve">1.9.3 configuración de un web </w:t>
+            </w:r>
+            <w:proofErr w:type="spellStart"/>
+            <w:r>
+              <w:rPr>
+                <w:sz w:val="16"/>
+                <w:szCs w:val="16"/>
+              </w:rPr>
+              <w:t>service</w:t>
+            </w:r>
+            <w:proofErr w:type="spellEnd"/>
           </w:p>
         </w:tc>
         <w:tc>
@@ -37277,8 +39027,19 @@
                 <w:sz w:val="16"/>
                 <w:szCs w:val="14"/>
               </w:rPr>
-              <w:t>Min hs</w:t>
-            </w:r>
+              <w:t xml:space="preserve">Min </w:t>
+            </w:r>
+            <w:proofErr w:type="spellStart"/>
+            <w:r>
+              <w:rPr>
+                <w:b/>
+                <w:bCs/>
+                <w:sz w:val="16"/>
+                <w:szCs w:val="14"/>
+              </w:rPr>
+              <w:t>hs</w:t>
+            </w:r>
+            <w:proofErr w:type="spellEnd"/>
           </w:p>
         </w:tc>
         <w:tc>
@@ -37303,8 +39064,19 @@
                 <w:sz w:val="16"/>
                 <w:szCs w:val="14"/>
               </w:rPr>
-              <w:t>Max hs</w:t>
-            </w:r>
+              <w:t xml:space="preserve">Max </w:t>
+            </w:r>
+            <w:proofErr w:type="spellStart"/>
+            <w:r>
+              <w:rPr>
+                <w:b/>
+                <w:bCs/>
+                <w:sz w:val="16"/>
+                <w:szCs w:val="14"/>
+              </w:rPr>
+              <w:t>hs</w:t>
+            </w:r>
+            <w:proofErr w:type="spellEnd"/>
           </w:p>
         </w:tc>
       </w:tr>
@@ -37815,6 +39587,7 @@
                 <w:szCs w:val="14"/>
               </w:rPr>
             </w:pPr>
+            <w:proofErr w:type="spellStart"/>
             <w:r>
               <w:rPr>
                 <w:b/>
@@ -37824,6 +39597,7 @@
               </w:rPr>
               <w:t>Baseline</w:t>
             </w:r>
+            <w:proofErr w:type="spellEnd"/>
           </w:p>
         </w:tc>
       </w:tr>
@@ -41558,12 +43332,21 @@
                 <w:szCs w:val="16"/>
               </w:rPr>
             </w:pPr>
-            <w:r>
-              <w:rPr>
-                <w:sz w:val="16"/>
-                <w:szCs w:val="16"/>
-              </w:rPr>
-              <w:t>Logueo online</w:t>
+            <w:proofErr w:type="spellStart"/>
+            <w:r>
+              <w:rPr>
+                <w:sz w:val="16"/>
+                <w:szCs w:val="16"/>
+              </w:rPr>
+              <w:t>Logueo</w:t>
+            </w:r>
+            <w:proofErr w:type="spellEnd"/>
+            <w:r>
+              <w:rPr>
+                <w:sz w:val="16"/>
+                <w:szCs w:val="16"/>
+              </w:rPr>
+              <w:t xml:space="preserve"> online</w:t>
             </w:r>
           </w:p>
         </w:tc>
@@ -41580,12 +43363,21 @@
                 <w:szCs w:val="16"/>
               </w:rPr>
             </w:pPr>
-            <w:r>
-              <w:rPr>
-                <w:sz w:val="16"/>
-                <w:szCs w:val="16"/>
-              </w:rPr>
-              <w:t>Logueo offline</w:t>
+            <w:proofErr w:type="spellStart"/>
+            <w:r>
+              <w:rPr>
+                <w:sz w:val="16"/>
+                <w:szCs w:val="16"/>
+              </w:rPr>
+              <w:t>Logueo</w:t>
+            </w:r>
+            <w:proofErr w:type="spellEnd"/>
+            <w:r>
+              <w:rPr>
+                <w:sz w:val="16"/>
+                <w:szCs w:val="16"/>
+              </w:rPr>
+              <w:t xml:space="preserve"> offline</w:t>
             </w:r>
           </w:p>
         </w:tc>
@@ -42437,17 +44229,40 @@
             </w:pPr>
             <w:r>
               <w:rPr>
+                <w:color w:val="00B050"/>
+                <w:sz w:val="16"/>
+                <w:szCs w:val="16"/>
+              </w:rPr>
+              <w:t>SI</w:t>
+            </w:r>
+          </w:p>
+        </w:tc>
+        <w:tc>
+          <w:tcPr>
+            <w:tcW w:w="1167" w:type="dxa"/>
+          </w:tcPr>
+          <w:p>
+            <w:pPr>
+              <w:jc w:val="center"/>
+              <w:rPr>
                 <w:color w:val="C00000"/>
                 <w:sz w:val="16"/>
                 <w:szCs w:val="16"/>
               </w:rPr>
-              <w:t>No</w:t>
-            </w:r>
-          </w:p>
-        </w:tc>
-        <w:tc>
-          <w:tcPr>
-            <w:tcW w:w="1167" w:type="dxa"/>
+            </w:pPr>
+            <w:r>
+              <w:rPr>
+                <w:color w:val="00B050"/>
+                <w:sz w:val="16"/>
+                <w:szCs w:val="16"/>
+              </w:rPr>
+              <w:t>SI</w:t>
+            </w:r>
+          </w:p>
+        </w:tc>
+        <w:tc>
+          <w:tcPr>
+            <w:tcW w:w="1134" w:type="dxa"/>
           </w:tcPr>
           <w:p>
             <w:pPr>
@@ -42460,34 +44275,11 @@
             </w:pPr>
             <w:r>
               <w:rPr>
-                <w:color w:val="C00000"/>
-                <w:sz w:val="16"/>
-                <w:szCs w:val="16"/>
-              </w:rPr>
-              <w:t>No</w:t>
-            </w:r>
-          </w:p>
-        </w:tc>
-        <w:tc>
-          <w:tcPr>
-            <w:tcW w:w="1134" w:type="dxa"/>
-          </w:tcPr>
-          <w:p>
-            <w:pPr>
-              <w:jc w:val="center"/>
-              <w:rPr>
-                <w:color w:val="C00000"/>
-                <w:sz w:val="16"/>
-                <w:szCs w:val="16"/>
-              </w:rPr>
-            </w:pPr>
-            <w:r>
-              <w:rPr>
-                <w:color w:val="C00000"/>
-                <w:sz w:val="16"/>
-                <w:szCs w:val="16"/>
-              </w:rPr>
-              <w:t>No</w:t>
+                <w:color w:val="00B050"/>
+                <w:sz w:val="16"/>
+                <w:szCs w:val="16"/>
+              </w:rPr>
+              <w:t>SI</w:t>
             </w:r>
           </w:p>
         </w:tc>
@@ -42635,12 +44427,21 @@
                 <w:szCs w:val="16"/>
               </w:rPr>
             </w:pPr>
-            <w:r>
-              <w:rPr>
-                <w:sz w:val="16"/>
-                <w:szCs w:val="16"/>
-              </w:rPr>
-              <w:t>ABMs de entidades</w:t>
+            <w:proofErr w:type="spellStart"/>
+            <w:r>
+              <w:rPr>
+                <w:sz w:val="16"/>
+                <w:szCs w:val="16"/>
+              </w:rPr>
+              <w:t>ABMs</w:t>
+            </w:r>
+            <w:proofErr w:type="spellEnd"/>
+            <w:r>
+              <w:rPr>
+                <w:sz w:val="16"/>
+                <w:szCs w:val="16"/>
+              </w:rPr>
+              <w:t xml:space="preserve"> de entidades</w:t>
             </w:r>
           </w:p>
         </w:tc>
@@ -43709,11 +45510,11 @@
             </w:pPr>
             <w:r>
               <w:rPr>
-                <w:color w:val="C00000"/>
-                <w:sz w:val="16"/>
-                <w:szCs w:val="16"/>
-              </w:rPr>
-              <w:t>No</w:t>
+                <w:color w:val="00B050"/>
+                <w:sz w:val="16"/>
+                <w:szCs w:val="16"/>
+              </w:rPr>
+              <w:t>SI</w:t>
             </w:r>
           </w:p>
         </w:tc>
@@ -44051,7 +45852,25 @@
         <w:b/>
         <w:szCs w:val="24"/>
       </w:rPr>
-      <w:t xml:space="preserve"> “Master Security System (MSS)”</w:t>
+      <w:t xml:space="preserve"> “Master Security </w:t>
+    </w:r>
+    <w:proofErr w:type="spellStart"/>
+    <w:r>
+      <w:rPr>
+        <w:rFonts w:eastAsia="Roboto" w:cs="Roboto"/>
+        <w:b/>
+        <w:szCs w:val="24"/>
+      </w:rPr>
+      <w:t>System</w:t>
+    </w:r>
+    <w:proofErr w:type="spellEnd"/>
+    <w:r>
+      <w:rPr>
+        <w:rFonts w:eastAsia="Roboto" w:cs="Roboto"/>
+        <w:b/>
+        <w:szCs w:val="24"/>
+      </w:rPr>
+      <w:t xml:space="preserve"> (MSS)”</w:t>
     </w:r>
     <w:r>
       <w:rPr>

</xml_diff>

<commit_message>
Actualizacion de la documentacion RF4
</commit_message>
<xml_diff>
--- a/Documentos/Master security system.docx
+++ b/Documentos/Master security system.docx
@@ -357,19 +357,11 @@
           <w:szCs w:val="24"/>
         </w:rPr>
       </w:pPr>
-      <w:proofErr w:type="spellStart"/>
       <w:r>
         <w:rPr>
           <w:szCs w:val="24"/>
         </w:rPr>
-        <w:t>Fallatti</w:t>
-      </w:r>
-      <w:proofErr w:type="spellEnd"/>
-      <w:r>
-        <w:rPr>
-          <w:szCs w:val="24"/>
-        </w:rPr>
-        <w:t xml:space="preserve"> Franco </w:t>
+        <w:t xml:space="preserve">Fallatti Franco </w:t>
       </w:r>
       <w:r>
         <w:rPr>
@@ -444,23 +436,7 @@
           <w:color w:val="212529"/>
           <w:szCs w:val="24"/>
         </w:rPr>
-        <w:t xml:space="preserve"> </w:t>
-      </w:r>
-      <w:proofErr w:type="spellStart"/>
-      <w:r>
-        <w:rPr>
-          <w:color w:val="212529"/>
-          <w:szCs w:val="24"/>
-        </w:rPr>
-        <w:t>Ruben</w:t>
-      </w:r>
-      <w:proofErr w:type="spellEnd"/>
-      <w:r>
-        <w:rPr>
-          <w:color w:val="212529"/>
-          <w:szCs w:val="24"/>
-        </w:rPr>
-        <w:t xml:space="preserve"> – </w:t>
+        <w:t xml:space="preserve"> Ruben – </w:t>
       </w:r>
       <w:hyperlink r:id="rId13" w:history="1">
         <w:r>
@@ -715,15 +691,7 @@
     </w:p>
     <w:p>
       <w:r>
-        <w:t xml:space="preserve">El objetivo de este trabajo práctico y por ende de este proyecto es que los estudiantes apliquen los conocimientos adquiridos en la asignatura sobre Metodologías Ágiles y </w:t>
-      </w:r>
-      <w:proofErr w:type="spellStart"/>
-      <w:r>
-        <w:t>Waterfall</w:t>
-      </w:r>
-      <w:proofErr w:type="spellEnd"/>
-      <w:r>
-        <w:t xml:space="preserve"> en el desarrollo de un sistema de autenticación por reconocimiento facial para una Tablet, permitiendo el ingreso a áreas con seguridad.</w:t>
+        <w:t>El objetivo de este trabajo práctico y por ende de este proyecto es que los estudiantes apliquen los conocimientos adquiridos en la asignatura sobre Metodologías Ágiles y Waterfall en el desarrollo de un sistema de autenticación por reconocimiento facial para una Tablet, permitiendo el ingreso a áreas con seguridad.</w:t>
       </w:r>
       <w:r>
         <w:t xml:space="preserve"> </w:t>
@@ -822,15 +790,7 @@
         <w:t xml:space="preserve"> desarrolladores con un líder de desarrollo</w:t>
       </w:r>
       <w:r>
-        <w:t xml:space="preserve"> el cual tendrá conocimientos full </w:t>
-      </w:r>
-      <w:proofErr w:type="spellStart"/>
-      <w:r>
-        <w:t>stack</w:t>
-      </w:r>
-      <w:proofErr w:type="spellEnd"/>
-      <w:r>
-        <w:t xml:space="preserve">. </w:t>
+        <w:t xml:space="preserve"> el cual tendrá conocimientos full stack. </w:t>
       </w:r>
       <w:r>
         <w:t>Un desarrollador</w:t>
@@ -839,15 +799,7 @@
         <w:t xml:space="preserve"> f</w:t>
       </w:r>
       <w:r>
-        <w:t xml:space="preserve">ull </w:t>
-      </w:r>
-      <w:proofErr w:type="spellStart"/>
-      <w:r>
-        <w:t>stack</w:t>
-      </w:r>
-      <w:proofErr w:type="spellEnd"/>
-      <w:r>
-        <w:t>, y otro desarrollador</w:t>
+        <w:t>ull stack, y otro desarrollador</w:t>
       </w:r>
       <w:r>
         <w:t xml:space="preserve"> </w:t>
@@ -880,26 +832,13 @@
         <w:t>conta</w:t>
       </w:r>
       <w:r>
-        <w:t xml:space="preserve">mos con un desarrollador especializado en el </w:t>
-      </w:r>
-      <w:proofErr w:type="spellStart"/>
-      <w:r>
-        <w:t>backend</w:t>
-      </w:r>
-      <w:proofErr w:type="spellEnd"/>
+        <w:t>mos con un desarrollador especializado en el backend</w:t>
+      </w:r>
       <w:r>
         <w:t>. Por último,</w:t>
       </w:r>
       <w:r>
-        <w:t xml:space="preserve"> 2 </w:t>
-      </w:r>
-      <w:proofErr w:type="spellStart"/>
-      <w:r>
-        <w:t>testers</w:t>
-      </w:r>
-      <w:proofErr w:type="spellEnd"/>
-      <w:r>
-        <w:t xml:space="preserve"> los cuales se encargarán de probar todo el producto.</w:t>
+        <w:t xml:space="preserve"> 2 testers los cuales se encargarán de probar todo el producto.</w:t>
       </w:r>
     </w:p>
     <w:p>
@@ -950,13 +889,8 @@
           <w:u w:val="single"/>
         </w:rPr>
       </w:pPr>
-      <w:proofErr w:type="spellStart"/>
-      <w:r>
-        <w:t>Fallatti</w:t>
-      </w:r>
-      <w:proofErr w:type="spellEnd"/>
-      <w:r>
-        <w:t xml:space="preserve"> Franco: L</w:t>
+      <w:r>
+        <w:t>Fallatti Franco: L</w:t>
       </w:r>
       <w:r>
         <w:t>íder de desarrollo</w:t>
@@ -1004,13 +938,8 @@
         <w:t xml:space="preserve"> </w:t>
       </w:r>
       <w:r>
-        <w:t xml:space="preserve">full </w:t>
-      </w:r>
-      <w:proofErr w:type="spellStart"/>
-      <w:r>
-        <w:t>stack</w:t>
-      </w:r>
-      <w:proofErr w:type="spellEnd"/>
+        <w:t>full stack</w:t>
+      </w:r>
     </w:p>
     <w:p>
       <w:pPr>
@@ -1036,13 +965,8 @@
         <w:t xml:space="preserve">esarrollador </w:t>
       </w:r>
       <w:r>
-        <w:t xml:space="preserve">full </w:t>
-      </w:r>
-      <w:proofErr w:type="spellStart"/>
-      <w:r>
-        <w:t>stack</w:t>
-      </w:r>
-      <w:proofErr w:type="spellEnd"/>
+        <w:t>full stack</w:t>
+      </w:r>
     </w:p>
     <w:p>
       <w:pPr>
@@ -1061,11 +985,9 @@
       <w:r>
         <w:t xml:space="preserve"> Facundo: </w:t>
       </w:r>
-      <w:proofErr w:type="spellStart"/>
       <w:r>
         <w:t>Tester</w:t>
       </w:r>
-      <w:proofErr w:type="spellEnd"/>
     </w:p>
     <w:p>
       <w:pPr>
@@ -1079,13 +1001,8 @@
         </w:rPr>
       </w:pPr>
       <w:r>
-        <w:t xml:space="preserve">Gonzales Federico: </w:t>
-      </w:r>
-      <w:proofErr w:type="spellStart"/>
-      <w:r>
-        <w:t>Tester</w:t>
-      </w:r>
-      <w:proofErr w:type="spellEnd"/>
+        <w:t>Gonzales Federico: Tester</w:t>
+      </w:r>
     </w:p>
     <w:p>
       <w:r>
@@ -1144,16 +1061,11 @@
     </w:p>
     <w:p>
       <w:r>
-        <w:t xml:space="preserve">Luego en </w:t>
-      </w:r>
-      <w:proofErr w:type="spellStart"/>
-      <w:r>
-        <w:t>sprint</w:t>
+        <w:t>Luego en sprint</w:t>
       </w:r>
       <w:r>
         <w:t>s</w:t>
       </w:r>
-      <w:proofErr w:type="spellEnd"/>
       <w:r>
         <w:t xml:space="preserve"> los cuales duraran dos</w:t>
       </w:r>
@@ -1185,15 +1097,7 @@
         <w:t>os días sábados/doming</w:t>
       </w:r>
       <w:r>
-        <w:t xml:space="preserve">os realizaremos un sprint </w:t>
-      </w:r>
-      <w:proofErr w:type="spellStart"/>
-      <w:r>
-        <w:t>Weekly</w:t>
-      </w:r>
-      <w:proofErr w:type="spellEnd"/>
-      <w:r>
-        <w:t xml:space="preserve"> donde analizaremos el trabajo realizado esa semana</w:t>
+        <w:t>os realizaremos un sprint Weekly donde analizaremos el trabajo realizado esa semana</w:t>
       </w:r>
       <w:r>
         <w:t xml:space="preserve"> y diremos que complicaciones </w:t>
@@ -1216,28 +1120,12 @@
     </w:p>
     <w:p>
       <w:r>
-        <w:t>Además de estas reuniones, tendremos los martes y jueves reuniones “Retro-</w:t>
-      </w:r>
-      <w:proofErr w:type="spellStart"/>
-      <w:r>
-        <w:t>Review</w:t>
-      </w:r>
-      <w:proofErr w:type="spellEnd"/>
-      <w:r>
-        <w:t>” de consulta con los clientes. En estas reuniones lo que haremos será sacarnos las dudas que vayan surgiendo con respecto a diferentes aspectos del producto, para luego poder refinar los requerimientos o en todo caso agregar/quitar requerimientos.</w:t>
+        <w:t>Además de estas reuniones, tendremos los martes y jueves reuniones “Retro-Review” de consulta con los clientes. En estas reuniones lo que haremos será sacarnos las dudas que vayan surgiendo con respecto a diferentes aspectos del producto, para luego poder refinar los requerimientos o en todo caso agregar/quitar requerimientos.</w:t>
       </w:r>
     </w:p>
     <w:p>
       <w:r>
-        <w:t xml:space="preserve">El resto de reuniones como por ejemplo la </w:t>
-      </w:r>
-      <w:proofErr w:type="spellStart"/>
-      <w:r>
-        <w:t>daily</w:t>
-      </w:r>
-      <w:proofErr w:type="spellEnd"/>
-      <w:r>
-        <w:t xml:space="preserve"> no las realizaremos por falta de tiempo, y </w:t>
+        <w:t xml:space="preserve">El resto de reuniones como por ejemplo la daily no las realizaremos por falta de tiempo, y </w:t>
       </w:r>
       <w:r>
         <w:t>por qué</w:t>
@@ -1246,15 +1134,7 @@
         <w:t xml:space="preserve"> no las vemos tan</w:t>
       </w:r>
       <w:r>
-        <w:t xml:space="preserve"> necesarias al ser </w:t>
-      </w:r>
-      <w:proofErr w:type="spellStart"/>
-      <w:r>
-        <w:t>sprints</w:t>
-      </w:r>
-      <w:proofErr w:type="spellEnd"/>
-      <w:r>
-        <w:t xml:space="preserve"> de dos semanas, y ya tener una reunión semanal, así como las reuniones de consulta con los clientes.</w:t>
+        <w:t xml:space="preserve"> necesarias al ser sprints de dos semanas, y ya tener una reunión semanal, así como las reuniones de consulta con los clientes.</w:t>
       </w:r>
     </w:p>
     <w:p/>
@@ -1302,15 +1182,7 @@
         <w:t xml:space="preserve"> </w:t>
       </w:r>
       <w:r>
-        <w:t xml:space="preserve">JavaScript, CSS, </w:t>
-      </w:r>
-      <w:proofErr w:type="spellStart"/>
-      <w:r>
-        <w:t>React</w:t>
-      </w:r>
-      <w:proofErr w:type="spellEnd"/>
-      <w:r>
-        <w:t>-native como lenguajes en lo</w:t>
+        <w:t>JavaScript, CSS, React-native como lenguajes en lo</w:t>
       </w:r>
       <w:r>
         <w:t>s que se programara</w:t>
@@ -1336,12 +1208,10 @@
           <w:numId w:val="5"/>
         </w:numPr>
       </w:pPr>
-      <w:proofErr w:type="spellStart"/>
       <w:r>
         <w:lastRenderedPageBreak/>
         <w:t>Flask</w:t>
       </w:r>
-      <w:proofErr w:type="spellEnd"/>
       <w:r>
         <w:t xml:space="preserve"> para la realización de microservicios en el sistema</w:t>
       </w:r>
@@ -1388,15 +1258,7 @@
         </w:numPr>
       </w:pPr>
       <w:r>
-        <w:t xml:space="preserve">Visual Studio </w:t>
-      </w:r>
-      <w:proofErr w:type="spellStart"/>
-      <w:r>
-        <w:t>Code</w:t>
-      </w:r>
-      <w:proofErr w:type="spellEnd"/>
-      <w:r>
-        <w:t xml:space="preserve"> como IDE de desarrollo</w:t>
+        <w:t>Visual Studio Code como IDE de desarrollo</w:t>
       </w:r>
     </w:p>
     <w:p>
@@ -1419,21 +1281,14 @@
           <w:numId w:val="5"/>
         </w:numPr>
       </w:pPr>
-      <w:proofErr w:type="spellStart"/>
       <w:r>
         <w:t>Jest</w:t>
       </w:r>
-      <w:proofErr w:type="spellEnd"/>
       <w:r>
         <w:t xml:space="preserve">, </w:t>
       </w:r>
-      <w:proofErr w:type="spellStart"/>
-      <w:r>
-        <w:t>Pytest</w:t>
-      </w:r>
-      <w:proofErr w:type="spellEnd"/>
-      <w:r>
-        <w:t xml:space="preserve"> </w:t>
+      <w:r>
+        <w:t xml:space="preserve">Pytest </w:t>
       </w:r>
       <w:r>
         <w:t xml:space="preserve">y </w:t>
@@ -1468,13 +1323,8 @@
           <w:numId w:val="5"/>
         </w:numPr>
       </w:pPr>
-      <w:proofErr w:type="spellStart"/>
-      <w:r>
-        <w:t>Figma</w:t>
-      </w:r>
-      <w:proofErr w:type="spellEnd"/>
-      <w:r>
-        <w:t xml:space="preserve"> como sistema de diseñ</w:t>
+      <w:r>
+        <w:t>Figma como sistema de diseñ</w:t>
       </w:r>
       <w:r>
         <w:t>o</w:t>
@@ -1492,15 +1342,7 @@
         </w:numPr>
       </w:pPr>
       <w:r>
-        <w:t xml:space="preserve">Google </w:t>
-      </w:r>
-      <w:proofErr w:type="spellStart"/>
-      <w:r>
-        <w:t>Collab</w:t>
-      </w:r>
-      <w:proofErr w:type="spellEnd"/>
-      <w:r>
-        <w:t xml:space="preserve"> como editor online para el desarrollo de modelos IA</w:t>
+        <w:t>Google Collab como editor online para el desarrollo de modelos IA</w:t>
       </w:r>
     </w:p>
     <w:p>
@@ -1511,24 +1353,14 @@
           <w:numId w:val="5"/>
         </w:numPr>
       </w:pPr>
-      <w:proofErr w:type="spellStart"/>
       <w:r>
         <w:t>Whatsapp</w:t>
       </w:r>
-      <w:proofErr w:type="spellEnd"/>
       <w:r>
         <w:t>, mail</w:t>
       </w:r>
       <w:r>
-        <w:t xml:space="preserve"> y </w:t>
-      </w:r>
-      <w:proofErr w:type="spellStart"/>
-      <w:r>
-        <w:t>Discord</w:t>
-      </w:r>
-      <w:proofErr w:type="spellEnd"/>
-      <w:r>
-        <w:t xml:space="preserve"> como herramientas de comunicación internas</w:t>
+        <w:t xml:space="preserve"> y Discord como herramientas de comunicación internas</w:t>
       </w:r>
     </w:p>
     <w:p>
@@ -1539,13 +1371,8 @@
           <w:numId w:val="5"/>
         </w:numPr>
       </w:pPr>
-      <w:proofErr w:type="spellStart"/>
-      <w:r>
-        <w:t>ChatGPT</w:t>
-      </w:r>
-      <w:proofErr w:type="spellEnd"/>
-      <w:r>
-        <w:t xml:space="preserve"> para consultas de todo tipo</w:t>
+      <w:r>
+        <w:t>ChatGPT para consultas de todo tipo</w:t>
       </w:r>
     </w:p>
     <w:p>
@@ -1556,13 +1383,8 @@
           <w:numId w:val="5"/>
         </w:numPr>
       </w:pPr>
-      <w:proofErr w:type="spellStart"/>
-      <w:r>
-        <w:t>Postman</w:t>
-      </w:r>
-      <w:proofErr w:type="spellEnd"/>
-      <w:r>
-        <w:t xml:space="preserve"> para la prueba de APIS</w:t>
+      <w:r>
+        <w:t>Postman para la prueba de APIS</w:t>
       </w:r>
     </w:p>
     <w:p/>
@@ -2249,23 +2071,7 @@
                 <w:sz w:val="16"/>
                 <w:szCs w:val="14"/>
               </w:rPr>
-              <w:t xml:space="preserve"> como también cualquier acción en cualquiera de los </w:t>
-            </w:r>
-            <w:proofErr w:type="spellStart"/>
-            <w:r>
-              <w:rPr>
-                <w:sz w:val="16"/>
-                <w:szCs w:val="14"/>
-              </w:rPr>
-              <w:t>abm</w:t>
-            </w:r>
-            <w:proofErr w:type="spellEnd"/>
-            <w:r>
-              <w:rPr>
-                <w:sz w:val="16"/>
-                <w:szCs w:val="14"/>
-              </w:rPr>
-              <w:t xml:space="preserve"> disponibles en el sistema</w:t>
+              <w:t xml:space="preserve"> como también cualquier acción en cualquiera de los abm disponibles en el sistema</w:t>
             </w:r>
           </w:p>
         </w:tc>
@@ -3226,23 +3032,10 @@
         <w:t xml:space="preserve"> formalmente</w:t>
       </w:r>
       <w:r>
-        <w:t xml:space="preserve"> con el </w:t>
-      </w:r>
-      <w:proofErr w:type="spellStart"/>
-      <w:r>
-        <w:t>product</w:t>
-      </w:r>
-      <w:proofErr w:type="spellEnd"/>
-      <w:r>
-        <w:t xml:space="preserve"> </w:t>
-      </w:r>
-      <w:proofErr w:type="spellStart"/>
-      <w:r>
-        <w:t>owner</w:t>
-      </w:r>
-      <w:proofErr w:type="spellEnd"/>
-      <w:r>
-        <w:t xml:space="preserve"> cada</w:t>
+        <w:t xml:space="preserve"> con el product</w:t>
+      </w:r>
+      <w:r>
+        <w:t xml:space="preserve"> owner cada</w:t>
       </w:r>
       <w:r>
         <w:t xml:space="preserve"> 2 semanas</w:t>
@@ -3306,13 +3099,8 @@
       <w:r>
         <w:t>y/</w:t>
       </w:r>
-      <w:proofErr w:type="spellStart"/>
-      <w:r>
-        <w:t>o</w:t>
-      </w:r>
-      <w:proofErr w:type="spellEnd"/>
-      <w:r>
-        <w:t xml:space="preserve"> </w:t>
+      <w:r>
+        <w:t xml:space="preserve">o </w:t>
       </w:r>
       <w:r>
         <w:t>observaciones encontradas</w:t>
@@ -3747,11 +3535,9 @@
             <w:pPr>
               <w:jc w:val="center"/>
             </w:pPr>
-            <w:proofErr w:type="spellStart"/>
             <w:r>
               <w:t>Weekly</w:t>
             </w:r>
-            <w:proofErr w:type="spellEnd"/>
           </w:p>
         </w:tc>
         <w:tc>
@@ -3777,11 +3563,9 @@
             <w:pPr>
               <w:jc w:val="center"/>
             </w:pPr>
-            <w:proofErr w:type="spellStart"/>
             <w:r>
               <w:t>Meet</w:t>
             </w:r>
-            <w:proofErr w:type="spellEnd"/>
           </w:p>
         </w:tc>
         <w:tc>
@@ -3859,11 +3643,9 @@
             <w:pPr>
               <w:jc w:val="center"/>
             </w:pPr>
-            <w:proofErr w:type="spellStart"/>
             <w:r>
               <w:t>Meet</w:t>
             </w:r>
-            <w:proofErr w:type="spellEnd"/>
           </w:p>
         </w:tc>
         <w:tc>
@@ -4294,15 +4076,7 @@
         <w:t>, ingreso o egreso, automático o manual, lugares permitidos</w:t>
       </w:r>
       <w:r>
-        <w:t xml:space="preserve">, </w:t>
-      </w:r>
-      <w:proofErr w:type="spellStart"/>
-      <w:r>
-        <w:t>abm</w:t>
-      </w:r>
-      <w:proofErr w:type="spellEnd"/>
-      <w:r>
-        <w:t xml:space="preserve"> utilizado, alta/modificación/desactivación, descripción de la acción y si se realizó la apertura o cierre del día</w:t>
+        <w:t>, abm utilizado, alta/modificación/desactivación, descripción de la acción y si se realizó la apertura o cierre del día</w:t>
       </w:r>
       <w:r>
         <w:t>, Id de excepcion creada</w:t>
@@ -4898,15 +4672,7 @@
         <w:t>El reporte</w:t>
       </w:r>
       <w:r>
-        <w:t xml:space="preserve"> muestra la cantidad total de visitantes que autentico el usuario </w:t>
-      </w:r>
-      <w:proofErr w:type="spellStart"/>
-      <w:r>
-        <w:t>logueado</w:t>
-      </w:r>
-      <w:proofErr w:type="spellEnd"/>
-      <w:r>
-        <w:t xml:space="preserve">. Estos reportes pueden verlos los usuarios de seguridad de </w:t>
+        <w:t xml:space="preserve"> muestra la cantidad total de visitantes que autentico el usuario logueado. Estos reportes pueden verlos los usuarios de seguridad de </w:t>
       </w:r>
       <w:r>
         <w:t>accesos.</w:t>
@@ -5433,23 +5199,7 @@
                 <w:sz w:val="16"/>
                 <w:szCs w:val="16"/>
               </w:rPr>
-              <w:t xml:space="preserve">Master Security </w:t>
-            </w:r>
-            <w:proofErr w:type="spellStart"/>
-            <w:r>
-              <w:rPr>
-                <w:sz w:val="16"/>
-                <w:szCs w:val="16"/>
-              </w:rPr>
-              <w:t>System</w:t>
-            </w:r>
-            <w:proofErr w:type="spellEnd"/>
-            <w:r>
-              <w:rPr>
-                <w:sz w:val="16"/>
-                <w:szCs w:val="16"/>
-              </w:rPr>
-              <w:t xml:space="preserve"> (MSS)</w:t>
+              <w:t>Master Security System (MSS)</w:t>
             </w:r>
           </w:p>
         </w:tc>
@@ -7007,23 +6757,7 @@
                 <w:sz w:val="16"/>
                 <w:szCs w:val="16"/>
               </w:rPr>
-              <w:t xml:space="preserve">Se definen </w:t>
-            </w:r>
-            <w:proofErr w:type="spellStart"/>
-            <w:r>
-              <w:rPr>
-                <w:sz w:val="16"/>
-                <w:szCs w:val="16"/>
-              </w:rPr>
-              <w:t>lo</w:t>
-            </w:r>
-            <w:proofErr w:type="spellEnd"/>
-            <w:r>
-              <w:rPr>
-                <w:sz w:val="16"/>
-                <w:szCs w:val="16"/>
-              </w:rPr>
-              <w:t xml:space="preserve"> roles de cada integrante del equipo</w:t>
+              <w:t>Se definen lo roles de cada integrante del equipo</w:t>
             </w:r>
           </w:p>
         </w:tc>
@@ -7726,23 +7460,7 @@
                 <w:sz w:val="16"/>
                 <w:szCs w:val="16"/>
               </w:rPr>
-              <w:t xml:space="preserve">Realización del control de avances del proyecto y creación de la </w:t>
-            </w:r>
-            <w:proofErr w:type="spellStart"/>
-            <w:r>
-              <w:rPr>
-                <w:sz w:val="16"/>
-                <w:szCs w:val="16"/>
-              </w:rPr>
-              <w:t>ppt</w:t>
-            </w:r>
-            <w:proofErr w:type="spellEnd"/>
-            <w:r>
-              <w:rPr>
-                <w:sz w:val="16"/>
-                <w:szCs w:val="16"/>
-              </w:rPr>
-              <w:t xml:space="preserve"> de presentación</w:t>
+              <w:t>Realización del control de avances del proyecto y creación de la ppt de presentación</w:t>
             </w:r>
           </w:p>
         </w:tc>
@@ -7859,23 +7577,7 @@
                 <w:sz w:val="16"/>
                 <w:szCs w:val="16"/>
               </w:rPr>
-              <w:t xml:space="preserve">Realización del control de avances del proyecto y creación de la </w:t>
-            </w:r>
-            <w:proofErr w:type="spellStart"/>
-            <w:r>
-              <w:rPr>
-                <w:sz w:val="16"/>
-                <w:szCs w:val="16"/>
-              </w:rPr>
-              <w:t>ppt</w:t>
-            </w:r>
-            <w:proofErr w:type="spellEnd"/>
-            <w:r>
-              <w:rPr>
-                <w:sz w:val="16"/>
-                <w:szCs w:val="16"/>
-              </w:rPr>
-              <w:t xml:space="preserve"> de presentación</w:t>
+              <w:t>Realización del control de avances del proyecto y creación de la ppt de presentación</w:t>
             </w:r>
           </w:p>
         </w:tc>
@@ -7991,23 +7693,7 @@
                 <w:sz w:val="16"/>
                 <w:szCs w:val="16"/>
               </w:rPr>
-              <w:t xml:space="preserve">Realización del control de avances del proyecto y creación de la </w:t>
-            </w:r>
-            <w:proofErr w:type="spellStart"/>
-            <w:r>
-              <w:rPr>
-                <w:sz w:val="16"/>
-                <w:szCs w:val="16"/>
-              </w:rPr>
-              <w:t>ppt</w:t>
-            </w:r>
-            <w:proofErr w:type="spellEnd"/>
-            <w:r>
-              <w:rPr>
-                <w:sz w:val="16"/>
-                <w:szCs w:val="16"/>
-              </w:rPr>
-              <w:t xml:space="preserve"> de presentación</w:t>
+              <w:t>Realización del control de avances del proyecto y creación de la ppt de presentación</w:t>
             </w:r>
           </w:p>
         </w:tc>
@@ -8123,23 +7809,7 @@
                 <w:sz w:val="16"/>
                 <w:szCs w:val="16"/>
               </w:rPr>
-              <w:t xml:space="preserve">Realización del control de avances del proyecto y creación de la </w:t>
-            </w:r>
-            <w:proofErr w:type="spellStart"/>
-            <w:r>
-              <w:rPr>
-                <w:sz w:val="16"/>
-                <w:szCs w:val="16"/>
-              </w:rPr>
-              <w:t>ppt</w:t>
-            </w:r>
-            <w:proofErr w:type="spellEnd"/>
-            <w:r>
-              <w:rPr>
-                <w:sz w:val="16"/>
-                <w:szCs w:val="16"/>
-              </w:rPr>
-              <w:t xml:space="preserve"> de presentación</w:t>
+              <w:t>Realización del control de avances del proyecto y creación de la ppt de presentación</w:t>
             </w:r>
           </w:p>
         </w:tc>
@@ -8255,23 +7925,7 @@
                 <w:sz w:val="16"/>
                 <w:szCs w:val="16"/>
               </w:rPr>
-              <w:t xml:space="preserve">Realización del control de avances del proyecto y creación de la </w:t>
-            </w:r>
-            <w:proofErr w:type="spellStart"/>
-            <w:r>
-              <w:rPr>
-                <w:sz w:val="16"/>
-                <w:szCs w:val="16"/>
-              </w:rPr>
-              <w:t>ppt</w:t>
-            </w:r>
-            <w:proofErr w:type="spellEnd"/>
-            <w:r>
-              <w:rPr>
-                <w:sz w:val="16"/>
-                <w:szCs w:val="16"/>
-              </w:rPr>
-              <w:t xml:space="preserve"> de presentación</w:t>
+              <w:t>Realización del control de avances del proyecto y creación de la ppt de presentación</w:t>
             </w:r>
           </w:p>
         </w:tc>
@@ -9868,7 +9522,6 @@
                 <w:szCs w:val="16"/>
               </w:rPr>
             </w:pPr>
-            <w:proofErr w:type="spellStart"/>
             <w:r>
               <w:rPr>
                 <w:sz w:val="16"/>
@@ -9876,7 +9529,6 @@
               </w:rPr>
               <w:t>Testing</w:t>
             </w:r>
-            <w:proofErr w:type="spellEnd"/>
           </w:p>
         </w:tc>
         <w:tc>
@@ -10030,17 +9682,8 @@
                 <w:sz w:val="16"/>
                 <w:szCs w:val="16"/>
               </w:rPr>
-              <w:t xml:space="preserve">k y </w:t>
-            </w:r>
-            <w:proofErr w:type="spellStart"/>
-            <w:r>
-              <w:rPr>
-                <w:sz w:val="16"/>
-                <w:szCs w:val="16"/>
-              </w:rPr>
-              <w:t>front</w:t>
-            </w:r>
-            <w:proofErr w:type="spellEnd"/>
+              <w:t>k y front</w:t>
+            </w:r>
           </w:p>
         </w:tc>
         <w:tc>
@@ -10172,17 +9815,8 @@
                 <w:sz w:val="16"/>
                 <w:szCs w:val="16"/>
               </w:rPr>
-              <w:t xml:space="preserve">k y </w:t>
-            </w:r>
-            <w:proofErr w:type="spellStart"/>
-            <w:r>
-              <w:rPr>
-                <w:sz w:val="16"/>
-                <w:szCs w:val="16"/>
-              </w:rPr>
-              <w:t>front</w:t>
-            </w:r>
-            <w:proofErr w:type="spellEnd"/>
+              <w:t>k y front</w:t>
+            </w:r>
           </w:p>
         </w:tc>
         <w:tc>
@@ -10314,17 +9948,8 @@
                 <w:sz w:val="16"/>
                 <w:szCs w:val="16"/>
               </w:rPr>
-              <w:t xml:space="preserve">k y </w:t>
-            </w:r>
-            <w:proofErr w:type="spellStart"/>
-            <w:r>
-              <w:rPr>
-                <w:sz w:val="16"/>
-                <w:szCs w:val="16"/>
-              </w:rPr>
-              <w:t>front</w:t>
-            </w:r>
-            <w:proofErr w:type="spellEnd"/>
+              <w:t>k y front</w:t>
+            </w:r>
           </w:p>
         </w:tc>
         <w:tc>
@@ -10456,17 +10081,8 @@
                 <w:sz w:val="16"/>
                 <w:szCs w:val="16"/>
               </w:rPr>
-              <w:t xml:space="preserve">k y </w:t>
-            </w:r>
-            <w:proofErr w:type="spellStart"/>
-            <w:r>
-              <w:rPr>
-                <w:sz w:val="16"/>
-                <w:szCs w:val="16"/>
-              </w:rPr>
-              <w:t>front</w:t>
-            </w:r>
-            <w:proofErr w:type="spellEnd"/>
+              <w:t>k y front</w:t>
+            </w:r>
           </w:p>
         </w:tc>
         <w:tc>
@@ -11372,17 +10988,8 @@
                 <w:sz w:val="16"/>
                 <w:szCs w:val="16"/>
               </w:rPr>
-              <w:t xml:space="preserve">Actualización de la documentación de </w:t>
-            </w:r>
-            <w:proofErr w:type="spellStart"/>
-            <w:r>
-              <w:rPr>
-                <w:sz w:val="16"/>
-                <w:szCs w:val="16"/>
-              </w:rPr>
-              <w:t>testing</w:t>
-            </w:r>
-            <w:proofErr w:type="spellEnd"/>
+              <w:t>Actualización de la documentación de testing</w:t>
+            </w:r>
           </w:p>
         </w:tc>
         <w:tc>
@@ -11403,23 +11010,7 @@
                 <w:sz w:val="16"/>
                 <w:szCs w:val="16"/>
               </w:rPr>
-              <w:t xml:space="preserve">Se actualiza el documento de </w:t>
-            </w:r>
-            <w:proofErr w:type="spellStart"/>
-            <w:r>
-              <w:rPr>
-                <w:sz w:val="16"/>
-                <w:szCs w:val="16"/>
-              </w:rPr>
-              <w:t>testing</w:t>
-            </w:r>
-            <w:proofErr w:type="spellEnd"/>
-            <w:r>
-              <w:rPr>
-                <w:sz w:val="16"/>
-                <w:szCs w:val="16"/>
-              </w:rPr>
-              <w:t xml:space="preserve"> según sea necesario</w:t>
+              <w:t>Se actualiza el documento de testing según sea necesario</w:t>
             </w:r>
           </w:p>
         </w:tc>
@@ -11535,17 +11126,8 @@
                 <w:sz w:val="16"/>
                 <w:szCs w:val="16"/>
               </w:rPr>
-              <w:t xml:space="preserve">Actualización de la documentación de </w:t>
-            </w:r>
-            <w:proofErr w:type="spellStart"/>
-            <w:r>
-              <w:rPr>
-                <w:sz w:val="16"/>
-                <w:szCs w:val="16"/>
-              </w:rPr>
-              <w:t>testing</w:t>
-            </w:r>
-            <w:proofErr w:type="spellEnd"/>
+              <w:t>Actualización de la documentación de testing</w:t>
+            </w:r>
           </w:p>
         </w:tc>
         <w:tc>
@@ -11660,17 +11242,8 @@
                 <w:sz w:val="16"/>
                 <w:szCs w:val="16"/>
               </w:rPr>
-              <w:t xml:space="preserve">Actualización de la documentación de </w:t>
-            </w:r>
-            <w:proofErr w:type="spellStart"/>
-            <w:r>
-              <w:rPr>
-                <w:sz w:val="16"/>
-                <w:szCs w:val="16"/>
-              </w:rPr>
-              <w:t>testing</w:t>
-            </w:r>
-            <w:proofErr w:type="spellEnd"/>
+              <w:t>Actualización de la documentación de testing</w:t>
+            </w:r>
           </w:p>
         </w:tc>
         <w:tc>
@@ -11785,17 +11358,8 @@
                 <w:sz w:val="16"/>
                 <w:szCs w:val="16"/>
               </w:rPr>
-              <w:t xml:space="preserve">Actualización de la documentación de </w:t>
-            </w:r>
-            <w:proofErr w:type="spellStart"/>
-            <w:r>
-              <w:rPr>
-                <w:sz w:val="16"/>
-                <w:szCs w:val="16"/>
-              </w:rPr>
-              <w:t>testing</w:t>
-            </w:r>
-            <w:proofErr w:type="spellEnd"/>
+              <w:t>Actualización de la documentación de testing</w:t>
+            </w:r>
           </w:p>
         </w:tc>
         <w:tc>
@@ -17453,21 +17017,12 @@
                 <w:szCs w:val="16"/>
               </w:rPr>
             </w:pPr>
-            <w:proofErr w:type="spellStart"/>
-            <w:r>
-              <w:rPr>
-                <w:sz w:val="16"/>
-                <w:szCs w:val="16"/>
-              </w:rPr>
-              <w:t>Testing</w:t>
-            </w:r>
-            <w:proofErr w:type="spellEnd"/>
-            <w:r>
-              <w:rPr>
-                <w:sz w:val="16"/>
-                <w:szCs w:val="16"/>
-              </w:rPr>
-              <w:t xml:space="preserve"> Tools</w:t>
+            <w:r>
+              <w:rPr>
+                <w:sz w:val="16"/>
+                <w:szCs w:val="16"/>
+              </w:rPr>
+              <w:t>Testing Tools</w:t>
             </w:r>
           </w:p>
         </w:tc>
@@ -17810,21 +17365,12 @@
                 <w:szCs w:val="16"/>
               </w:rPr>
             </w:pPr>
-            <w:proofErr w:type="spellStart"/>
-            <w:r>
-              <w:rPr>
-                <w:sz w:val="16"/>
-                <w:szCs w:val="16"/>
-              </w:rPr>
-              <w:t>React</w:t>
-            </w:r>
-            <w:proofErr w:type="spellEnd"/>
-            <w:r>
-              <w:rPr>
-                <w:sz w:val="16"/>
-                <w:szCs w:val="16"/>
-              </w:rPr>
-              <w:t xml:space="preserve"> native</w:t>
+            <w:r>
+              <w:rPr>
+                <w:sz w:val="16"/>
+                <w:szCs w:val="16"/>
+              </w:rPr>
+              <w:t>React native</w:t>
             </w:r>
           </w:p>
         </w:tc>
@@ -17935,7 +17481,6 @@
                 <w:szCs w:val="16"/>
               </w:rPr>
             </w:pPr>
-            <w:proofErr w:type="spellStart"/>
             <w:r>
               <w:rPr>
                 <w:sz w:val="16"/>
@@ -17943,7 +17488,6 @@
               </w:rPr>
               <w:t>Figma</w:t>
             </w:r>
-            <w:proofErr w:type="spellEnd"/>
           </w:p>
         </w:tc>
         <w:tc>
@@ -18053,7 +17597,6 @@
                 <w:szCs w:val="16"/>
               </w:rPr>
             </w:pPr>
-            <w:proofErr w:type="spellStart"/>
             <w:r>
               <w:rPr>
                 <w:sz w:val="16"/>
@@ -18061,7 +17604,6 @@
               </w:rPr>
               <w:t>Flask</w:t>
             </w:r>
-            <w:proofErr w:type="spellEnd"/>
           </w:p>
         </w:tc>
         <w:tc>
@@ -18082,17 +17624,8 @@
                 <w:sz w:val="16"/>
                 <w:szCs w:val="16"/>
               </w:rPr>
-              <w:t xml:space="preserve">Framework para desarrollo </w:t>
-            </w:r>
-            <w:proofErr w:type="spellStart"/>
-            <w:r>
-              <w:rPr>
-                <w:sz w:val="16"/>
-                <w:szCs w:val="16"/>
-              </w:rPr>
-              <w:t>backend</w:t>
-            </w:r>
-            <w:proofErr w:type="spellEnd"/>
+              <w:t>Framework para desarrollo backend</w:t>
+            </w:r>
           </w:p>
         </w:tc>
         <w:tc>
@@ -18108,21 +17641,12 @@
                 <w:szCs w:val="16"/>
               </w:rPr>
             </w:pPr>
-            <w:proofErr w:type="spellStart"/>
-            <w:r>
-              <w:rPr>
-                <w:sz w:val="16"/>
-                <w:szCs w:val="16"/>
-              </w:rPr>
-              <w:t>Fallatti</w:t>
-            </w:r>
-            <w:proofErr w:type="spellEnd"/>
-            <w:r>
-              <w:rPr>
-                <w:sz w:val="16"/>
-                <w:szCs w:val="16"/>
-              </w:rPr>
-              <w:t xml:space="preserve"> Franco</w:t>
+            <w:r>
+              <w:rPr>
+                <w:sz w:val="16"/>
+                <w:szCs w:val="16"/>
+              </w:rPr>
+              <w:t>Fallatti Franco</w:t>
             </w:r>
           </w:p>
         </w:tc>
@@ -18189,7 +17713,6 @@
                 <w:szCs w:val="16"/>
               </w:rPr>
             </w:pPr>
-            <w:proofErr w:type="spellStart"/>
             <w:r>
               <w:rPr>
                 <w:sz w:val="16"/>
@@ -18197,7 +17720,6 @@
               </w:rPr>
               <w:t>Backend</w:t>
             </w:r>
-            <w:proofErr w:type="spellEnd"/>
           </w:p>
         </w:tc>
         <w:tc>
@@ -18235,21 +17757,12 @@
                 <w:szCs w:val="16"/>
               </w:rPr>
             </w:pPr>
-            <w:proofErr w:type="spellStart"/>
-            <w:r>
-              <w:rPr>
-                <w:sz w:val="16"/>
-                <w:szCs w:val="16"/>
-              </w:rPr>
-              <w:t>Fallatti</w:t>
-            </w:r>
-            <w:proofErr w:type="spellEnd"/>
-            <w:r>
-              <w:rPr>
-                <w:sz w:val="16"/>
-                <w:szCs w:val="16"/>
-              </w:rPr>
-              <w:t xml:space="preserve"> Franco</w:t>
+            <w:r>
+              <w:rPr>
+                <w:sz w:val="16"/>
+                <w:szCs w:val="16"/>
+              </w:rPr>
+              <w:t>Fallatti Franco</w:t>
             </w:r>
           </w:p>
         </w:tc>
@@ -18316,21 +17829,12 @@
                 <w:szCs w:val="16"/>
               </w:rPr>
             </w:pPr>
-            <w:proofErr w:type="spellStart"/>
-            <w:r>
-              <w:rPr>
-                <w:sz w:val="16"/>
-                <w:szCs w:val="16"/>
-              </w:rPr>
-              <w:t>Backend</w:t>
-            </w:r>
-            <w:proofErr w:type="spellEnd"/>
-            <w:r>
-              <w:rPr>
-                <w:sz w:val="16"/>
-                <w:szCs w:val="16"/>
-              </w:rPr>
-              <w:t xml:space="preserve"> online</w:t>
+            <w:r>
+              <w:rPr>
+                <w:sz w:val="16"/>
+                <w:szCs w:val="16"/>
+              </w:rPr>
+              <w:t>Backend online</w:t>
             </w:r>
           </w:p>
         </w:tc>
@@ -18352,23 +17856,7 @@
                 <w:sz w:val="16"/>
                 <w:szCs w:val="16"/>
               </w:rPr>
-              <w:t xml:space="preserve">Desarrollo del </w:t>
-            </w:r>
-            <w:proofErr w:type="spellStart"/>
-            <w:r>
-              <w:rPr>
-                <w:sz w:val="16"/>
-                <w:szCs w:val="16"/>
-              </w:rPr>
-              <w:t>backend</w:t>
-            </w:r>
-            <w:proofErr w:type="spellEnd"/>
-            <w:r>
-              <w:rPr>
-                <w:sz w:val="16"/>
-                <w:szCs w:val="16"/>
-              </w:rPr>
-              <w:t xml:space="preserve"> con conexión a internet</w:t>
+              <w:t>Desarrollo del backend con conexión a internet</w:t>
             </w:r>
           </w:p>
         </w:tc>
@@ -18385,21 +17873,12 @@
                 <w:szCs w:val="16"/>
               </w:rPr>
             </w:pPr>
-            <w:proofErr w:type="spellStart"/>
-            <w:r>
-              <w:rPr>
-                <w:sz w:val="16"/>
-                <w:szCs w:val="16"/>
-              </w:rPr>
-              <w:t>Fallatti</w:t>
-            </w:r>
-            <w:proofErr w:type="spellEnd"/>
-            <w:r>
-              <w:rPr>
-                <w:sz w:val="16"/>
-                <w:szCs w:val="16"/>
-              </w:rPr>
-              <w:t xml:space="preserve"> Franco</w:t>
+            <w:r>
+              <w:rPr>
+                <w:sz w:val="16"/>
+                <w:szCs w:val="16"/>
+              </w:rPr>
+              <w:t>Fallatti Franco</w:t>
             </w:r>
           </w:p>
         </w:tc>
@@ -18471,33 +17950,8 @@
                 <w:sz w:val="16"/>
                 <w:szCs w:val="16"/>
               </w:rPr>
-              <w:t xml:space="preserve">Definición de </w:t>
-            </w:r>
-            <w:proofErr w:type="spellStart"/>
-            <w:r>
-              <w:rPr>
-                <w:sz w:val="16"/>
-                <w:szCs w:val="16"/>
-              </w:rPr>
-              <w:t>end</w:t>
-            </w:r>
-            <w:proofErr w:type="spellEnd"/>
-            <w:r>
-              <w:rPr>
-                <w:sz w:val="16"/>
-                <w:szCs w:val="16"/>
-              </w:rPr>
-              <w:t xml:space="preserve"> </w:t>
-            </w:r>
-            <w:proofErr w:type="spellStart"/>
-            <w:r>
-              <w:rPr>
-                <w:sz w:val="16"/>
-                <w:szCs w:val="16"/>
-              </w:rPr>
-              <w:t>points</w:t>
-            </w:r>
-            <w:proofErr w:type="spellEnd"/>
+              <w:t>Definición de end points</w:t>
+            </w:r>
           </w:p>
         </w:tc>
         <w:tc>
@@ -18518,23 +17972,7 @@
                 <w:sz w:val="16"/>
                 <w:szCs w:val="16"/>
               </w:rPr>
-              <w:t xml:space="preserve">Definición de las </w:t>
-            </w:r>
-            <w:proofErr w:type="spellStart"/>
-            <w:r>
-              <w:rPr>
-                <w:sz w:val="16"/>
-                <w:szCs w:val="16"/>
-              </w:rPr>
-              <w:t>url</w:t>
-            </w:r>
-            <w:proofErr w:type="spellEnd"/>
-            <w:r>
-              <w:rPr>
-                <w:sz w:val="16"/>
-                <w:szCs w:val="16"/>
-              </w:rPr>
-              <w:t xml:space="preserve"> que usara el sistema</w:t>
+              <w:t>Definición de las url que usara el sistema</w:t>
             </w:r>
           </w:p>
         </w:tc>
@@ -18739,21 +18177,12 @@
                 <w:szCs w:val="16"/>
               </w:rPr>
             </w:pPr>
-            <w:proofErr w:type="spellStart"/>
-            <w:r>
-              <w:rPr>
-                <w:sz w:val="16"/>
-                <w:szCs w:val="16"/>
-              </w:rPr>
-              <w:t>Logueo</w:t>
-            </w:r>
-            <w:proofErr w:type="spellEnd"/>
-            <w:r>
-              <w:rPr>
-                <w:sz w:val="16"/>
-                <w:szCs w:val="16"/>
-              </w:rPr>
-              <w:t xml:space="preserve"> de usuarios con reconocimiento facial</w:t>
+            <w:r>
+              <w:rPr>
+                <w:sz w:val="16"/>
+                <w:szCs w:val="16"/>
+              </w:rPr>
+              <w:t>Logueo de usuarios con reconocimiento facial</w:t>
             </w:r>
           </w:p>
         </w:tc>
@@ -18775,23 +18204,7 @@
                 <w:sz w:val="16"/>
                 <w:szCs w:val="16"/>
               </w:rPr>
-              <w:t xml:space="preserve">Realización del sistema de </w:t>
-            </w:r>
-            <w:proofErr w:type="spellStart"/>
-            <w:r>
-              <w:rPr>
-                <w:sz w:val="16"/>
-                <w:szCs w:val="16"/>
-              </w:rPr>
-              <w:t>logueo</w:t>
-            </w:r>
-            <w:proofErr w:type="spellEnd"/>
-            <w:r>
-              <w:rPr>
-                <w:sz w:val="16"/>
-                <w:szCs w:val="16"/>
-              </w:rPr>
-              <w:t xml:space="preserve"> con reconocimiento facial</w:t>
+              <w:t>Realización del sistema de logueo con reconocimiento facial</w:t>
             </w:r>
           </w:p>
         </w:tc>
@@ -18808,21 +18221,12 @@
                 <w:szCs w:val="16"/>
               </w:rPr>
             </w:pPr>
-            <w:proofErr w:type="spellStart"/>
-            <w:r>
-              <w:rPr>
-                <w:sz w:val="16"/>
-                <w:szCs w:val="16"/>
-              </w:rPr>
-              <w:t>Fallatti</w:t>
-            </w:r>
-            <w:proofErr w:type="spellEnd"/>
-            <w:r>
-              <w:rPr>
-                <w:sz w:val="16"/>
-                <w:szCs w:val="16"/>
-              </w:rPr>
-              <w:t xml:space="preserve"> Franco</w:t>
+            <w:r>
+              <w:rPr>
+                <w:sz w:val="16"/>
+                <w:szCs w:val="16"/>
+              </w:rPr>
+              <w:t>Fallatti Franco</w:t>
             </w:r>
           </w:p>
         </w:tc>
@@ -19050,23 +18454,7 @@
                 <w:sz w:val="16"/>
                 <w:szCs w:val="16"/>
               </w:rPr>
-              <w:t xml:space="preserve">Conexión del </w:t>
-            </w:r>
-            <w:proofErr w:type="spellStart"/>
-            <w:r>
-              <w:rPr>
-                <w:sz w:val="16"/>
-                <w:szCs w:val="16"/>
-              </w:rPr>
-              <w:t>backend</w:t>
-            </w:r>
-            <w:proofErr w:type="spellEnd"/>
-            <w:r>
-              <w:rPr>
-                <w:sz w:val="16"/>
-                <w:szCs w:val="16"/>
-              </w:rPr>
-              <w:t xml:space="preserve"> online con la base de datos del sistema</w:t>
+              <w:t>Conexión del backend online con la base de datos del sistema</w:t>
             </w:r>
           </w:p>
         </w:tc>
@@ -19271,21 +18659,12 @@
                 <w:szCs w:val="16"/>
               </w:rPr>
             </w:pPr>
-            <w:proofErr w:type="spellStart"/>
-            <w:r>
-              <w:rPr>
-                <w:sz w:val="16"/>
-                <w:szCs w:val="16"/>
-              </w:rPr>
-              <w:t>Backend</w:t>
-            </w:r>
-            <w:proofErr w:type="spellEnd"/>
-            <w:r>
-              <w:rPr>
-                <w:sz w:val="16"/>
-                <w:szCs w:val="16"/>
-              </w:rPr>
-              <w:t xml:space="preserve"> offline</w:t>
+            <w:r>
+              <w:rPr>
+                <w:sz w:val="16"/>
+                <w:szCs w:val="16"/>
+              </w:rPr>
+              <w:t>Backend offline</w:t>
             </w:r>
           </w:p>
         </w:tc>
@@ -19307,23 +18686,7 @@
                 <w:sz w:val="16"/>
                 <w:szCs w:val="16"/>
               </w:rPr>
-              <w:t xml:space="preserve">Desarrollo del </w:t>
-            </w:r>
-            <w:proofErr w:type="spellStart"/>
-            <w:r>
-              <w:rPr>
-                <w:sz w:val="16"/>
-                <w:szCs w:val="16"/>
-              </w:rPr>
-              <w:t>backend</w:t>
-            </w:r>
-            <w:proofErr w:type="spellEnd"/>
-            <w:r>
-              <w:rPr>
-                <w:sz w:val="16"/>
-                <w:szCs w:val="16"/>
-              </w:rPr>
-              <w:t xml:space="preserve"> sin conexión a internet</w:t>
+              <w:t>Desarrollo del backend sin conexión a internet</w:t>
             </w:r>
           </w:p>
         </w:tc>
@@ -19340,21 +18703,12 @@
                 <w:szCs w:val="16"/>
               </w:rPr>
             </w:pPr>
-            <w:proofErr w:type="spellStart"/>
-            <w:r>
-              <w:rPr>
-                <w:sz w:val="16"/>
-                <w:szCs w:val="16"/>
-              </w:rPr>
-              <w:t>Fallatti</w:t>
-            </w:r>
-            <w:proofErr w:type="spellEnd"/>
-            <w:r>
-              <w:rPr>
-                <w:sz w:val="16"/>
-                <w:szCs w:val="16"/>
-              </w:rPr>
-              <w:t xml:space="preserve"> Franco</w:t>
+            <w:r>
+              <w:rPr>
+                <w:sz w:val="16"/>
+                <w:szCs w:val="16"/>
+              </w:rPr>
+              <w:t>Fallatti Franco</w:t>
             </w:r>
           </w:p>
         </w:tc>
@@ -19421,21 +18775,12 @@
                 <w:szCs w:val="16"/>
               </w:rPr>
             </w:pPr>
-            <w:proofErr w:type="spellStart"/>
-            <w:r>
-              <w:rPr>
-                <w:sz w:val="16"/>
-                <w:szCs w:val="16"/>
-              </w:rPr>
-              <w:t>Abm</w:t>
-            </w:r>
-            <w:proofErr w:type="spellEnd"/>
-            <w:r>
-              <w:rPr>
-                <w:sz w:val="16"/>
-                <w:szCs w:val="16"/>
-              </w:rPr>
-              <w:t xml:space="preserve"> de usuarios</w:t>
+            <w:r>
+              <w:rPr>
+                <w:sz w:val="16"/>
+                <w:szCs w:val="16"/>
+              </w:rPr>
+              <w:t>Abm de usuarios</w:t>
             </w:r>
           </w:p>
         </w:tc>
@@ -19457,23 +18802,7 @@
                 <w:sz w:val="16"/>
                 <w:szCs w:val="16"/>
               </w:rPr>
-              <w:t xml:space="preserve">Creación del </w:t>
-            </w:r>
-            <w:proofErr w:type="spellStart"/>
-            <w:r>
-              <w:rPr>
-                <w:sz w:val="16"/>
-                <w:szCs w:val="16"/>
-              </w:rPr>
-              <w:t>abm</w:t>
-            </w:r>
-            <w:proofErr w:type="spellEnd"/>
-            <w:r>
-              <w:rPr>
-                <w:sz w:val="16"/>
-                <w:szCs w:val="16"/>
-              </w:rPr>
-              <w:t xml:space="preserve"> de usuarios</w:t>
+              <w:t>Creación del abm de usuarios</w:t>
             </w:r>
           </w:p>
         </w:tc>
@@ -19562,21 +18891,12 @@
                 <w:szCs w:val="16"/>
               </w:rPr>
             </w:pPr>
-            <w:proofErr w:type="spellStart"/>
-            <w:r>
-              <w:rPr>
-                <w:sz w:val="16"/>
-                <w:szCs w:val="16"/>
-              </w:rPr>
-              <w:t>Abm</w:t>
-            </w:r>
-            <w:proofErr w:type="spellEnd"/>
-            <w:r>
-              <w:rPr>
-                <w:sz w:val="16"/>
-                <w:szCs w:val="16"/>
-              </w:rPr>
-              <w:t xml:space="preserve"> de lugares físicos</w:t>
+            <w:r>
+              <w:rPr>
+                <w:sz w:val="16"/>
+                <w:szCs w:val="16"/>
+              </w:rPr>
+              <w:t>Abm de lugares físicos</w:t>
             </w:r>
           </w:p>
         </w:tc>
@@ -19598,23 +18918,7 @@
                 <w:sz w:val="16"/>
                 <w:szCs w:val="16"/>
               </w:rPr>
-              <w:t xml:space="preserve">Creación del </w:t>
-            </w:r>
-            <w:proofErr w:type="spellStart"/>
-            <w:r>
-              <w:rPr>
-                <w:sz w:val="16"/>
-                <w:szCs w:val="16"/>
-              </w:rPr>
-              <w:t>abm</w:t>
-            </w:r>
-            <w:proofErr w:type="spellEnd"/>
-            <w:r>
-              <w:rPr>
-                <w:sz w:val="16"/>
-                <w:szCs w:val="16"/>
-              </w:rPr>
-              <w:t xml:space="preserve"> de lugares físicos</w:t>
+              <w:t>Creación del abm de lugares físicos</w:t>
             </w:r>
           </w:p>
         </w:tc>
@@ -19631,21 +18935,12 @@
                 <w:szCs w:val="16"/>
               </w:rPr>
             </w:pPr>
-            <w:proofErr w:type="spellStart"/>
-            <w:r>
-              <w:rPr>
-                <w:sz w:val="16"/>
-                <w:szCs w:val="16"/>
-              </w:rPr>
-              <w:t>Fallatti</w:t>
-            </w:r>
-            <w:proofErr w:type="spellEnd"/>
-            <w:r>
-              <w:rPr>
-                <w:sz w:val="16"/>
-                <w:szCs w:val="16"/>
-              </w:rPr>
-              <w:t xml:space="preserve"> Franco</w:t>
+            <w:r>
+              <w:rPr>
+                <w:sz w:val="16"/>
+                <w:szCs w:val="16"/>
+              </w:rPr>
+              <w:t>Fallatti Franco</w:t>
             </w:r>
           </w:p>
         </w:tc>
@@ -19828,21 +19123,12 @@
                 <w:szCs w:val="16"/>
               </w:rPr>
             </w:pPr>
-            <w:proofErr w:type="spellStart"/>
-            <w:r>
-              <w:rPr>
-                <w:sz w:val="16"/>
-                <w:szCs w:val="16"/>
-              </w:rPr>
-              <w:t>Abm</w:t>
-            </w:r>
-            <w:proofErr w:type="spellEnd"/>
-            <w:r>
-              <w:rPr>
-                <w:sz w:val="16"/>
-                <w:szCs w:val="16"/>
-              </w:rPr>
-              <w:t xml:space="preserve"> de categorías de visitantes</w:t>
+            <w:r>
+              <w:rPr>
+                <w:sz w:val="16"/>
+                <w:szCs w:val="16"/>
+              </w:rPr>
+              <w:t>Abm de categorías de visitantes</w:t>
             </w:r>
           </w:p>
         </w:tc>
@@ -19864,23 +19150,7 @@
                 <w:sz w:val="16"/>
                 <w:szCs w:val="16"/>
               </w:rPr>
-              <w:t xml:space="preserve">Creación del </w:t>
-            </w:r>
-            <w:proofErr w:type="spellStart"/>
-            <w:r>
-              <w:rPr>
-                <w:sz w:val="16"/>
-                <w:szCs w:val="16"/>
-              </w:rPr>
-              <w:t>abm</w:t>
-            </w:r>
-            <w:proofErr w:type="spellEnd"/>
-            <w:r>
-              <w:rPr>
-                <w:sz w:val="16"/>
-                <w:szCs w:val="16"/>
-              </w:rPr>
-              <w:t xml:space="preserve"> de categorías visitantes</w:t>
+              <w:t>Creación del abm de categorías visitantes</w:t>
             </w:r>
           </w:p>
         </w:tc>
@@ -19969,21 +19239,12 @@
                 <w:szCs w:val="16"/>
               </w:rPr>
             </w:pPr>
-            <w:proofErr w:type="spellStart"/>
-            <w:r>
-              <w:rPr>
-                <w:sz w:val="16"/>
-                <w:szCs w:val="16"/>
-              </w:rPr>
-              <w:t>Abm</w:t>
-            </w:r>
-            <w:proofErr w:type="spellEnd"/>
-            <w:r>
-              <w:rPr>
-                <w:sz w:val="16"/>
-                <w:szCs w:val="16"/>
-              </w:rPr>
-              <w:t xml:space="preserve"> de visitantes</w:t>
+            <w:r>
+              <w:rPr>
+                <w:sz w:val="16"/>
+                <w:szCs w:val="16"/>
+              </w:rPr>
+              <w:t>Abm de visitantes</w:t>
             </w:r>
           </w:p>
         </w:tc>
@@ -20005,23 +19266,7 @@
                 <w:sz w:val="16"/>
                 <w:szCs w:val="16"/>
               </w:rPr>
-              <w:t xml:space="preserve">Creación del </w:t>
-            </w:r>
-            <w:proofErr w:type="spellStart"/>
-            <w:r>
-              <w:rPr>
-                <w:sz w:val="16"/>
-                <w:szCs w:val="16"/>
-              </w:rPr>
-              <w:t>abm</w:t>
-            </w:r>
-            <w:proofErr w:type="spellEnd"/>
-            <w:r>
-              <w:rPr>
-                <w:sz w:val="16"/>
-                <w:szCs w:val="16"/>
-              </w:rPr>
-              <w:t xml:space="preserve"> de visitantes</w:t>
+              <w:t>Creación del abm de visitantes</w:t>
             </w:r>
           </w:p>
         </w:tc>
@@ -20386,21 +19631,12 @@
                 <w:szCs w:val="16"/>
               </w:rPr>
             </w:pPr>
-            <w:proofErr w:type="spellStart"/>
-            <w:r>
-              <w:rPr>
-                <w:sz w:val="16"/>
-                <w:szCs w:val="16"/>
-              </w:rPr>
-              <w:t>Fallatti</w:t>
-            </w:r>
-            <w:proofErr w:type="spellEnd"/>
-            <w:r>
-              <w:rPr>
-                <w:sz w:val="16"/>
-                <w:szCs w:val="16"/>
-              </w:rPr>
-              <w:t xml:space="preserve"> Franco</w:t>
+            <w:r>
+              <w:rPr>
+                <w:sz w:val="16"/>
+                <w:szCs w:val="16"/>
+              </w:rPr>
+              <w:t>Fallatti Franco</w:t>
             </w:r>
           </w:p>
         </w:tc>
@@ -20467,21 +19703,12 @@
                 <w:szCs w:val="16"/>
               </w:rPr>
             </w:pPr>
-            <w:proofErr w:type="spellStart"/>
-            <w:r>
-              <w:rPr>
-                <w:sz w:val="16"/>
-                <w:szCs w:val="16"/>
-              </w:rPr>
-              <w:t>Logueo</w:t>
-            </w:r>
-            <w:proofErr w:type="spellEnd"/>
-            <w:r>
-              <w:rPr>
-                <w:sz w:val="16"/>
-                <w:szCs w:val="16"/>
-              </w:rPr>
-              <w:t xml:space="preserve"> de usuarios offline</w:t>
+            <w:r>
+              <w:rPr>
+                <w:sz w:val="16"/>
+                <w:szCs w:val="16"/>
+              </w:rPr>
+              <w:t>Logueo de usuarios offline</w:t>
             </w:r>
           </w:p>
         </w:tc>
@@ -20503,23 +19730,7 @@
                 <w:sz w:val="16"/>
                 <w:szCs w:val="16"/>
               </w:rPr>
-              <w:t xml:space="preserve">Realización del sistema de </w:t>
-            </w:r>
-            <w:proofErr w:type="spellStart"/>
-            <w:r>
-              <w:rPr>
-                <w:sz w:val="16"/>
-                <w:szCs w:val="16"/>
-              </w:rPr>
-              <w:t>logueo</w:t>
-            </w:r>
-            <w:proofErr w:type="spellEnd"/>
-            <w:r>
-              <w:rPr>
-                <w:sz w:val="16"/>
-                <w:szCs w:val="16"/>
-              </w:rPr>
-              <w:t xml:space="preserve"> de usuarios offline</w:t>
+              <w:t>Realización del sistema de logueo de usuarios offline</w:t>
             </w:r>
           </w:p>
         </w:tc>
@@ -20884,21 +20095,12 @@
                 <w:szCs w:val="16"/>
               </w:rPr>
             </w:pPr>
-            <w:proofErr w:type="spellStart"/>
-            <w:r>
-              <w:rPr>
-                <w:sz w:val="16"/>
-                <w:szCs w:val="16"/>
-              </w:rPr>
-              <w:t>Fallatti</w:t>
-            </w:r>
-            <w:proofErr w:type="spellEnd"/>
-            <w:r>
-              <w:rPr>
-                <w:sz w:val="16"/>
-                <w:szCs w:val="16"/>
-              </w:rPr>
-              <w:t xml:space="preserve"> Franco</w:t>
+            <w:r>
+              <w:rPr>
+                <w:sz w:val="16"/>
+                <w:szCs w:val="16"/>
+              </w:rPr>
+              <w:t>Fallatti Franco</w:t>
             </w:r>
           </w:p>
         </w:tc>
@@ -20965,21 +20167,12 @@
                 <w:szCs w:val="16"/>
               </w:rPr>
             </w:pPr>
-            <w:proofErr w:type="spellStart"/>
-            <w:r>
-              <w:rPr>
-                <w:sz w:val="16"/>
-                <w:szCs w:val="16"/>
-              </w:rPr>
-              <w:t>Abm</w:t>
-            </w:r>
-            <w:proofErr w:type="spellEnd"/>
-            <w:r>
-              <w:rPr>
-                <w:sz w:val="16"/>
-                <w:szCs w:val="16"/>
-              </w:rPr>
-              <w:t xml:space="preserve"> de roles de usuario</w:t>
+            <w:r>
+              <w:rPr>
+                <w:sz w:val="16"/>
+                <w:szCs w:val="16"/>
+              </w:rPr>
+              <w:t>Abm de roles de usuario</w:t>
             </w:r>
           </w:p>
         </w:tc>
@@ -21001,23 +20194,7 @@
                 <w:sz w:val="16"/>
                 <w:szCs w:val="16"/>
               </w:rPr>
-              <w:t xml:space="preserve">Creación del </w:t>
-            </w:r>
-            <w:proofErr w:type="spellStart"/>
-            <w:r>
-              <w:rPr>
-                <w:sz w:val="16"/>
-                <w:szCs w:val="16"/>
-              </w:rPr>
-              <w:t>abm</w:t>
-            </w:r>
-            <w:proofErr w:type="spellEnd"/>
-            <w:r>
-              <w:rPr>
-                <w:sz w:val="16"/>
-                <w:szCs w:val="16"/>
-              </w:rPr>
-              <w:t xml:space="preserve"> de roles de usuarios</w:t>
+              <w:t>Creación del abm de roles de usuarios</w:t>
             </w:r>
           </w:p>
         </w:tc>
@@ -21106,21 +20283,12 @@
                 <w:szCs w:val="16"/>
               </w:rPr>
             </w:pPr>
-            <w:proofErr w:type="spellStart"/>
-            <w:r>
-              <w:rPr>
-                <w:sz w:val="16"/>
-                <w:szCs w:val="16"/>
-              </w:rPr>
-              <w:t>Abm</w:t>
-            </w:r>
-            <w:proofErr w:type="spellEnd"/>
-            <w:r>
-              <w:rPr>
-                <w:sz w:val="16"/>
-                <w:szCs w:val="16"/>
-              </w:rPr>
-              <w:t xml:space="preserve"> de institutos</w:t>
+            <w:r>
+              <w:rPr>
+                <w:sz w:val="16"/>
+                <w:szCs w:val="16"/>
+              </w:rPr>
+              <w:t>Abm de institutos</w:t>
             </w:r>
           </w:p>
         </w:tc>
@@ -21142,23 +20310,7 @@
                 <w:sz w:val="16"/>
                 <w:szCs w:val="16"/>
               </w:rPr>
-              <w:t xml:space="preserve">Creación del </w:t>
-            </w:r>
-            <w:proofErr w:type="spellStart"/>
-            <w:r>
-              <w:rPr>
-                <w:sz w:val="16"/>
-                <w:szCs w:val="16"/>
-              </w:rPr>
-              <w:t>abm</w:t>
-            </w:r>
-            <w:proofErr w:type="spellEnd"/>
-            <w:r>
-              <w:rPr>
-                <w:sz w:val="16"/>
-                <w:szCs w:val="16"/>
-              </w:rPr>
-              <w:t xml:space="preserve"> de institutos</w:t>
+              <w:t>Creación del abm de institutos</w:t>
             </w:r>
           </w:p>
         </w:tc>
@@ -21175,21 +20327,12 @@
                 <w:szCs w:val="16"/>
               </w:rPr>
             </w:pPr>
-            <w:proofErr w:type="spellStart"/>
-            <w:r>
-              <w:rPr>
-                <w:sz w:val="16"/>
-                <w:szCs w:val="16"/>
-              </w:rPr>
-              <w:t>Fallalti</w:t>
-            </w:r>
-            <w:proofErr w:type="spellEnd"/>
-            <w:r>
-              <w:rPr>
-                <w:sz w:val="16"/>
-                <w:szCs w:val="16"/>
-              </w:rPr>
-              <w:t xml:space="preserve"> Franco</w:t>
+            <w:r>
+              <w:rPr>
+                <w:sz w:val="16"/>
+                <w:szCs w:val="16"/>
+              </w:rPr>
+              <w:t>Fallalti Franco</w:t>
             </w:r>
           </w:p>
         </w:tc>
@@ -21300,21 +20443,12 @@
                 <w:szCs w:val="16"/>
               </w:rPr>
             </w:pPr>
-            <w:proofErr w:type="spellStart"/>
-            <w:r>
-              <w:rPr>
-                <w:sz w:val="16"/>
-                <w:szCs w:val="16"/>
-              </w:rPr>
-              <w:t>Fallati</w:t>
-            </w:r>
-            <w:proofErr w:type="spellEnd"/>
-            <w:r>
-              <w:rPr>
-                <w:sz w:val="16"/>
-                <w:szCs w:val="16"/>
-              </w:rPr>
-              <w:t xml:space="preserve"> Franco</w:t>
+            <w:r>
+              <w:rPr>
+                <w:sz w:val="16"/>
+                <w:szCs w:val="16"/>
+              </w:rPr>
+              <w:t>Fallati Franco</w:t>
             </w:r>
           </w:p>
         </w:tc>
@@ -21620,21 +20754,12 @@
                 <w:szCs w:val="16"/>
               </w:rPr>
             </w:pPr>
-            <w:proofErr w:type="spellStart"/>
-            <w:r>
-              <w:rPr>
-                <w:sz w:val="16"/>
-                <w:szCs w:val="16"/>
-              </w:rPr>
-              <w:t>Abm</w:t>
-            </w:r>
-            <w:proofErr w:type="spellEnd"/>
-            <w:r>
-              <w:rPr>
-                <w:sz w:val="16"/>
-                <w:szCs w:val="16"/>
-              </w:rPr>
-              <w:t xml:space="preserve"> de empresas</w:t>
+            <w:r>
+              <w:rPr>
+                <w:sz w:val="16"/>
+                <w:szCs w:val="16"/>
+              </w:rPr>
+              <w:t>Abm de empresas</w:t>
             </w:r>
           </w:p>
         </w:tc>
@@ -21656,23 +20781,7 @@
                 <w:sz w:val="16"/>
                 <w:szCs w:val="16"/>
               </w:rPr>
-              <w:t xml:space="preserve">Creación del </w:t>
-            </w:r>
-            <w:proofErr w:type="spellStart"/>
-            <w:r>
-              <w:rPr>
-                <w:sz w:val="16"/>
-                <w:szCs w:val="16"/>
-              </w:rPr>
-              <w:t>abm</w:t>
-            </w:r>
-            <w:proofErr w:type="spellEnd"/>
-            <w:r>
-              <w:rPr>
-                <w:sz w:val="16"/>
-                <w:szCs w:val="16"/>
-              </w:rPr>
-              <w:t xml:space="preserve"> de empresas</w:t>
+              <w:t>Creación del abm de empresas</w:t>
             </w:r>
           </w:p>
         </w:tc>
@@ -21689,21 +20798,12 @@
                 <w:szCs w:val="16"/>
               </w:rPr>
             </w:pPr>
-            <w:proofErr w:type="spellStart"/>
-            <w:r>
-              <w:rPr>
-                <w:sz w:val="16"/>
-                <w:szCs w:val="16"/>
-              </w:rPr>
-              <w:t>Fallalti</w:t>
-            </w:r>
-            <w:proofErr w:type="spellEnd"/>
-            <w:r>
-              <w:rPr>
-                <w:sz w:val="16"/>
-                <w:szCs w:val="16"/>
-              </w:rPr>
-              <w:t xml:space="preserve"> Franco</w:t>
+            <w:r>
+              <w:rPr>
+                <w:sz w:val="16"/>
+                <w:szCs w:val="16"/>
+              </w:rPr>
+              <w:t>Fallalti Franco</w:t>
             </w:r>
           </w:p>
         </w:tc>
@@ -21814,21 +20914,12 @@
                 <w:szCs w:val="16"/>
               </w:rPr>
             </w:pPr>
-            <w:proofErr w:type="spellStart"/>
-            <w:r>
-              <w:rPr>
-                <w:sz w:val="16"/>
-                <w:szCs w:val="16"/>
-              </w:rPr>
-              <w:t>Fallalti</w:t>
-            </w:r>
-            <w:proofErr w:type="spellEnd"/>
-            <w:r>
-              <w:rPr>
-                <w:sz w:val="16"/>
-                <w:szCs w:val="16"/>
-              </w:rPr>
-              <w:t xml:space="preserve"> Franco</w:t>
+            <w:r>
+              <w:rPr>
+                <w:sz w:val="16"/>
+                <w:szCs w:val="16"/>
+              </w:rPr>
+              <w:t>Fallalti Franco</w:t>
             </w:r>
           </w:p>
         </w:tc>
@@ -21940,21 +21031,12 @@
                 <w:szCs w:val="16"/>
               </w:rPr>
             </w:pPr>
-            <w:proofErr w:type="spellStart"/>
-            <w:r>
-              <w:rPr>
-                <w:sz w:val="16"/>
-                <w:szCs w:val="16"/>
-              </w:rPr>
-              <w:t>Fallati</w:t>
-            </w:r>
-            <w:proofErr w:type="spellEnd"/>
-            <w:r>
-              <w:rPr>
-                <w:sz w:val="16"/>
-                <w:szCs w:val="16"/>
-              </w:rPr>
-              <w:t xml:space="preserve"> Franco</w:t>
+            <w:r>
+              <w:rPr>
+                <w:sz w:val="16"/>
+                <w:szCs w:val="16"/>
+              </w:rPr>
+              <w:t>Fallati Franco</w:t>
             </w:r>
           </w:p>
         </w:tc>
@@ -22506,7 +21588,6 @@
                 <w:szCs w:val="16"/>
               </w:rPr>
             </w:pPr>
-            <w:proofErr w:type="spellStart"/>
             <w:r>
               <w:rPr>
                 <w:sz w:val="16"/>
@@ -22514,7 +21595,6 @@
               </w:rPr>
               <w:t>FrontEnd</w:t>
             </w:r>
-            <w:proofErr w:type="spellEnd"/>
           </w:p>
         </w:tc>
         <w:tc>
@@ -22745,23 +21825,7 @@
                 <w:sz w:val="16"/>
                 <w:szCs w:val="16"/>
               </w:rPr>
-              <w:t xml:space="preserve">Creación de la pantalla de </w:t>
-            </w:r>
-            <w:proofErr w:type="spellStart"/>
-            <w:r>
-              <w:rPr>
-                <w:sz w:val="16"/>
-                <w:szCs w:val="16"/>
-              </w:rPr>
-              <w:t>logueo</w:t>
-            </w:r>
-            <w:proofErr w:type="spellEnd"/>
-            <w:r>
-              <w:rPr>
-                <w:sz w:val="16"/>
-                <w:szCs w:val="16"/>
-              </w:rPr>
-              <w:t xml:space="preserve"> online</w:t>
+              <w:t>Creación de la pantalla de logueo online</w:t>
             </w:r>
           </w:p>
         </w:tc>
@@ -22877,23 +21941,7 @@
                 <w:sz w:val="16"/>
                 <w:szCs w:val="16"/>
               </w:rPr>
-              <w:t xml:space="preserve">Creación de la pantalla de </w:t>
-            </w:r>
-            <w:proofErr w:type="spellStart"/>
-            <w:r>
-              <w:rPr>
-                <w:sz w:val="16"/>
-                <w:szCs w:val="16"/>
-              </w:rPr>
-              <w:t>logueo</w:t>
-            </w:r>
-            <w:proofErr w:type="spellEnd"/>
-            <w:r>
-              <w:rPr>
-                <w:sz w:val="16"/>
-                <w:szCs w:val="16"/>
-              </w:rPr>
-              <w:t xml:space="preserve"> offline</w:t>
+              <w:t>Creación de la pantalla de logueo offline</w:t>
             </w:r>
           </w:p>
         </w:tc>
@@ -24526,23 +23574,7 @@
                 <w:sz w:val="16"/>
                 <w:szCs w:val="16"/>
               </w:rPr>
-              <w:t xml:space="preserve">Creación de la pantalla de </w:t>
-            </w:r>
-            <w:proofErr w:type="spellStart"/>
-            <w:r>
-              <w:rPr>
-                <w:sz w:val="16"/>
-                <w:szCs w:val="16"/>
-              </w:rPr>
-              <w:t>abm</w:t>
-            </w:r>
-            <w:proofErr w:type="spellEnd"/>
-            <w:r>
-              <w:rPr>
-                <w:sz w:val="16"/>
-                <w:szCs w:val="16"/>
-              </w:rPr>
-              <w:t xml:space="preserve"> de roles</w:t>
+              <w:t>Creación de la pantalla de abm de roles</w:t>
             </w:r>
           </w:p>
         </w:tc>
@@ -24658,23 +23690,7 @@
                 <w:sz w:val="16"/>
                 <w:szCs w:val="16"/>
               </w:rPr>
-              <w:t xml:space="preserve">Creación de la pantalla de </w:t>
-            </w:r>
-            <w:proofErr w:type="spellStart"/>
-            <w:r>
-              <w:rPr>
-                <w:sz w:val="16"/>
-                <w:szCs w:val="16"/>
-              </w:rPr>
-              <w:t>abm</w:t>
-            </w:r>
-            <w:proofErr w:type="spellEnd"/>
-            <w:r>
-              <w:rPr>
-                <w:sz w:val="16"/>
-                <w:szCs w:val="16"/>
-              </w:rPr>
-              <w:t xml:space="preserve"> de institutos</w:t>
+              <w:t>Creación de la pantalla de abm de institutos</w:t>
             </w:r>
           </w:p>
         </w:tc>
@@ -24790,23 +23806,7 @@
                 <w:sz w:val="16"/>
                 <w:szCs w:val="16"/>
               </w:rPr>
-              <w:t xml:space="preserve">Creación de la pantalla de </w:t>
-            </w:r>
-            <w:proofErr w:type="spellStart"/>
-            <w:r>
-              <w:rPr>
-                <w:sz w:val="16"/>
-                <w:szCs w:val="16"/>
-              </w:rPr>
-              <w:t>abm</w:t>
-            </w:r>
-            <w:proofErr w:type="spellEnd"/>
-            <w:r>
-              <w:rPr>
-                <w:sz w:val="16"/>
-                <w:szCs w:val="16"/>
-              </w:rPr>
-              <w:t xml:space="preserve"> de empresas</w:t>
+              <w:t>Creación de la pantalla de abm de empresas</w:t>
             </w:r>
           </w:p>
         </w:tc>
@@ -25271,23 +24271,7 @@
                 <w:sz w:val="16"/>
                 <w:szCs w:val="16"/>
               </w:rPr>
-              <w:t xml:space="preserve">Conexión con el </w:t>
-            </w:r>
-            <w:proofErr w:type="spellStart"/>
-            <w:r>
-              <w:rPr>
-                <w:sz w:val="16"/>
-                <w:szCs w:val="16"/>
-              </w:rPr>
-              <w:t>backend</w:t>
-            </w:r>
-            <w:proofErr w:type="spellEnd"/>
-            <w:r>
-              <w:rPr>
-                <w:sz w:val="16"/>
-                <w:szCs w:val="16"/>
-              </w:rPr>
-              <w:t xml:space="preserve"> online</w:t>
+              <w:t>Conexión con el backend online</w:t>
             </w:r>
           </w:p>
         </w:tc>
@@ -25309,23 +24293,7 @@
                 <w:sz w:val="16"/>
                 <w:szCs w:val="16"/>
               </w:rPr>
-              <w:t xml:space="preserve">Realización de la conexión del </w:t>
-            </w:r>
-            <w:proofErr w:type="spellStart"/>
-            <w:r>
-              <w:rPr>
-                <w:sz w:val="16"/>
-                <w:szCs w:val="16"/>
-              </w:rPr>
-              <w:t>front</w:t>
-            </w:r>
-            <w:proofErr w:type="spellEnd"/>
-            <w:r>
-              <w:rPr>
-                <w:sz w:val="16"/>
-                <w:szCs w:val="16"/>
-              </w:rPr>
-              <w:t xml:space="preserve"> con el back online</w:t>
+              <w:t>Realización de la conexión del front con el back online</w:t>
             </w:r>
           </w:p>
         </w:tc>
@@ -25342,21 +24310,12 @@
                 <w:szCs w:val="16"/>
               </w:rPr>
             </w:pPr>
-            <w:proofErr w:type="spellStart"/>
-            <w:r>
-              <w:rPr>
-                <w:sz w:val="16"/>
-                <w:szCs w:val="16"/>
-              </w:rPr>
-              <w:t>Fallati</w:t>
-            </w:r>
-            <w:proofErr w:type="spellEnd"/>
-            <w:r>
-              <w:rPr>
-                <w:sz w:val="16"/>
-                <w:szCs w:val="16"/>
-              </w:rPr>
-              <w:t xml:space="preserve"> Franco</w:t>
+            <w:r>
+              <w:rPr>
+                <w:sz w:val="16"/>
+                <w:szCs w:val="16"/>
+              </w:rPr>
+              <w:t>Fallati Franco</w:t>
             </w:r>
           </w:p>
         </w:tc>
@@ -25428,23 +24387,7 @@
                 <w:sz w:val="16"/>
                 <w:szCs w:val="16"/>
               </w:rPr>
-              <w:t xml:space="preserve">Conexión con el </w:t>
-            </w:r>
-            <w:proofErr w:type="spellStart"/>
-            <w:r>
-              <w:rPr>
-                <w:sz w:val="16"/>
-                <w:szCs w:val="16"/>
-              </w:rPr>
-              <w:t>backend</w:t>
-            </w:r>
-            <w:proofErr w:type="spellEnd"/>
-            <w:r>
-              <w:rPr>
-                <w:sz w:val="16"/>
-                <w:szCs w:val="16"/>
-              </w:rPr>
-              <w:t xml:space="preserve"> offline</w:t>
+              <w:t>Conexión con el backend offline</w:t>
             </w:r>
           </w:p>
         </w:tc>
@@ -25466,23 +24409,7 @@
                 <w:sz w:val="16"/>
                 <w:szCs w:val="16"/>
               </w:rPr>
-              <w:t xml:space="preserve">Realización de la conexión del </w:t>
-            </w:r>
-            <w:proofErr w:type="spellStart"/>
-            <w:r>
-              <w:rPr>
-                <w:sz w:val="16"/>
-                <w:szCs w:val="16"/>
-              </w:rPr>
-              <w:t>front</w:t>
-            </w:r>
-            <w:proofErr w:type="spellEnd"/>
-            <w:r>
-              <w:rPr>
-                <w:sz w:val="16"/>
-                <w:szCs w:val="16"/>
-              </w:rPr>
-              <w:t xml:space="preserve"> con el back offline</w:t>
+              <w:t>Realización de la conexión del front con el back offline</w:t>
             </w:r>
           </w:p>
         </w:tc>
@@ -25499,21 +24426,12 @@
                 <w:szCs w:val="16"/>
               </w:rPr>
             </w:pPr>
-            <w:proofErr w:type="spellStart"/>
-            <w:r>
-              <w:rPr>
-                <w:sz w:val="16"/>
-                <w:szCs w:val="16"/>
-              </w:rPr>
-              <w:t>Fallati</w:t>
-            </w:r>
-            <w:proofErr w:type="spellEnd"/>
-            <w:r>
-              <w:rPr>
-                <w:sz w:val="16"/>
-                <w:szCs w:val="16"/>
-              </w:rPr>
-              <w:t xml:space="preserve"> Franco</w:t>
+            <w:r>
+              <w:rPr>
+                <w:sz w:val="16"/>
+                <w:szCs w:val="16"/>
+              </w:rPr>
+              <w:t>Fallati Franco</w:t>
             </w:r>
           </w:p>
         </w:tc>
@@ -25580,7 +24498,6 @@
                 <w:szCs w:val="16"/>
               </w:rPr>
             </w:pPr>
-            <w:proofErr w:type="spellStart"/>
             <w:r>
               <w:rPr>
                 <w:sz w:val="16"/>
@@ -25588,7 +24505,6 @@
               </w:rPr>
               <w:t>Deploy</w:t>
             </w:r>
-            <w:proofErr w:type="spellEnd"/>
           </w:p>
         </w:tc>
         <w:tc>
@@ -25609,23 +24525,7 @@
                 <w:sz w:val="16"/>
                 <w:szCs w:val="16"/>
               </w:rPr>
-              <w:t xml:space="preserve">Tareas relacionadas con el </w:t>
-            </w:r>
-            <w:proofErr w:type="spellStart"/>
-            <w:r>
-              <w:rPr>
-                <w:sz w:val="16"/>
-                <w:szCs w:val="16"/>
-              </w:rPr>
-              <w:t>deploy</w:t>
-            </w:r>
-            <w:proofErr w:type="spellEnd"/>
-            <w:r>
-              <w:rPr>
-                <w:sz w:val="16"/>
-                <w:szCs w:val="16"/>
-              </w:rPr>
-              <w:t xml:space="preserve"> del producto</w:t>
+              <w:t>Tareas relacionadas con el deploy del producto</w:t>
             </w:r>
           </w:p>
         </w:tc>
@@ -25642,21 +24542,12 @@
                 <w:szCs w:val="16"/>
               </w:rPr>
             </w:pPr>
-            <w:proofErr w:type="spellStart"/>
-            <w:r>
-              <w:rPr>
-                <w:sz w:val="16"/>
-                <w:szCs w:val="16"/>
-              </w:rPr>
-              <w:t>Fallatii</w:t>
-            </w:r>
-            <w:proofErr w:type="spellEnd"/>
-            <w:r>
-              <w:rPr>
-                <w:sz w:val="16"/>
-                <w:szCs w:val="16"/>
-              </w:rPr>
-              <w:t xml:space="preserve"> Franco</w:t>
+            <w:r>
+              <w:rPr>
+                <w:sz w:val="16"/>
+                <w:szCs w:val="16"/>
+              </w:rPr>
+              <w:t>Fallatii Franco</w:t>
             </w:r>
           </w:p>
         </w:tc>
@@ -25728,39 +24619,7 @@
                 <w:sz w:val="16"/>
                 <w:szCs w:val="16"/>
               </w:rPr>
-              <w:t xml:space="preserve">Generación de </w:t>
-            </w:r>
-            <w:proofErr w:type="spellStart"/>
-            <w:r>
-              <w:rPr>
-                <w:sz w:val="16"/>
-                <w:szCs w:val="16"/>
-              </w:rPr>
-              <w:t>apk</w:t>
-            </w:r>
-            <w:proofErr w:type="spellEnd"/>
-            <w:r>
-              <w:rPr>
-                <w:sz w:val="16"/>
-                <w:szCs w:val="16"/>
-              </w:rPr>
-              <w:t xml:space="preserve"> productiva del </w:t>
-            </w:r>
-            <w:proofErr w:type="spellStart"/>
-            <w:r>
-              <w:rPr>
-                <w:sz w:val="16"/>
-                <w:szCs w:val="16"/>
-              </w:rPr>
-              <w:t>backend</w:t>
-            </w:r>
-            <w:proofErr w:type="spellEnd"/>
-            <w:r>
-              <w:rPr>
-                <w:sz w:val="16"/>
-                <w:szCs w:val="16"/>
-              </w:rPr>
-              <w:t xml:space="preserve"> offline</w:t>
+              <w:t>Generación de apk productiva del backend offline</w:t>
             </w:r>
           </w:p>
         </w:tc>
@@ -25782,23 +24641,7 @@
                 <w:sz w:val="16"/>
                 <w:szCs w:val="16"/>
               </w:rPr>
-              <w:t xml:space="preserve">Creación de la </w:t>
-            </w:r>
-            <w:proofErr w:type="spellStart"/>
-            <w:r>
-              <w:rPr>
-                <w:sz w:val="16"/>
-                <w:szCs w:val="16"/>
-              </w:rPr>
-              <w:t>apk</w:t>
-            </w:r>
-            <w:proofErr w:type="spellEnd"/>
-            <w:r>
-              <w:rPr>
-                <w:sz w:val="16"/>
-                <w:szCs w:val="16"/>
-              </w:rPr>
-              <w:t xml:space="preserve"> del sistema offline del producto</w:t>
+              <w:t>Creación de la apk del sistema offline del producto</w:t>
             </w:r>
           </w:p>
         </w:tc>
@@ -25815,21 +24658,12 @@
                 <w:szCs w:val="16"/>
               </w:rPr>
             </w:pPr>
-            <w:proofErr w:type="spellStart"/>
-            <w:r>
-              <w:rPr>
-                <w:sz w:val="16"/>
-                <w:szCs w:val="16"/>
-              </w:rPr>
-              <w:t>Fallatii</w:t>
-            </w:r>
-            <w:proofErr w:type="spellEnd"/>
-            <w:r>
-              <w:rPr>
-                <w:sz w:val="16"/>
-                <w:szCs w:val="16"/>
-              </w:rPr>
-              <w:t xml:space="preserve"> Franco</w:t>
+            <w:r>
+              <w:rPr>
+                <w:sz w:val="16"/>
+                <w:szCs w:val="16"/>
+              </w:rPr>
+              <w:t>Fallatii Franco</w:t>
             </w:r>
           </w:p>
         </w:tc>
@@ -25896,37 +24730,12 @@
                 <w:szCs w:val="16"/>
               </w:rPr>
             </w:pPr>
-            <w:proofErr w:type="spellStart"/>
-            <w:r>
-              <w:rPr>
-                <w:sz w:val="16"/>
-                <w:szCs w:val="16"/>
-              </w:rPr>
-              <w:t>Deployeo</w:t>
-            </w:r>
-            <w:proofErr w:type="spellEnd"/>
-            <w:r>
-              <w:rPr>
-                <w:sz w:val="16"/>
-                <w:szCs w:val="16"/>
-              </w:rPr>
-              <w:t xml:space="preserve"> del </w:t>
-            </w:r>
-            <w:proofErr w:type="spellStart"/>
-            <w:r>
-              <w:rPr>
-                <w:sz w:val="16"/>
-                <w:szCs w:val="16"/>
-              </w:rPr>
-              <w:t>backend</w:t>
-            </w:r>
-            <w:proofErr w:type="spellEnd"/>
-            <w:r>
-              <w:rPr>
-                <w:sz w:val="16"/>
-                <w:szCs w:val="16"/>
-              </w:rPr>
-              <w:t xml:space="preserve"> online</w:t>
+            <w:r>
+              <w:rPr>
+                <w:sz w:val="16"/>
+                <w:szCs w:val="16"/>
+              </w:rPr>
+              <w:t>Deployeo del backend online</w:t>
             </w:r>
           </w:p>
         </w:tc>
@@ -25948,23 +24757,7 @@
                 <w:sz w:val="16"/>
                 <w:szCs w:val="16"/>
               </w:rPr>
-              <w:t xml:space="preserve">Puesta en marcha del </w:t>
-            </w:r>
-            <w:proofErr w:type="spellStart"/>
-            <w:r>
-              <w:rPr>
-                <w:sz w:val="16"/>
-                <w:szCs w:val="16"/>
-              </w:rPr>
-              <w:t>backend</w:t>
-            </w:r>
-            <w:proofErr w:type="spellEnd"/>
-            <w:r>
-              <w:rPr>
-                <w:sz w:val="16"/>
-                <w:szCs w:val="16"/>
-              </w:rPr>
-              <w:t xml:space="preserve"> online en la nube</w:t>
+              <w:t>Puesta en marcha del backend online en la nube</w:t>
             </w:r>
           </w:p>
         </w:tc>
@@ -25981,21 +24774,12 @@
                 <w:szCs w:val="16"/>
               </w:rPr>
             </w:pPr>
-            <w:proofErr w:type="spellStart"/>
-            <w:r>
-              <w:rPr>
-                <w:sz w:val="16"/>
-                <w:szCs w:val="16"/>
-              </w:rPr>
-              <w:t>Fallatii</w:t>
-            </w:r>
-            <w:proofErr w:type="spellEnd"/>
-            <w:r>
-              <w:rPr>
-                <w:sz w:val="16"/>
-                <w:szCs w:val="16"/>
-              </w:rPr>
-              <w:t xml:space="preserve"> Franco</w:t>
+            <w:r>
+              <w:rPr>
+                <w:sz w:val="16"/>
+                <w:szCs w:val="16"/>
+              </w:rPr>
+              <w:t>Fallatii Franco</w:t>
             </w:r>
           </w:p>
         </w:tc>
@@ -26067,17 +24851,8 @@
                 <w:sz w:val="16"/>
                 <w:szCs w:val="16"/>
               </w:rPr>
-              <w:t xml:space="preserve">Configuración de un web </w:t>
-            </w:r>
-            <w:proofErr w:type="spellStart"/>
-            <w:r>
-              <w:rPr>
-                <w:sz w:val="16"/>
-                <w:szCs w:val="16"/>
-              </w:rPr>
-              <w:t>service</w:t>
-            </w:r>
-            <w:proofErr w:type="spellEnd"/>
+              <w:t>Configuración de un web service</w:t>
+            </w:r>
           </w:p>
         </w:tc>
         <w:tc>
@@ -26098,17 +24873,8 @@
                 <w:sz w:val="16"/>
                 <w:szCs w:val="16"/>
               </w:rPr>
-              <w:t xml:space="preserve">Configuración de la nube donde se almacenará el </w:t>
-            </w:r>
-            <w:proofErr w:type="spellStart"/>
-            <w:r>
-              <w:rPr>
-                <w:sz w:val="16"/>
-                <w:szCs w:val="16"/>
-              </w:rPr>
-              <w:t>backend</w:t>
-            </w:r>
-            <w:proofErr w:type="spellEnd"/>
+              <w:t>Configuración de la nube donde se almacenará el backend</w:t>
+            </w:r>
           </w:p>
         </w:tc>
         <w:tc>
@@ -26356,21 +25122,12 @@
                 <w:szCs w:val="16"/>
               </w:rPr>
             </w:pPr>
-            <w:proofErr w:type="spellStart"/>
-            <w:r>
-              <w:rPr>
-                <w:sz w:val="16"/>
-                <w:szCs w:val="16"/>
-              </w:rPr>
-              <w:t>Fallati</w:t>
-            </w:r>
-            <w:proofErr w:type="spellEnd"/>
-            <w:r>
-              <w:rPr>
-                <w:sz w:val="16"/>
-                <w:szCs w:val="16"/>
-              </w:rPr>
-              <w:t xml:space="preserve"> Franco</w:t>
+            <w:r>
+              <w:rPr>
+                <w:sz w:val="16"/>
+                <w:szCs w:val="16"/>
+              </w:rPr>
+              <w:t>Fallati Franco</w:t>
             </w:r>
           </w:p>
         </w:tc>
@@ -26528,13 +25285,8 @@
       <w:r>
         <w:t xml:space="preserve">estimación de </w:t>
       </w:r>
-      <w:proofErr w:type="spellStart"/>
-      <w:r>
-        <w:t>Planning</w:t>
-      </w:r>
-      <w:proofErr w:type="spellEnd"/>
-      <w:r>
-        <w:t xml:space="preserve"> Póker</w:t>
+      <w:r>
+        <w:t>Planning Póker</w:t>
       </w:r>
       <w:r>
         <w:t>.</w:t>
@@ -26542,23 +25294,7 @@
     </w:p>
     <w:p>
       <w:r>
-        <w:t xml:space="preserve">OBSERVACION: la tarea 1.10.1 puesta a punto del sistema, es una tarea que se repartirá entre todos los </w:t>
-      </w:r>
-      <w:proofErr w:type="spellStart"/>
-      <w:r>
-        <w:t>Devs</w:t>
-      </w:r>
-      <w:proofErr w:type="spellEnd"/>
-      <w:r>
-        <w:t xml:space="preserve"> y nuestro </w:t>
-      </w:r>
-      <w:proofErr w:type="spellStart"/>
-      <w:r>
-        <w:t>Tester</w:t>
-      </w:r>
-      <w:proofErr w:type="spellEnd"/>
-      <w:r>
-        <w:t xml:space="preserve"> A, solo que el encargado de que se cumpla será Franco.</w:t>
+        <w:t>OBSERVACION: la tarea 1.10.1 puesta a punto del sistema, es una tarea que se repartirá entre todos los Devs y nuestro Tester A, solo que el encargado de que se cumpla será Franco.</w:t>
       </w:r>
     </w:p>
     <w:p>
@@ -28520,17 +27256,8 @@
                 <w:sz w:val="16"/>
                 <w:szCs w:val="16"/>
               </w:rPr>
-              <w:t xml:space="preserve"> </w:t>
-            </w:r>
-            <w:proofErr w:type="spellStart"/>
-            <w:r>
-              <w:rPr>
-                <w:sz w:val="16"/>
-                <w:szCs w:val="16"/>
-              </w:rPr>
-              <w:t>trello</w:t>
-            </w:r>
-            <w:proofErr w:type="spellEnd"/>
+              <w:t xml:space="preserve"> trello</w:t>
+            </w:r>
           </w:p>
         </w:tc>
         <w:tc>
@@ -28611,23 +27338,7 @@
                 <w:sz w:val="16"/>
                 <w:szCs w:val="16"/>
               </w:rPr>
-              <w:t xml:space="preserve"> </w:t>
-            </w:r>
-            <w:proofErr w:type="spellStart"/>
-            <w:r>
-              <w:rPr>
-                <w:sz w:val="16"/>
-                <w:szCs w:val="16"/>
-              </w:rPr>
-              <w:t>testing</w:t>
-            </w:r>
-            <w:proofErr w:type="spellEnd"/>
-            <w:r>
-              <w:rPr>
-                <w:sz w:val="16"/>
-                <w:szCs w:val="16"/>
-              </w:rPr>
-              <w:t xml:space="preserve"> tolos</w:t>
+              <w:t xml:space="preserve"> testing tolos</w:t>
             </w:r>
           </w:p>
         </w:tc>
@@ -28709,23 +27420,7 @@
                 <w:sz w:val="16"/>
                 <w:szCs w:val="16"/>
               </w:rPr>
-              <w:t xml:space="preserve"> </w:t>
-            </w:r>
-            <w:proofErr w:type="spellStart"/>
-            <w:r>
-              <w:rPr>
-                <w:sz w:val="16"/>
-                <w:szCs w:val="16"/>
-              </w:rPr>
-              <w:t>sql</w:t>
-            </w:r>
-            <w:proofErr w:type="spellEnd"/>
-            <w:r>
-              <w:rPr>
-                <w:sz w:val="16"/>
-                <w:szCs w:val="16"/>
-              </w:rPr>
-              <w:t xml:space="preserve"> lite</w:t>
+              <w:t xml:space="preserve"> sql lite</w:t>
             </w:r>
           </w:p>
         </w:tc>
@@ -28889,23 +27584,7 @@
                 <w:sz w:val="16"/>
                 <w:szCs w:val="16"/>
               </w:rPr>
-              <w:t xml:space="preserve"> </w:t>
-            </w:r>
-            <w:proofErr w:type="spellStart"/>
-            <w:r>
-              <w:rPr>
-                <w:sz w:val="16"/>
-                <w:szCs w:val="16"/>
-              </w:rPr>
-              <w:t>react</w:t>
-            </w:r>
-            <w:proofErr w:type="spellEnd"/>
-            <w:r>
-              <w:rPr>
-                <w:sz w:val="16"/>
-                <w:szCs w:val="16"/>
-              </w:rPr>
-              <w:t>-native</w:t>
+              <w:t xml:space="preserve"> react-native</w:t>
             </w:r>
           </w:p>
         </w:tc>
@@ -28987,17 +27666,8 @@
                 <w:sz w:val="16"/>
                 <w:szCs w:val="16"/>
               </w:rPr>
-              <w:t xml:space="preserve"> </w:t>
-            </w:r>
-            <w:proofErr w:type="spellStart"/>
-            <w:r>
-              <w:rPr>
-                <w:sz w:val="16"/>
-                <w:szCs w:val="16"/>
-              </w:rPr>
-              <w:t>figma</w:t>
-            </w:r>
-            <w:proofErr w:type="spellEnd"/>
+              <w:t xml:space="preserve"> figma</w:t>
+            </w:r>
           </w:p>
         </w:tc>
         <w:tc>
@@ -29080,7 +27750,6 @@
               </w:rPr>
               <w:t xml:space="preserve"> </w:t>
             </w:r>
-            <w:proofErr w:type="spellStart"/>
             <w:r>
               <w:rPr>
                 <w:sz w:val="16"/>
@@ -29088,7 +27757,6 @@
               </w:rPr>
               <w:t>flask</w:t>
             </w:r>
-            <w:proofErr w:type="spellEnd"/>
           </w:p>
         </w:tc>
         <w:tc>
@@ -29169,17 +27837,8 @@
                 <w:sz w:val="16"/>
                 <w:szCs w:val="16"/>
               </w:rPr>
-              <w:t xml:space="preserve"> definición de </w:t>
-            </w:r>
-            <w:proofErr w:type="spellStart"/>
-            <w:r>
-              <w:rPr>
-                <w:sz w:val="16"/>
-                <w:szCs w:val="16"/>
-              </w:rPr>
-              <w:t>end-points</w:t>
-            </w:r>
-            <w:proofErr w:type="spellEnd"/>
+              <w:t xml:space="preserve"> definición de end-points</w:t>
+            </w:r>
           </w:p>
         </w:tc>
         <w:tc>
@@ -29342,23 +28001,7 @@
                 <w:sz w:val="16"/>
                 <w:szCs w:val="16"/>
               </w:rPr>
-              <w:t xml:space="preserve"> </w:t>
-            </w:r>
-            <w:proofErr w:type="spellStart"/>
-            <w:r>
-              <w:rPr>
-                <w:sz w:val="16"/>
-                <w:szCs w:val="16"/>
-              </w:rPr>
-              <w:t>logueo</w:t>
-            </w:r>
-            <w:proofErr w:type="spellEnd"/>
-            <w:r>
-              <w:rPr>
-                <w:sz w:val="16"/>
-                <w:szCs w:val="16"/>
-              </w:rPr>
-              <w:t xml:space="preserve"> de usuario con reconocimiento facial</w:t>
+              <w:t xml:space="preserve"> logueo de usuario con reconocimiento facial</w:t>
             </w:r>
           </w:p>
         </w:tc>
@@ -29522,23 +28165,7 @@
                 <w:sz w:val="16"/>
                 <w:szCs w:val="16"/>
               </w:rPr>
-              <w:t xml:space="preserve"> creación de la pantalla de </w:t>
-            </w:r>
-            <w:proofErr w:type="spellStart"/>
-            <w:r>
-              <w:rPr>
-                <w:sz w:val="16"/>
-                <w:szCs w:val="16"/>
-              </w:rPr>
-              <w:t>logueo</w:t>
-            </w:r>
-            <w:proofErr w:type="spellEnd"/>
-            <w:r>
-              <w:rPr>
-                <w:sz w:val="16"/>
-                <w:szCs w:val="16"/>
-              </w:rPr>
-              <w:t xml:space="preserve"> online</w:t>
+              <w:t xml:space="preserve"> creación de la pantalla de logueo online</w:t>
             </w:r>
           </w:p>
         </w:tc>
@@ -30621,23 +29248,7 @@
                 <w:sz w:val="16"/>
                 <w:szCs w:val="16"/>
               </w:rPr>
-              <w:t xml:space="preserve">1.4.2.1 </w:t>
-            </w:r>
-            <w:proofErr w:type="spellStart"/>
-            <w:r>
-              <w:rPr>
-                <w:sz w:val="16"/>
-                <w:szCs w:val="16"/>
-              </w:rPr>
-              <w:t>backup</w:t>
-            </w:r>
-            <w:proofErr w:type="spellEnd"/>
-            <w:r>
-              <w:rPr>
-                <w:sz w:val="16"/>
-                <w:szCs w:val="16"/>
-              </w:rPr>
-              <w:t xml:space="preserve"> de la base de</w:t>
+              <w:t>1.4.2.1 backup de la base de</w:t>
             </w:r>
             <w:r>
               <w:rPr>
@@ -31416,23 +30027,7 @@
                 <w:sz w:val="16"/>
                 <w:szCs w:val="16"/>
               </w:rPr>
-              <w:t xml:space="preserve">1.7.3.1 </w:t>
-            </w:r>
-            <w:proofErr w:type="spellStart"/>
-            <w:r>
-              <w:rPr>
-                <w:sz w:val="16"/>
-                <w:szCs w:val="16"/>
-              </w:rPr>
-              <w:t>abm</w:t>
-            </w:r>
-            <w:proofErr w:type="spellEnd"/>
-            <w:r>
-              <w:rPr>
-                <w:sz w:val="16"/>
-                <w:szCs w:val="16"/>
-              </w:rPr>
-              <w:t xml:space="preserve"> de usuarios</w:t>
+              <w:t>1.7.3.1 abm de usuarios</w:t>
             </w:r>
           </w:p>
         </w:tc>
@@ -31507,23 +30102,7 @@
                 <w:sz w:val="16"/>
                 <w:szCs w:val="16"/>
               </w:rPr>
-              <w:t xml:space="preserve">1.7.3.2 </w:t>
-            </w:r>
-            <w:proofErr w:type="spellStart"/>
-            <w:r>
-              <w:rPr>
-                <w:sz w:val="16"/>
-                <w:szCs w:val="16"/>
-              </w:rPr>
-              <w:t>abm</w:t>
-            </w:r>
-            <w:proofErr w:type="spellEnd"/>
-            <w:r>
-              <w:rPr>
-                <w:sz w:val="16"/>
-                <w:szCs w:val="16"/>
-              </w:rPr>
-              <w:t xml:space="preserve"> de lugares físicos</w:t>
+              <w:t>1.7.3.2 abm de lugares físicos</w:t>
             </w:r>
           </w:p>
         </w:tc>
@@ -31598,23 +30177,7 @@
                 <w:sz w:val="16"/>
                 <w:szCs w:val="16"/>
               </w:rPr>
-              <w:t xml:space="preserve">1.7.3.4 </w:t>
-            </w:r>
-            <w:proofErr w:type="spellStart"/>
-            <w:r>
-              <w:rPr>
-                <w:sz w:val="16"/>
-                <w:szCs w:val="16"/>
-              </w:rPr>
-              <w:t>abm</w:t>
-            </w:r>
-            <w:proofErr w:type="spellEnd"/>
-            <w:r>
-              <w:rPr>
-                <w:sz w:val="16"/>
-                <w:szCs w:val="16"/>
-              </w:rPr>
-              <w:t xml:space="preserve"> de categorías de visitantes</w:t>
+              <w:t>1.7.3.4 abm de categorías de visitantes</w:t>
             </w:r>
           </w:p>
         </w:tc>
@@ -31689,23 +30252,7 @@
                 <w:sz w:val="16"/>
                 <w:szCs w:val="16"/>
               </w:rPr>
-              <w:t xml:space="preserve">1.7.3.5 </w:t>
-            </w:r>
-            <w:proofErr w:type="spellStart"/>
-            <w:r>
-              <w:rPr>
-                <w:sz w:val="16"/>
-                <w:szCs w:val="16"/>
-              </w:rPr>
-              <w:t>abm</w:t>
-            </w:r>
-            <w:proofErr w:type="spellEnd"/>
-            <w:r>
-              <w:rPr>
-                <w:sz w:val="16"/>
-                <w:szCs w:val="16"/>
-              </w:rPr>
-              <w:t xml:space="preserve"> de visitantes</w:t>
+              <w:t>1.7.3.5 abm de visitantes</w:t>
             </w:r>
           </w:p>
         </w:tc>
@@ -31780,23 +30327,7 @@
                 <w:sz w:val="16"/>
                 <w:szCs w:val="16"/>
               </w:rPr>
-              <w:t xml:space="preserve">1.7.3.13 </w:t>
-            </w:r>
-            <w:proofErr w:type="spellStart"/>
-            <w:r>
-              <w:rPr>
-                <w:sz w:val="16"/>
-                <w:szCs w:val="16"/>
-              </w:rPr>
-              <w:t>abm</w:t>
-            </w:r>
-            <w:proofErr w:type="spellEnd"/>
-            <w:r>
-              <w:rPr>
-                <w:sz w:val="16"/>
-                <w:szCs w:val="16"/>
-              </w:rPr>
-              <w:t xml:space="preserve"> de roles</w:t>
+              <w:t>1.7.3.13 abm de roles</w:t>
             </w:r>
           </w:p>
         </w:tc>
@@ -31871,23 +30402,7 @@
                 <w:sz w:val="16"/>
                 <w:szCs w:val="16"/>
               </w:rPr>
-              <w:t xml:space="preserve">1.7.3.14 </w:t>
-            </w:r>
-            <w:proofErr w:type="spellStart"/>
-            <w:r>
-              <w:rPr>
-                <w:sz w:val="16"/>
-                <w:szCs w:val="16"/>
-              </w:rPr>
-              <w:t>abm</w:t>
-            </w:r>
-            <w:proofErr w:type="spellEnd"/>
-            <w:r>
-              <w:rPr>
-                <w:sz w:val="16"/>
-                <w:szCs w:val="16"/>
-              </w:rPr>
-              <w:t xml:space="preserve"> de institutos</w:t>
+              <w:t>1.7.3.14 abm de institutos</w:t>
             </w:r>
           </w:p>
         </w:tc>
@@ -32116,23 +30631,7 @@
                 <w:sz w:val="16"/>
                 <w:szCs w:val="16"/>
               </w:rPr>
-              <w:t xml:space="preserve">1.8.1.8 creación de pantalla </w:t>
-            </w:r>
-            <w:proofErr w:type="spellStart"/>
-            <w:r>
-              <w:rPr>
-                <w:sz w:val="16"/>
-                <w:szCs w:val="16"/>
-              </w:rPr>
-              <w:t>abm</w:t>
-            </w:r>
-            <w:proofErr w:type="spellEnd"/>
-            <w:r>
-              <w:rPr>
-                <w:sz w:val="16"/>
-                <w:szCs w:val="16"/>
-              </w:rPr>
-              <w:t xml:space="preserve"> de usuario</w:t>
+              <w:t>1.8.1.8 creación de pantalla abm de usuario</w:t>
             </w:r>
           </w:p>
         </w:tc>
@@ -32207,23 +30706,7 @@
                 <w:sz w:val="16"/>
                 <w:szCs w:val="16"/>
               </w:rPr>
-              <w:t xml:space="preserve">1.8.1.9 creación de pantalla </w:t>
-            </w:r>
-            <w:proofErr w:type="spellStart"/>
-            <w:r>
-              <w:rPr>
-                <w:sz w:val="16"/>
-                <w:szCs w:val="16"/>
-              </w:rPr>
-              <w:t>abm</w:t>
-            </w:r>
-            <w:proofErr w:type="spellEnd"/>
-            <w:r>
-              <w:rPr>
-                <w:sz w:val="16"/>
-                <w:szCs w:val="16"/>
-              </w:rPr>
-              <w:t xml:space="preserve"> de visitantes</w:t>
+              <w:t>1.8.1.9 creación de pantalla abm de visitantes</w:t>
             </w:r>
           </w:p>
         </w:tc>
@@ -32298,23 +30781,7 @@
                 <w:sz w:val="16"/>
                 <w:szCs w:val="16"/>
               </w:rPr>
-              <w:t xml:space="preserve">1.8.1.10 creación de pantalla </w:t>
-            </w:r>
-            <w:proofErr w:type="spellStart"/>
-            <w:r>
-              <w:rPr>
-                <w:sz w:val="16"/>
-                <w:szCs w:val="16"/>
-              </w:rPr>
-              <w:t>abm</w:t>
-            </w:r>
-            <w:proofErr w:type="spellEnd"/>
-            <w:r>
-              <w:rPr>
-                <w:sz w:val="16"/>
-                <w:szCs w:val="16"/>
-              </w:rPr>
-              <w:t xml:space="preserve"> de lugares físicos</w:t>
+              <w:t>1.8.1.10 creación de pantalla abm de lugares físicos</w:t>
             </w:r>
           </w:p>
         </w:tc>
@@ -32389,23 +30856,7 @@
                 <w:sz w:val="16"/>
                 <w:szCs w:val="16"/>
               </w:rPr>
-              <w:t xml:space="preserve">1.8.1.11 creación de pantalla </w:t>
-            </w:r>
-            <w:proofErr w:type="spellStart"/>
-            <w:r>
-              <w:rPr>
-                <w:sz w:val="16"/>
-                <w:szCs w:val="16"/>
-              </w:rPr>
-              <w:t>abm</w:t>
-            </w:r>
-            <w:proofErr w:type="spellEnd"/>
-            <w:r>
-              <w:rPr>
-                <w:sz w:val="16"/>
-                <w:szCs w:val="16"/>
-              </w:rPr>
-              <w:t xml:space="preserve"> de categorías de visitante</w:t>
+              <w:t>1.8.1.11 creación de pantalla abm de categorías de visitante</w:t>
             </w:r>
           </w:p>
         </w:tc>
@@ -32480,23 +30931,7 @@
                 <w:sz w:val="16"/>
                 <w:szCs w:val="16"/>
               </w:rPr>
-              <w:t xml:space="preserve">1.8.1.16 creación de pantalla </w:t>
-            </w:r>
-            <w:proofErr w:type="spellStart"/>
-            <w:r>
-              <w:rPr>
-                <w:sz w:val="16"/>
-                <w:szCs w:val="16"/>
-              </w:rPr>
-              <w:t>abm</w:t>
-            </w:r>
-            <w:proofErr w:type="spellEnd"/>
-            <w:r>
-              <w:rPr>
-                <w:sz w:val="16"/>
-                <w:szCs w:val="16"/>
-              </w:rPr>
-              <w:t xml:space="preserve"> de roles</w:t>
+              <w:t>1.8.1.16 creación de pantalla abm de roles</w:t>
             </w:r>
           </w:p>
         </w:tc>
@@ -32571,23 +31006,7 @@
                 <w:sz w:val="16"/>
                 <w:szCs w:val="16"/>
               </w:rPr>
-              <w:t xml:space="preserve">1.8.1.17 creación de pantalla de </w:t>
-            </w:r>
-            <w:proofErr w:type="spellStart"/>
-            <w:r>
-              <w:rPr>
-                <w:sz w:val="16"/>
-                <w:szCs w:val="16"/>
-              </w:rPr>
-              <w:t>abm</w:t>
-            </w:r>
-            <w:proofErr w:type="spellEnd"/>
-            <w:r>
-              <w:rPr>
-                <w:sz w:val="16"/>
-                <w:szCs w:val="16"/>
-              </w:rPr>
-              <w:t xml:space="preserve"> de institutos</w:t>
+              <w:t>1.8.1.17 creación de pantalla de abm de institutos</w:t>
             </w:r>
           </w:p>
         </w:tc>
@@ -33051,23 +31470,7 @@
                 <w:sz w:val="16"/>
                 <w:szCs w:val="16"/>
               </w:rPr>
-              <w:t xml:space="preserve">1.8.3 conexión con el </w:t>
-            </w:r>
-            <w:proofErr w:type="spellStart"/>
-            <w:r>
-              <w:rPr>
-                <w:sz w:val="16"/>
-                <w:szCs w:val="16"/>
-              </w:rPr>
-              <w:t>backend</w:t>
-            </w:r>
-            <w:proofErr w:type="spellEnd"/>
-            <w:r>
-              <w:rPr>
-                <w:sz w:val="16"/>
-                <w:szCs w:val="16"/>
-              </w:rPr>
-              <w:t xml:space="preserve"> online </w:t>
+              <w:t xml:space="preserve">1.8.3 conexión con el backend online </w:t>
             </w:r>
           </w:p>
         </w:tc>
@@ -33142,23 +31545,7 @@
                 <w:sz w:val="16"/>
                 <w:szCs w:val="16"/>
               </w:rPr>
-              <w:t xml:space="preserve">1.8.4 conexión con el </w:t>
-            </w:r>
-            <w:proofErr w:type="spellStart"/>
-            <w:r>
-              <w:rPr>
-                <w:sz w:val="16"/>
-                <w:szCs w:val="16"/>
-              </w:rPr>
-              <w:t>backend</w:t>
-            </w:r>
-            <w:proofErr w:type="spellEnd"/>
-            <w:r>
-              <w:rPr>
-                <w:sz w:val="16"/>
-                <w:szCs w:val="16"/>
-              </w:rPr>
-              <w:t xml:space="preserve"> offline</w:t>
+              <w:t>1.8.4 conexión con el backend offline</w:t>
             </w:r>
           </w:p>
         </w:tc>
@@ -34593,23 +32980,7 @@
                 <w:sz w:val="16"/>
                 <w:szCs w:val="16"/>
               </w:rPr>
-              <w:t xml:space="preserve">1.7.3.18 </w:t>
-            </w:r>
-            <w:proofErr w:type="spellStart"/>
-            <w:r>
-              <w:rPr>
-                <w:sz w:val="16"/>
-                <w:szCs w:val="16"/>
-              </w:rPr>
-              <w:t>abm</w:t>
-            </w:r>
-            <w:proofErr w:type="spellEnd"/>
-            <w:r>
-              <w:rPr>
-                <w:sz w:val="16"/>
-                <w:szCs w:val="16"/>
-              </w:rPr>
-              <w:t xml:space="preserve"> de empresas</w:t>
+              <w:t>1.7.3.18 abm de empresas</w:t>
             </w:r>
           </w:p>
         </w:tc>
@@ -34759,23 +33130,7 @@
                 <w:sz w:val="16"/>
                 <w:szCs w:val="16"/>
               </w:rPr>
-              <w:t xml:space="preserve">1.7.3.9 </w:t>
-            </w:r>
-            <w:proofErr w:type="spellStart"/>
-            <w:r>
-              <w:rPr>
-                <w:sz w:val="16"/>
-                <w:szCs w:val="16"/>
-              </w:rPr>
-              <w:t>logueo</w:t>
-            </w:r>
-            <w:proofErr w:type="spellEnd"/>
-            <w:r>
-              <w:rPr>
-                <w:sz w:val="16"/>
-                <w:szCs w:val="16"/>
-              </w:rPr>
-              <w:t xml:space="preserve"> de usuarios offline</w:t>
+              <w:t>1.7.3.9 logueo de usuarios offline</w:t>
             </w:r>
           </w:p>
         </w:tc>
@@ -35321,23 +33676,7 @@
                 <w:sz w:val="16"/>
                 <w:szCs w:val="16"/>
               </w:rPr>
-              <w:t xml:space="preserve">1.8.1.2 creación de la pantalla de </w:t>
-            </w:r>
-            <w:proofErr w:type="spellStart"/>
-            <w:r>
-              <w:rPr>
-                <w:sz w:val="16"/>
-                <w:szCs w:val="16"/>
-              </w:rPr>
-              <w:t>logueo</w:t>
-            </w:r>
-            <w:proofErr w:type="spellEnd"/>
-            <w:r>
-              <w:rPr>
-                <w:sz w:val="16"/>
-                <w:szCs w:val="16"/>
-              </w:rPr>
-              <w:t xml:space="preserve"> offline</w:t>
+              <w:t>1.8.1.2 creación de la pantalla de logueo offline</w:t>
             </w:r>
           </w:p>
         </w:tc>
@@ -36529,23 +34868,7 @@
                 <w:sz w:val="16"/>
                 <w:szCs w:val="16"/>
               </w:rPr>
-              <w:t xml:space="preserve">1.4.2.2 </w:t>
-            </w:r>
-            <w:proofErr w:type="spellStart"/>
-            <w:r>
-              <w:rPr>
-                <w:sz w:val="16"/>
-                <w:szCs w:val="16"/>
-              </w:rPr>
-              <w:t>backup</w:t>
-            </w:r>
-            <w:proofErr w:type="spellEnd"/>
-            <w:r>
-              <w:rPr>
-                <w:sz w:val="16"/>
-                <w:szCs w:val="16"/>
-              </w:rPr>
-              <w:t xml:space="preserve"> de la base de datos S4</w:t>
+              <w:t>1.4.2.2 backup de la base de datos S4</w:t>
             </w:r>
           </w:p>
         </w:tc>
@@ -37541,39 +35864,7 @@
                 <w:sz w:val="16"/>
                 <w:szCs w:val="16"/>
               </w:rPr>
-              <w:t xml:space="preserve">1.9.1 generación de </w:t>
-            </w:r>
-            <w:proofErr w:type="spellStart"/>
-            <w:r>
-              <w:rPr>
-                <w:sz w:val="16"/>
-                <w:szCs w:val="16"/>
-              </w:rPr>
-              <w:t>apk</w:t>
-            </w:r>
-            <w:proofErr w:type="spellEnd"/>
-            <w:r>
-              <w:rPr>
-                <w:sz w:val="16"/>
-                <w:szCs w:val="16"/>
-              </w:rPr>
-              <w:t xml:space="preserve"> productiva del </w:t>
-            </w:r>
-            <w:proofErr w:type="spellStart"/>
-            <w:r>
-              <w:rPr>
-                <w:sz w:val="16"/>
-                <w:szCs w:val="16"/>
-              </w:rPr>
-              <w:t>backend</w:t>
-            </w:r>
-            <w:proofErr w:type="spellEnd"/>
-            <w:r>
-              <w:rPr>
-                <w:sz w:val="16"/>
-                <w:szCs w:val="16"/>
-              </w:rPr>
-              <w:t xml:space="preserve"> offline</w:t>
+              <w:t>1.9.1 generación de apk productiva del backend offline</w:t>
             </w:r>
           </w:p>
         </w:tc>
@@ -37648,39 +35939,7 @@
                 <w:sz w:val="16"/>
                 <w:szCs w:val="16"/>
               </w:rPr>
-              <w:t xml:space="preserve">1.9.2 </w:t>
-            </w:r>
-            <w:proofErr w:type="spellStart"/>
-            <w:r>
-              <w:rPr>
-                <w:sz w:val="16"/>
-                <w:szCs w:val="16"/>
-              </w:rPr>
-              <w:t>deployeo</w:t>
-            </w:r>
-            <w:proofErr w:type="spellEnd"/>
-            <w:r>
-              <w:rPr>
-                <w:sz w:val="16"/>
-                <w:szCs w:val="16"/>
-              </w:rPr>
-              <w:t xml:space="preserve"> del </w:t>
-            </w:r>
-            <w:proofErr w:type="spellStart"/>
-            <w:r>
-              <w:rPr>
-                <w:sz w:val="16"/>
-                <w:szCs w:val="16"/>
-              </w:rPr>
-              <w:t>backend</w:t>
-            </w:r>
-            <w:proofErr w:type="spellEnd"/>
-            <w:r>
-              <w:rPr>
-                <w:sz w:val="16"/>
-                <w:szCs w:val="16"/>
-              </w:rPr>
-              <w:t xml:space="preserve"> online</w:t>
+              <w:t>1.9.2 deployeo del backend online</w:t>
             </w:r>
           </w:p>
         </w:tc>
@@ -37755,17 +36014,8 @@
                 <w:sz w:val="16"/>
                 <w:szCs w:val="16"/>
               </w:rPr>
-              <w:t xml:space="preserve">1.9.3 configuración de un web </w:t>
-            </w:r>
-            <w:proofErr w:type="spellStart"/>
-            <w:r>
-              <w:rPr>
-                <w:sz w:val="16"/>
-                <w:szCs w:val="16"/>
-              </w:rPr>
-              <w:t>service</w:t>
-            </w:r>
-            <w:proofErr w:type="spellEnd"/>
+              <w:t>1.9.3 configuración de un web service</w:t>
+            </w:r>
           </w:p>
         </w:tc>
         <w:tc>
@@ -39027,56 +37277,34 @@
                 <w:sz w:val="16"/>
                 <w:szCs w:val="14"/>
               </w:rPr>
-              <w:t xml:space="preserve">Min </w:t>
-            </w:r>
-            <w:proofErr w:type="spellStart"/>
-            <w:r>
+              <w:t>Min hs</w:t>
+            </w:r>
+          </w:p>
+        </w:tc>
+        <w:tc>
+          <w:tcPr>
+            <w:tcW w:w="1757" w:type="dxa"/>
+            <w:shd w:val="clear" w:color="auto" w:fill="D0CECE" w:themeFill="background2" w:themeFillShade="E6"/>
+          </w:tcPr>
+          <w:p>
+            <w:pPr>
+              <w:jc w:val="center"/>
               <w:rPr>
                 <w:b/>
                 <w:bCs/>
                 <w:sz w:val="16"/>
                 <w:szCs w:val="14"/>
               </w:rPr>
-              <w:t>hs</w:t>
-            </w:r>
-            <w:proofErr w:type="spellEnd"/>
-          </w:p>
-        </w:tc>
-        <w:tc>
-          <w:tcPr>
-            <w:tcW w:w="1757" w:type="dxa"/>
-            <w:shd w:val="clear" w:color="auto" w:fill="D0CECE" w:themeFill="background2" w:themeFillShade="E6"/>
-          </w:tcPr>
-          <w:p>
-            <w:pPr>
-              <w:jc w:val="center"/>
+            </w:pPr>
+            <w:r>
               <w:rPr>
                 <w:b/>
                 <w:bCs/>
                 <w:sz w:val="16"/>
                 <w:szCs w:val="14"/>
               </w:rPr>
-            </w:pPr>
-            <w:r>
-              <w:rPr>
-                <w:b/>
-                <w:bCs/>
-                <w:sz w:val="16"/>
-                <w:szCs w:val="14"/>
-              </w:rPr>
-              <w:t xml:space="preserve">Max </w:t>
-            </w:r>
-            <w:proofErr w:type="spellStart"/>
-            <w:r>
-              <w:rPr>
-                <w:b/>
-                <w:bCs/>
-                <w:sz w:val="16"/>
-                <w:szCs w:val="14"/>
-              </w:rPr>
-              <w:t>hs</w:t>
-            </w:r>
-            <w:proofErr w:type="spellEnd"/>
+              <w:t>Max hs</w:t>
+            </w:r>
           </w:p>
         </w:tc>
       </w:tr>
@@ -39587,7 +37815,6 @@
                 <w:szCs w:val="14"/>
               </w:rPr>
             </w:pPr>
-            <w:proofErr w:type="spellStart"/>
             <w:r>
               <w:rPr>
                 <w:b/>
@@ -39597,7 +37824,6 @@
               </w:rPr>
               <w:t>Baseline</w:t>
             </w:r>
-            <w:proofErr w:type="spellEnd"/>
           </w:p>
         </w:tc>
       </w:tr>
@@ -39898,6 +38124,13 @@
                 <w:szCs w:val="14"/>
               </w:rPr>
             </w:pPr>
+            <w:r>
+              <w:rPr>
+                <w:sz w:val="16"/>
+                <w:szCs w:val="14"/>
+              </w:rPr>
+              <w:t>15,34%</w:t>
+            </w:r>
           </w:p>
         </w:tc>
       </w:tr>
@@ -40066,7 +38299,7 @@
           <w:noProof/>
         </w:rPr>
         <w:drawing>
-          <wp:inline distT="0" distB="0" distL="0" distR="0" wp14:anchorId="783FD3AD" wp14:editId="08606D60">
+          <wp:inline distT="0" distB="0" distL="0" distR="0" wp14:anchorId="783FD3AD" wp14:editId="26B28C49">
             <wp:extent cx="5400040" cy="3150235"/>
             <wp:effectExtent l="0" t="0" r="10160" b="12065"/>
             <wp:docPr id="171341512" name="Chart 2"/>
@@ -40085,13 +38318,13 @@
         <w:t xml:space="preserve">Velocidad del Equipo de trabajo (hasta la finalización del sprint </w:t>
       </w:r>
       <w:r>
-        <w:t>3</w:t>
+        <w:t>4</w:t>
       </w:r>
       <w:r>
         <w:t xml:space="preserve">) = </w:t>
       </w:r>
       <w:r>
-        <w:t>70</w:t>
+        <w:t>63</w:t>
       </w:r>
       <w:r>
         <w:br w:type="page"/>
@@ -43332,21 +41565,12 @@
                 <w:szCs w:val="16"/>
               </w:rPr>
             </w:pPr>
-            <w:proofErr w:type="spellStart"/>
-            <w:r>
-              <w:rPr>
-                <w:sz w:val="16"/>
-                <w:szCs w:val="16"/>
-              </w:rPr>
-              <w:t>Logueo</w:t>
-            </w:r>
-            <w:proofErr w:type="spellEnd"/>
-            <w:r>
-              <w:rPr>
-                <w:sz w:val="16"/>
-                <w:szCs w:val="16"/>
-              </w:rPr>
-              <w:t xml:space="preserve"> online</w:t>
+            <w:r>
+              <w:rPr>
+                <w:sz w:val="16"/>
+                <w:szCs w:val="16"/>
+              </w:rPr>
+              <w:t>Logueo online</w:t>
             </w:r>
           </w:p>
         </w:tc>
@@ -43363,21 +41587,12 @@
                 <w:szCs w:val="16"/>
               </w:rPr>
             </w:pPr>
-            <w:proofErr w:type="spellStart"/>
-            <w:r>
-              <w:rPr>
-                <w:sz w:val="16"/>
-                <w:szCs w:val="16"/>
-              </w:rPr>
-              <w:t>Logueo</w:t>
-            </w:r>
-            <w:proofErr w:type="spellEnd"/>
-            <w:r>
-              <w:rPr>
-                <w:sz w:val="16"/>
-                <w:szCs w:val="16"/>
-              </w:rPr>
-              <w:t xml:space="preserve"> offline</w:t>
+            <w:r>
+              <w:rPr>
+                <w:sz w:val="16"/>
+                <w:szCs w:val="16"/>
+              </w:rPr>
+              <w:t>Logueo offline</w:t>
             </w:r>
           </w:p>
         </w:tc>
@@ -44427,21 +42642,12 @@
                 <w:szCs w:val="16"/>
               </w:rPr>
             </w:pPr>
-            <w:proofErr w:type="spellStart"/>
-            <w:r>
-              <w:rPr>
-                <w:sz w:val="16"/>
-                <w:szCs w:val="16"/>
-              </w:rPr>
-              <w:t>ABMs</w:t>
-            </w:r>
-            <w:proofErr w:type="spellEnd"/>
-            <w:r>
-              <w:rPr>
-                <w:sz w:val="16"/>
-                <w:szCs w:val="16"/>
-              </w:rPr>
-              <w:t xml:space="preserve"> de entidades</w:t>
+            <w:r>
+              <w:rPr>
+                <w:sz w:val="16"/>
+                <w:szCs w:val="16"/>
+              </w:rPr>
+              <w:t>ABMs de entidades</w:t>
             </w:r>
           </w:p>
         </w:tc>
@@ -45852,25 +44058,7 @@
         <w:b/>
         <w:szCs w:val="24"/>
       </w:rPr>
-      <w:t xml:space="preserve"> “Master Security </w:t>
-    </w:r>
-    <w:proofErr w:type="spellStart"/>
-    <w:r>
-      <w:rPr>
-        <w:rFonts w:eastAsia="Roboto" w:cs="Roboto"/>
-        <w:b/>
-        <w:szCs w:val="24"/>
-      </w:rPr>
-      <w:t>System</w:t>
-    </w:r>
-    <w:proofErr w:type="spellEnd"/>
-    <w:r>
-      <w:rPr>
-        <w:rFonts w:eastAsia="Roboto" w:cs="Roboto"/>
-        <w:b/>
-        <w:szCs w:val="24"/>
-      </w:rPr>
-      <w:t xml:space="preserve"> (MSS)”</w:t>
+      <w:t xml:space="preserve"> “Master Security System (MSS)”</w:t>
     </w:r>
     <w:r>
       <w:rPr>
@@ -48984,6 +47172,9 @@
                 <c:pt idx="2">
                   <c:v>50</c:v>
                 </c:pt>
+                <c:pt idx="3">
+                  <c:v>43</c:v>
+                </c:pt>
               </c:numCache>
             </c:numRef>
           </c:val>

</xml_diff>